<commit_message>
add documentation on env linkage to the SS 330 features document
</commit_message>
<xml_diff>
--- a/3.30_documentation/SS_V3.30_new_features.docx
+++ b/3.30_documentation/SS_V3.30_new_features.docx
@@ -1,6 +1,6 @@
 
 <file path=word/document.xml><?xml version="1.0" encoding="utf-8"?>
-<w:document xmlns:wpc="http://schemas.microsoft.com/office/word/2010/wordprocessingCanvas" xmlns:mc="http://schemas.openxmlformats.org/markup-compatibility/2006" xmlns:o="urn:schemas-microsoft-com:office:office" xmlns:r="http://schemas.openxmlformats.org/officeDocument/2006/relationships" xmlns:m="http://schemas.openxmlformats.org/officeDocument/2006/math" xmlns:v="urn:schemas-microsoft-com:vml" xmlns:wp14="http://schemas.microsoft.com/office/word/2010/wordprocessingDrawing" xmlns:wp="http://schemas.openxmlformats.org/drawingml/2006/wordprocessingDrawing" xmlns:w10="urn:schemas-microsoft-com:office:word" xmlns:w="http://schemas.openxmlformats.org/wordprocessingml/2006/main" xmlns:w14="http://schemas.microsoft.com/office/word/2010/wordml" xmlns:wpg="http://schemas.microsoft.com/office/word/2010/wordprocessingGroup" xmlns:wpi="http://schemas.microsoft.com/office/word/2010/wordprocessingInk" xmlns:wne="http://schemas.microsoft.com/office/word/2006/wordml" xmlns:wps="http://schemas.microsoft.com/office/word/2010/wordprocessingShape" mc:Ignorable="w14 wp14">
+<w:document xmlns:wpc="http://schemas.microsoft.com/office/word/2010/wordprocessingCanvas" xmlns:cx="http://schemas.microsoft.com/office/drawing/2014/chartex" xmlns:cx1="http://schemas.microsoft.com/office/drawing/2015/9/8/chartex" xmlns:mc="http://schemas.openxmlformats.org/markup-compatibility/2006" xmlns:o="urn:schemas-microsoft-com:office:office" xmlns:r="http://schemas.openxmlformats.org/officeDocument/2006/relationships" xmlns:m="http://schemas.openxmlformats.org/officeDocument/2006/math" xmlns:v="urn:schemas-microsoft-com:vml" xmlns:wp14="http://schemas.microsoft.com/office/word/2010/wordprocessingDrawing" xmlns:wp="http://schemas.openxmlformats.org/drawingml/2006/wordprocessingDrawing" xmlns:w10="urn:schemas-microsoft-com:office:word" xmlns:w="http://schemas.openxmlformats.org/wordprocessingml/2006/main" xmlns:w14="http://schemas.microsoft.com/office/word/2010/wordml" xmlns:w15="http://schemas.microsoft.com/office/word/2012/wordml" xmlns:w16se="http://schemas.microsoft.com/office/word/2015/wordml/symex" xmlns:wpg="http://schemas.microsoft.com/office/word/2010/wordprocessingGroup" xmlns:wpi="http://schemas.microsoft.com/office/word/2010/wordprocessingInk" xmlns:wne="http://schemas.microsoft.com/office/word/2006/wordml" xmlns:wps="http://schemas.microsoft.com/office/word/2010/wordprocessingShape" mc:Ignorable="w14 w15 w16se wp14">
   <w:body>
     <w:p>
       <w:r>
@@ -754,21 +754,7 @@
                 <w:rStyle w:val="Hyperlink"/>
                 <w:noProof/>
               </w:rPr>
-              <w:t>Dev vector vari</w:t>
-            </w:r>
-            <w:r>
-              <w:rPr>
-                <w:rStyle w:val="Hyperlink"/>
-                <w:noProof/>
-              </w:rPr>
-              <w:t>a</w:t>
-            </w:r>
-            <w:r>
-              <w:rPr>
-                <w:rStyle w:val="Hyperlink"/>
-                <w:noProof/>
-              </w:rPr>
-              <w:t>nce as a model parameter</w:t>
+              <w:t>Dev vector variance as a model parameter</w:t>
             </w:r>
             <w:r>
               <w:rPr>
@@ -1233,18 +1219,10 @@
         <w:t>, rather than a</w:t>
       </w:r>
       <w:r>
-        <w:t xml:space="preserve">n </w:t>
-      </w:r>
-      <w:proofErr w:type="gramStart"/>
-      <w:r>
-        <w:t xml:space="preserve">integer </w:t>
-      </w:r>
-      <w:r>
-        <w:t xml:space="preserve"> season</w:t>
-      </w:r>
-      <w:proofErr w:type="gramEnd"/>
-      <w:r>
-        <w:t xml:space="preserve">, and the season within which an observation occurs will be calculated at runtime from the season duration set-up.  </w:t>
+        <w:t xml:space="preserve">n integer </w:t>
+      </w:r>
+      <w:r>
+        <w:t xml:space="preserve"> season, and the season within which an observation occurs will be calculated at runtime from the season duration set-up.  </w:t>
       </w:r>
       <w:r>
         <w:t>The new temporal sequencing will now allow for an explicit time lapse between spawning and recruitment such that age 0 growth and mortality begins at the time of recruitment.  The input file reader section of SS_3.30 is backwardly compatible with SS_3.24 formatted input files, with few exceptions.</w:t>
@@ -1442,7 +1420,7 @@
           </mc:Choice>
           <mc:Fallback>
             <w:pict>
-              <v:shapetype id="_x0000_t202" coordsize="21600,21600" o:spt="202" path="m,l,21600r21600,l21600,xe">
+              <v:shapetype w14:anchorId="67E3787B" id="_x0000_t202" coordsize="21600,21600" o:spt="202" path="m,l,21600r21600,l21600,xe">
                 <v:stroke joinstyle="miter"/>
                 <v:path gradientshapeok="t" o:connecttype="rect"/>
               </v:shapetype>
@@ -1538,7 +1516,7 @@
           </mc:Choice>
           <mc:Fallback>
             <w:pict>
-              <v:shape id="TextBox 6" o:spid="_x0000_s1027" type="#_x0000_t202" style="position:absolute;left:0;text-align:left;margin-left:-2.9pt;margin-top:20.45pt;width:42pt;height:29.05pt;z-index:251660288;visibility:visible;mso-wrap-style:square;mso-wrap-distance-left:9pt;mso-wrap-distance-top:0;mso-wrap-distance-right:9pt;mso-wrap-distance-bottom:0;mso-position-horizontal:absolute;mso-position-horizontal-relative:text;mso-position-vertical:absolute;mso-position-vertical-relative:text;v-text-anchor:top" o:gfxdata="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" filled="f" stroked="f">
+              <v:shape w14:anchorId="26C35F4C" id="TextBox 6" o:spid="_x0000_s1027" type="#_x0000_t202" style="position:absolute;left:0;text-align:left;margin-left:-2.9pt;margin-top:20.45pt;width:42pt;height:29.05pt;z-index:251660288;visibility:visible;mso-wrap-style:square;mso-wrap-distance-left:9pt;mso-wrap-distance-top:0;mso-wrap-distance-right:9pt;mso-wrap-distance-bottom:0;mso-position-horizontal:absolute;mso-position-horizontal-relative:text;mso-position-vertical:absolute;mso-position-vertical-relative:text;v-text-anchor:top" o:gfxdata="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" filled="f" stroked="f">
                 <v:textbox style="mso-fit-shape-to-text:t">
                   <w:txbxContent>
                     <w:p>
@@ -1644,7 +1622,7 @@
                     </pic:cNvPicPr>
                   </pic:nvPicPr>
                   <pic:blipFill>
-                    <a:blip r:embed="rId7"/>
+                    <a:blip r:embed="rId6"/>
                     <a:stretch>
                       <a:fillRect/>
                     </a:stretch>
@@ -1712,15 +1690,7 @@
         </w:numPr>
       </w:pPr>
       <w:r>
-        <w:t xml:space="preserve">even number (min = 2) of </w:t>
-      </w:r>
-      <w:proofErr w:type="spellStart"/>
-      <w:r>
-        <w:t>subseasons</w:t>
-      </w:r>
-      <w:proofErr w:type="spellEnd"/>
-      <w:r>
-        <w:t xml:space="preserve"> per season (regardless of season duration);</w:t>
+        <w:t>even number (min = 2) of subseasons per season (regardless of season duration);</w:t>
       </w:r>
     </w:p>
     <w:p>
@@ -1732,15 +1702,7 @@
         </w:numPr>
       </w:pPr>
       <w:r>
-        <w:t xml:space="preserve">so 2 </w:t>
-      </w:r>
-      <w:proofErr w:type="spellStart"/>
-      <w:r>
-        <w:t>subseasons</w:t>
-      </w:r>
-      <w:proofErr w:type="spellEnd"/>
-      <w:r>
-        <w:t xml:space="preserve"> will mimic 3.24</w:t>
+        <w:t>so 2 subseasons will mimic 3.24</w:t>
       </w:r>
     </w:p>
     <w:p>
@@ -1752,15 +1714,7 @@
         </w:numPr>
       </w:pPr>
       <w:r>
-        <w:t xml:space="preserve">a 6 </w:t>
-      </w:r>
-      <w:proofErr w:type="spellStart"/>
-      <w:r>
-        <w:t>subseason</w:t>
-      </w:r>
-      <w:proofErr w:type="spellEnd"/>
-      <w:r>
-        <w:t xml:space="preserve"> example is shown below</w:t>
+        <w:t>a 6 subseason example is shown below</w:t>
       </w:r>
     </w:p>
     <w:p>
@@ -1787,15 +1741,7 @@
         <w:t xml:space="preserve">Survey </w:t>
       </w:r>
       <w:r>
-        <w:t xml:space="preserve">timing is now cruise-specific and specified in units of </w:t>
-      </w:r>
-      <w:proofErr w:type="spellStart"/>
-      <w:r>
-        <w:t>months.fraction</w:t>
-      </w:r>
-      <w:proofErr w:type="spellEnd"/>
-      <w:r>
-        <w:t xml:space="preserve"> (</w:t>
+        <w:t>timing is now cruise-specific and specified in units of months.fraction (</w:t>
       </w:r>
       <w:r>
         <w:t xml:space="preserve">e.g. </w:t>
@@ -1834,15 +1780,7 @@
         </w:numPr>
       </w:pPr>
       <w:r>
-        <w:t xml:space="preserve">The closest </w:t>
-      </w:r>
-      <w:proofErr w:type="spellStart"/>
-      <w:r>
-        <w:t>subseason</w:t>
-      </w:r>
-      <w:proofErr w:type="spellEnd"/>
-      <w:r>
-        <w:t xml:space="preserve"> is calculated for each observation; </w:t>
+        <w:t xml:space="preserve">The closest subseason is calculated for each observation; </w:t>
       </w:r>
     </w:p>
     <w:p>
@@ -1860,26 +1798,10 @@
         <w:t xml:space="preserve">ALK only calculated </w:t>
       </w:r>
       <w:r>
-        <w:t xml:space="preserve">at beginning and </w:t>
-      </w:r>
-      <w:proofErr w:type="spellStart"/>
-      <w:r>
-        <w:t>mid_subseason</w:t>
-      </w:r>
-      <w:proofErr w:type="spellEnd"/>
-      <w:r>
-        <w:t xml:space="preserve">, or when there is an observation </w:t>
-      </w:r>
-      <w:r>
-        <w:t xml:space="preserve">in that </w:t>
-      </w:r>
-      <w:proofErr w:type="spellStart"/>
-      <w:r>
-        <w:t>subseason</w:t>
-      </w:r>
-      <w:proofErr w:type="spellEnd"/>
-      <w:r>
-        <w:t xml:space="preserve"> (ALK* in figure below);</w:t>
+        <w:t xml:space="preserve">at beginning and mid_subseason, or when there is an observation </w:t>
+      </w:r>
+      <w:r>
+        <w:t>in that subseason (ALK* in figure below);</w:t>
       </w:r>
     </w:p>
     <w:p>
@@ -1891,15 +1813,7 @@
         </w:numPr>
       </w:pPr>
       <w:r>
-        <w:t xml:space="preserve">Fishery body weight and size composition uses </w:t>
-      </w:r>
-      <w:proofErr w:type="spellStart"/>
-      <w:r>
-        <w:t>mid_subseas</w:t>
-      </w:r>
-      <w:proofErr w:type="spellEnd"/>
-      <w:r>
-        <w:t xml:space="preserve"> growth;</w:t>
+        <w:t>Fishery body weight and size composition uses mid_subseas growth;</w:t>
       </w:r>
     </w:p>
     <w:p>
@@ -1911,15 +1825,7 @@
         </w:numPr>
       </w:pPr>
       <w:r>
-        <w:t xml:space="preserve">Survey body weight and size composition calculated using the nearest </w:t>
-      </w:r>
-      <w:proofErr w:type="spellStart"/>
-      <w:r>
-        <w:t>subseason</w:t>
-      </w:r>
-      <w:proofErr w:type="spellEnd"/>
-      <w:r>
-        <w:t>;</w:t>
+        <w:t>Survey body weight and size composition calculated using the nearest subseason;</w:t>
       </w:r>
     </w:p>
     <w:p>
@@ -1931,15 +1837,7 @@
         </w:numPr>
       </w:pPr>
       <w:r>
-        <w:t xml:space="preserve">Reproductive output now has specified spawn timing (in </w:t>
-      </w:r>
-      <w:proofErr w:type="spellStart"/>
-      <w:r>
-        <w:t>months.fraction</w:t>
-      </w:r>
-      <w:proofErr w:type="spellEnd"/>
-      <w:r>
-        <w:t>) and interpolates growth to that timing;</w:t>
+        <w:t>Reproductive output now has specified spawn timing (in months.fraction) and interpolates growth to that timing;</w:t>
       </w:r>
     </w:p>
     <w:p>
@@ -2032,7 +1930,7 @@
           </mc:Choice>
           <mc:Fallback>
             <w:pict>
-              <v:shape id="TextBox 17" o:spid="_x0000_s1028" type="#_x0000_t202" style="position:absolute;margin-left:369.75pt;margin-top:2pt;width:54pt;height:29.05pt;z-index:251664384;visibility:visible;mso-wrap-style:square;mso-wrap-distance-left:9pt;mso-wrap-distance-top:0;mso-wrap-distance-right:9pt;mso-wrap-distance-bottom:0;mso-position-horizontal:absolute;mso-position-horizontal-relative:text;mso-position-vertical:absolute;mso-position-vertical-relative:text;v-text-anchor:top" o:gfxdata="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" filled="f" stroked="f">
+              <v:shape w14:anchorId="6FD1DA48" id="TextBox 17" o:spid="_x0000_s1028" type="#_x0000_t202" style="position:absolute;margin-left:369.75pt;margin-top:2pt;width:54pt;height:29.05pt;z-index:251664384;visibility:visible;mso-wrap-style:square;mso-wrap-distance-left:9pt;mso-wrap-distance-top:0;mso-wrap-distance-right:9pt;mso-wrap-distance-bottom:0;mso-position-horizontal:absolute;mso-position-horizontal-relative:text;mso-position-vertical:absolute;mso-position-vertical-relative:text;v-text-anchor:top" o:gfxdata="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" filled="f" stroked="f">
                 <v:textbox style="mso-fit-shape-to-text:t">
                   <w:txbxContent>
                     <w:p>
@@ -2123,7 +2021,7 @@
           </mc:Choice>
           <mc:Fallback>
             <w:pict>
-              <v:shape id="TextBox 19" o:spid="_x0000_s1029" type="#_x0000_t202" style="position:absolute;margin-left:213.75pt;margin-top:1.5pt;width:42pt;height:29.05pt;z-index:251666432;visibility:visible;mso-wrap-style:square;mso-wrap-distance-left:9pt;mso-wrap-distance-top:0;mso-wrap-distance-right:9pt;mso-wrap-distance-bottom:0;mso-position-horizontal:absolute;mso-position-horizontal-relative:text;mso-position-vertical:absolute;mso-position-vertical-relative:text;v-text-anchor:top" o:gfxdata="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" filled="f" stroked="f">
+              <v:shape w14:anchorId="514E450E" id="TextBox 19" o:spid="_x0000_s1029" type="#_x0000_t202" style="position:absolute;margin-left:213.75pt;margin-top:1.5pt;width:42pt;height:29.05pt;z-index:251666432;visibility:visible;mso-wrap-style:square;mso-wrap-distance-left:9pt;mso-wrap-distance-top:0;mso-wrap-distance-right:9pt;mso-wrap-distance-bottom:0;mso-position-horizontal:absolute;mso-position-horizontal-relative:text;mso-position-vertical:absolute;mso-position-vertical-relative:text;v-text-anchor:top" o:gfxdata="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" filled="f" stroked="f">
                 <v:textbox style="mso-fit-shape-to-text:t">
                   <w:txbxContent>
                     <w:p>
@@ -2214,7 +2112,7 @@
           </mc:Choice>
           <mc:Fallback>
             <w:pict>
-              <v:shape id="TextBox 21" o:spid="_x0000_s1030" type="#_x0000_t202" style="position:absolute;margin-left:58.5pt;margin-top:1.2pt;width:54pt;height:29.05pt;z-index:251668480;visibility:visible;mso-wrap-style:square;mso-wrap-distance-left:9pt;mso-wrap-distance-top:0;mso-wrap-distance-right:9pt;mso-wrap-distance-bottom:0;mso-position-horizontal:absolute;mso-position-horizontal-relative:text;mso-position-vertical:absolute;mso-position-vertical-relative:text;v-text-anchor:top" o:gfxdata="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" filled="f" stroked="f">
+              <v:shape w14:anchorId="780D17B5" id="TextBox 21" o:spid="_x0000_s1030" type="#_x0000_t202" style="position:absolute;margin-left:58.5pt;margin-top:1.2pt;width:54pt;height:29.05pt;z-index:251668480;visibility:visible;mso-wrap-style:square;mso-wrap-distance-left:9pt;mso-wrap-distance-top:0;mso-wrap-distance-right:9pt;mso-wrap-distance-bottom:0;mso-position-horizontal:absolute;mso-position-horizontal-relative:text;mso-position-vertical:absolute;mso-position-vertical-relative:text;v-text-anchor:top" o:gfxdata="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" filled="f" stroked="f">
                 <v:textbox style="mso-fit-shape-to-text:t">
                   <w:txbxContent>
                     <w:p>
@@ -2305,7 +2203,7 @@
           </mc:Choice>
           <mc:Fallback>
             <w:pict>
-              <v:shape id="TextBox 22" o:spid="_x0000_s1031" type="#_x0000_t202" style="position:absolute;margin-left:-18pt;margin-top:2.95pt;width:42pt;height:29.05pt;z-index:251669504;visibility:visible;mso-wrap-style:square;mso-wrap-distance-left:9pt;mso-wrap-distance-top:0;mso-wrap-distance-right:9pt;mso-wrap-distance-bottom:0;mso-position-horizontal:absolute;mso-position-horizontal-relative:text;mso-position-vertical:absolute;mso-position-vertical-relative:text;v-text-anchor:top" o:gfxdata="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" filled="f" stroked="f">
+              <v:shape w14:anchorId="7F6ABFBC" id="TextBox 22" o:spid="_x0000_s1031" type="#_x0000_t202" style="position:absolute;margin-left:-18pt;margin-top:2.95pt;width:42pt;height:29.05pt;z-index:251669504;visibility:visible;mso-wrap-style:square;mso-wrap-distance-left:9pt;mso-wrap-distance-top:0;mso-wrap-distance-right:9pt;mso-wrap-distance-bottom:0;mso-position-horizontal:absolute;mso-position-horizontal-relative:text;mso-position-vertical:absolute;mso-position-vertical-relative:text;v-text-anchor:top" o:gfxdata="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" filled="f" stroked="f">
                 <v:textbox style="mso-fit-shape-to-text:t">
                   <w:txbxContent>
                     <w:p>
@@ -2361,7 +2259,7 @@
                     </pic:cNvPicPr>
                   </pic:nvPicPr>
                   <pic:blipFill>
-                    <a:blip r:embed="rId8"/>
+                    <a:blip r:embed="rId7"/>
                     <a:stretch>
                       <a:fillRect/>
                     </a:stretch>
@@ -2441,13 +2339,8 @@
         </w:numPr>
       </w:pPr>
       <w:r>
-        <w:t xml:space="preserve">Recruits distributed among areas, seasons, </w:t>
-      </w:r>
-      <w:proofErr w:type="spellStart"/>
-      <w:r>
-        <w:t>growth_pattern</w:t>
-      </w:r>
-      <w:proofErr w:type="spellEnd"/>
+        <w:t>Recruits distributed among areas, seasons, growth_pattern</w:t>
+      </w:r>
     </w:p>
     <w:p>
       <w:r>
@@ -2463,15 +2356,7 @@
         </w:numPr>
       </w:pPr>
       <w:r>
-        <w:t>Recruitment happens in specified settlement events (</w:t>
-      </w:r>
-      <w:proofErr w:type="spellStart"/>
-      <w:r>
-        <w:t>Gpat</w:t>
-      </w:r>
-      <w:proofErr w:type="spellEnd"/>
-      <w:r>
-        <w:t>, Month, Area);</w:t>
+        <w:t>Recruitment happens in specified settlement events (Gpat, Month, Area);</w:t>
       </w:r>
     </w:p>
     <w:p>
@@ -2602,15 +2487,7 @@
                               <w:spacing w:after="0"/>
                             </w:pPr>
                             <w:r>
-                              <w:t xml:space="preserve">3 </w:t>
-                            </w:r>
-                            <w:proofErr w:type="gramStart"/>
-                            <w:r>
-                              <w:t>#  number</w:t>
-                            </w:r>
-                            <w:proofErr w:type="gramEnd"/>
-                            <w:r>
-                              <w:t xml:space="preserve"> of recruitment settlement events</w:t>
+                              <w:t>3 #  number of recruitment settlement events</w:t>
                             </w:r>
                           </w:p>
                           <w:p>
@@ -2618,23 +2495,7 @@
                               <w:spacing w:after="0"/>
                             </w:pPr>
                             <w:r>
-                              <w:t xml:space="preserve">0 # </w:t>
-                            </w:r>
-                            <w:proofErr w:type="spellStart"/>
-                            <w:r>
-                              <w:t>year_x_area_x_settlement_event</w:t>
-                            </w:r>
-                            <w:proofErr w:type="spellEnd"/>
-                            <w:r>
-                              <w:t xml:space="preserve"> interaction requested (only for </w:t>
-                            </w:r>
-                            <w:proofErr w:type="spellStart"/>
-                            <w:r>
-                              <w:t>recr_dist_method</w:t>
-                            </w:r>
-                            <w:proofErr w:type="spellEnd"/>
-                            <w:r>
-                              <w:t>=1)</w:t>
+                              <w:t>0 # year_x_area_x_settlement_event interaction requested (only for recr_dist_method=1)</w:t>
                             </w:r>
                           </w:p>
                           <w:p>
@@ -2642,23 +2503,7 @@
                               <w:spacing w:after="0"/>
                             </w:pPr>
                             <w:r>
-                              <w:t>#</w:t>
-                            </w:r>
-                            <w:proofErr w:type="spellStart"/>
-                            <w:r>
-                              <w:t>GPat</w:t>
-                            </w:r>
-                            <w:proofErr w:type="spellEnd"/>
-                            <w:r>
-                              <w:t xml:space="preserve"> </w:t>
-                            </w:r>
-                            <w:proofErr w:type="gramStart"/>
-                            <w:r>
-                              <w:t>month  area</w:t>
-                            </w:r>
-                            <w:proofErr w:type="gramEnd"/>
-                            <w:r>
-                              <w:t xml:space="preserve"> (for each settlement)</w:t>
+                              <w:t>#GPat month  area (for each settlement)</w:t>
                             </w:r>
                           </w:p>
                           <w:p>
@@ -2712,15 +2557,7 @@
                         <w:spacing w:after="0"/>
                       </w:pPr>
                       <w:r>
-                        <w:t xml:space="preserve">3 </w:t>
-                      </w:r>
-                      <w:proofErr w:type="gramStart"/>
-                      <w:r>
-                        <w:t>#  number</w:t>
-                      </w:r>
-                      <w:proofErr w:type="gramEnd"/>
-                      <w:r>
-                        <w:t xml:space="preserve"> of recruitment settlement events</w:t>
+                        <w:t>3 #  number of recruitment settlement events</w:t>
                       </w:r>
                     </w:p>
                     <w:p>
@@ -2728,23 +2565,7 @@
                         <w:spacing w:after="0"/>
                       </w:pPr>
                       <w:r>
-                        <w:t xml:space="preserve">0 # </w:t>
-                      </w:r>
-                      <w:proofErr w:type="spellStart"/>
-                      <w:r>
-                        <w:t>year_x_area_x_settlement_event</w:t>
-                      </w:r>
-                      <w:proofErr w:type="spellEnd"/>
-                      <w:r>
-                        <w:t xml:space="preserve"> interaction requested (only for </w:t>
-                      </w:r>
-                      <w:proofErr w:type="spellStart"/>
-                      <w:r>
-                        <w:t>recr_dist_method</w:t>
-                      </w:r>
-                      <w:proofErr w:type="spellEnd"/>
-                      <w:r>
-                        <w:t>=1)</w:t>
+                        <w:t>0 # year_x_area_x_settlement_event interaction requested (only for recr_dist_method=1)</w:t>
                       </w:r>
                     </w:p>
                     <w:p>
@@ -2752,23 +2573,7 @@
                         <w:spacing w:after="0"/>
                       </w:pPr>
                       <w:r>
-                        <w:t>#</w:t>
-                      </w:r>
-                      <w:proofErr w:type="spellStart"/>
-                      <w:r>
-                        <w:t>GPat</w:t>
-                      </w:r>
-                      <w:proofErr w:type="spellEnd"/>
-                      <w:r>
-                        <w:t xml:space="preserve"> </w:t>
-                      </w:r>
-                      <w:proofErr w:type="gramStart"/>
-                      <w:r>
-                        <w:t>month  area</w:t>
-                      </w:r>
-                      <w:proofErr w:type="gramEnd"/>
-                      <w:r>
-                        <w:t xml:space="preserve"> (for each settlement)</w:t>
+                        <w:t>#GPat month  area (for each settlement)</w:t>
                       </w:r>
                     </w:p>
                     <w:p>
@@ -2814,104 +2619,36 @@
         <w:pStyle w:val="Heading1"/>
       </w:pPr>
       <w:bookmarkStart w:id="3" w:name="_Toc433025056"/>
-      <w:proofErr w:type="gramStart"/>
       <w:r>
         <w:lastRenderedPageBreak/>
-        <w:t>conditional</w:t>
-      </w:r>
-      <w:proofErr w:type="gramEnd"/>
-      <w:r>
-        <w:t xml:space="preserve"> read of 3.24 vs 3.30 input format</w:t>
+        <w:t>conditional read of 3.24 vs 3.30 input format</w:t>
       </w:r>
       <w:bookmarkEnd w:id="3"/>
     </w:p>
     <w:p/>
     <w:p>
-      <w:proofErr w:type="spellStart"/>
-      <w:r>
-        <w:t>Starter.ss</w:t>
-      </w:r>
-      <w:proofErr w:type="spellEnd"/>
-      <w:r>
-        <w:t xml:space="preserve"> currently ends with 999</w:t>
-      </w:r>
-    </w:p>
-    <w:p>
-      <w:r>
-        <w:t xml:space="preserve">SS 3.30 now interprets this 999 to mean that rest of input files are in 3.24 input </w:t>
-      </w:r>
-      <w:proofErr w:type="gramStart"/>
-      <w:r>
-        <w:t>format</w:t>
-      </w:r>
-      <w:proofErr w:type="gramEnd"/>
-    </w:p>
-    <w:p>
-      <w:r>
-        <w:t xml:space="preserve">Replace this 999 in </w:t>
-      </w:r>
-      <w:proofErr w:type="spellStart"/>
-      <w:r>
-        <w:t>starter.ss</w:t>
-      </w:r>
-      <w:proofErr w:type="spellEnd"/>
-      <w:r>
-        <w:t xml:space="preserve"> with 3.30, and SS will read forecast, data, and control files in 3.30 </w:t>
-      </w:r>
-      <w:proofErr w:type="gramStart"/>
-      <w:r>
-        <w:t>format</w:t>
-      </w:r>
-      <w:proofErr w:type="gramEnd"/>
-    </w:p>
-    <w:p>
-      <w:r>
-        <w:t xml:space="preserve">All </w:t>
-      </w:r>
-      <w:proofErr w:type="spellStart"/>
-      <w:r>
-        <w:t>ss_new</w:t>
-      </w:r>
-      <w:proofErr w:type="spellEnd"/>
-      <w:r>
-        <w:t xml:space="preserve"> files are in 3.30 </w:t>
-      </w:r>
-      <w:proofErr w:type="gramStart"/>
-      <w:r>
-        <w:t>format</w:t>
-      </w:r>
-      <w:proofErr w:type="gramEnd"/>
-      <w:r>
-        <w:t xml:space="preserve">, so </w:t>
-      </w:r>
-      <w:proofErr w:type="spellStart"/>
-      <w:r>
-        <w:t>starter.ss_new</w:t>
-      </w:r>
-      <w:proofErr w:type="spellEnd"/>
-      <w:r>
-        <w:t xml:space="preserve"> has 3.30 on the last line</w:t>
-      </w:r>
-    </w:p>
-    <w:p>
-      <w:r>
-        <w:t xml:space="preserve">Some </w:t>
-      </w:r>
-      <w:proofErr w:type="spellStart"/>
-      <w:r>
-        <w:t>Mgparms</w:t>
-      </w:r>
-      <w:proofErr w:type="spellEnd"/>
-      <w:r>
-        <w:t xml:space="preserve"> are in new sequence, so SS 3.30 cannot read </w:t>
-      </w:r>
-      <w:proofErr w:type="gramStart"/>
-      <w:r>
-        <w:t>a</w:t>
-      </w:r>
-      <w:proofErr w:type="gramEnd"/>
-      <w:r>
-        <w:t xml:space="preserve"> ss3.par file produced by the 3.24 exe</w:t>
+      <w:r>
+        <w:t>Starter.ss currently ends with 999</w:t>
+      </w:r>
+    </w:p>
+    <w:p>
+      <w:r>
+        <w:t>SS 3.30 now interprets this 999 to mean that rest of input files are in 3.24 input format</w:t>
+      </w:r>
+    </w:p>
+    <w:p>
+      <w:r>
+        <w:t>Replace this 999 in starter.ss with 3.30, and SS will read forecast, data, and control files in 3.30 format</w:t>
+      </w:r>
+    </w:p>
+    <w:p>
+      <w:r>
+        <w:t>All ss_new files are in 3.30 format, so starter.ss_new has 3.30 on the last line</w:t>
+      </w:r>
+    </w:p>
+    <w:p>
+      <w:r>
+        <w:t>Some Mgparms are in new sequence, so SS 3.30 cannot read a ss3.par file produced by the 3.24 exe</w:t>
       </w:r>
     </w:p>
     <w:p>
@@ -2955,15 +2692,7 @@
         <w:spacing w:after="0"/>
       </w:pPr>
       <w:r>
-        <w:t>3 #_</w:t>
-      </w:r>
-      <w:proofErr w:type="spellStart"/>
-      <w:r>
-        <w:t>Nfleets</w:t>
-      </w:r>
-      <w:proofErr w:type="spellEnd"/>
-      <w:r>
-        <w:t xml:space="preserve"> (including surveys)</w:t>
+        <w:t>3 #_Nfleets (including surveys)</w:t>
       </w:r>
     </w:p>
     <w:p>
@@ -2971,15 +2700,7 @@
         <w:spacing w:after="0"/>
       </w:pPr>
       <w:r>
-        <w:t>#_</w:t>
-      </w:r>
-      <w:proofErr w:type="spellStart"/>
-      <w:r>
-        <w:t>fleet_type</w:t>
-      </w:r>
-      <w:proofErr w:type="spellEnd"/>
-      <w:r>
-        <w:t xml:space="preserve">: 1=catch fleet; 2=bycatch only fleet; 3=survey; 4=ignore </w:t>
+        <w:t xml:space="preserve">#_fleet_type: 1=catch fleet; 2=bycatch only fleet; 3=survey; 4=ignore </w:t>
       </w:r>
     </w:p>
     <w:p>
@@ -2987,15 +2708,7 @@
         <w:spacing w:after="0"/>
       </w:pPr>
       <w:r>
-        <w:t>#_</w:t>
-      </w:r>
-      <w:proofErr w:type="spellStart"/>
-      <w:r>
-        <w:t>survey_timing</w:t>
-      </w:r>
-      <w:proofErr w:type="spellEnd"/>
-      <w:r>
-        <w:t xml:space="preserve">: -1=for use of catch-at-age to override the month value associated with a datum </w:t>
+        <w:t xml:space="preserve">#_survey_timing: -1=for use of catch-at-age to override the month value associated with a datum </w:t>
       </w:r>
     </w:p>
     <w:p>
@@ -3003,15 +2716,7 @@
         <w:spacing w:after="0"/>
       </w:pPr>
       <w:r>
-        <w:t>#_</w:t>
-      </w:r>
-      <w:proofErr w:type="spellStart"/>
-      <w:r>
-        <w:t>fleet_area</w:t>
-      </w:r>
-      <w:proofErr w:type="spellEnd"/>
-      <w:r>
-        <w:t xml:space="preserve">: area the fleet/survey operates in </w:t>
+        <w:t xml:space="preserve">#_fleet_area: area the fleet/survey operates in </w:t>
       </w:r>
     </w:p>
     <w:p>
@@ -3019,15 +2724,7 @@
         <w:spacing w:after="0"/>
       </w:pPr>
       <w:r>
-        <w:t>#_units of catch: 1=bio; 2=</w:t>
-      </w:r>
-      <w:proofErr w:type="spellStart"/>
-      <w:r>
-        <w:t>num</w:t>
-      </w:r>
-      <w:proofErr w:type="spellEnd"/>
-      <w:r>
-        <w:t xml:space="preserve"> (ignored for surveys; their units read later)</w:t>
+        <w:t>#_units of catch: 1=bio; 2=num (ignored for surveys; their units read later)</w:t>
       </w:r>
     </w:p>
     <w:p>
@@ -3035,23 +2732,7 @@
         <w:spacing w:after="0"/>
       </w:pPr>
       <w:r>
-        <w:t>#_</w:t>
-      </w:r>
-      <w:proofErr w:type="spellStart"/>
-      <w:r>
-        <w:t>equ_catch_se</w:t>
-      </w:r>
-      <w:proofErr w:type="spellEnd"/>
-      <w:r>
-        <w:t xml:space="preserve">: standard error of </w:t>
-      </w:r>
-      <w:proofErr w:type="gramStart"/>
-      <w:r>
-        <w:t>log(</w:t>
-      </w:r>
-      <w:proofErr w:type="gramEnd"/>
-      <w:r>
-        <w:t>initial equilibrium catch)</w:t>
+        <w:t>#_equ_catch_se: standard error of log(initial equilibrium catch)</w:t>
       </w:r>
     </w:p>
     <w:p>
@@ -3059,23 +2740,7 @@
         <w:spacing w:after="0"/>
       </w:pPr>
       <w:r>
-        <w:t>#_</w:t>
-      </w:r>
-      <w:proofErr w:type="spellStart"/>
-      <w:r>
-        <w:t>catch_se</w:t>
-      </w:r>
-      <w:proofErr w:type="spellEnd"/>
-      <w:r>
-        <w:t xml:space="preserve">: standard error of </w:t>
-      </w:r>
-      <w:proofErr w:type="gramStart"/>
-      <w:r>
-        <w:t>log(</w:t>
-      </w:r>
-      <w:proofErr w:type="gramEnd"/>
-      <w:r>
-        <w:t>catch); can be overridden in control file with detailed F input</w:t>
+        <w:t>#_catch_se: standard error of log(catch); can be overridden in control file with detailed F input</w:t>
       </w:r>
     </w:p>
     <w:p>
@@ -3083,15 +2748,7 @@
         <w:spacing w:after="0"/>
       </w:pPr>
       <w:r>
-        <w:t>#_</w:t>
-      </w:r>
-      <w:proofErr w:type="spellStart"/>
-      <w:r>
-        <w:t>need_catch_mult</w:t>
-      </w:r>
-      <w:proofErr w:type="spellEnd"/>
-      <w:r>
-        <w:t>: new feature to create a fleet-specific, time-variable parameter to rescale catch</w:t>
+        <w:t>#_need_catch_mult: new feature to create a fleet-specific, time-variable parameter to rescale catch</w:t>
       </w:r>
     </w:p>
     <w:p>
@@ -3099,58 +2756,16 @@
         <w:spacing w:after="0"/>
       </w:pPr>
       <w:r>
-        <w:t>#_</w:t>
-      </w:r>
-      <w:proofErr w:type="spellStart"/>
-      <w:r>
-        <w:t>fleetname</w:t>
-      </w:r>
-      <w:proofErr w:type="spellEnd"/>
+        <w:t>#_fleetname</w:t>
+      </w:r>
     </w:p>
     <w:p>
       <w:pPr>
         <w:spacing w:after="0"/>
       </w:pPr>
       <w:r>
-        <w:t xml:space="preserve">#_rows are fleets; columns are: </w:t>
-      </w:r>
-      <w:proofErr w:type="spellStart"/>
-      <w:r>
-        <w:t>fleet_type</w:t>
-      </w:r>
-      <w:proofErr w:type="spellEnd"/>
-      <w:r>
-        <w:t xml:space="preserve">, timing, area, units, </w:t>
-      </w:r>
-      <w:proofErr w:type="spellStart"/>
-      <w:r>
-        <w:t>equ_catch_se</w:t>
-      </w:r>
-      <w:proofErr w:type="spellEnd"/>
-      <w:r>
-        <w:t xml:space="preserve">, </w:t>
-      </w:r>
-      <w:proofErr w:type="spellStart"/>
-      <w:r>
-        <w:t>catch_se</w:t>
-      </w:r>
-      <w:proofErr w:type="spellEnd"/>
-      <w:r>
-        <w:t xml:space="preserve">, </w:t>
-      </w:r>
-      <w:proofErr w:type="spellStart"/>
-      <w:r>
-        <w:t>need_catch_mult</w:t>
-      </w:r>
-      <w:proofErr w:type="spellEnd"/>
-      <w:r>
-        <w:t xml:space="preserve">, </w:t>
-      </w:r>
-      <w:proofErr w:type="spellStart"/>
-      <w:r>
-        <w:t>fleetname</w:t>
-      </w:r>
-      <w:proofErr w:type="spellEnd"/>
+        <w:t>#_rows are fleets; columns are: fleet_type, timing, area, units, equ_catch_se, catch_se, need_catch_mult, fleetname</w:t>
+      </w:r>
     </w:p>
     <w:p>
       <w:pPr>
@@ -3165,26 +2780,16 @@
         <w:spacing w:after="0"/>
       </w:pPr>
       <w:r>
-        <w:t xml:space="preserve">3 0.5 1 2 0.1 0.1 0 </w:t>
-      </w:r>
-      <w:proofErr w:type="spellStart"/>
-      <w:r>
-        <w:t>Trawl_Survey</w:t>
-      </w:r>
-      <w:proofErr w:type="spellEnd"/>
+        <w:t>3 0.5 1 2 0.1 0.1 0 Trawl_Survey</w:t>
+      </w:r>
     </w:p>
     <w:p>
       <w:pPr>
         <w:spacing w:after="0"/>
       </w:pPr>
       <w:r>
-        <w:t xml:space="preserve">3 0.5 1 2 0.1 0.1 0 </w:t>
-      </w:r>
-      <w:proofErr w:type="spellStart"/>
-      <w:r>
-        <w:t>Recruit_Survey</w:t>
-      </w:r>
-      <w:proofErr w:type="spellEnd"/>
+        <w:t>3 0.5 1 2 0.1 0.1 0 Recruit_Survey</w:t>
+      </w:r>
     </w:p>
     <w:p>
       <w:pPr>
@@ -3247,15 +2852,7 @@
         </w:numPr>
       </w:pPr>
       <w:r>
-        <w:t xml:space="preserve">Each record in the list has the format:  </w:t>
-      </w:r>
-      <w:proofErr w:type="spellStart"/>
-      <w:r>
-        <w:t>yr</w:t>
-      </w:r>
-      <w:proofErr w:type="spellEnd"/>
-      <w:r>
-        <w:t>, seas, fleet, catch amount, catch se</w:t>
+        <w:t>Each record in the list has the format:  yr, seas, fleet, catch amount, catch se</w:t>
       </w:r>
     </w:p>
     <w:p>
@@ -3327,23 +2924,7 @@
         </w:numPr>
       </w:pPr>
       <w:r>
-        <w:t xml:space="preserve">If the season field is greater than </w:t>
-      </w:r>
-      <w:proofErr w:type="spellStart"/>
-      <w:r>
-        <w:t>nseasons</w:t>
-      </w:r>
-      <w:proofErr w:type="spellEnd"/>
-      <w:r>
-        <w:t>, the catch record is added to the catch for season=</w:t>
-      </w:r>
-      <w:proofErr w:type="spellStart"/>
-      <w:r>
-        <w:t>nseasons</w:t>
-      </w:r>
-      <w:proofErr w:type="spellEnd"/>
-      <w:r>
-        <w:t>;</w:t>
+        <w:t>If the season field is greater than nseasons, the catch record is added to the catch for season=nseasons;</w:t>
       </w:r>
     </w:p>
     <w:p>
@@ -3360,15 +2941,7 @@
     </w:p>
     <w:p>
       <w:r>
-        <w:t xml:space="preserve">The new format for a 2 season model with 2 fisheries looks like the table below.  The example is sorted by fleet, but the sort order does not matter.  In </w:t>
-      </w:r>
-      <w:proofErr w:type="spellStart"/>
-      <w:r>
-        <w:t>data.ss_new</w:t>
-      </w:r>
-      <w:proofErr w:type="spellEnd"/>
-      <w:r>
-        <w:t>, the sort order is fleet, year, season.</w:t>
+        <w:t>The new format for a 2 season model with 2 fisheries looks like the table below.  The example is sorted by fleet, but the sort order does not matter.  In data.ss_new, the sort order is fleet, year, season.</w:t>
       </w:r>
     </w:p>
     <w:tbl>
@@ -3430,11 +3003,9 @@
             <w:tcW w:w="1916" w:type="dxa"/>
           </w:tcPr>
           <w:p>
-            <w:proofErr w:type="spellStart"/>
             <w:r>
               <w:t>Catch_se</w:t>
             </w:r>
-            <w:proofErr w:type="spellEnd"/>
           </w:p>
         </w:tc>
       </w:tr>
@@ -3955,10 +3526,11 @@
           <w:szCs w:val="18"/>
           <w:shd w:val="clear" w:color="auto" w:fill="FFFFDD"/>
         </w:rPr>
-        <w:t xml:space="preserve">Implement </w:t>
-      </w:r>
-      <w:proofErr w:type="spellStart"/>
-      <w:r>
+        <w:t>Implement catch_mult(y,f) as a fleet-specific multiplier of catch.</w:t>
+      </w:r>
+    </w:p>
+    <w:p>
+      <w:pPr>
         <w:rPr>
           <w:rFonts w:ascii="Verdana" w:hAnsi="Verdana"/>
           <w:color w:val="484848"/>
@@ -3966,9 +3538,7 @@
           <w:szCs w:val="18"/>
           <w:shd w:val="clear" w:color="auto" w:fill="FFFFDD"/>
         </w:rPr>
-        <w:t>catch_mult</w:t>
-      </w:r>
-      <w:proofErr w:type="spellEnd"/>
+      </w:pPr>
       <w:r>
         <w:rPr>
           <w:rFonts w:ascii="Verdana" w:hAnsi="Verdana"/>
@@ -3977,106 +3547,7 @@
           <w:szCs w:val="18"/>
           <w:shd w:val="clear" w:color="auto" w:fill="FFFFDD"/>
         </w:rPr>
-        <w:t>(</w:t>
-      </w:r>
-      <w:proofErr w:type="spellStart"/>
-      <w:r>
-        <w:rPr>
-          <w:rFonts w:ascii="Verdana" w:hAnsi="Verdana"/>
-          <w:color w:val="484848"/>
-          <w:sz w:val="18"/>
-          <w:szCs w:val="18"/>
-          <w:shd w:val="clear" w:color="auto" w:fill="FFFFDD"/>
-        </w:rPr>
-        <w:t>y</w:t>
-      </w:r>
-      <w:proofErr w:type="gramStart"/>
-      <w:r>
-        <w:rPr>
-          <w:rFonts w:ascii="Verdana" w:hAnsi="Verdana"/>
-          <w:color w:val="484848"/>
-          <w:sz w:val="18"/>
-          <w:szCs w:val="18"/>
-          <w:shd w:val="clear" w:color="auto" w:fill="FFFFDD"/>
-        </w:rPr>
-        <w:t>,f</w:t>
-      </w:r>
-      <w:proofErr w:type="spellEnd"/>
-      <w:proofErr w:type="gramEnd"/>
-      <w:r>
-        <w:rPr>
-          <w:rFonts w:ascii="Verdana" w:hAnsi="Verdana"/>
-          <w:color w:val="484848"/>
-          <w:sz w:val="18"/>
-          <w:szCs w:val="18"/>
-          <w:shd w:val="clear" w:color="auto" w:fill="FFFFDD"/>
-        </w:rPr>
-        <w:t>) as a fleet-specific multiplier of catch.</w:t>
-      </w:r>
-    </w:p>
-    <w:p>
-      <w:pPr>
-        <w:rPr>
-          <w:rFonts w:ascii="Verdana" w:hAnsi="Verdana"/>
-          <w:color w:val="484848"/>
-          <w:sz w:val="18"/>
-          <w:szCs w:val="18"/>
-          <w:shd w:val="clear" w:color="auto" w:fill="FFFFDD"/>
-        </w:rPr>
-      </w:pPr>
-      <w:r>
-        <w:rPr>
-          <w:rFonts w:ascii="Verdana" w:hAnsi="Verdana"/>
-          <w:color w:val="484848"/>
-          <w:sz w:val="18"/>
-          <w:szCs w:val="18"/>
-          <w:shd w:val="clear" w:color="auto" w:fill="FFFFDD"/>
-        </w:rPr>
-        <w:t xml:space="preserve">A flag in </w:t>
-      </w:r>
-      <w:proofErr w:type="spellStart"/>
-      <w:r>
-        <w:rPr>
-          <w:rFonts w:ascii="Verdana" w:hAnsi="Verdana"/>
-          <w:color w:val="484848"/>
-          <w:sz w:val="18"/>
-          <w:szCs w:val="18"/>
-          <w:shd w:val="clear" w:color="auto" w:fill="FFFFDD"/>
-        </w:rPr>
-        <w:t>fleet_setup</w:t>
-      </w:r>
-      <w:proofErr w:type="spellEnd"/>
-      <w:r>
-        <w:rPr>
-          <w:rFonts w:ascii="Verdana" w:hAnsi="Verdana"/>
-          <w:color w:val="484848"/>
-          <w:sz w:val="18"/>
-          <w:szCs w:val="18"/>
-          <w:shd w:val="clear" w:color="auto" w:fill="FFFFDD"/>
-        </w:rPr>
-        <w:t xml:space="preserve"> indicates which fleets are requesting a </w:t>
-      </w:r>
-      <w:proofErr w:type="spellStart"/>
-      <w:r>
-        <w:rPr>
-          <w:rFonts w:ascii="Verdana" w:hAnsi="Verdana"/>
-          <w:color w:val="484848"/>
-          <w:sz w:val="18"/>
-          <w:szCs w:val="18"/>
-          <w:shd w:val="clear" w:color="auto" w:fill="FFFFDD"/>
-        </w:rPr>
-        <w:t>catch_multiplier</w:t>
-      </w:r>
-      <w:proofErr w:type="spellEnd"/>
-      <w:r>
-        <w:rPr>
-          <w:rFonts w:ascii="Verdana" w:hAnsi="Verdana"/>
-          <w:color w:val="484848"/>
-          <w:sz w:val="18"/>
-          <w:szCs w:val="18"/>
-          <w:shd w:val="clear" w:color="auto" w:fill="FFFFDD"/>
-        </w:rPr>
-        <w:t>.</w:t>
+        <w:t>A flag in fleet_setup indicates which fleets are requesting a catch_multiplier.</w:t>
       </w:r>
     </w:p>
     <w:p>
@@ -4118,10 +3589,11 @@
           <w:szCs w:val="18"/>
           <w:shd w:val="clear" w:color="auto" w:fill="FFFFDD"/>
         </w:rPr>
-        <w:t xml:space="preserve">Do this as </w:t>
-      </w:r>
-      <w:proofErr w:type="gramStart"/>
-      <w:r>
+        <w:t>Do this as a MGparm, so can inherit all time-varying characteristics of MGparms.</w:t>
+      </w:r>
+    </w:p>
+    <w:p>
+      <w:pPr>
         <w:rPr>
           <w:rFonts w:ascii="Verdana" w:hAnsi="Verdana"/>
           <w:color w:val="484848"/>
@@ -4129,9 +3601,7 @@
           <w:szCs w:val="18"/>
           <w:shd w:val="clear" w:color="auto" w:fill="FFFFDD"/>
         </w:rPr>
-        <w:t>a</w:t>
-      </w:r>
-      <w:proofErr w:type="gramEnd"/>
+      </w:pPr>
       <w:r>
         <w:rPr>
           <w:rFonts w:ascii="Verdana" w:hAnsi="Verdana"/>
@@ -4140,150 +3610,7 @@
           <w:szCs w:val="18"/>
           <w:shd w:val="clear" w:color="auto" w:fill="FFFFDD"/>
         </w:rPr>
-        <w:t xml:space="preserve"> </w:t>
-      </w:r>
-      <w:proofErr w:type="spellStart"/>
-      <w:r>
-        <w:rPr>
-          <w:rFonts w:ascii="Verdana" w:hAnsi="Verdana"/>
-          <w:color w:val="484848"/>
-          <w:sz w:val="18"/>
-          <w:szCs w:val="18"/>
-          <w:shd w:val="clear" w:color="auto" w:fill="FFFFDD"/>
-        </w:rPr>
-        <w:t>MGparm</w:t>
-      </w:r>
-      <w:proofErr w:type="spellEnd"/>
-      <w:r>
-        <w:rPr>
-          <w:rFonts w:ascii="Verdana" w:hAnsi="Verdana"/>
-          <w:color w:val="484848"/>
-          <w:sz w:val="18"/>
-          <w:szCs w:val="18"/>
-          <w:shd w:val="clear" w:color="auto" w:fill="FFFFDD"/>
-        </w:rPr>
-        <w:t xml:space="preserve">, so can inherit all time-varying characteristics of </w:t>
-      </w:r>
-      <w:proofErr w:type="spellStart"/>
-      <w:r>
-        <w:rPr>
-          <w:rFonts w:ascii="Verdana" w:hAnsi="Verdana"/>
-          <w:color w:val="484848"/>
-          <w:sz w:val="18"/>
-          <w:szCs w:val="18"/>
-          <w:shd w:val="clear" w:color="auto" w:fill="FFFFDD"/>
-        </w:rPr>
-        <w:t>MGparms</w:t>
-      </w:r>
-      <w:proofErr w:type="spellEnd"/>
-      <w:r>
-        <w:rPr>
-          <w:rFonts w:ascii="Verdana" w:hAnsi="Verdana"/>
-          <w:color w:val="484848"/>
-          <w:sz w:val="18"/>
-          <w:szCs w:val="18"/>
-          <w:shd w:val="clear" w:color="auto" w:fill="FFFFDD"/>
-        </w:rPr>
-        <w:t>.</w:t>
-      </w:r>
-    </w:p>
-    <w:p>
-      <w:pPr>
-        <w:rPr>
-          <w:rFonts w:ascii="Verdana" w:hAnsi="Verdana"/>
-          <w:color w:val="484848"/>
-          <w:sz w:val="18"/>
-          <w:szCs w:val="18"/>
-          <w:shd w:val="clear" w:color="auto" w:fill="FFFFDD"/>
-        </w:rPr>
-      </w:pPr>
-      <w:r>
-        <w:rPr>
-          <w:rFonts w:ascii="Verdana" w:hAnsi="Verdana"/>
-          <w:color w:val="484848"/>
-          <w:sz w:val="18"/>
-          <w:szCs w:val="18"/>
-          <w:shd w:val="clear" w:color="auto" w:fill="FFFFDD"/>
-        </w:rPr>
-        <w:t xml:space="preserve">In the </w:t>
-      </w:r>
-      <w:proofErr w:type="spellStart"/>
-      <w:r>
-        <w:rPr>
-          <w:rFonts w:ascii="Verdana" w:hAnsi="Verdana"/>
-          <w:color w:val="484848"/>
-          <w:sz w:val="18"/>
-          <w:szCs w:val="18"/>
-          <w:shd w:val="clear" w:color="auto" w:fill="FFFFDD"/>
-        </w:rPr>
-        <w:t>catch_like</w:t>
-      </w:r>
-      <w:proofErr w:type="spellEnd"/>
-      <w:r>
-        <w:rPr>
-          <w:rFonts w:ascii="Verdana" w:hAnsi="Verdana"/>
-          <w:color w:val="484848"/>
-          <w:sz w:val="18"/>
-          <w:szCs w:val="18"/>
-          <w:shd w:val="clear" w:color="auto" w:fill="FFFFDD"/>
-        </w:rPr>
-        <w:t xml:space="preserve"> calculation, expected catch is multiplied by </w:t>
-      </w:r>
-      <w:proofErr w:type="spellStart"/>
-      <w:r>
-        <w:rPr>
-          <w:rFonts w:ascii="Verdana" w:hAnsi="Verdana"/>
-          <w:color w:val="484848"/>
-          <w:sz w:val="18"/>
-          <w:szCs w:val="18"/>
-          <w:shd w:val="clear" w:color="auto" w:fill="FFFFDD"/>
-        </w:rPr>
-        <w:t>catch_mult</w:t>
-      </w:r>
-      <w:proofErr w:type="spellEnd"/>
-      <w:r>
-        <w:rPr>
-          <w:rFonts w:ascii="Verdana" w:hAnsi="Verdana"/>
-          <w:color w:val="484848"/>
-          <w:sz w:val="18"/>
-          <w:szCs w:val="18"/>
-          <w:shd w:val="clear" w:color="auto" w:fill="FFFFDD"/>
-        </w:rPr>
-        <w:t>(</w:t>
-      </w:r>
-      <w:proofErr w:type="spellStart"/>
-      <w:r>
-        <w:rPr>
-          <w:rFonts w:ascii="Verdana" w:hAnsi="Verdana"/>
-          <w:color w:val="484848"/>
-          <w:sz w:val="18"/>
-          <w:szCs w:val="18"/>
-          <w:shd w:val="clear" w:color="auto" w:fill="FFFFDD"/>
-        </w:rPr>
-        <w:t>y</w:t>
-      </w:r>
-      <w:proofErr w:type="gramStart"/>
-      <w:r>
-        <w:rPr>
-          <w:rFonts w:ascii="Verdana" w:hAnsi="Verdana"/>
-          <w:color w:val="484848"/>
-          <w:sz w:val="18"/>
-          <w:szCs w:val="18"/>
-          <w:shd w:val="clear" w:color="auto" w:fill="FFFFDD"/>
-        </w:rPr>
-        <w:t>,f</w:t>
-      </w:r>
-      <w:proofErr w:type="spellEnd"/>
-      <w:proofErr w:type="gramEnd"/>
-      <w:r>
-        <w:rPr>
-          <w:rFonts w:ascii="Verdana" w:hAnsi="Verdana"/>
-          <w:color w:val="484848"/>
-          <w:sz w:val="18"/>
-          <w:szCs w:val="18"/>
-          <w:shd w:val="clear" w:color="auto" w:fill="FFFFDD"/>
-        </w:rPr>
-        <w:t>) before being compared to the observed retained catch, so a value of 1.1 means that the observed catch has overestimated actual catch by 10%.</w:t>
+        <w:t>In the catch_like calculation, expected catch is multiplied by catch_mult(y,f) before being compared to the observed retained catch, so a value of 1.1 means that the observed catch has overestimated actual catch by 10%.</w:t>
       </w:r>
     </w:p>
     <w:p>
@@ -4317,227 +3644,463 @@
     <w:p/>
     <w:p>
       <w:r>
-        <w:t>Begin to expand the scope of environmental variable linkages.</w:t>
-      </w:r>
-    </w:p>
-    <w:p>
-      <w:r>
-        <w:t xml:space="preserve">  /</w:t>
-      </w:r>
-      <w:proofErr w:type="gramStart"/>
-      <w:r>
-        <w:t>/  SS</w:t>
-      </w:r>
-      <w:proofErr w:type="gramEnd"/>
-      <w:r>
-        <w:t xml:space="preserve">_Label_Info_14.4.1.2 #Adjust for </w:t>
-      </w:r>
-      <w:proofErr w:type="spellStart"/>
-      <w:r>
-        <w:t>env</w:t>
-      </w:r>
-      <w:proofErr w:type="spellEnd"/>
-      <w:r>
-        <w:t xml:space="preserve"> linkage</w:t>
-      </w:r>
-    </w:p>
-    <w:p>
-      <w:r>
-        <w:t xml:space="preserve">  /</w:t>
-      </w:r>
-      <w:proofErr w:type="gramStart"/>
-      <w:r>
-        <w:t>/  June</w:t>
-      </w:r>
-      <w:proofErr w:type="gramEnd"/>
-      <w:r>
-        <w:t xml:space="preserve"> 6 begin to add 2 parameter </w:t>
-      </w:r>
-      <w:proofErr w:type="spellStart"/>
-      <w:r>
-        <w:t>env</w:t>
-      </w:r>
-      <w:proofErr w:type="spellEnd"/>
-      <w:r>
-        <w:t xml:space="preserve"> linkages</w:t>
-      </w:r>
-    </w:p>
-    <w:p>
-      <w:r>
-        <w:t xml:space="preserve">  /</w:t>
-      </w:r>
-      <w:proofErr w:type="gramStart"/>
-      <w:r>
-        <w:t>/  P1</w:t>
-      </w:r>
-      <w:proofErr w:type="gramEnd"/>
-      <w:r>
-        <w:t xml:space="preserve"> will be the current "slope" and P2 will be a new offset</w:t>
-      </w:r>
-    </w:p>
-    <w:p>
-      <w:r>
-        <w:t xml:space="preserve">        </w:t>
-      </w:r>
-      <w:proofErr w:type="gramStart"/>
-      <w:r>
-        <w:t>if(</w:t>
-      </w:r>
-      <w:proofErr w:type="spellStart"/>
-      <w:proofErr w:type="gramEnd"/>
+        <w:t>In 3.24, the specification of the environmental linkage is by using the</w:t>
+      </w:r>
+      <w:r>
+        <w:t xml:space="preserve"> </w:t>
+      </w:r>
+      <w:r>
+        <w:t>absolute value to indicate the environmental variable to use, and the sign to</w:t>
+      </w:r>
+      <w:r>
+        <w:t xml:space="preserve"> </w:t>
+      </w:r>
+      <w:r>
+        <w:t>indicate the function (multiplicative indicated by positive value, additive</w:t>
+      </w:r>
+      <w:r>
+        <w:t xml:space="preserve"> </w:t>
+      </w:r>
+      <w:r>
+        <w:t>indicated by negative value.  Also, there is a start at density-dependence by</w:t>
+      </w:r>
+      <w:r>
+        <w:t xml:space="preserve"> </w:t>
+      </w:r>
+      <w:r>
+        <w:t>using a value of -999, but it was never implemented.</w:t>
+      </w:r>
+      <w:r>
+        <w:t xml:space="preserve">  </w:t>
+      </w:r>
+      <w:r>
+        <w:t>This approach is very limiting for specification of more linkage functions.</w:t>
+      </w:r>
+    </w:p>
+    <w:p>
+      <w:r>
+        <w:t>New approach to the coding of the link type (MGparm_envtype) and env variable (MGparm_envuse)</w:t>
+      </w:r>
+      <w:r>
+        <w:t xml:space="preserve"> </w:t>
+      </w:r>
+      <w:r>
+        <w:t>being linked to:</w:t>
+      </w:r>
+    </w:p>
+    <w:p>
+      <w:pPr>
+        <w:spacing w:after="0"/>
+      </w:pPr>
+      <w:r>
+        <w:t xml:space="preserve">100 </w:t>
+      </w:r>
+      <w:r>
+        <w:t>–</w:t>
+      </w:r>
+      <w:r>
+        <w:t xml:space="preserve"> 199</w:t>
+      </w:r>
+      <w:r>
+        <w:t>:</w:t>
+      </w:r>
+      <w:r>
+        <w:t xml:space="preserve">  to indicate one parameter multiplicative link, with the env variable</w:t>
+      </w:r>
+      <w:r>
+        <w:t xml:space="preserve"> </w:t>
+      </w:r>
+      <w:r>
+        <w:t>found by subtracting 100.  For example, a value of 102 would create a</w:t>
+      </w:r>
+      <w:r>
+        <w:t xml:space="preserve"> m</w:t>
+      </w:r>
+      <w:r>
+        <w:t>ultiplicat</w:t>
+      </w:r>
+      <w:r>
+        <w:t>ive linkage to env variable "2" and use link function #1.</w:t>
+      </w:r>
+    </w:p>
+    <w:p>
+      <w:pPr>
+        <w:spacing w:after="0"/>
+      </w:pPr>
+      <w:r>
+        <w:t xml:space="preserve">200 </w:t>
+      </w:r>
+      <w:r>
+        <w:t>–</w:t>
+      </w:r>
+      <w:r>
+        <w:t xml:space="preserve"> 299</w:t>
+      </w:r>
+      <w:r>
+        <w:t>:</w:t>
+      </w:r>
+      <w:r>
+        <w:t xml:space="preserve">  for one parameter additive linkage</w:t>
+      </w:r>
+    </w:p>
+    <w:p>
+      <w:pPr>
+        <w:spacing w:after="0"/>
+      </w:pPr>
+      <w:r>
+        <w:t xml:space="preserve">400 </w:t>
+      </w:r>
+      <w:r>
+        <w:t>–</w:t>
+      </w:r>
+      <w:r>
+        <w:t xml:space="preserve"> 499</w:t>
+      </w:r>
+      <w:r>
+        <w:t>:</w:t>
+      </w:r>
+      <w:r>
+        <w:t xml:space="preserve">  for  2 parameter logistic function</w:t>
+      </w:r>
+    </w:p>
+    <w:p>
+      <w:pPr>
+        <w:spacing w:after="0"/>
+      </w:pPr>
+      <w:r>
+        <w:t>Etc. so unlimited number of linkages is possible.</w:t>
+      </w:r>
+    </w:p>
+    <w:p>
+      <w:r>
+        <w:rPr>
+          <w:u w:val="single"/>
+        </w:rPr>
+        <w:t>Example</w:t>
+      </w:r>
+      <w:r>
+        <w:t>:</w:t>
+      </w:r>
+    </w:p>
+    <w:p>
+      <w:pPr>
+        <w:spacing w:after="0"/>
+      </w:pPr>
+      <w:r>
+        <w:t>-10 45 22.2359 36 0 10 2 402 0 0 0 0 0 0 # L_at_Amin_Fem_GP_1</w:t>
+      </w:r>
+    </w:p>
+    <w:p>
+      <w:pPr>
+        <w:spacing w:after="0"/>
+      </w:pPr>
+      <w:r>
+        <w:t>Creates logistic linkage to environment variable #2</w:t>
+      </w:r>
+    </w:p>
+    <w:p>
+      <w:pPr>
+        <w:spacing w:after="0"/>
+      </w:pPr>
+      <w:r>
+        <w:t>And requires 2 parameters:</w:t>
+      </w:r>
+    </w:p>
+    <w:p>
+      <w:pPr>
+        <w:spacing w:after="0"/>
+      </w:pPr>
+      <w:r>
+        <w:t>-2 2 0.01 0 -1 99 -2 # L_at_Amin_Fem_GP_1_ENV_offset</w:t>
+      </w:r>
+    </w:p>
+    <w:p>
+      <w:pPr>
+        <w:spacing w:after="0"/>
+      </w:pPr>
+      <w:r>
+        <w:t xml:space="preserve"> -2 2 0.01 0 -1 99 -2 # L_at_Amin_Fem_GP_1_ENV_lgst_slope</w:t>
+      </w:r>
+    </w:p>
+    <w:p>
+      <w:pPr>
+        <w:spacing w:after="0"/>
+      </w:pPr>
+    </w:p>
+    <w:p>
+      <w:r>
+        <w:rPr>
+          <w:u w:val="single"/>
+        </w:rPr>
+        <w:t>Internally</w:t>
+      </w:r>
+      <w:r>
+        <w:t>:</w:t>
+      </w:r>
+    </w:p>
+    <w:p>
+      <w:pPr>
+        <w:spacing w:after="0"/>
+      </w:pPr>
       <w:r>
         <w:t>MGparm_env</w:t>
       </w:r>
-      <w:proofErr w:type="spellEnd"/>
-      <w:r>
-        <w:t>(f)&gt;0)</w:t>
-      </w:r>
-    </w:p>
-    <w:p>
-      <w:r>
-        <w:t xml:space="preserve">          </w:t>
-      </w:r>
-      <w:proofErr w:type="gramStart"/>
-      <w:r>
-        <w:t>switch(</w:t>
-      </w:r>
-      <w:proofErr w:type="spellStart"/>
-      <w:proofErr w:type="gramEnd"/>
+      <w:r>
+        <w:t xml:space="preserve">(parameter) </w:t>
+      </w:r>
+      <w:r>
+        <w:t xml:space="preserve"> is zero if no link else contains the parameter # of the first link parameter</w:t>
+      </w:r>
+      <w:r>
+        <w:t>;</w:t>
+      </w:r>
+    </w:p>
+    <w:p>
+      <w:pPr>
+        <w:spacing w:after="0"/>
+      </w:pPr>
       <w:r>
         <w:t>MGparm_envtype</w:t>
       </w:r>
-      <w:proofErr w:type="spellEnd"/>
-      <w:r>
-        <w:t>(f))</w:t>
-      </w:r>
-    </w:p>
-    <w:p>
-      <w:r>
-        <w:t xml:space="preserve">            </w:t>
-      </w:r>
-      <w:proofErr w:type="gramStart"/>
-      <w:r>
-        <w:t>case</w:t>
-      </w:r>
-      <w:proofErr w:type="gramEnd"/>
-      <w:r>
-        <w:t xml:space="preserve"> 1:  //  exponential </w:t>
-      </w:r>
-      <w:proofErr w:type="spellStart"/>
-      <w:r>
-        <w:t>MGparm</w:t>
-      </w:r>
-      <w:proofErr w:type="spellEnd"/>
+      <w:r>
+        <w:t>(p)</w:t>
+      </w:r>
+      <w:r>
+        <w:t xml:space="preserve"> identifies the form of the linkage, some o</w:t>
+      </w:r>
+      <w:r>
+        <w:t>f which take more than one link p</w:t>
+      </w:r>
+      <w:r>
+        <w:t>arameeter</w:t>
+      </w:r>
+    </w:p>
+    <w:p>
+      <w:pPr>
+        <w:spacing w:after="0"/>
+      </w:pPr>
       <w:r>
         <w:t xml:space="preserve"> </w:t>
       </w:r>
-      <w:proofErr w:type="spellStart"/>
-      <w:r>
-        <w:t>env</w:t>
-      </w:r>
-      <w:proofErr w:type="spellEnd"/>
-      <w:r>
-        <w:t xml:space="preserve"> link</w:t>
-      </w:r>
-    </w:p>
-    <w:p>
-      <w:r>
-        <w:t xml:space="preserve">                mgp_</w:t>
-      </w:r>
-      <w:proofErr w:type="gramStart"/>
-      <w:r>
-        <w:t>adj(</w:t>
-      </w:r>
-      <w:proofErr w:type="gramEnd"/>
-      <w:r>
-        <w:t>f)*=mfexp(MGparm(MGparm_env(f))*(env_data(yz,MGparm_envuse(f))-MGparm(MGparm_env(f))));</w:t>
-      </w:r>
-    </w:p>
-    <w:p>
-      <w:r>
-        <w:t xml:space="preserve">            </w:t>
-      </w:r>
-      <w:proofErr w:type="gramStart"/>
-      <w:r>
-        <w:t>case</w:t>
-      </w:r>
-      <w:proofErr w:type="gramEnd"/>
-      <w:r>
-        <w:t xml:space="preserve"> 2:  //  linear </w:t>
-      </w:r>
-      <w:proofErr w:type="spellStart"/>
-      <w:r>
-        <w:t>MGparm</w:t>
-      </w:r>
-      <w:proofErr w:type="spellEnd"/>
-      <w:r>
-        <w:t xml:space="preserve"> </w:t>
-      </w:r>
-      <w:proofErr w:type="spellStart"/>
-      <w:r>
-        <w:t>env</w:t>
-      </w:r>
-      <w:proofErr w:type="spellEnd"/>
-      <w:r>
-        <w:t xml:space="preserve"> link</w:t>
-      </w:r>
-    </w:p>
-    <w:p>
-      <w:r>
-        <w:t xml:space="preserve">                mgp_</w:t>
-      </w:r>
-      <w:proofErr w:type="gramStart"/>
-      <w:r>
-        <w:t>adj(</w:t>
-      </w:r>
-      <w:proofErr w:type="gramEnd"/>
-      <w:r>
-        <w:t>f)+=MGparm(MGparm_env(f))*(env_data(yz,MGparm_envuse(f))-MGparm(MGparm_env(f)));</w:t>
-      </w:r>
-    </w:p>
-    <w:p>
-      <w:r>
-        <w:t xml:space="preserve">            </w:t>
-      </w:r>
-      <w:proofErr w:type="gramStart"/>
-      <w:r>
-        <w:t>case</w:t>
-      </w:r>
-      <w:proofErr w:type="gramEnd"/>
-      <w:r>
-        <w:t xml:space="preserve"> 3:  //  logistic </w:t>
-      </w:r>
-      <w:proofErr w:type="spellStart"/>
-      <w:r>
-        <w:t>MGparm</w:t>
-      </w:r>
-      <w:proofErr w:type="spellEnd"/>
-      <w:r>
-        <w:t xml:space="preserve"> </w:t>
-      </w:r>
-      <w:proofErr w:type="spellStart"/>
-      <w:r>
-        <w:t>env</w:t>
-      </w:r>
-      <w:proofErr w:type="spellEnd"/>
-      <w:r>
-        <w:t xml:space="preserve"> link</w:t>
-      </w:r>
-    </w:p>
-    <w:p>
-      <w:r>
-        <w:t xml:space="preserve">                </w:t>
-      </w:r>
-      <w:proofErr w:type="spellStart"/>
-      <w:r>
-        <w:t>mgp_adj</w:t>
-      </w:r>
-      <w:proofErr w:type="spellEnd"/>
-      <w:r>
-        <w:t>(f)*=2.00000/(1.00000 + mfexp(-MGparm(MGparm_env(f))*(env_data(yz,MGparm_envuse(f))-MGparm(MGparm_env(f)))));</w:t>
-      </w:r>
-    </w:p>
-    <w:p>
+      <w:r>
+        <w:t>MGparm_envuse</w:t>
+      </w:r>
+      <w:r>
+        <w:t>(p)</w:t>
+      </w:r>
+      <w:r>
+        <w:t xml:space="preserve"> identifies the ID of the environmental time series being linked to</w:t>
+      </w:r>
+    </w:p>
+    <w:p>
+      <w:pPr>
+        <w:spacing w:after="0"/>
+      </w:pPr>
+      <w:r>
+        <w:t>T</w:t>
+      </w:r>
+      <w:r>
+        <w:t>he integer values of MGparm_envtype are created when parsing the input:</w:t>
+      </w:r>
+    </w:p>
+    <w:p>
+      <w:pPr>
+        <w:spacing w:after="0"/>
+      </w:pPr>
+      <w:r>
+        <w:t>k=int(MGparm_1(f,8)/100);  //  find the link code from the value read from the parameter line</w:t>
+      </w:r>
+    </w:p>
+    <w:p>
+      <w:pPr>
+        <w:spacing w:after="0"/>
+      </w:pPr>
+      <w:r>
+        <w:t>MGparm_envtype(f)=k;</w:t>
+      </w:r>
+    </w:p>
+    <w:p>
+      <w:pPr>
+        <w:spacing w:after="0"/>
+      </w:pPr>
+      <w:r>
+        <w:t>MGparm_envuse(f)=MGparm_1(f,8)-k*100;</w:t>
+      </w:r>
+    </w:p>
+    <w:p>
+      <w:pPr>
+        <w:spacing w:after="0"/>
+      </w:pPr>
+    </w:p>
+    <w:p>
+      <w:pPr>
+        <w:rPr>
+          <w:u w:val="single"/>
+        </w:rPr>
+      </w:pPr>
+      <w:r>
+        <w:rPr>
+          <w:u w:val="single"/>
+        </w:rPr>
+        <w:t>Density-dependence</w:t>
+      </w:r>
+    </w:p>
+    <w:p>
+      <w:pPr>
+        <w:spacing w:after="0"/>
+      </w:pPr>
+      <w:r>
+        <w:t xml:space="preserve">env_data is a dvar_matrix populated with the env data </w:t>
+      </w:r>
+      <w:r>
+        <w:t xml:space="preserve">that has been read </w:t>
+      </w:r>
+      <w:r>
+        <w:t>for columns 1-N_envvariables</w:t>
+      </w:r>
+      <w:r>
+        <w:t>;</w:t>
+      </w:r>
+    </w:p>
+    <w:p>
+      <w:pPr>
+        <w:spacing w:after="0"/>
+      </w:pPr>
+      <w:r>
+        <w:t>and derived quantities can be mapped to columns -1 to -4 to achieve density-dependence</w:t>
+      </w:r>
+      <w:r>
+        <w:t>:</w:t>
+      </w:r>
+    </w:p>
+    <w:p>
+      <w:pPr>
+        <w:spacing w:after="0"/>
+      </w:pPr>
+      <w:r>
+        <w:t>if(MGparm_envuse(f)==99) MGparm_envuse(f)=-1;  for relative spawning biomass</w:t>
+      </w:r>
+    </w:p>
+    <w:p>
+      <w:pPr>
+        <w:spacing w:after="0"/>
+      </w:pPr>
+      <w:r>
+        <w:lastRenderedPageBreak/>
+        <w:t>i</w:t>
+      </w:r>
+      <w:r>
+        <w:t>f(MGparm_envuse(f)==98) MGparm_envuse(f)=-2;  for exp(recdev)</w:t>
+      </w:r>
+    </w:p>
+    <w:p>
+      <w:pPr>
+        <w:spacing w:after="0"/>
+      </w:pPr>
+      <w:r>
+        <w:t xml:space="preserve"> if(MGparm_envuse(f)==97) MGparm_envuse(f)=-3;  for relative summary biomass (e.g. smrybio/smrybio in initial equilibrium)</w:t>
+      </w:r>
+    </w:p>
+    <w:p>
+      <w:pPr>
+        <w:spacing w:after="0"/>
+      </w:pPr>
+      <w:r>
+        <w:t xml:space="preserve"> if(MGparm_envuse(f)==96) MGparm_envuse(f)=-4;  for relative summary numbers</w:t>
+      </w:r>
+    </w:p>
+    <w:p/>
+    <w:p>
+      <w:pPr>
+        <w:rPr>
+          <w:u w:val="single"/>
+        </w:rPr>
+      </w:pPr>
+      <w:r>
+        <w:rPr>
+          <w:u w:val="single"/>
+        </w:rPr>
+        <w:t>I</w:t>
+      </w:r>
+      <w:r>
+        <w:rPr>
+          <w:u w:val="single"/>
+        </w:rPr>
+        <w:t>nitial trial</w:t>
+      </w:r>
+      <w:r>
+        <w:rPr>
+          <w:u w:val="single"/>
+        </w:rPr>
+        <w:t>:</w:t>
+      </w:r>
+    </w:p>
+    <w:p>
+      <w:pPr>
+        <w:spacing w:after="0"/>
+      </w:pPr>
+      <w:r>
+        <w:t>C</w:t>
+      </w:r>
+      <w:r>
+        <w:t>reat</w:t>
+      </w:r>
+      <w:r>
+        <w:t>e</w:t>
+      </w:r>
+      <w:r>
+        <w:t xml:space="preserve"> a time series of relative summary numbers and </w:t>
+      </w:r>
+      <w:r>
+        <w:t>manually copied</w:t>
+      </w:r>
+      <w:r>
+        <w:t xml:space="preserve"> this time series into environmental data variable #2</w:t>
+      </w:r>
+    </w:p>
+    <w:p>
+      <w:pPr>
+        <w:spacing w:after="0"/>
+      </w:pPr>
+      <w:r>
+        <w:t>Run SS with</w:t>
+      </w:r>
+      <w:r>
+        <w:t xml:space="preserve"> initial size-at-age parameter </w:t>
+      </w:r>
+      <w:r>
+        <w:t xml:space="preserve">linked to </w:t>
+      </w:r>
+      <w:r>
+        <w:t>env var #2</w:t>
+      </w:r>
+    </w:p>
+    <w:p>
+      <w:pPr>
+        <w:spacing w:after="0"/>
+      </w:pPr>
+      <w:r>
+        <w:t xml:space="preserve">Re-run SS </w:t>
+      </w:r>
+      <w:r>
+        <w:t>with that parameter linked to the derived quantity relative smry numbers</w:t>
+      </w:r>
+    </w:p>
+    <w:p>
+      <w:pPr>
+        <w:spacing w:after="0"/>
+      </w:pPr>
+      <w:r>
+        <w:t xml:space="preserve"> F</w:t>
+      </w:r>
+      <w:r>
+        <w:t xml:space="preserve">ind that the variance of model </w:t>
+      </w:r>
+      <w:r>
+        <w:t>outputs was virtually identical, although the link parameters were not estimated.</w:t>
+      </w:r>
+      <w:bookmarkStart w:id="8" w:name="_GoBack"/>
+      <w:bookmarkEnd w:id="8"/>
       <w:r>
         <w:br w:type="page"/>
       </w:r>
@@ -4546,41 +4109,20 @@
       <w:pPr>
         <w:pStyle w:val="Heading1"/>
       </w:pPr>
-      <w:bookmarkStart w:id="8" w:name="_Toc433025061"/>
+      <w:bookmarkStart w:id="9" w:name="_Toc433025061"/>
       <w:r>
         <w:lastRenderedPageBreak/>
         <w:t>S</w:t>
       </w:r>
       <w:r>
-        <w:t xml:space="preserve">urvey of </w:t>
-      </w:r>
-      <w:proofErr w:type="spellStart"/>
-      <w:r>
-        <w:t>mgdev</w:t>
-      </w:r>
-      <w:bookmarkEnd w:id="8"/>
-      <w:proofErr w:type="spellEnd"/>
+        <w:t>urvey of mgdev</w:t>
+      </w:r>
+      <w:bookmarkEnd w:id="9"/>
     </w:p>
     <w:p/>
     <w:p>
       <w:r>
-        <w:t xml:space="preserve">Special size selectivity type = 35 will invoke setting </w:t>
-      </w:r>
-      <w:proofErr w:type="gramStart"/>
-      <w:r>
-        <w:t>e(</w:t>
-      </w:r>
-      <w:proofErr w:type="gramEnd"/>
-      <w:r>
-        <w:t>survey)=f(</w:t>
-      </w:r>
-      <w:proofErr w:type="spellStart"/>
-      <w:r>
-        <w:t>Mgparm_dev</w:t>
-      </w:r>
-      <w:proofErr w:type="spellEnd"/>
-      <w:r>
-        <w:t>(y))</w:t>
+        <w:t>Special size selectivity type = 35 will invoke setting e(survey)=f(Mgparm_dev(y))</w:t>
       </w:r>
     </w:p>
     <w:p>
@@ -4597,12 +4139,12 @@
       <w:pPr>
         <w:pStyle w:val="Heading1"/>
       </w:pPr>
-      <w:bookmarkStart w:id="9" w:name="_Toc433025062"/>
+      <w:bookmarkStart w:id="10" w:name="_Toc433025062"/>
       <w:r>
         <w:lastRenderedPageBreak/>
         <w:t>Re-Organize and add to the Survey and Q sections</w:t>
       </w:r>
-      <w:bookmarkEnd w:id="9"/>
+      <w:bookmarkEnd w:id="10"/>
     </w:p>
     <w:p>
       <w:r>
@@ -4613,13 +4155,11 @@
       <w:pPr>
         <w:pStyle w:val="Heading1"/>
       </w:pPr>
-      <w:bookmarkStart w:id="10" w:name="_Toc433025063"/>
+      <w:bookmarkStart w:id="11" w:name="_Toc433025063"/>
       <w:r>
         <w:lastRenderedPageBreak/>
         <w:t>Dev vector variance as a model parameter</w:t>
       </w:r>
-      <w:bookmarkStart w:id="11" w:name="_GoBack"/>
-      <w:bookmarkEnd w:id="10"/>
       <w:bookmarkEnd w:id="11"/>
     </w:p>
     <w:p>
@@ -4639,36 +4179,12 @@
     </w:p>
     <w:p>
       <w:r>
-        <w:t xml:space="preserve"> //    </w:t>
-      </w:r>
-      <w:proofErr w:type="gramStart"/>
-      <w:r>
-        <w:t>=(</w:t>
-      </w:r>
-      <w:proofErr w:type="gramEnd"/>
-      <w:r>
-        <w:t>1-rho)*mean + rho*</w:t>
-      </w:r>
-      <w:proofErr w:type="spellStart"/>
-      <w:r>
-        <w:t>prevval</w:t>
-      </w:r>
-      <w:proofErr w:type="spellEnd"/>
-      <w:r>
-        <w:t xml:space="preserve"> + dev   //  where mean = 0.0</w:t>
-      </w:r>
-    </w:p>
-    <w:p>
-      <w:r>
-        <w:t>MGparm_dev_</w:t>
-      </w:r>
-      <w:proofErr w:type="gramStart"/>
-      <w:r>
-        <w:t>rwalk(</w:t>
-      </w:r>
-      <w:proofErr w:type="gramEnd"/>
-      <w:r>
-        <w:t>k,j)=MGparm_dev_rho(k)*MGparm_dev_rwalk(k,j-1)+MGparm_dev(k,j);</w:t>
+        <w:t xml:space="preserve"> //    =(1-rho)*mean + rho*prevval + dev   //  where mean = 0.0</w:t>
+      </w:r>
+    </w:p>
+    <w:p>
+      <w:r>
+        <w:t>MGparm_dev_rwalk(k,j)=MGparm_dev_rho(k)*MGparm_dev_rwalk(k,j-1)+MGparm_dev(k,j);</w:t>
       </w:r>
     </w:p>
     <w:p>
@@ -4678,15 +4194,7 @@
     </w:p>
     <w:p>
       <w:r>
-        <w:t xml:space="preserve"># </w:t>
-      </w:r>
-      <w:proofErr w:type="gramStart"/>
-      <w:r>
-        <w:t>standard</w:t>
-      </w:r>
-      <w:proofErr w:type="gramEnd"/>
-      <w:r>
-        <w:t xml:space="preserve"> error parameters for first MG dev vector</w:t>
+        <w:t># standard error parameters for first MG dev vector</w:t>
       </w:r>
     </w:p>
     <w:p>
@@ -4706,15 +4214,7 @@
     </w:p>
     <w:p>
       <w:r>
-        <w:t>-5 #_</w:t>
-      </w:r>
-      <w:proofErr w:type="spellStart"/>
-      <w:r>
-        <w:t>MGparm_Dev_Phase</w:t>
-      </w:r>
-      <w:proofErr w:type="spellEnd"/>
-      <w:r>
-        <w:t xml:space="preserve"> </w:t>
+        <w:t xml:space="preserve">-5 #_MGparm_Dev_Phase </w:t>
       </w:r>
       <w:r>
         <w:br w:type="page"/>
@@ -4756,52 +4256,16 @@
       </w:r>
     </w:p>
     <w:p>
-      <w:proofErr w:type="spellStart"/>
-      <w:r>
-        <w:t>ALK_idx</w:t>
-      </w:r>
-      <w:proofErr w:type="spellEnd"/>
-      <w:r>
-        <w:t>=(s-1)*</w:t>
-      </w:r>
-      <w:proofErr w:type="spellStart"/>
-      <w:r>
-        <w:t>N_subseas+subseas</w:t>
-      </w:r>
-      <w:proofErr w:type="spellEnd"/>
-      <w:proofErr w:type="gramStart"/>
-      <w:r>
-        <w:t>;</w:t>
-      </w:r>
-      <w:r>
-        <w:t xml:space="preserve">  /</w:t>
-      </w:r>
-      <w:proofErr w:type="gramEnd"/>
-      <w:r>
-        <w:t>/  timing within a year</w:t>
-      </w:r>
-    </w:p>
-    <w:p>
-      <w:proofErr w:type="spellStart"/>
-      <w:r>
-        <w:t>ALK_finder</w:t>
-      </w:r>
-      <w:proofErr w:type="spellEnd"/>
-      <w:proofErr w:type="gramStart"/>
-      <w:r>
-        <w:t>=(</w:t>
-      </w:r>
-      <w:proofErr w:type="gramEnd"/>
-      <w:r>
-        <w:t>ALK_idx-1)*</w:t>
-      </w:r>
-      <w:proofErr w:type="spellStart"/>
-      <w:r>
-        <w:t>gmorph+g</w:t>
-      </w:r>
-      <w:proofErr w:type="spellEnd"/>
-      <w:r>
-        <w:t>;</w:t>
+      <w:r>
+        <w:t>ALK_idx=(s-1)*N_subseas+subseas;</w:t>
+      </w:r>
+      <w:r>
+        <w:t xml:space="preserve">  //  timing within a year</w:t>
+      </w:r>
+    </w:p>
+    <w:p>
+      <w:r>
+        <w:t>ALK_finder=(ALK_idx-1)*gmorph+g;</w:t>
       </w:r>
       <w:r>
         <w:t xml:space="preserve">  //  combined index for timing and platoon</w:t>
@@ -4809,61 +4273,17 @@
     </w:p>
     <w:p>
       <w:r>
-        <w:t>ALK_range_use=calc_ALK_</w:t>
-      </w:r>
-      <w:proofErr w:type="gramStart"/>
-      <w:r>
-        <w:t>range(</w:t>
-      </w:r>
-      <w:proofErr w:type="gramEnd"/>
-      <w:r>
-        <w:t>len_bins,use_Ave_Size_W,use_SD_Size,ALK_tolerance);</w:t>
-      </w:r>
-    </w:p>
-    <w:p>
-      <w:proofErr w:type="spellStart"/>
-      <w:r>
-        <w:t>ALK_range_g_</w:t>
-      </w:r>
-      <w:proofErr w:type="gramStart"/>
-      <w:r>
-        <w:t>lo</w:t>
-      </w:r>
-      <w:proofErr w:type="spellEnd"/>
-      <w:r>
-        <w:t>(</w:t>
-      </w:r>
-      <w:proofErr w:type="spellStart"/>
-      <w:proofErr w:type="gramEnd"/>
-      <w:r>
-        <w:t>ALK_finder</w:t>
-      </w:r>
-      <w:proofErr w:type="spellEnd"/>
-      <w:r>
-        <w:t>)=column(ALK_range_use,1);</w:t>
-      </w:r>
-    </w:p>
-    <w:p>
-      <w:proofErr w:type="spellStart"/>
-      <w:r>
-        <w:t>ALK_range_g_</w:t>
-      </w:r>
-      <w:proofErr w:type="gramStart"/>
-      <w:r>
-        <w:t>hi</w:t>
-      </w:r>
-      <w:proofErr w:type="spellEnd"/>
-      <w:r>
-        <w:t>(</w:t>
-      </w:r>
-      <w:proofErr w:type="spellStart"/>
-      <w:proofErr w:type="gramEnd"/>
-      <w:r>
-        <w:t>ALK_finder</w:t>
-      </w:r>
-      <w:proofErr w:type="spellEnd"/>
-      <w:r>
-        <w:t>)=column(ALK_range_use,2);</w:t>
+        <w:t>ALK_range_use=calc_ALK_range(len_bins,use_Ave_Size_W,use_SD_Size,ALK_tolerance);</w:t>
+      </w:r>
+    </w:p>
+    <w:p>
+      <w:r>
+        <w:t>ALK_range_g_lo(ALK_finder)=column(ALK_range_use,1);</w:t>
+      </w:r>
+    </w:p>
+    <w:p>
+      <w:r>
+        <w:t>ALK_range_g_hi(ALK_finder)=column(ALK_range_use,2);</w:t>
       </w:r>
     </w:p>
     <w:p>
@@ -4873,49 +4293,24 @@
     </w:p>
     <w:p/>
     <w:p>
-      <w:proofErr w:type="gramStart"/>
-      <w:r>
-        <w:t>optimal</w:t>
-      </w:r>
-      <w:proofErr w:type="gramEnd"/>
-      <w:r>
-        <w:t xml:space="preserve"> setting for the tail seems to be 0.0001</w:t>
-      </w:r>
-    </w:p>
-    <w:p>
-      <w:proofErr w:type="gramStart"/>
-      <w:r>
-        <w:t>getting</w:t>
-      </w:r>
-      <w:proofErr w:type="gramEnd"/>
-      <w:r>
-        <w:t xml:space="preserve"> more iterations per second with more compression,</w:t>
-      </w:r>
-    </w:p>
-    <w:p>
-      <w:proofErr w:type="gramStart"/>
-      <w:r>
-        <w:t>but</w:t>
-      </w:r>
-      <w:proofErr w:type="gramEnd"/>
-      <w:r>
-        <w:t xml:space="preserve"> more iterations are needed to converge</w:t>
-      </w:r>
-    </w:p>
-    <w:p>
-      <w:proofErr w:type="gramStart"/>
-      <w:r>
-        <w:t>very</w:t>
-      </w:r>
-      <w:proofErr w:type="gramEnd"/>
-      <w:r>
-        <w:t xml:space="preserve"> big tails (0.05) are much faster, but don't get same biomass and </w:t>
-      </w:r>
-      <w:proofErr w:type="spellStart"/>
-      <w:r>
-        <w:t>logL</w:t>
-      </w:r>
-      <w:proofErr w:type="spellEnd"/>
+      <w:r>
+        <w:t>optimal setting for the tail seems to be 0.0001</w:t>
+      </w:r>
+    </w:p>
+    <w:p>
+      <w:r>
+        <w:t>getting more iterations per second with more compression,</w:t>
+      </w:r>
+    </w:p>
+    <w:p>
+      <w:r>
+        <w:t>but more iterations are needed to converge</w:t>
+      </w:r>
+    </w:p>
+    <w:p>
+      <w:r>
+        <w:t>very big tails (0.05) are much faster, but don't get same biomass and logL</w:t>
+      </w:r>
     </w:p>
     <w:p>
       <w:pPr>
@@ -4939,29 +4334,13 @@
       <w:bookmarkStart w:id="14" w:name="_Toc433025066"/>
       <w:r>
         <w:lastRenderedPageBreak/>
-        <w:t xml:space="preserve">Composition likelihood option – </w:t>
-      </w:r>
-      <w:proofErr w:type="spellStart"/>
-      <w:r>
-        <w:t>Dirichlet</w:t>
-      </w:r>
-      <w:proofErr w:type="spellEnd"/>
-      <w:r>
-        <w:t xml:space="preserve"> multinomial</w:t>
+        <w:t>Composition likelihood option – Dirichlet multinomial</w:t>
       </w:r>
       <w:bookmarkEnd w:id="14"/>
     </w:p>
     <w:p>
       <w:r>
-        <w:t xml:space="preserve">Add option to allow for </w:t>
-      </w:r>
-      <w:proofErr w:type="spellStart"/>
-      <w:r>
-        <w:t>dirichlet</w:t>
-      </w:r>
-      <w:proofErr w:type="spellEnd"/>
-      <w:r>
-        <w:t xml:space="preserve"> multinomial likelihood</w:t>
+        <w:t>Add option to allow for dirichlet multinomial likelihood</w:t>
       </w:r>
     </w:p>
     <w:p>
@@ -4995,15 +4374,7 @@
         <w:t>A</w:t>
       </w:r>
       <w:r>
-        <w:t xml:space="preserve">rea-specific </w:t>
-      </w:r>
-      <w:proofErr w:type="spellStart"/>
-      <w:r>
-        <w:t>spawner</w:t>
-      </w:r>
-      <w:proofErr w:type="spellEnd"/>
-      <w:r>
-        <w:t>-recruitment</w:t>
+        <w:t>rea-specific spawner-recruitment</w:t>
       </w:r>
       <w:bookmarkEnd w:id="15"/>
       <w:r>
@@ -5016,15 +4387,7 @@
         <w:contextualSpacing/>
       </w:pPr>
       <w:r>
-        <w:t xml:space="preserve">5.  Conceptual problem in equilibrium </w:t>
-      </w:r>
-      <w:proofErr w:type="spellStart"/>
-      <w:r>
-        <w:t>calcs</w:t>
-      </w:r>
-      <w:proofErr w:type="spellEnd"/>
-      <w:r>
-        <w:t xml:space="preserve"> if fish move between areas</w:t>
+        <w:t>5.  Conceptual problem in equilibrium calcs if fish move between areas</w:t>
       </w:r>
     </w:p>
     <w:p>
@@ -5032,21 +4395,8 @@
         <w:spacing w:before="100" w:beforeAutospacing="1" w:after="100" w:afterAutospacing="1"/>
         <w:contextualSpacing/>
       </w:pPr>
-      <w:proofErr w:type="spellStart"/>
-      <w:r>
-        <w:t>Equil_Calc</w:t>
-      </w:r>
-      <w:proofErr w:type="spellEnd"/>
-      <w:r>
-        <w:t xml:space="preserve"> takes some total recruitment (</w:t>
-      </w:r>
-      <w:proofErr w:type="spellStart"/>
-      <w:r>
-        <w:t>Equ_Recr</w:t>
-      </w:r>
-      <w:proofErr w:type="spellEnd"/>
-      <w:r>
-        <w:t>)</w:t>
+      <w:r>
+        <w:t>Equil_Calc takes some total recruitment (Equ_Recr)</w:t>
       </w:r>
     </w:p>
     <w:p>
@@ -5054,51 +4404,14 @@
         <w:spacing w:before="100" w:beforeAutospacing="1" w:after="100" w:afterAutospacing="1"/>
         <w:contextualSpacing/>
       </w:pPr>
-      <w:proofErr w:type="gramStart"/>
-      <w:r>
-        <w:t>it</w:t>
-      </w:r>
-      <w:proofErr w:type="gramEnd"/>
-      <w:r>
-        <w:t xml:space="preserve"> distributes according to </w:t>
-      </w:r>
-      <w:proofErr w:type="spellStart"/>
-      <w:r>
-        <w:t>recr_dist,then</w:t>
-      </w:r>
-      <w:proofErr w:type="spellEnd"/>
-      <w:r>
-        <w:t xml:space="preserve"> calculates equilibrium numbers at age taking into account F and movement between areas if outputs a value for total SPR (</w:t>
-      </w:r>
-      <w:proofErr w:type="spellStart"/>
-      <w:r>
-        <w:t>spawners</w:t>
-      </w:r>
-      <w:proofErr w:type="spellEnd"/>
-      <w:r>
-        <w:t xml:space="preserve"> per recruit)</w:t>
+      <w:r>
+        <w:t>it distributes according to recr_dist,then calculates equilibrium numbers at age taking into account F and movement between areas if outputs a value for total SPR (spawners per recruit)</w:t>
       </w:r>
       <w:r>
         <w:t xml:space="preserve"> </w:t>
       </w:r>
       <w:r>
-        <w:t xml:space="preserve">then SPR is input to </w:t>
-      </w:r>
-      <w:proofErr w:type="spellStart"/>
-      <w:r>
-        <w:t>Equ_Spawn_Recr_Fxn</w:t>
-      </w:r>
-      <w:proofErr w:type="spellEnd"/>
-      <w:r>
-        <w:t xml:space="preserve"> to calculate the equilibrium total recruits and </w:t>
-      </w:r>
-      <w:proofErr w:type="spellStart"/>
-      <w:r>
-        <w:t>spawners</w:t>
-      </w:r>
-      <w:proofErr w:type="spellEnd"/>
-      <w:r>
-        <w:t xml:space="preserve"> from this SPR</w:t>
+        <w:t>then SPR is input to Equ_Spawn_Recr_Fxn to calculate the equilibrium total recruits and spawners from this SPR</w:t>
       </w:r>
     </w:p>
     <w:p>
@@ -5131,15 +4444,7 @@
         <w:t xml:space="preserve"> </w:t>
       </w:r>
       <w:r>
-        <w:t xml:space="preserve">so </w:t>
-      </w:r>
-      <w:proofErr w:type="spellStart"/>
-      <w:r>
-        <w:t>equil_calc</w:t>
-      </w:r>
-      <w:proofErr w:type="spellEnd"/>
-      <w:r>
-        <w:t xml:space="preserve"> will need to output area-specific SPR; this seems feasible</w:t>
+        <w:t>so equil_calc will need to output area-specific SPR; this seems feasible</w:t>
       </w:r>
       <w:r>
         <w:t xml:space="preserve"> </w:t>
@@ -5151,21 +4456,8 @@
         <w:t xml:space="preserve"> </w:t>
       </w:r>
       <w:r>
-        <w:t xml:space="preserve">in </w:t>
-      </w:r>
-      <w:proofErr w:type="spellStart"/>
-      <w:r>
-        <w:t>equil_calc</w:t>
-      </w:r>
-      <w:proofErr w:type="spellEnd"/>
-      <w:r>
-        <w:t xml:space="preserve"> will depend on the SPB by area calculated by </w:t>
-      </w:r>
-      <w:proofErr w:type="spellStart"/>
-      <w:r>
-        <w:t>equil_calc</w:t>
-      </w:r>
-      <w:proofErr w:type="spellEnd"/>
+        <w:t>in equil_calc will depend on the SPB by area calculated by equil_calc</w:t>
+      </w:r>
     </w:p>
     <w:p>
       <w:pPr>
@@ -5179,28 +4471,7 @@
         <w:contextualSpacing/>
       </w:pPr>
       <w:r>
-        <w:t xml:space="preserve">6.  Need to reconcile the area-aspect of </w:t>
-      </w:r>
-      <w:proofErr w:type="spellStart"/>
-      <w:r>
-        <w:t>recr_dist</w:t>
-      </w:r>
-      <w:proofErr w:type="spellEnd"/>
-      <w:r>
-        <w:t xml:space="preserve"> with the R=</w:t>
-      </w:r>
-      <w:proofErr w:type="gramStart"/>
-      <w:r>
-        <w:t>F(</w:t>
-      </w:r>
-      <w:proofErr w:type="spellStart"/>
-      <w:proofErr w:type="gramEnd"/>
-      <w:r>
-        <w:t>SPB_area</w:t>
-      </w:r>
-      <w:proofErr w:type="spellEnd"/>
-      <w:r>
-        <w:t>)</w:t>
+        <w:t>6.  Need to reconcile the area-aspect of recr_dist with the R=F(SPB_area)</w:t>
       </w:r>
       <w:r>
         <w:t xml:space="preserve"> </w:t>
@@ -5244,13 +4515,8 @@
         <w:spacing w:before="100" w:beforeAutospacing="1" w:after="100" w:afterAutospacing="1"/>
         <w:contextualSpacing/>
       </w:pPr>
-      <w:proofErr w:type="gramStart"/>
-      <w:r>
-        <w:t>does</w:t>
-      </w:r>
-      <w:proofErr w:type="gramEnd"/>
-      <w:r>
-        <w:t xml:space="preserve"> global R=E(sum B)  equal  R = sum (E(Ba))  ??</w:t>
+      <w:r>
+        <w:t>does global R=E(sum B)  equal  R = sum (E(Ba))  ??</w:t>
       </w:r>
     </w:p>
     <w:p>
@@ -5264,13 +4530,8 @@
         <w:spacing w:before="100" w:beforeAutospacing="1" w:after="100" w:afterAutospacing="1"/>
         <w:contextualSpacing/>
       </w:pPr>
-      <w:proofErr w:type="gramStart"/>
-      <w:r>
-        <w:t>current</w:t>
-      </w:r>
-      <w:proofErr w:type="gramEnd"/>
-      <w:r>
-        <w:t xml:space="preserve"> approach:</w:t>
+      <w:r>
+        <w:t>current approach:</w:t>
       </w:r>
     </w:p>
     <w:p>
@@ -5288,13 +4549,8 @@
         <w:contextualSpacing/>
       </w:pPr>
       <w:r>
-        <w:t xml:space="preserve">2.  Call </w:t>
-      </w:r>
-      <w:proofErr w:type="spellStart"/>
-      <w:r>
-        <w:t>equil_calc</w:t>
-      </w:r>
-      <w:proofErr w:type="spellEnd"/>
+        <w:t>2.  Call equil_calc</w:t>
+      </w:r>
     </w:p>
     <w:p>
       <w:pPr>
@@ -5302,21 +4558,8 @@
         <w:contextualSpacing/>
       </w:pPr>
       <w:r>
-        <w:t xml:space="preserve"> </w:t>
-      </w:r>
-      <w:proofErr w:type="gramStart"/>
-      <w:r>
-        <w:t>a.  distribute</w:t>
-      </w:r>
-      <w:proofErr w:type="gramEnd"/>
-      <w:r>
-        <w:t xml:space="preserve"> R to areas according to </w:t>
-      </w:r>
-      <w:proofErr w:type="spellStart"/>
-      <w:r>
-        <w:t>recr_dist</w:t>
-      </w:r>
-      <w:proofErr w:type="spellEnd"/>
+        <w:t xml:space="preserve"> a.  distribute R to areas according to recr_dist</w:t>
+      </w:r>
     </w:p>
     <w:p>
       <w:pPr>
@@ -5324,15 +4567,7 @@
         <w:contextualSpacing/>
       </w:pPr>
       <w:r>
-        <w:t xml:space="preserve"> </w:t>
-      </w:r>
-      <w:proofErr w:type="gramStart"/>
-      <w:r>
-        <w:t>b.  loop</w:t>
-      </w:r>
-      <w:proofErr w:type="gramEnd"/>
-      <w:r>
-        <w:t xml:space="preserve"> areas within ages</w:t>
+        <w:t xml:space="preserve"> b.  loop areas within ages</w:t>
       </w:r>
     </w:p>
     <w:p>
@@ -5341,23 +4576,7 @@
         <w:contextualSpacing/>
       </w:pPr>
       <w:r>
-        <w:t xml:space="preserve"> </w:t>
-      </w:r>
-      <w:proofErr w:type="gramStart"/>
-      <w:r>
-        <w:t>c.  for</w:t>
-      </w:r>
-      <w:proofErr w:type="gramEnd"/>
-      <w:r>
-        <w:t xml:space="preserve"> each age,/area </w:t>
-      </w:r>
-      <w:proofErr w:type="spellStart"/>
-      <w:r>
-        <w:t>calc</w:t>
-      </w:r>
-      <w:proofErr w:type="spellEnd"/>
-      <w:r>
-        <w:t xml:space="preserve"> SPB, Yield, Survivors</w:t>
+        <w:t xml:space="preserve"> c.  for each age,/area calc SPB, Yield, Survivors</w:t>
       </w:r>
     </w:p>
     <w:p>
@@ -5366,15 +4585,7 @@
         <w:contextualSpacing/>
       </w:pPr>
       <w:r>
-        <w:t xml:space="preserve"> </w:t>
-      </w:r>
-      <w:proofErr w:type="gramStart"/>
-      <w:r>
-        <w:t>d.  for</w:t>
-      </w:r>
-      <w:proofErr w:type="gramEnd"/>
-      <w:r>
-        <w:t xml:space="preserve"> each age mix survivors among areas according to movement specs</w:t>
+        <w:t xml:space="preserve"> d.  for each age mix survivors among areas according to movement specs</w:t>
       </w:r>
     </w:p>
     <w:p>
@@ -5383,21 +4594,8 @@
         <w:contextualSpacing/>
       </w:pPr>
       <w:r>
-        <w:t xml:space="preserve"> </w:t>
-      </w:r>
-      <w:proofErr w:type="gramStart"/>
-      <w:r>
-        <w:t>e.  accumulate</w:t>
-      </w:r>
-      <w:proofErr w:type="gramEnd"/>
-      <w:r>
-        <w:t xml:space="preserve"> total SPB and Yield and return from </w:t>
-      </w:r>
-      <w:proofErr w:type="spellStart"/>
-      <w:r>
-        <w:t>equil_calc</w:t>
-      </w:r>
-      <w:proofErr w:type="spellEnd"/>
+        <w:t xml:space="preserve"> e.  accumulate total SPB and Yield and return from equil_calc</w:t>
+      </w:r>
     </w:p>
     <w:p>
       <w:pPr>
@@ -5405,17 +4603,7 @@
         <w:contextualSpacing/>
       </w:pPr>
       <w:r>
-        <w:t xml:space="preserve">3.  </w:t>
-      </w:r>
-      <w:proofErr w:type="spellStart"/>
-      <w:proofErr w:type="gramStart"/>
-      <w:r>
-        <w:t>calc</w:t>
-      </w:r>
-      <w:proofErr w:type="spellEnd"/>
-      <w:proofErr w:type="gramEnd"/>
-      <w:r>
-        <w:t xml:space="preserve"> SPB/R and Yield/R</w:t>
+        <w:t>3.  calc SPB/R and Yield/R</w:t>
       </w:r>
     </w:p>
     <w:p>
@@ -5424,47 +4612,7 @@
         <w:contextualSpacing/>
       </w:pPr>
       <w:r>
-        <w:t xml:space="preserve">4.  </w:t>
-      </w:r>
-      <w:proofErr w:type="gramStart"/>
-      <w:r>
-        <w:t>call</w:t>
-      </w:r>
-      <w:proofErr w:type="gramEnd"/>
-      <w:r>
-        <w:t xml:space="preserve"> </w:t>
-      </w:r>
-      <w:proofErr w:type="spellStart"/>
-      <w:r>
-        <w:t>Equ_Spawn_Recr_Fxn</w:t>
-      </w:r>
-      <w:proofErr w:type="spellEnd"/>
-      <w:r>
-        <w:t xml:space="preserve"> to get </w:t>
-      </w:r>
-      <w:proofErr w:type="spellStart"/>
-      <w:r>
-        <w:t>B_equil</w:t>
-      </w:r>
-      <w:proofErr w:type="spellEnd"/>
-      <w:r>
-        <w:t xml:space="preserve"> and </w:t>
-      </w:r>
-      <w:proofErr w:type="spellStart"/>
-      <w:r>
-        <w:t>R_equil</w:t>
-      </w:r>
-      <w:proofErr w:type="spellEnd"/>
-      <w:r>
-        <w:t xml:space="preserve"> from SPB/R and SR </w:t>
-      </w:r>
-      <w:proofErr w:type="spellStart"/>
-      <w:r>
-        <w:t>parms</w:t>
-      </w:r>
-      <w:proofErr w:type="spellEnd"/>
-      <w:r>
-        <w:t xml:space="preserve"> </w:t>
+        <w:t xml:space="preserve">4.  call Equ_Spawn_Recr_Fxn to get B_equil and R_equil from SPB/R and SR parms </w:t>
       </w:r>
     </w:p>
     <w:p>
@@ -5479,15 +4627,7 @@
         <w:contextualSpacing/>
       </w:pPr>
       <w:r>
-        <w:t xml:space="preserve">Proposed two-stage iterative area-specific approach for equilibrium </w:t>
-      </w:r>
-      <w:proofErr w:type="spellStart"/>
-      <w:r>
-        <w:t>calcs</w:t>
-      </w:r>
-      <w:proofErr w:type="spellEnd"/>
-      <w:r>
-        <w:t>:</w:t>
+        <w:t>Proposed two-stage iterative area-specific approach for equilibrium calcs:</w:t>
       </w:r>
     </w:p>
     <w:p>
@@ -5495,13 +4635,8 @@
         <w:spacing w:before="100" w:beforeAutospacing="1" w:after="100" w:afterAutospacing="1"/>
         <w:contextualSpacing/>
       </w:pPr>
-      <w:proofErr w:type="gramStart"/>
-      <w:r>
-        <w:t>step</w:t>
-      </w:r>
-      <w:proofErr w:type="gramEnd"/>
-      <w:r>
-        <w:t xml:space="preserve"> A:</w:t>
+      <w:r>
+        <w:t>step A:</w:t>
       </w:r>
     </w:p>
     <w:p>
@@ -5519,13 +4654,8 @@
         <w:contextualSpacing/>
       </w:pPr>
       <w:r>
-        <w:t xml:space="preserve">2.  Call </w:t>
-      </w:r>
-      <w:proofErr w:type="spellStart"/>
-      <w:r>
-        <w:t>equil_calc</w:t>
-      </w:r>
-      <w:proofErr w:type="spellEnd"/>
+        <w:t>2.  Call equil_calc</w:t>
+      </w:r>
     </w:p>
     <w:p>
       <w:pPr>
@@ -5533,23 +4663,7 @@
         <w:contextualSpacing/>
       </w:pPr>
       <w:r>
-        <w:t xml:space="preserve"> </w:t>
-      </w:r>
-      <w:proofErr w:type="gramStart"/>
-      <w:r>
-        <w:t>a.  distribute</w:t>
-      </w:r>
-      <w:proofErr w:type="gramEnd"/>
-      <w:r>
-        <w:t xml:space="preserve"> R to areas according to unfished </w:t>
-      </w:r>
-      <w:proofErr w:type="spellStart"/>
-      <w:r>
-        <w:t>recr_dist</w:t>
-      </w:r>
-      <w:proofErr w:type="spellEnd"/>
-      <w:r>
-        <w:t xml:space="preserve"> (which needs to be defined here)</w:t>
+        <w:t xml:space="preserve"> a.  distribute R to areas according to unfished recr_dist (which needs to be defined here)</w:t>
       </w:r>
     </w:p>
     <w:p>
@@ -5558,15 +4672,7 @@
         <w:contextualSpacing/>
       </w:pPr>
       <w:r>
-        <w:t xml:space="preserve"> </w:t>
-      </w:r>
-      <w:proofErr w:type="gramStart"/>
-      <w:r>
-        <w:t>b.  loop</w:t>
-      </w:r>
-      <w:proofErr w:type="gramEnd"/>
-      <w:r>
-        <w:t xml:space="preserve"> areas within ages</w:t>
+        <w:t xml:space="preserve"> b.  loop areas within ages</w:t>
       </w:r>
     </w:p>
     <w:p>
@@ -5575,23 +4681,7 @@
         <w:contextualSpacing/>
       </w:pPr>
       <w:r>
-        <w:t xml:space="preserve"> </w:t>
-      </w:r>
-      <w:proofErr w:type="gramStart"/>
-      <w:r>
-        <w:t>c.  for</w:t>
-      </w:r>
-      <w:proofErr w:type="gramEnd"/>
-      <w:r>
-        <w:t xml:space="preserve"> each age,/area </w:t>
-      </w:r>
-      <w:proofErr w:type="spellStart"/>
-      <w:r>
-        <w:t>calc</w:t>
-      </w:r>
-      <w:proofErr w:type="spellEnd"/>
-      <w:r>
-        <w:t xml:space="preserve"> SPB, Yield, Survivors</w:t>
+        <w:t xml:space="preserve"> c.  for each age,/area calc SPB, Yield, Survivors</w:t>
       </w:r>
     </w:p>
     <w:p>
@@ -5600,15 +4690,7 @@
         <w:contextualSpacing/>
       </w:pPr>
       <w:r>
-        <w:t xml:space="preserve"> </w:t>
-      </w:r>
-      <w:proofErr w:type="gramStart"/>
-      <w:r>
-        <w:t>d.  for</w:t>
-      </w:r>
-      <w:proofErr w:type="gramEnd"/>
-      <w:r>
-        <w:t xml:space="preserve"> each age mix survivors among areas according to movement specs</w:t>
+        <w:t xml:space="preserve"> d.  for each age mix survivors among areas according to movement specs</w:t>
       </w:r>
     </w:p>
     <w:p>
@@ -5617,21 +4699,8 @@
         <w:contextualSpacing/>
       </w:pPr>
       <w:r>
-        <w:t xml:space="preserve"> </w:t>
-      </w:r>
-      <w:proofErr w:type="gramStart"/>
-      <w:r>
-        <w:t>e.  accumulate</w:t>
-      </w:r>
-      <w:proofErr w:type="gramEnd"/>
-      <w:r>
-        <w:t xml:space="preserve"> total and area-specific total SPB and Yield and return from </w:t>
-      </w:r>
-      <w:proofErr w:type="spellStart"/>
-      <w:r>
-        <w:t>equil_calc</w:t>
-      </w:r>
-      <w:proofErr w:type="spellEnd"/>
+        <w:t xml:space="preserve"> e.  accumulate total and area-specific total SPB and Yield and return from equil_calc</w:t>
+      </w:r>
     </w:p>
     <w:p>
       <w:pPr>
@@ -5639,17 +4708,7 @@
         <w:contextualSpacing/>
       </w:pPr>
       <w:r>
-        <w:t xml:space="preserve">3.  </w:t>
-      </w:r>
-      <w:proofErr w:type="spellStart"/>
-      <w:proofErr w:type="gramStart"/>
-      <w:r>
-        <w:t>calc</w:t>
-      </w:r>
-      <w:proofErr w:type="spellEnd"/>
-      <w:proofErr w:type="gramEnd"/>
-      <w:r>
-        <w:t xml:space="preserve"> area-specific SPB/R and Yield/R, using area-specific R</w:t>
+        <w:t>3.  calc area-specific SPB/R and Yield/R, using area-specific R</w:t>
       </w:r>
     </w:p>
     <w:p>
@@ -5659,47 +4718,7 @@
       </w:pPr>
       <w:r>
         <w:lastRenderedPageBreak/>
-        <w:t xml:space="preserve">4.  </w:t>
-      </w:r>
-      <w:proofErr w:type="gramStart"/>
-      <w:r>
-        <w:t>call</w:t>
-      </w:r>
-      <w:proofErr w:type="gramEnd"/>
-      <w:r>
-        <w:t xml:space="preserve"> </w:t>
-      </w:r>
-      <w:proofErr w:type="spellStart"/>
-      <w:r>
-        <w:t>Equ_Spawn_Recr_Fxn</w:t>
-      </w:r>
-      <w:proofErr w:type="spellEnd"/>
-      <w:r>
-        <w:t xml:space="preserve"> for each area to get </w:t>
-      </w:r>
-      <w:proofErr w:type="spellStart"/>
-      <w:r>
-        <w:t>B_equil</w:t>
-      </w:r>
-      <w:proofErr w:type="spellEnd"/>
-      <w:r>
-        <w:t xml:space="preserve"> and </w:t>
-      </w:r>
-      <w:proofErr w:type="spellStart"/>
-      <w:r>
-        <w:t>R_equil</w:t>
-      </w:r>
-      <w:proofErr w:type="spellEnd"/>
-      <w:r>
-        <w:t xml:space="preserve"> from SPB/R and SR </w:t>
-      </w:r>
-      <w:proofErr w:type="spellStart"/>
-      <w:r>
-        <w:t>parms</w:t>
-      </w:r>
-      <w:proofErr w:type="spellEnd"/>
-      <w:r>
-        <w:t xml:space="preserve"> </w:t>
+        <w:t xml:space="preserve">4.  call Equ_Spawn_Recr_Fxn for each area to get B_equil and R_equil from SPB/R and SR parms </w:t>
       </w:r>
     </w:p>
     <w:p>
@@ -5708,29 +4727,8 @@
         <w:contextualSpacing/>
       </w:pPr>
       <w:r>
-        <w:t xml:space="preserve">5.  </w:t>
-      </w:r>
-      <w:proofErr w:type="gramStart"/>
-      <w:r>
-        <w:t>sum</w:t>
-      </w:r>
-      <w:proofErr w:type="gramEnd"/>
-      <w:r>
-        <w:t xml:space="preserve"> across areas to get adjusted total </w:t>
-      </w:r>
-      <w:proofErr w:type="spellStart"/>
-      <w:r>
-        <w:t>B_equil</w:t>
-      </w:r>
-      <w:proofErr w:type="spellEnd"/>
-      <w:r>
-        <w:t xml:space="preserve"> and </w:t>
-      </w:r>
-      <w:proofErr w:type="spellStart"/>
-      <w:r>
-        <w:t>R_equil</w:t>
-      </w:r>
-      <w:proofErr w:type="spellEnd"/>
+        <w:t>5.  sum across areas to get adjusted total B_equil and R_equil</w:t>
+      </w:r>
     </w:p>
     <w:p>
       <w:pPr>
@@ -5738,42 +4736,16 @@
         <w:contextualSpacing/>
       </w:pPr>
       <w:r>
-        <w:t xml:space="preserve">6.  </w:t>
-      </w:r>
-      <w:proofErr w:type="gramStart"/>
-      <w:r>
-        <w:t>use</w:t>
-      </w:r>
-      <w:proofErr w:type="gramEnd"/>
-      <w:r>
-        <w:t xml:space="preserve"> ratio of </w:t>
-      </w:r>
-      <w:proofErr w:type="spellStart"/>
-      <w:r>
-        <w:t>B_equils</w:t>
-      </w:r>
-      <w:proofErr w:type="spellEnd"/>
-      <w:r>
-        <w:t xml:space="preserve"> among areas to calculate adjustment to </w:t>
-      </w:r>
-      <w:proofErr w:type="spellStart"/>
-      <w:r>
-        <w:t>recr_dist</w:t>
-      </w:r>
-      <w:proofErr w:type="spellEnd"/>
+        <w:t>6.  use ratio of B_equils among areas to calculate adjustment to recr_dist</w:t>
+      </w:r>
     </w:p>
     <w:p>
       <w:pPr>
         <w:spacing w:before="100" w:beforeAutospacing="1" w:after="100" w:afterAutospacing="1"/>
         <w:contextualSpacing/>
       </w:pPr>
-      <w:proofErr w:type="gramStart"/>
-      <w:r>
-        <w:t>step</w:t>
-      </w:r>
-      <w:proofErr w:type="gramEnd"/>
-      <w:r>
-        <w:t xml:space="preserve"> B:</w:t>
+      <w:r>
+        <w:t>step B:</w:t>
       </w:r>
     </w:p>
     <w:p>
@@ -5782,21 +4754,8 @@
         <w:contextualSpacing/>
       </w:pPr>
       <w:r>
-        <w:t xml:space="preserve">7.  call </w:t>
-      </w:r>
-      <w:proofErr w:type="spellStart"/>
-      <w:r>
-        <w:t>equil_calc</w:t>
-      </w:r>
-      <w:proofErr w:type="spellEnd"/>
-      <w:r>
-        <w:t xml:space="preserve"> again, using the adjusted </w:t>
-      </w:r>
-      <w:proofErr w:type="spellStart"/>
-      <w:r>
-        <w:t>recr_dist</w:t>
-      </w:r>
-      <w:proofErr w:type="spellEnd"/>
+        <w:t>7.  call equil_calc again, using the adjusted recr_dist</w:t>
+      </w:r>
     </w:p>
     <w:p>
       <w:pPr>
@@ -5851,36 +4810,13 @@
     </w:p>
     <w:p/>
     <w:p>
-      <w:proofErr w:type="gramStart"/>
-      <w:r>
-        <w:t>currently</w:t>
-      </w:r>
-      <w:proofErr w:type="gramEnd"/>
-      <w:r>
-        <w:t xml:space="preserve"> bycatch fleets must use </w:t>
-      </w:r>
-      <w:proofErr w:type="spellStart"/>
-      <w:r>
-        <w:t>F_Method</w:t>
-      </w:r>
-      <w:proofErr w:type="spellEnd"/>
-      <w:r>
-        <w:t xml:space="preserve">=2 and are excluded from the catch </w:t>
-      </w:r>
-      <w:proofErr w:type="spellStart"/>
-      <w:r>
-        <w:t>logL</w:t>
-      </w:r>
-      <w:proofErr w:type="spellEnd"/>
-    </w:p>
-    <w:p>
-      <w:proofErr w:type="gramStart"/>
-      <w:r>
-        <w:t>bycatch</w:t>
-      </w:r>
-      <w:proofErr w:type="gramEnd"/>
-      <w:r>
-        <w:t xml:space="preserve"> fleets have selectivity and retention functions, so even though they are considered to have unknown catch levels, this does not mean that their calculated retained catch is zero.</w:t>
+      <w:r>
+        <w:t>currently bycatch fleets must use F_Method=2 and are excluded from the catch logL</w:t>
+      </w:r>
+    </w:p>
+    <w:p>
+      <w:r>
+        <w:t>bycatch fleets have selectivity and retention functions, so even though they are considered to have unknown catch levels, this does not mean that their calculated retained catch is zero.</w:t>
       </w:r>
     </w:p>
     <w:p>
@@ -5914,15 +4850,7 @@
     </w:p>
     <w:p>
       <w:r>
-        <w:t>Because MSY and Yield per recruit are calculated in terms of dead catch, they currently include catch from bycatch fleets.  </w:t>
-      </w:r>
-      <w:proofErr w:type="gramStart"/>
-      <w:r>
-        <w:t>provide</w:t>
-      </w:r>
-      <w:proofErr w:type="gramEnd"/>
-      <w:r>
-        <w:t xml:space="preserve"> option such that:</w:t>
+        <w:t>Because MSY and Yield per recruit are calculated in terms of dead catch, they currently include catch from bycatch fleets.  provide option such that:</w:t>
       </w:r>
     </w:p>
     <w:p>
@@ -5946,15 +4874,7 @@
         </w:numPr>
       </w:pPr>
       <w:r>
-        <w:t xml:space="preserve">F for bycatch only fleets is kept constant in benchmark and forecast, so is not included in any forecast </w:t>
-      </w:r>
-      <w:proofErr w:type="spellStart"/>
-      <w:r>
-        <w:t>cap&amp;allocation</w:t>
-      </w:r>
-      <w:proofErr w:type="spellEnd"/>
-      <w:r>
-        <w:t xml:space="preserve"> calculations.  It will not be part of ABC, but it will still be calculated and reported.  The level of F for bycatch only fleets will then need to be set as a constant, or calculated as a mean from a range of specified years.</w:t>
+        <w:t>F for bycatch only fleets is kept constant in benchmark and forecast, so is not included in any forecast cap&amp;allocation calculations.  It will not be part of ABC, but it will still be calculated and reported.  The level of F for bycatch only fleets will then need to be set as a constant, or calculated as a mean from a range of specified years.</w:t>
       </w:r>
     </w:p>
     <w:sectPr>
@@ -5968,8 +4888,8 @@
 </file>
 
 <file path=word/numbering.xml><?xml version="1.0" encoding="utf-8"?>
-<w:numbering xmlns:wpc="http://schemas.microsoft.com/office/word/2010/wordprocessingCanvas" xmlns:mc="http://schemas.openxmlformats.org/markup-compatibility/2006" xmlns:o="urn:schemas-microsoft-com:office:office" xmlns:r="http://schemas.openxmlformats.org/officeDocument/2006/relationships" xmlns:m="http://schemas.openxmlformats.org/officeDocument/2006/math" xmlns:v="urn:schemas-microsoft-com:vml" xmlns:wp14="http://schemas.microsoft.com/office/word/2010/wordprocessingDrawing" xmlns:wp="http://schemas.openxmlformats.org/drawingml/2006/wordprocessingDrawing" xmlns:w10="urn:schemas-microsoft-com:office:word" xmlns:w="http://schemas.openxmlformats.org/wordprocessingml/2006/main" xmlns:w14="http://schemas.microsoft.com/office/word/2010/wordml" xmlns:wpg="http://schemas.microsoft.com/office/word/2010/wordprocessingGroup" xmlns:wpi="http://schemas.microsoft.com/office/word/2010/wordprocessingInk" xmlns:wne="http://schemas.microsoft.com/office/word/2006/wordml" xmlns:wps="http://schemas.microsoft.com/office/word/2010/wordprocessingShape" mc:Ignorable="w14 wp14">
-  <w:abstractNum w:abstractNumId="0">
+<w:numbering xmlns:wpc="http://schemas.microsoft.com/office/word/2010/wordprocessingCanvas" xmlns:cx="http://schemas.microsoft.com/office/drawing/2014/chartex" xmlns:cx1="http://schemas.microsoft.com/office/drawing/2015/9/8/chartex" xmlns:mc="http://schemas.openxmlformats.org/markup-compatibility/2006" xmlns:o="urn:schemas-microsoft-com:office:office" xmlns:r="http://schemas.openxmlformats.org/officeDocument/2006/relationships" xmlns:m="http://schemas.openxmlformats.org/officeDocument/2006/math" xmlns:v="urn:schemas-microsoft-com:vml" xmlns:wp14="http://schemas.microsoft.com/office/word/2010/wordprocessingDrawing" xmlns:wp="http://schemas.openxmlformats.org/drawingml/2006/wordprocessingDrawing" xmlns:w10="urn:schemas-microsoft-com:office:word" xmlns:w="http://schemas.openxmlformats.org/wordprocessingml/2006/main" xmlns:w14="http://schemas.microsoft.com/office/word/2010/wordml" xmlns:w15="http://schemas.microsoft.com/office/word/2012/wordml" xmlns:w16se="http://schemas.microsoft.com/office/word/2015/wordml/symex" xmlns:wpg="http://schemas.microsoft.com/office/word/2010/wordprocessingGroup" xmlns:wpi="http://schemas.microsoft.com/office/word/2010/wordprocessingInk" xmlns:wne="http://schemas.microsoft.com/office/word/2006/wordml" xmlns:wps="http://schemas.microsoft.com/office/word/2010/wordprocessingShape" mc:Ignorable="w14 w15 w16se wp14">
+  <w:abstractNum w:abstractNumId="0" w15:restartNumberingAfterBreak="0">
     <w:nsid w:val="08606F6A"/>
     <w:multiLevelType w:val="hybridMultilevel"/>
     <w:tmpl w:val="F4FE566A"/>
@@ -6082,7 +5002,7 @@
       </w:rPr>
     </w:lvl>
   </w:abstractNum>
-  <w:abstractNum w:abstractNumId="1">
+  <w:abstractNum w:abstractNumId="1" w15:restartNumberingAfterBreak="0">
     <w:nsid w:val="181C2CD0"/>
     <w:multiLevelType w:val="hybridMultilevel"/>
     <w:tmpl w:val="EA02DBC0"/>
@@ -6222,7 +5142,7 @@
       </w:rPr>
     </w:lvl>
   </w:abstractNum>
-  <w:abstractNum w:abstractNumId="2">
+  <w:abstractNum w:abstractNumId="2" w15:restartNumberingAfterBreak="0">
     <w:nsid w:val="1F746898"/>
     <w:multiLevelType w:val="hybridMultilevel"/>
     <w:tmpl w:val="D206D52A"/>
@@ -6335,7 +5255,7 @@
       </w:rPr>
     </w:lvl>
   </w:abstractNum>
-  <w:abstractNum w:abstractNumId="3">
+  <w:abstractNum w:abstractNumId="3" w15:restartNumberingAfterBreak="0">
     <w:nsid w:val="42795670"/>
     <w:multiLevelType w:val="hybridMultilevel"/>
     <w:tmpl w:val="8BEC55F2"/>
@@ -6448,7 +5368,7 @@
       </w:rPr>
     </w:lvl>
   </w:abstractNum>
-  <w:abstractNum w:abstractNumId="4">
+  <w:abstractNum w:abstractNumId="4" w15:restartNumberingAfterBreak="0">
     <w:nsid w:val="5BC27E48"/>
     <w:multiLevelType w:val="hybridMultilevel"/>
     <w:tmpl w:val="C1BA9410"/>
@@ -6588,7 +5508,7 @@
       </w:rPr>
     </w:lvl>
   </w:abstractNum>
-  <w:abstractNum w:abstractNumId="5">
+  <w:abstractNum w:abstractNumId="5" w15:restartNumberingAfterBreak="0">
     <w:nsid w:val="65F94871"/>
     <w:multiLevelType w:val="hybridMultilevel"/>
     <w:tmpl w:val="D4DA3692"/>
@@ -6701,7 +5621,7 @@
       </w:rPr>
     </w:lvl>
   </w:abstractNum>
-  <w:abstractNum w:abstractNumId="6">
+  <w:abstractNum w:abstractNumId="6" w15:restartNumberingAfterBreak="0">
     <w:nsid w:val="72527690"/>
     <w:multiLevelType w:val="hybridMultilevel"/>
     <w:tmpl w:val="A140AF40"/>
@@ -6814,7 +5734,7 @@
       </w:rPr>
     </w:lvl>
   </w:abstractNum>
-  <w:abstractNum w:abstractNumId="7">
+  <w:abstractNum w:abstractNumId="7" w15:restartNumberingAfterBreak="0">
     <w:nsid w:val="7545388B"/>
     <w:multiLevelType w:val="hybridMultilevel"/>
     <w:tmpl w:val="CA44417A"/>
@@ -6927,7 +5847,7 @@
       </w:rPr>
     </w:lvl>
   </w:abstractNum>
-  <w:abstractNum w:abstractNumId="8">
+  <w:abstractNum w:abstractNumId="8" w15:restartNumberingAfterBreak="0">
     <w:nsid w:val="7DFF7FE6"/>
     <w:multiLevelType w:val="hybridMultilevel"/>
     <w:tmpl w:val="B9AEF444"/>
@@ -7071,7 +5991,7 @@
 </file>
 
 <file path=word/styles.xml><?xml version="1.0" encoding="utf-8"?>
-<w:styles xmlns:mc="http://schemas.openxmlformats.org/markup-compatibility/2006" xmlns:r="http://schemas.openxmlformats.org/officeDocument/2006/relationships" xmlns:w="http://schemas.openxmlformats.org/wordprocessingml/2006/main" xmlns:w14="http://schemas.microsoft.com/office/word/2010/wordml" mc:Ignorable="w14">
+<w:styles xmlns:mc="http://schemas.openxmlformats.org/markup-compatibility/2006" xmlns:r="http://schemas.openxmlformats.org/officeDocument/2006/relationships" xmlns:w="http://schemas.openxmlformats.org/wordprocessingml/2006/main" xmlns:w14="http://schemas.microsoft.com/office/word/2010/wordml" xmlns:w15="http://schemas.microsoft.com/office/word/2012/wordml" xmlns:w16se="http://schemas.microsoft.com/office/word/2015/wordml/symex" mc:Ignorable="w14 w15 w16se">
   <w:docDefaults>
     <w:rPrDefault>
       <w:rPr>
@@ -7087,577 +6007,378 @@
       </w:pPr>
     </w:pPrDefault>
   </w:docDefaults>
-  <w:latentStyles w:defLockedState="0" w:defUIPriority="99" w:defSemiHidden="1" w:defUnhideWhenUsed="1" w:defQFormat="0" w:count="267">
-    <w:lsdException w:name="Normal" w:semiHidden="0" w:uiPriority="0" w:unhideWhenUsed="0" w:qFormat="1"/>
-    <w:lsdException w:name="heading 1" w:semiHidden="0" w:uiPriority="9" w:unhideWhenUsed="0" w:qFormat="1"/>
-    <w:lsdException w:name="heading 2" w:uiPriority="9" w:qFormat="1"/>
-    <w:lsdException w:name="heading 3" w:uiPriority="9" w:qFormat="1"/>
-    <w:lsdException w:name="heading 4" w:uiPriority="9" w:qFormat="1"/>
-    <w:lsdException w:name="heading 5" w:uiPriority="9" w:qFormat="1"/>
-    <w:lsdException w:name="heading 6" w:uiPriority="9" w:qFormat="1"/>
-    <w:lsdException w:name="heading 7" w:uiPriority="9" w:qFormat="1"/>
-    <w:lsdException w:name="heading 8" w:uiPriority="9" w:qFormat="1"/>
-    <w:lsdException w:name="heading 9" w:uiPriority="9" w:qFormat="1"/>
-    <w:lsdException w:name="toc 1" w:uiPriority="39"/>
-    <w:lsdException w:name="toc 2" w:uiPriority="39"/>
-    <w:lsdException w:name="toc 3" w:uiPriority="39"/>
-    <w:lsdException w:name="toc 4" w:uiPriority="39"/>
-    <w:lsdException w:name="toc 5" w:uiPriority="39"/>
-    <w:lsdException w:name="toc 6" w:uiPriority="39"/>
-    <w:lsdException w:name="toc 7" w:uiPriority="39"/>
-    <w:lsdException w:name="toc 8" w:uiPriority="39"/>
-    <w:lsdException w:name="toc 9" w:uiPriority="39"/>
-    <w:lsdException w:name="caption" w:uiPriority="35" w:qFormat="1"/>
-    <w:lsdException w:name="Title" w:semiHidden="0" w:uiPriority="10" w:unhideWhenUsed="0" w:qFormat="1"/>
-    <w:lsdException w:name="Default Paragraph Font" w:uiPriority="1"/>
-    <w:lsdException w:name="Subtitle" w:semiHidden="0" w:uiPriority="11" w:unhideWhenUsed="0" w:qFormat="1"/>
-    <w:lsdException w:name="Strong" w:semiHidden="0" w:uiPriority="22" w:unhideWhenUsed="0" w:qFormat="1"/>
-    <w:lsdException w:name="Emphasis" w:semiHidden="0" w:uiPriority="20" w:unhideWhenUsed="0" w:qFormat="1"/>
-    <w:lsdException w:name="Table Grid" w:semiHidden="0" w:uiPriority="59" w:unhideWhenUsed="0"/>
-    <w:lsdException w:name="Placeholder Text" w:unhideWhenUsed="0"/>
-    <w:lsdException w:name="No Spacing" w:semiHidden="0" w:uiPriority="1" w:unhideWhenUsed="0" w:qFormat="1"/>
-    <w:lsdException w:name="Light Shading" w:semiHidden="0" w:uiPriority="60" w:unhideWhenUsed="0"/>
-    <w:lsdException w:name="Light List" w:semiHidden="0" w:uiPriority="61" w:unhideWhenUsed="0"/>
-    <w:lsdException w:name="Light Grid" w:semiHidden="0" w:uiPriority="62" w:unhideWhenUsed="0"/>
-    <w:lsdException w:name="Medium Shading 1" w:semiHidden="0" w:uiPriority="63" w:unhideWhenUsed="0"/>
-    <w:lsdException w:name="Medium Shading 2" w:semiHidden="0" w:uiPriority="64" w:unhideWhenUsed="0"/>
-    <w:lsdException w:name="Medium List 1" w:semiHidden="0" w:uiPriority="65" w:unhideWhenUsed="0"/>
-    <w:lsdException w:name="Medium List 2" w:semiHidden="0" w:uiPriority="66" w:unhideWhenUsed="0"/>
-    <w:lsdException w:name="Medium Grid 1" w:semiHidden="0" w:uiPriority="67" w:unhideWhenUsed="0"/>
-    <w:lsdException w:name="Medium Grid 2" w:semiHidden="0" w:uiPriority="68" w:unhideWhenUsed="0"/>
-    <w:lsdException w:name="Medium Grid 3" w:semiHidden="0" w:uiPriority="69" w:unhideWhenUsed="0"/>
-    <w:lsdException w:name="Dark List" w:semiHidden="0" w:uiPriority="70" w:unhideWhenUsed="0"/>
-    <w:lsdException w:name="Colorful Shading" w:semiHidden="0" w:uiPriority="71" w:unhideWhenUsed="0"/>
-    <w:lsdException w:name="Colorful List" w:semiHidden="0" w:uiPriority="72" w:unhideWhenUsed="0"/>
-    <w:lsdException w:name="Colorful Grid" w:semiHidden="0" w:uiPriority="73" w:unhideWhenUsed="0"/>
-    <w:lsdException w:name="Light Shading Accent 1" w:semiHidden="0" w:uiPriority="60" w:unhideWhenUsed="0"/>
-    <w:lsdException w:name="Light List Accent 1" w:semiHidden="0" w:uiPriority="61" w:unhideWhenUsed="0"/>
-    <w:lsdException w:name="Light Grid Accent 1" w:semiHidden="0" w:uiPriority="62" w:unhideWhenUsed="0"/>
-    <w:lsdException w:name="Medium Shading 1 Accent 1" w:semiHidden="0" w:uiPriority="63" w:unhideWhenUsed="0"/>
-    <w:lsdException w:name="Medium Shading 2 Accent 1" w:semiHidden="0" w:uiPriority="64" w:unhideWhenUsed="0"/>
-    <w:lsdException w:name="Medium List 1 Accent 1" w:semiHidden="0" w:uiPriority="65" w:unhideWhenUsed="0"/>
-    <w:lsdException w:name="Revision" w:unhideWhenUsed="0"/>
-    <w:lsdException w:name="List Paragraph" w:semiHidden="0" w:uiPriority="34" w:unhideWhenUsed="0" w:qFormat="1"/>
-    <w:lsdException w:name="Quote" w:semiHidden="0" w:uiPriority="29" w:unhideWhenUsed="0" w:qFormat="1"/>
-    <w:lsdException w:name="Intense Quote" w:semiHidden="0" w:uiPriority="30" w:unhideWhenUsed="0" w:qFormat="1"/>
-    <w:lsdException w:name="Medium List 2 Accent 1" w:semiHidden="0" w:uiPriority="66" w:unhideWhenUsed="0"/>
-    <w:lsdException w:name="Medium Grid 1 Accent 1" w:semiHidden="0" w:uiPriority="67" w:unhideWhenUsed="0"/>
-    <w:lsdException w:name="Medium Grid 2 Accent 1" w:semiHidden="0" w:uiPriority="68" w:unhideWhenUsed="0"/>
-    <w:lsdException w:name="Medium Grid 3 Accent 1" w:semiHidden="0" w:uiPriority="69" w:unhideWhenUsed="0"/>
-    <w:lsdException w:name="Dark List Accent 1" w:semiHidden="0" w:uiPriority="70" w:unhideWhenUsed="0"/>
-    <w:lsdException w:name="Colorful Shading Accent 1" w:semiHidden="0" w:uiPriority="71" w:unhideWhenUsed="0"/>
-    <w:lsdException w:name="Colorful List Accent 1" w:semiHidden="0" w:uiPriority="72" w:unhideWhenUsed="0"/>
-    <w:lsdException w:name="Colorful Grid Accent 1" w:semiHidden="0" w:uiPriority="73" w:unhideWhenUsed="0"/>
-    <w:lsdException w:name="Light Shading Accent 2" w:semiHidden="0" w:uiPriority="60" w:unhideWhenUsed="0"/>
-    <w:lsdException w:name="Light List Accent 2" w:semiHidden="0" w:uiPriority="61" w:unhideWhenUsed="0"/>
-    <w:lsdException w:name="Light Grid Accent 2" w:semiHidden="0" w:uiPriority="62" w:unhideWhenUsed="0"/>
-    <w:lsdException w:name="Medium Shading 1 Accent 2" w:semiHidden="0" w:uiPriority="63" w:unhideWhenUsed="0"/>
-    <w:lsdException w:name="Medium Shading 2 Accent 2" w:semiHidden="0" w:uiPriority="64" w:unhideWhenUsed="0"/>
-    <w:lsdException w:name="Medium List 1 Accent 2" w:semiHidden="0" w:uiPriority="65" w:unhideWhenUsed="0"/>
-    <w:lsdException w:name="Medium List 2 Accent 2" w:semiHidden="0" w:uiPriority="66" w:unhideWhenUsed="0"/>
-    <w:lsdException w:name="Medium Grid 1 Accent 2" w:semiHidden="0" w:uiPriority="67" w:unhideWhenUsed="0"/>
-    <w:lsdException w:name="Medium Grid 2 Accent 2" w:semiHidden="0" w:uiPriority="68" w:unhideWhenUsed="0"/>
-    <w:lsdException w:name="Medium Grid 3 Accent 2" w:semiHidden="0" w:uiPriority="69" w:unhideWhenUsed="0"/>
-    <w:lsdException w:name="Dark List Accent 2" w:semiHidden="0" w:uiPriority="70" w:unhideWhenUsed="0"/>
-    <w:lsdException w:name="Colorful Shading Accent 2" w:semiHidden="0" w:uiPriority="71" w:unhideWhenUsed="0"/>
-    <w:lsdException w:name="Colorful List Accent 2" w:semiHidden="0" w:uiPriority="72" w:unhideWhenUsed="0"/>
-    <w:lsdException w:name="Colorful Grid Accent 2" w:semiHidden="0" w:uiPriority="73" w:unhideWhenUsed="0"/>
-    <w:lsdException w:name="Light Shading Accent 3" w:semiHidden="0" w:uiPriority="60" w:unhideWhenUsed="0"/>
-    <w:lsdException w:name="Light List Accent 3" w:semiHidden="0" w:uiPriority="61" w:unhideWhenUsed="0"/>
-    <w:lsdException w:name="Light Grid Accent 3" w:semiHidden="0" w:uiPriority="62" w:unhideWhenUsed="0"/>
-    <w:lsdException w:name="Medium Shading 1 Accent 3" w:semiHidden="0" w:uiPriority="63" w:unhideWhenUsed="0"/>
-    <w:lsdException w:name="Medium Shading 2 Accent 3" w:semiHidden="0" w:uiPriority="64" w:unhideWhenUsed="0"/>
-    <w:lsdException w:name="Medium List 1 Accent 3" w:semiHidden="0" w:uiPriority="65" w:unhideWhenUsed="0"/>
-    <w:lsdException w:name="Medium List 2 Accent 3" w:semiHidden="0" w:uiPriority="66" w:unhideWhenUsed="0"/>
-    <w:lsdException w:name="Medium Grid 1 Accent 3" w:semiHidden="0" w:uiPriority="67" w:unhideWhenUsed="0"/>
-    <w:lsdException w:name="Medium Grid 2 Accent 3" w:semiHidden="0" w:uiPriority="68" w:unhideWhenUsed="0"/>
-    <w:lsdException w:name="Medium Grid 3 Accent 3" w:semiHidden="0" w:uiPriority="69" w:unhideWhenUsed="0"/>
-    <w:lsdException w:name="Dark List Accent 3" w:semiHidden="0" w:uiPriority="70" w:unhideWhenUsed="0"/>
-    <w:lsdException w:name="Colorful Shading Accent 3" w:semiHidden="0" w:uiPriority="71" w:unhideWhenUsed="0"/>
-    <w:lsdException w:name="Colorful List Accent 3" w:semiHidden="0" w:uiPriority="72" w:unhideWhenUsed="0"/>
-    <w:lsdException w:name="Colorful Grid Accent 3" w:semiHidden="0" w:uiPriority="73" w:unhideWhenUsed="0"/>
-    <w:lsdException w:name="Light Shading Accent 4" w:semiHidden="0" w:uiPriority="60" w:unhideWhenUsed="0"/>
-    <w:lsdException w:name="Light List Accent 4" w:semiHidden="0" w:uiPriority="61" w:unhideWhenUsed="0"/>
-    <w:lsdException w:name="Light Grid Accent 4" w:semiHidden="0" w:uiPriority="62" w:unhideWhenUsed="0"/>
-    <w:lsdException w:name="Medium Shading 1 Accent 4" w:semiHidden="0" w:uiPriority="63" w:unhideWhenUsed="0"/>
-    <w:lsdException w:name="Medium Shading 2 Accent 4" w:semiHidden="0" w:uiPriority="64" w:unhideWhenUsed="0"/>
-    <w:lsdException w:name="Medium List 1 Accent 4" w:semiHidden="0" w:uiPriority="65" w:unhideWhenUsed="0"/>
-    <w:lsdException w:name="Medium List 2 Accent 4" w:semiHidden="0" w:uiPriority="66" w:unhideWhenUsed="0"/>
-    <w:lsdException w:name="Medium Grid 1 Accent 4" w:semiHidden="0" w:uiPriority="67" w:unhideWhenUsed="0"/>
-    <w:lsdException w:name="Medium Grid 2 Accent 4" w:semiHidden="0" w:uiPriority="68" w:unhideWhenUsed="0"/>
-    <w:lsdException w:name="Medium Grid 3 Accent 4" w:semiHidden="0" w:uiPriority="69" w:unhideWhenUsed="0"/>
-    <w:lsdException w:name="Dark List Accent 4" w:semiHidden="0" w:uiPriority="70" w:unhideWhenUsed="0"/>
-    <w:lsdException w:name="Colorful Shading Accent 4" w:semiHidden="0" w:uiPriority="71" w:unhideWhenUsed="0"/>
-    <w:lsdException w:name="Colorful List Accent 4" w:semiHidden="0" w:uiPriority="72" w:unhideWhenUsed="0"/>
-    <w:lsdException w:name="Colorful Grid Accent 4" w:semiHidden="0" w:uiPriority="73" w:unhideWhenUsed="0"/>
-    <w:lsdException w:name="Light Shading Accent 5" w:semiHidden="0" w:uiPriority="60" w:unhideWhenUsed="0"/>
-    <w:lsdException w:name="Light List Accent 5" w:semiHidden="0" w:uiPriority="61" w:unhideWhenUsed="0"/>
-    <w:lsdException w:name="Light Grid Accent 5" w:semiHidden="0" w:uiPriority="62" w:unhideWhenUsed="0"/>
-    <w:lsdException w:name="Medium Shading 1 Accent 5" w:semiHidden="0" w:uiPriority="63" w:unhideWhenUsed="0"/>
-    <w:lsdException w:name="Medium Shading 2 Accent 5" w:semiHidden="0" w:uiPriority="64" w:unhideWhenUsed="0"/>
-    <w:lsdException w:name="Medium List 1 Accent 5" w:semiHidden="0" w:uiPriority="65" w:unhideWhenUsed="0"/>
-    <w:lsdException w:name="Medium List 2 Accent 5" w:semiHidden="0" w:uiPriority="66" w:unhideWhenUsed="0"/>
-    <w:lsdException w:name="Medium Grid 1 Accent 5" w:semiHidden="0" w:uiPriority="67" w:unhideWhenUsed="0"/>
-    <w:lsdException w:name="Medium Grid 2 Accent 5" w:semiHidden="0" w:uiPriority="68" w:unhideWhenUsed="0"/>
-    <w:lsdException w:name="Medium Grid 3 Accent 5" w:semiHidden="0" w:uiPriority="69" w:unhideWhenUsed="0"/>
-    <w:lsdException w:name="Dark List Accent 5" w:semiHidden="0" w:uiPriority="70" w:unhideWhenUsed="0"/>
-    <w:lsdException w:name="Colorful Shading Accent 5" w:semiHidden="0" w:uiPriority="71" w:unhideWhenUsed="0"/>
-    <w:lsdException w:name="Colorful List Accent 5" w:semiHidden="0" w:uiPriority="72" w:unhideWhenUsed="0"/>
-    <w:lsdException w:name="Colorful Grid Accent 5" w:semiHidden="0" w:uiPriority="73" w:unhideWhenUsed="0"/>
-    <w:lsdException w:name="Light Shading Accent 6" w:semiHidden="0" w:uiPriority="60" w:unhideWhenUsed="0"/>
-    <w:lsdException w:name="Light List Accent 6" w:semiHidden="0" w:uiPriority="61" w:unhideWhenUsed="0"/>
-    <w:lsdException w:name="Light Grid Accent 6" w:semiHidden="0" w:uiPriority="62" w:unhideWhenUsed="0"/>
-    <w:lsdException w:name="Medium Shading 1 Accent 6" w:semiHidden="0" w:uiPriority="63" w:unhideWhenUsed="0"/>
-    <w:lsdException w:name="Medium Shading 2 Accent 6" w:semiHidden="0" w:uiPriority="64" w:unhideWhenUsed="0"/>
-    <w:lsdException w:name="Medium List 1 Accent 6" w:semiHidden="0" w:uiPriority="65" w:unhideWhenUsed="0"/>
-    <w:lsdException w:name="Medium List 2 Accent 6" w:semiHidden="0" w:uiPriority="66" w:unhideWhenUsed="0"/>
-    <w:lsdException w:name="Medium Grid 1 Accent 6" w:semiHidden="0" w:uiPriority="67" w:unhideWhenUsed="0"/>
-    <w:lsdException w:name="Medium Grid 2 Accent 6" w:semiHidden="0" w:uiPriority="68" w:unhideWhenUsed="0"/>
-    <w:lsdException w:name="Medium Grid 3 Accent 6" w:semiHidden="0" w:uiPriority="69" w:unhideWhenUsed="0"/>
-    <w:lsdException w:name="Dark List Accent 6" w:semiHidden="0" w:uiPriority="70" w:unhideWhenUsed="0"/>
-    <w:lsdException w:name="Colorful Shading Accent 6" w:semiHidden="0" w:uiPriority="71" w:unhideWhenUsed="0"/>
-    <w:lsdException w:name="Colorful List Accent 6" w:semiHidden="0" w:uiPriority="72" w:unhideWhenUsed="0"/>
-    <w:lsdException w:name="Colorful Grid Accent 6" w:semiHidden="0" w:uiPriority="73" w:unhideWhenUsed="0"/>
-    <w:lsdException w:name="Subtle Emphasis" w:semiHidden="0" w:uiPriority="19" w:unhideWhenUsed="0" w:qFormat="1"/>
-    <w:lsdException w:name="Intense Emphasis" w:semiHidden="0" w:uiPriority="21" w:unhideWhenUsed="0" w:qFormat="1"/>
-    <w:lsdException w:name="Subtle Reference" w:semiHidden="0" w:uiPriority="31" w:unhideWhenUsed="0" w:qFormat="1"/>
-    <w:lsdException w:name="Intense Reference" w:semiHidden="0" w:uiPriority="32" w:unhideWhenUsed="0" w:qFormat="1"/>
-    <w:lsdException w:name="Book Title" w:semiHidden="0" w:uiPriority="33" w:unhideWhenUsed="0" w:qFormat="1"/>
-    <w:lsdException w:name="Bibliography" w:uiPriority="37"/>
-    <w:lsdException w:name="TOC Heading" w:uiPriority="39" w:qFormat="1"/>
-  </w:latentStyles>
-  <w:style w:type="paragraph" w:default="1" w:styleId="Normal">
-    <w:name w:val="Normal"/>
-    <w:qFormat/>
-  </w:style>
-  <w:style w:type="paragraph" w:styleId="Heading1">
-    <w:name w:val="heading 1"/>
-    <w:basedOn w:val="Normal"/>
-    <w:next w:val="Normal"/>
-    <w:link w:val="Heading1Char"/>
-    <w:uiPriority w:val="9"/>
-    <w:qFormat/>
-    <w:rsid w:val="00562722"/>
-    <w:pPr>
-      <w:keepNext/>
-      <w:keepLines/>
-      <w:spacing w:before="480" w:after="0"/>
-      <w:outlineLvl w:val="0"/>
-    </w:pPr>
-    <w:rPr>
-      <w:rFonts w:asciiTheme="majorHAnsi" w:eastAsiaTheme="majorEastAsia" w:hAnsiTheme="majorHAnsi" w:cstheme="majorBidi"/>
-      <w:b/>
-      <w:bCs/>
-      <w:color w:val="365F91" w:themeColor="accent1" w:themeShade="BF"/>
-      <w:sz w:val="28"/>
-      <w:szCs w:val="28"/>
-    </w:rPr>
-  </w:style>
-  <w:style w:type="paragraph" w:styleId="Heading2">
-    <w:name w:val="heading 2"/>
-    <w:basedOn w:val="Normal"/>
-    <w:next w:val="Normal"/>
-    <w:link w:val="Heading2Char"/>
-    <w:uiPriority w:val="9"/>
-    <w:unhideWhenUsed/>
-    <w:qFormat/>
-    <w:rsid w:val="00C66555"/>
-    <w:pPr>
-      <w:keepNext/>
-      <w:keepLines/>
-      <w:spacing w:before="200" w:after="0"/>
-      <w:outlineLvl w:val="1"/>
-    </w:pPr>
-    <w:rPr>
-      <w:rFonts w:asciiTheme="majorHAnsi" w:eastAsiaTheme="majorEastAsia" w:hAnsiTheme="majorHAnsi" w:cstheme="majorBidi"/>
-      <w:b/>
-      <w:bCs/>
-      <w:color w:val="4F81BD" w:themeColor="accent1"/>
-      <w:sz w:val="26"/>
-      <w:szCs w:val="26"/>
-    </w:rPr>
-  </w:style>
-  <w:style w:type="paragraph" w:styleId="Heading4">
-    <w:name w:val="heading 4"/>
-    <w:basedOn w:val="Normal"/>
-    <w:link w:val="Heading4Char"/>
-    <w:uiPriority w:val="9"/>
-    <w:qFormat/>
-    <w:rsid w:val="00421CCE"/>
-    <w:pPr>
-      <w:spacing w:before="100" w:beforeAutospacing="1" w:after="100" w:afterAutospacing="1" w:line="240" w:lineRule="auto"/>
-      <w:outlineLvl w:val="3"/>
-    </w:pPr>
-    <w:rPr>
-      <w:rFonts w:ascii="Times New Roman" w:eastAsia="Times New Roman" w:hAnsi="Times New Roman" w:cs="Times New Roman"/>
-      <w:b/>
-      <w:bCs/>
-      <w:sz w:val="24"/>
-      <w:szCs w:val="24"/>
-    </w:rPr>
-  </w:style>
-  <w:style w:type="character" w:default="1" w:styleId="DefaultParagraphFont">
-    <w:name w:val="Default Paragraph Font"/>
-    <w:uiPriority w:val="1"/>
-    <w:semiHidden/>
-    <w:unhideWhenUsed/>
-  </w:style>
-  <w:style w:type="table" w:default="1" w:styleId="TableNormal">
-    <w:name w:val="Normal Table"/>
-    <w:uiPriority w:val="99"/>
-    <w:semiHidden/>
-    <w:unhideWhenUsed/>
-    <w:tblPr>
-      <w:tblInd w:w="0" w:type="dxa"/>
-      <w:tblCellMar>
-        <w:top w:w="0" w:type="dxa"/>
-        <w:left w:w="108" w:type="dxa"/>
-        <w:bottom w:w="0" w:type="dxa"/>
-        <w:right w:w="108" w:type="dxa"/>
-      </w:tblCellMar>
-    </w:tblPr>
-  </w:style>
-  <w:style w:type="numbering" w:default="1" w:styleId="NoList">
-    <w:name w:val="No List"/>
-    <w:uiPriority w:val="99"/>
-    <w:semiHidden/>
-    <w:unhideWhenUsed/>
-  </w:style>
-  <w:style w:type="character" w:customStyle="1" w:styleId="Heading4Char">
-    <w:name w:val="Heading 4 Char"/>
-    <w:basedOn w:val="DefaultParagraphFont"/>
-    <w:link w:val="Heading4"/>
-    <w:uiPriority w:val="9"/>
-    <w:rsid w:val="00421CCE"/>
-    <w:rPr>
-      <w:rFonts w:ascii="Times New Roman" w:eastAsia="Times New Roman" w:hAnsi="Times New Roman" w:cs="Times New Roman"/>
-      <w:b/>
-      <w:bCs/>
-      <w:sz w:val="24"/>
-      <w:szCs w:val="24"/>
-    </w:rPr>
-  </w:style>
-  <w:style w:type="paragraph" w:styleId="NormalWeb">
-    <w:name w:val="Normal (Web)"/>
-    <w:basedOn w:val="Normal"/>
-    <w:uiPriority w:val="99"/>
-    <w:semiHidden/>
-    <w:unhideWhenUsed/>
-    <w:rsid w:val="00421CCE"/>
-    <w:pPr>
-      <w:spacing w:before="100" w:beforeAutospacing="1" w:after="100" w:afterAutospacing="1" w:line="240" w:lineRule="auto"/>
-    </w:pPr>
-    <w:rPr>
-      <w:rFonts w:ascii="Times New Roman" w:eastAsia="Times New Roman" w:hAnsi="Times New Roman" w:cs="Times New Roman"/>
-      <w:sz w:val="24"/>
-      <w:szCs w:val="24"/>
-    </w:rPr>
-  </w:style>
-  <w:style w:type="character" w:styleId="Hyperlink">
-    <w:name w:val="Hyperlink"/>
-    <w:basedOn w:val="DefaultParagraphFont"/>
-    <w:uiPriority w:val="99"/>
-    <w:unhideWhenUsed/>
-    <w:rsid w:val="00421CCE"/>
-    <w:rPr>
-      <w:color w:val="0000FF"/>
-      <w:u w:val="single"/>
-    </w:rPr>
-  </w:style>
-  <w:style w:type="character" w:customStyle="1" w:styleId="apple-converted-space">
-    <w:name w:val="apple-converted-space"/>
-    <w:basedOn w:val="DefaultParagraphFont"/>
-    <w:rsid w:val="00421CCE"/>
-  </w:style>
-  <w:style w:type="paragraph" w:styleId="BalloonText">
-    <w:name w:val="Balloon Text"/>
-    <w:basedOn w:val="Normal"/>
-    <w:link w:val="BalloonTextChar"/>
-    <w:uiPriority w:val="99"/>
-    <w:semiHidden/>
-    <w:unhideWhenUsed/>
-    <w:rsid w:val="00421CCE"/>
-    <w:pPr>
-      <w:spacing w:after="0" w:line="240" w:lineRule="auto"/>
-    </w:pPr>
-    <w:rPr>
-      <w:rFonts w:ascii="Tahoma" w:hAnsi="Tahoma" w:cs="Tahoma"/>
-      <w:sz w:val="16"/>
-      <w:szCs w:val="16"/>
-    </w:rPr>
-  </w:style>
-  <w:style w:type="character" w:customStyle="1" w:styleId="BalloonTextChar">
-    <w:name w:val="Balloon Text Char"/>
-    <w:basedOn w:val="DefaultParagraphFont"/>
-    <w:link w:val="BalloonText"/>
-    <w:uiPriority w:val="99"/>
-    <w:semiHidden/>
-    <w:rsid w:val="00421CCE"/>
-    <w:rPr>
-      <w:rFonts w:ascii="Tahoma" w:hAnsi="Tahoma" w:cs="Tahoma"/>
-      <w:sz w:val="16"/>
-      <w:szCs w:val="16"/>
-    </w:rPr>
-  </w:style>
-  <w:style w:type="character" w:customStyle="1" w:styleId="Heading1Char">
-    <w:name w:val="Heading 1 Char"/>
-    <w:basedOn w:val="DefaultParagraphFont"/>
-    <w:link w:val="Heading1"/>
-    <w:uiPriority w:val="9"/>
-    <w:rsid w:val="00562722"/>
-    <w:rPr>
-      <w:rFonts w:asciiTheme="majorHAnsi" w:eastAsiaTheme="majorEastAsia" w:hAnsiTheme="majorHAnsi" w:cstheme="majorBidi"/>
-      <w:b/>
-      <w:bCs/>
-      <w:color w:val="365F91" w:themeColor="accent1" w:themeShade="BF"/>
-      <w:sz w:val="28"/>
-      <w:szCs w:val="28"/>
-    </w:rPr>
-  </w:style>
-  <w:style w:type="paragraph" w:styleId="TOCHeading">
-    <w:name w:val="TOC Heading"/>
-    <w:basedOn w:val="Heading1"/>
-    <w:next w:val="Normal"/>
-    <w:uiPriority w:val="39"/>
-    <w:semiHidden/>
-    <w:unhideWhenUsed/>
-    <w:qFormat/>
-    <w:rsid w:val="00562722"/>
-    <w:pPr>
-      <w:outlineLvl w:val="9"/>
-    </w:pPr>
-    <w:rPr>
-      <w:lang w:eastAsia="ja-JP"/>
-    </w:rPr>
-  </w:style>
-  <w:style w:type="paragraph" w:styleId="TOC1">
-    <w:name w:val="toc 1"/>
-    <w:basedOn w:val="Normal"/>
-    <w:next w:val="Normal"/>
-    <w:autoRedefine/>
-    <w:uiPriority w:val="39"/>
-    <w:unhideWhenUsed/>
-    <w:rsid w:val="00562722"/>
-    <w:pPr>
-      <w:spacing w:after="100"/>
-    </w:pPr>
-  </w:style>
-  <w:style w:type="paragraph" w:styleId="ListParagraph">
-    <w:name w:val="List Paragraph"/>
-    <w:basedOn w:val="Normal"/>
-    <w:uiPriority w:val="34"/>
-    <w:qFormat/>
-    <w:rsid w:val="00137D33"/>
-    <w:pPr>
-      <w:ind w:left="720"/>
-      <w:contextualSpacing/>
-    </w:pPr>
-  </w:style>
-  <w:style w:type="character" w:customStyle="1" w:styleId="Heading2Char">
-    <w:name w:val="Heading 2 Char"/>
-    <w:basedOn w:val="DefaultParagraphFont"/>
-    <w:link w:val="Heading2"/>
-    <w:uiPriority w:val="9"/>
-    <w:rsid w:val="00C66555"/>
-    <w:rPr>
-      <w:rFonts w:asciiTheme="majorHAnsi" w:eastAsiaTheme="majorEastAsia" w:hAnsiTheme="majorHAnsi" w:cstheme="majorBidi"/>
-      <w:b/>
-      <w:bCs/>
-      <w:color w:val="4F81BD" w:themeColor="accent1"/>
-      <w:sz w:val="26"/>
-      <w:szCs w:val="26"/>
-    </w:rPr>
-  </w:style>
-  <w:style w:type="paragraph" w:styleId="TOC2">
-    <w:name w:val="toc 2"/>
-    <w:basedOn w:val="Normal"/>
-    <w:next w:val="Normal"/>
-    <w:autoRedefine/>
-    <w:uiPriority w:val="39"/>
-    <w:unhideWhenUsed/>
-    <w:rsid w:val="00041647"/>
-    <w:pPr>
-      <w:spacing w:after="100"/>
-      <w:ind w:left="220"/>
-    </w:pPr>
-  </w:style>
-  <w:style w:type="table" w:styleId="TableGrid">
-    <w:name w:val="Table Grid"/>
-    <w:basedOn w:val="TableNormal"/>
-    <w:uiPriority w:val="59"/>
-    <w:rsid w:val="00B843D4"/>
-    <w:pPr>
-      <w:spacing w:after="0" w:line="240" w:lineRule="auto"/>
-    </w:pPr>
-    <w:tblPr>
-      <w:tblBorders>
-        <w:top w:val="single" w:sz="4" w:space="0" w:color="auto"/>
-        <w:left w:val="single" w:sz="4" w:space="0" w:color="auto"/>
-        <w:bottom w:val="single" w:sz="4" w:space="0" w:color="auto"/>
-        <w:right w:val="single" w:sz="4" w:space="0" w:color="auto"/>
-        <w:insideH w:val="single" w:sz="4" w:space="0" w:color="auto"/>
-        <w:insideV w:val="single" w:sz="4" w:space="0" w:color="auto"/>
-      </w:tblBorders>
-    </w:tblPr>
-  </w:style>
-</w:styles>
-</file>
-
-<file path=word/stylesWithEffects.xml><?xml version="1.0" encoding="utf-8"?>
-<w:styles xmlns:wpc="http://schemas.microsoft.com/office/word/2010/wordprocessingCanvas" xmlns:mc="http://schemas.openxmlformats.org/markup-compatibility/2006" xmlns:o="urn:schemas-microsoft-com:office:office" xmlns:r="http://schemas.openxmlformats.org/officeDocument/2006/relationships" xmlns:m="http://schemas.openxmlformats.org/officeDocument/2006/math" xmlns:v="urn:schemas-microsoft-com:vml" xmlns:wp14="http://schemas.microsoft.com/office/word/2010/wordprocessingDrawing" xmlns:wp="http://schemas.openxmlformats.org/drawingml/2006/wordprocessingDrawing" xmlns:w10="urn:schemas-microsoft-com:office:word" xmlns:w="http://schemas.openxmlformats.org/wordprocessingml/2006/main" xmlns:w14="http://schemas.microsoft.com/office/word/2010/wordml" xmlns:wpg="http://schemas.microsoft.com/office/word/2010/wordprocessingGroup" xmlns:wpi="http://schemas.microsoft.com/office/word/2010/wordprocessingInk" xmlns:wne="http://schemas.microsoft.com/office/word/2006/wordml" xmlns:wps="http://schemas.microsoft.com/office/word/2010/wordprocessingShape" mc:Ignorable="w14 wp14">
-  <w:docDefaults>
-    <w:rPrDefault>
-      <w:rPr>
-        <w:rFonts w:asciiTheme="minorHAnsi" w:eastAsiaTheme="minorHAnsi" w:hAnsiTheme="minorHAnsi" w:cstheme="minorBidi"/>
-        <w:sz w:val="22"/>
-        <w:szCs w:val="22"/>
-        <w:lang w:val="en-US" w:eastAsia="en-US" w:bidi="ar-SA"/>
-      </w:rPr>
-    </w:rPrDefault>
-    <w:pPrDefault>
-      <w:pPr>
-        <w:spacing w:after="200" w:line="276" w:lineRule="auto"/>
-      </w:pPr>
-    </w:pPrDefault>
-  </w:docDefaults>
-  <w:latentStyles w:defLockedState="0" w:defUIPriority="99" w:defSemiHidden="1" w:defUnhideWhenUsed="1" w:defQFormat="0" w:count="267">
-    <w:lsdException w:name="Normal" w:semiHidden="0" w:uiPriority="0" w:unhideWhenUsed="0" w:qFormat="1"/>
-    <w:lsdException w:name="heading 1" w:semiHidden="0" w:uiPriority="9" w:unhideWhenUsed="0" w:qFormat="1"/>
-    <w:lsdException w:name="heading 2" w:uiPriority="9" w:qFormat="1"/>
-    <w:lsdException w:name="heading 3" w:uiPriority="9" w:qFormat="1"/>
-    <w:lsdException w:name="heading 4" w:uiPriority="9" w:qFormat="1"/>
-    <w:lsdException w:name="heading 5" w:uiPriority="9" w:qFormat="1"/>
-    <w:lsdException w:name="heading 6" w:uiPriority="9" w:qFormat="1"/>
-    <w:lsdException w:name="heading 7" w:uiPriority="9" w:qFormat="1"/>
-    <w:lsdException w:name="heading 8" w:uiPriority="9" w:qFormat="1"/>
-    <w:lsdException w:name="heading 9" w:uiPriority="9" w:qFormat="1"/>
-    <w:lsdException w:name="toc 1" w:uiPriority="39"/>
-    <w:lsdException w:name="toc 2" w:uiPriority="39"/>
-    <w:lsdException w:name="toc 3" w:uiPriority="39"/>
-    <w:lsdException w:name="toc 4" w:uiPriority="39"/>
-    <w:lsdException w:name="toc 5" w:uiPriority="39"/>
-    <w:lsdException w:name="toc 6" w:uiPriority="39"/>
-    <w:lsdException w:name="toc 7" w:uiPriority="39"/>
-    <w:lsdException w:name="toc 8" w:uiPriority="39"/>
-    <w:lsdException w:name="toc 9" w:uiPriority="39"/>
-    <w:lsdException w:name="caption" w:uiPriority="35" w:qFormat="1"/>
-    <w:lsdException w:name="Title" w:semiHidden="0" w:uiPriority="10" w:unhideWhenUsed="0" w:qFormat="1"/>
-    <w:lsdException w:name="Default Paragraph Font" w:uiPriority="1"/>
-    <w:lsdException w:name="Subtitle" w:semiHidden="0" w:uiPriority="11" w:unhideWhenUsed="0" w:qFormat="1"/>
-    <w:lsdException w:name="Strong" w:semiHidden="0" w:uiPriority="22" w:unhideWhenUsed="0" w:qFormat="1"/>
-    <w:lsdException w:name="Emphasis" w:semiHidden="0" w:uiPriority="20" w:unhideWhenUsed="0" w:qFormat="1"/>
-    <w:lsdException w:name="Table Grid" w:semiHidden="0" w:uiPriority="59" w:unhideWhenUsed="0"/>
-    <w:lsdException w:name="Placeholder Text" w:unhideWhenUsed="0"/>
-    <w:lsdException w:name="No Spacing" w:semiHidden="0" w:uiPriority="1" w:unhideWhenUsed="0" w:qFormat="1"/>
-    <w:lsdException w:name="Light Shading" w:semiHidden="0" w:uiPriority="60" w:unhideWhenUsed="0"/>
-    <w:lsdException w:name="Light List" w:semiHidden="0" w:uiPriority="61" w:unhideWhenUsed="0"/>
-    <w:lsdException w:name="Light Grid" w:semiHidden="0" w:uiPriority="62" w:unhideWhenUsed="0"/>
-    <w:lsdException w:name="Medium Shading 1" w:semiHidden="0" w:uiPriority="63" w:unhideWhenUsed="0"/>
-    <w:lsdException w:name="Medium Shading 2" w:semiHidden="0" w:uiPriority="64" w:unhideWhenUsed="0"/>
-    <w:lsdException w:name="Medium List 1" w:semiHidden="0" w:uiPriority="65" w:unhideWhenUsed="0"/>
-    <w:lsdException w:name="Medium List 2" w:semiHidden="0" w:uiPriority="66" w:unhideWhenUsed="0"/>
-    <w:lsdException w:name="Medium Grid 1" w:semiHidden="0" w:uiPriority="67" w:unhideWhenUsed="0"/>
-    <w:lsdException w:name="Medium Grid 2" w:semiHidden="0" w:uiPriority="68" w:unhideWhenUsed="0"/>
-    <w:lsdException w:name="Medium Grid 3" w:semiHidden="0" w:uiPriority="69" w:unhideWhenUsed="0"/>
-    <w:lsdException w:name="Dark List" w:semiHidden="0" w:uiPriority="70" w:unhideWhenUsed="0"/>
-    <w:lsdException w:name="Colorful Shading" w:semiHidden="0" w:uiPriority="71" w:unhideWhenUsed="0"/>
-    <w:lsdException w:name="Colorful List" w:semiHidden="0" w:uiPriority="72" w:unhideWhenUsed="0"/>
-    <w:lsdException w:name="Colorful Grid" w:semiHidden="0" w:uiPriority="73" w:unhideWhenUsed="0"/>
-    <w:lsdException w:name="Light Shading Accent 1" w:semiHidden="0" w:uiPriority="60" w:unhideWhenUsed="0"/>
-    <w:lsdException w:name="Light List Accent 1" w:semiHidden="0" w:uiPriority="61" w:unhideWhenUsed="0"/>
-    <w:lsdException w:name="Light Grid Accent 1" w:semiHidden="0" w:uiPriority="62" w:unhideWhenUsed="0"/>
-    <w:lsdException w:name="Medium Shading 1 Accent 1" w:semiHidden="0" w:uiPriority="63" w:unhideWhenUsed="0"/>
-    <w:lsdException w:name="Medium Shading 2 Accent 1" w:semiHidden="0" w:uiPriority="64" w:unhideWhenUsed="0"/>
-    <w:lsdException w:name="Medium List 1 Accent 1" w:semiHidden="0" w:uiPriority="65" w:unhideWhenUsed="0"/>
-    <w:lsdException w:name="Revision" w:unhideWhenUsed="0"/>
-    <w:lsdException w:name="List Paragraph" w:semiHidden="0" w:uiPriority="34" w:unhideWhenUsed="0" w:qFormat="1"/>
-    <w:lsdException w:name="Quote" w:semiHidden="0" w:uiPriority="29" w:unhideWhenUsed="0" w:qFormat="1"/>
-    <w:lsdException w:name="Intense Quote" w:semiHidden="0" w:uiPriority="30" w:unhideWhenUsed="0" w:qFormat="1"/>
-    <w:lsdException w:name="Medium List 2 Accent 1" w:semiHidden="0" w:uiPriority="66" w:unhideWhenUsed="0"/>
-    <w:lsdException w:name="Medium Grid 1 Accent 1" w:semiHidden="0" w:uiPriority="67" w:unhideWhenUsed="0"/>
-    <w:lsdException w:name="Medium Grid 2 Accent 1" w:semiHidden="0" w:uiPriority="68" w:unhideWhenUsed="0"/>
-    <w:lsdException w:name="Medium Grid 3 Accent 1" w:semiHidden="0" w:uiPriority="69" w:unhideWhenUsed="0"/>
-    <w:lsdException w:name="Dark List Accent 1" w:semiHidden="0" w:uiPriority="70" w:unhideWhenUsed="0"/>
-    <w:lsdException w:name="Colorful Shading Accent 1" w:semiHidden="0" w:uiPriority="71" w:unhideWhenUsed="0"/>
-    <w:lsdException w:name="Colorful List Accent 1" w:semiHidden="0" w:uiPriority="72" w:unhideWhenUsed="0"/>
-    <w:lsdException w:name="Colorful Grid Accent 1" w:semiHidden="0" w:uiPriority="73" w:unhideWhenUsed="0"/>
-    <w:lsdException w:name="Light Shading Accent 2" w:semiHidden="0" w:uiPriority="60" w:unhideWhenUsed="0"/>
-    <w:lsdException w:name="Light List Accent 2" w:semiHidden="0" w:uiPriority="61" w:unhideWhenUsed="0"/>
-    <w:lsdException w:name="Light Grid Accent 2" w:semiHidden="0" w:uiPriority="62" w:unhideWhenUsed="0"/>
-    <w:lsdException w:name="Medium Shading 1 Accent 2" w:semiHidden="0" w:uiPriority="63" w:unhideWhenUsed="0"/>
-    <w:lsdException w:name="Medium Shading 2 Accent 2" w:semiHidden="0" w:uiPriority="64" w:unhideWhenUsed="0"/>
-    <w:lsdException w:name="Medium List 1 Accent 2" w:semiHidden="0" w:uiPriority="65" w:unhideWhenUsed="0"/>
-    <w:lsdException w:name="Medium List 2 Accent 2" w:semiHidden="0" w:uiPriority="66" w:unhideWhenUsed="0"/>
-    <w:lsdException w:name="Medium Grid 1 Accent 2" w:semiHidden="0" w:uiPriority="67" w:unhideWhenUsed="0"/>
-    <w:lsdException w:name="Medium Grid 2 Accent 2" w:semiHidden="0" w:uiPriority="68" w:unhideWhenUsed="0"/>
-    <w:lsdException w:name="Medium Grid 3 Accent 2" w:semiHidden="0" w:uiPriority="69" w:unhideWhenUsed="0"/>
-    <w:lsdException w:name="Dark List Accent 2" w:semiHidden="0" w:uiPriority="70" w:unhideWhenUsed="0"/>
-    <w:lsdException w:name="Colorful Shading Accent 2" w:semiHidden="0" w:uiPriority="71" w:unhideWhenUsed="0"/>
-    <w:lsdException w:name="Colorful List Accent 2" w:semiHidden="0" w:uiPriority="72" w:unhideWhenUsed="0"/>
-    <w:lsdException w:name="Colorful Grid Accent 2" w:semiHidden="0" w:uiPriority="73" w:unhideWhenUsed="0"/>
-    <w:lsdException w:name="Light Shading Accent 3" w:semiHidden="0" w:uiPriority="60" w:unhideWhenUsed="0"/>
-    <w:lsdException w:name="Light List Accent 3" w:semiHidden="0" w:uiPriority="61" w:unhideWhenUsed="0"/>
-    <w:lsdException w:name="Light Grid Accent 3" w:semiHidden="0" w:uiPriority="62" w:unhideWhenUsed="0"/>
-    <w:lsdException w:name="Medium Shading 1 Accent 3" w:semiHidden="0" w:uiPriority="63" w:unhideWhenUsed="0"/>
-    <w:lsdException w:name="Medium Shading 2 Accent 3" w:semiHidden="0" w:uiPriority="64" w:unhideWhenUsed="0"/>
-    <w:lsdException w:name="Medium List 1 Accent 3" w:semiHidden="0" w:uiPriority="65" w:unhideWhenUsed="0"/>
-    <w:lsdException w:name="Medium List 2 Accent 3" w:semiHidden="0" w:uiPriority="66" w:unhideWhenUsed="0"/>
-    <w:lsdException w:name="Medium Grid 1 Accent 3" w:semiHidden="0" w:uiPriority="67" w:unhideWhenUsed="0"/>
-    <w:lsdException w:name="Medium Grid 2 Accent 3" w:semiHidden="0" w:uiPriority="68" w:unhideWhenUsed="0"/>
-    <w:lsdException w:name="Medium Grid 3 Accent 3" w:semiHidden="0" w:uiPriority="69" w:unhideWhenUsed="0"/>
-    <w:lsdException w:name="Dark List Accent 3" w:semiHidden="0" w:uiPriority="70" w:unhideWhenUsed="0"/>
-    <w:lsdException w:name="Colorful Shading Accent 3" w:semiHidden="0" w:uiPriority="71" w:unhideWhenUsed="0"/>
-    <w:lsdException w:name="Colorful List Accent 3" w:semiHidden="0" w:uiPriority="72" w:unhideWhenUsed="0"/>
-    <w:lsdException w:name="Colorful Grid Accent 3" w:semiHidden="0" w:uiPriority="73" w:unhideWhenUsed="0"/>
-    <w:lsdException w:name="Light Shading Accent 4" w:semiHidden="0" w:uiPriority="60" w:unhideWhenUsed="0"/>
-    <w:lsdException w:name="Light List Accent 4" w:semiHidden="0" w:uiPriority="61" w:unhideWhenUsed="0"/>
-    <w:lsdException w:name="Light Grid Accent 4" w:semiHidden="0" w:uiPriority="62" w:unhideWhenUsed="0"/>
-    <w:lsdException w:name="Medium Shading 1 Accent 4" w:semiHidden="0" w:uiPriority="63" w:unhideWhenUsed="0"/>
-    <w:lsdException w:name="Medium Shading 2 Accent 4" w:semiHidden="0" w:uiPriority="64" w:unhideWhenUsed="0"/>
-    <w:lsdException w:name="Medium List 1 Accent 4" w:semiHidden="0" w:uiPriority="65" w:unhideWhenUsed="0"/>
-    <w:lsdException w:name="Medium List 2 Accent 4" w:semiHidden="0" w:uiPriority="66" w:unhideWhenUsed="0"/>
-    <w:lsdException w:name="Medium Grid 1 Accent 4" w:semiHidden="0" w:uiPriority="67" w:unhideWhenUsed="0"/>
-    <w:lsdException w:name="Medium Grid 2 Accent 4" w:semiHidden="0" w:uiPriority="68" w:unhideWhenUsed="0"/>
-    <w:lsdException w:name="Medium Grid 3 Accent 4" w:semiHidden="0" w:uiPriority="69" w:unhideWhenUsed="0"/>
-    <w:lsdException w:name="Dark List Accent 4" w:semiHidden="0" w:uiPriority="70" w:unhideWhenUsed="0"/>
-    <w:lsdException w:name="Colorful Shading Accent 4" w:semiHidden="0" w:uiPriority="71" w:unhideWhenUsed="0"/>
-    <w:lsdException w:name="Colorful List Accent 4" w:semiHidden="0" w:uiPriority="72" w:unhideWhenUsed="0"/>
-    <w:lsdException w:name="Colorful Grid Accent 4" w:semiHidden="0" w:uiPriority="73" w:unhideWhenUsed="0"/>
-    <w:lsdException w:name="Light Shading Accent 5" w:semiHidden="0" w:uiPriority="60" w:unhideWhenUsed="0"/>
-    <w:lsdException w:name="Light List Accent 5" w:semiHidden="0" w:uiPriority="61" w:unhideWhenUsed="0"/>
-    <w:lsdException w:name="Light Grid Accent 5" w:semiHidden="0" w:uiPriority="62" w:unhideWhenUsed="0"/>
-    <w:lsdException w:name="Medium Shading 1 Accent 5" w:semiHidden="0" w:uiPriority="63" w:unhideWhenUsed="0"/>
-    <w:lsdException w:name="Medium Shading 2 Accent 5" w:semiHidden="0" w:uiPriority="64" w:unhideWhenUsed="0"/>
-    <w:lsdException w:name="Medium List 1 Accent 5" w:semiHidden="0" w:uiPriority="65" w:unhideWhenUsed="0"/>
-    <w:lsdException w:name="Medium List 2 Accent 5" w:semiHidden="0" w:uiPriority="66" w:unhideWhenUsed="0"/>
-    <w:lsdException w:name="Medium Grid 1 Accent 5" w:semiHidden="0" w:uiPriority="67" w:unhideWhenUsed="0"/>
-    <w:lsdException w:name="Medium Grid 2 Accent 5" w:semiHidden="0" w:uiPriority="68" w:unhideWhenUsed="0"/>
-    <w:lsdException w:name="Medium Grid 3 Accent 5" w:semiHidden="0" w:uiPriority="69" w:unhideWhenUsed="0"/>
-    <w:lsdException w:name="Dark List Accent 5" w:semiHidden="0" w:uiPriority="70" w:unhideWhenUsed="0"/>
-    <w:lsdException w:name="Colorful Shading Accent 5" w:semiHidden="0" w:uiPriority="71" w:unhideWhenUsed="0"/>
-    <w:lsdException w:name="Colorful List Accent 5" w:semiHidden="0" w:uiPriority="72" w:unhideWhenUsed="0"/>
-    <w:lsdException w:name="Colorful Grid Accent 5" w:semiHidden="0" w:uiPriority="73" w:unhideWhenUsed="0"/>
-    <w:lsdException w:name="Light Shading Accent 6" w:semiHidden="0" w:uiPriority="60" w:unhideWhenUsed="0"/>
-    <w:lsdException w:name="Light List Accent 6" w:semiHidden="0" w:uiPriority="61" w:unhideWhenUsed="0"/>
-    <w:lsdException w:name="Light Grid Accent 6" w:semiHidden="0" w:uiPriority="62" w:unhideWhenUsed="0"/>
-    <w:lsdException w:name="Medium Shading 1 Accent 6" w:semiHidden="0" w:uiPriority="63" w:unhideWhenUsed="0"/>
-    <w:lsdException w:name="Medium Shading 2 Accent 6" w:semiHidden="0" w:uiPriority="64" w:unhideWhenUsed="0"/>
-    <w:lsdException w:name="Medium List 1 Accent 6" w:semiHidden="0" w:uiPriority="65" w:unhideWhenUsed="0"/>
-    <w:lsdException w:name="Medium List 2 Accent 6" w:semiHidden="0" w:uiPriority="66" w:unhideWhenUsed="0"/>
-    <w:lsdException w:name="Medium Grid 1 Accent 6" w:semiHidden="0" w:uiPriority="67" w:unhideWhenUsed="0"/>
-    <w:lsdException w:name="Medium Grid 2 Accent 6" w:semiHidden="0" w:uiPriority="68" w:unhideWhenUsed="0"/>
-    <w:lsdException w:name="Medium Grid 3 Accent 6" w:semiHidden="0" w:uiPriority="69" w:unhideWhenUsed="0"/>
-    <w:lsdException w:name="Dark List Accent 6" w:semiHidden="0" w:uiPriority="70" w:unhideWhenUsed="0"/>
-    <w:lsdException w:name="Colorful Shading Accent 6" w:semiHidden="0" w:uiPriority="71" w:unhideWhenUsed="0"/>
-    <w:lsdException w:name="Colorful List Accent 6" w:semiHidden="0" w:uiPriority="72" w:unhideWhenUsed="0"/>
-    <w:lsdException w:name="Colorful Grid Accent 6" w:semiHidden="0" w:uiPriority="73" w:unhideWhenUsed="0"/>
-    <w:lsdException w:name="Subtle Emphasis" w:semiHidden="0" w:uiPriority="19" w:unhideWhenUsed="0" w:qFormat="1"/>
-    <w:lsdException w:name="Intense Emphasis" w:semiHidden="0" w:uiPriority="21" w:unhideWhenUsed="0" w:qFormat="1"/>
-    <w:lsdException w:name="Subtle Reference" w:semiHidden="0" w:uiPriority="31" w:unhideWhenUsed="0" w:qFormat="1"/>
-    <w:lsdException w:name="Intense Reference" w:semiHidden="0" w:uiPriority="32" w:unhideWhenUsed="0" w:qFormat="1"/>
-    <w:lsdException w:name="Book Title" w:semiHidden="0" w:uiPriority="33" w:unhideWhenUsed="0" w:qFormat="1"/>
-    <w:lsdException w:name="Bibliography" w:uiPriority="37"/>
-    <w:lsdException w:name="TOC Heading" w:uiPriority="39" w:qFormat="1"/>
+  <w:latentStyles w:defLockedState="0" w:defUIPriority="99" w:defSemiHidden="0" w:defUnhideWhenUsed="0" w:defQFormat="0" w:count="371">
+    <w:lsdException w:name="Normal" w:uiPriority="0" w:qFormat="1"/>
+    <w:lsdException w:name="heading 1" w:uiPriority="9" w:qFormat="1"/>
+    <w:lsdException w:name="heading 2" w:semiHidden="1" w:uiPriority="9" w:unhideWhenUsed="1" w:qFormat="1"/>
+    <w:lsdException w:name="heading 3" w:semiHidden="1" w:uiPriority="9" w:unhideWhenUsed="1" w:qFormat="1"/>
+    <w:lsdException w:name="heading 4" w:semiHidden="1" w:uiPriority="9" w:unhideWhenUsed="1" w:qFormat="1"/>
+    <w:lsdException w:name="heading 5" w:semiHidden="1" w:uiPriority="9" w:unhideWhenUsed="1" w:qFormat="1"/>
+    <w:lsdException w:name="heading 6" w:semiHidden="1" w:uiPriority="9" w:unhideWhenUsed="1" w:qFormat="1"/>
+    <w:lsdException w:name="heading 7" w:semiHidden="1" w:uiPriority="9" w:unhideWhenUsed="1" w:qFormat="1"/>
+    <w:lsdException w:name="heading 8" w:semiHidden="1" w:uiPriority="9" w:unhideWhenUsed="1" w:qFormat="1"/>
+    <w:lsdException w:name="heading 9" w:semiHidden="1" w:uiPriority="9" w:unhideWhenUsed="1" w:qFormat="1"/>
+    <w:lsdException w:name="index 1" w:semiHidden="1" w:unhideWhenUsed="1"/>
+    <w:lsdException w:name="index 2" w:semiHidden="1" w:unhideWhenUsed="1"/>
+    <w:lsdException w:name="index 3" w:semiHidden="1" w:unhideWhenUsed="1"/>
+    <w:lsdException w:name="index 4" w:semiHidden="1" w:unhideWhenUsed="1"/>
+    <w:lsdException w:name="index 5" w:semiHidden="1" w:unhideWhenUsed="1"/>
+    <w:lsdException w:name="index 6" w:semiHidden="1" w:unhideWhenUsed="1"/>
+    <w:lsdException w:name="index 7" w:semiHidden="1" w:unhideWhenUsed="1"/>
+    <w:lsdException w:name="index 8" w:semiHidden="1" w:unhideWhenUsed="1"/>
+    <w:lsdException w:name="index 9" w:semiHidden="1" w:unhideWhenUsed="1"/>
+    <w:lsdException w:name="toc 1" w:semiHidden="1" w:uiPriority="39" w:unhideWhenUsed="1"/>
+    <w:lsdException w:name="toc 2" w:semiHidden="1" w:uiPriority="39" w:unhideWhenUsed="1"/>
+    <w:lsdException w:name="toc 3" w:semiHidden="1" w:uiPriority="39" w:unhideWhenUsed="1"/>
+    <w:lsdException w:name="toc 4" w:semiHidden="1" w:uiPriority="39" w:unhideWhenUsed="1"/>
+    <w:lsdException w:name="toc 5" w:semiHidden="1" w:uiPriority="39" w:unhideWhenUsed="1"/>
+    <w:lsdException w:name="toc 6" w:semiHidden="1" w:uiPriority="39" w:unhideWhenUsed="1"/>
+    <w:lsdException w:name="toc 7" w:semiHidden="1" w:uiPriority="39" w:unhideWhenUsed="1"/>
+    <w:lsdException w:name="toc 8" w:semiHidden="1" w:uiPriority="39" w:unhideWhenUsed="1"/>
+    <w:lsdException w:name="toc 9" w:semiHidden="1" w:uiPriority="39" w:unhideWhenUsed="1"/>
+    <w:lsdException w:name="Normal Indent" w:semiHidden="1" w:unhideWhenUsed="1"/>
+    <w:lsdException w:name="footnote text" w:semiHidden="1" w:unhideWhenUsed="1"/>
+    <w:lsdException w:name="annotation text" w:semiHidden="1" w:unhideWhenUsed="1"/>
+    <w:lsdException w:name="header" w:semiHidden="1" w:unhideWhenUsed="1"/>
+    <w:lsdException w:name="footer" w:semiHidden="1" w:unhideWhenUsed="1"/>
+    <w:lsdException w:name="index heading" w:semiHidden="1" w:unhideWhenUsed="1"/>
+    <w:lsdException w:name="caption" w:semiHidden="1" w:uiPriority="35" w:unhideWhenUsed="1" w:qFormat="1"/>
+    <w:lsdException w:name="table of figures" w:semiHidden="1" w:unhideWhenUsed="1"/>
+    <w:lsdException w:name="envelope address" w:semiHidden="1" w:unhideWhenUsed="1"/>
+    <w:lsdException w:name="envelope return" w:semiHidden="1" w:unhideWhenUsed="1"/>
+    <w:lsdException w:name="footnote reference" w:semiHidden="1" w:unhideWhenUsed="1"/>
+    <w:lsdException w:name="annotation reference" w:semiHidden="1" w:unhideWhenUsed="1"/>
+    <w:lsdException w:name="line number" w:semiHidden="1" w:unhideWhenUsed="1"/>
+    <w:lsdException w:name="page number" w:semiHidden="1" w:unhideWhenUsed="1"/>
+    <w:lsdException w:name="endnote reference" w:semiHidden="1" w:unhideWhenUsed="1"/>
+    <w:lsdException w:name="endnote text" w:semiHidden="1" w:unhideWhenUsed="1"/>
+    <w:lsdException w:name="table of authorities" w:semiHidden="1" w:unhideWhenUsed="1"/>
+    <w:lsdException w:name="macro" w:semiHidden="1" w:unhideWhenUsed="1"/>
+    <w:lsdException w:name="toa heading" w:semiHidden="1" w:unhideWhenUsed="1"/>
+    <w:lsdException w:name="List" w:semiHidden="1" w:unhideWhenUsed="1"/>
+    <w:lsdException w:name="List Bullet" w:semiHidden="1" w:unhideWhenUsed="1"/>
+    <w:lsdException w:name="List Number" w:semiHidden="1" w:unhideWhenUsed="1"/>
+    <w:lsdException w:name="List 2" w:semiHidden="1" w:unhideWhenUsed="1"/>
+    <w:lsdException w:name="List 3" w:semiHidden="1" w:unhideWhenUsed="1"/>
+    <w:lsdException w:name="List 4" w:semiHidden="1" w:unhideWhenUsed="1"/>
+    <w:lsdException w:name="List 5" w:semiHidden="1" w:unhideWhenUsed="1"/>
+    <w:lsdException w:name="List Bullet 2" w:semiHidden="1" w:unhideWhenUsed="1"/>
+    <w:lsdException w:name="List Bullet 3" w:semiHidden="1" w:unhideWhenUsed="1"/>
+    <w:lsdException w:name="List Bullet 4" w:semiHidden="1" w:unhideWhenUsed="1"/>
+    <w:lsdException w:name="List Bullet 5" w:semiHidden="1" w:unhideWhenUsed="1"/>
+    <w:lsdException w:name="List Number 2" w:semiHidden="1" w:unhideWhenUsed="1"/>
+    <w:lsdException w:name="List Number 3" w:semiHidden="1" w:unhideWhenUsed="1"/>
+    <w:lsdException w:name="List Number 4" w:semiHidden="1" w:unhideWhenUsed="1"/>
+    <w:lsdException w:name="List Number 5" w:semiHidden="1" w:unhideWhenUsed="1"/>
+    <w:lsdException w:name="Title" w:uiPriority="10" w:qFormat="1"/>
+    <w:lsdException w:name="Closing" w:semiHidden="1" w:unhideWhenUsed="1"/>
+    <w:lsdException w:name="Signature" w:semiHidden="1" w:unhideWhenUsed="1"/>
+    <w:lsdException w:name="Default Paragraph Font" w:semiHidden="1" w:uiPriority="1" w:unhideWhenUsed="1"/>
+    <w:lsdException w:name="Body Text" w:semiHidden="1" w:unhideWhenUsed="1"/>
+    <w:lsdException w:name="Body Text Indent" w:semiHidden="1" w:unhideWhenUsed="1"/>
+    <w:lsdException w:name="List Continue" w:semiHidden="1" w:unhideWhenUsed="1"/>
+    <w:lsdException w:name="List Continue 2" w:semiHidden="1" w:unhideWhenUsed="1"/>
+    <w:lsdException w:name="List Continue 3" w:semiHidden="1" w:unhideWhenUsed="1"/>
+    <w:lsdException w:name="List Continue 4" w:semiHidden="1" w:unhideWhenUsed="1"/>
+    <w:lsdException w:name="List Continue 5" w:semiHidden="1" w:unhideWhenUsed="1"/>
+    <w:lsdException w:name="Message Header" w:semiHidden="1" w:unhideWhenUsed="1"/>
+    <w:lsdException w:name="Subtitle" w:uiPriority="11" w:qFormat="1"/>
+    <w:lsdException w:name="Salutation" w:semiHidden="1" w:unhideWhenUsed="1"/>
+    <w:lsdException w:name="Date" w:semiHidden="1" w:unhideWhenUsed="1"/>
+    <w:lsdException w:name="Body Text First Indent" w:semiHidden="1" w:unhideWhenUsed="1"/>
+    <w:lsdException w:name="Body Text First Indent 2" w:semiHidden="1" w:unhideWhenUsed="1"/>
+    <w:lsdException w:name="Note Heading" w:semiHidden="1" w:unhideWhenUsed="1"/>
+    <w:lsdException w:name="Body Text 2" w:semiHidden="1" w:unhideWhenUsed="1"/>
+    <w:lsdException w:name="Body Text 3" w:semiHidden="1" w:unhideWhenUsed="1"/>
+    <w:lsdException w:name="Body Text Indent 2" w:semiHidden="1" w:unhideWhenUsed="1"/>
+    <w:lsdException w:name="Body Text Indent 3" w:semiHidden="1" w:unhideWhenUsed="1"/>
+    <w:lsdException w:name="Block Text" w:semiHidden="1" w:unhideWhenUsed="1"/>
+    <w:lsdException w:name="Hyperlink" w:semiHidden="1" w:unhideWhenUsed="1"/>
+    <w:lsdException w:name="FollowedHyperlink" w:semiHidden="1" w:unhideWhenUsed="1"/>
+    <w:lsdException w:name="Strong" w:uiPriority="22" w:qFormat="1"/>
+    <w:lsdException w:name="Emphasis" w:uiPriority="20" w:qFormat="1"/>
+    <w:lsdException w:name="Document Map" w:semiHidden="1" w:unhideWhenUsed="1"/>
+    <w:lsdException w:name="Plain Text" w:semiHidden="1" w:unhideWhenUsed="1"/>
+    <w:lsdException w:name="E-mail Signature" w:semiHidden="1" w:unhideWhenUsed="1"/>
+    <w:lsdException w:name="HTML Top of Form" w:semiHidden="1" w:unhideWhenUsed="1"/>
+    <w:lsdException w:name="HTML Bottom of Form" w:semiHidden="1" w:unhideWhenUsed="1"/>
+    <w:lsdException w:name="Normal (Web)" w:semiHidden="1" w:unhideWhenUsed="1"/>
+    <w:lsdException w:name="HTML Acronym" w:semiHidden="1" w:unhideWhenUsed="1"/>
+    <w:lsdException w:name="HTML Address" w:semiHidden="1" w:unhideWhenUsed="1"/>
+    <w:lsdException w:name="HTML Cite" w:semiHidden="1" w:unhideWhenUsed="1"/>
+    <w:lsdException w:name="HTML Code" w:semiHidden="1" w:unhideWhenUsed="1"/>
+    <w:lsdException w:name="HTML Definition" w:semiHidden="1" w:unhideWhenUsed="1"/>
+    <w:lsdException w:name="HTML Keyboard" w:semiHidden="1" w:unhideWhenUsed="1"/>
+    <w:lsdException w:name="HTML Preformatted" w:semiHidden="1" w:unhideWhenUsed="1"/>
+    <w:lsdException w:name="HTML Sample" w:semiHidden="1" w:unhideWhenUsed="1"/>
+    <w:lsdException w:name="HTML Typewriter" w:semiHidden="1" w:unhideWhenUsed="1"/>
+    <w:lsdException w:name="HTML Variable" w:semiHidden="1" w:unhideWhenUsed="1"/>
+    <w:lsdException w:name="Normal Table" w:semiHidden="1" w:unhideWhenUsed="1"/>
+    <w:lsdException w:name="annotation subject" w:semiHidden="1" w:unhideWhenUsed="1"/>
+    <w:lsdException w:name="No List" w:semiHidden="1" w:unhideWhenUsed="1"/>
+    <w:lsdException w:name="Outline List 1" w:semiHidden="1" w:unhideWhenUsed="1"/>
+    <w:lsdException w:name="Outline List 2" w:semiHidden="1" w:unhideWhenUsed="1"/>
+    <w:lsdException w:name="Outline List 3" w:semiHidden="1" w:unhideWhenUsed="1"/>
+    <w:lsdException w:name="Table Simple 1" w:semiHidden="1" w:unhideWhenUsed="1"/>
+    <w:lsdException w:name="Table Simple 2" w:semiHidden="1" w:unhideWhenUsed="1"/>
+    <w:lsdException w:name="Table Simple 3" w:semiHidden="1" w:unhideWhenUsed="1"/>
+    <w:lsdException w:name="Table Classic 1" w:semiHidden="1" w:unhideWhenUsed="1"/>
+    <w:lsdException w:name="Table Classic 2" w:semiHidden="1" w:unhideWhenUsed="1"/>
+    <w:lsdException w:name="Table Classic 3" w:semiHidden="1" w:unhideWhenUsed="1"/>
+    <w:lsdException w:name="Table Classic 4" w:semiHidden="1" w:unhideWhenUsed="1"/>
+    <w:lsdException w:name="Table Colorful 1" w:semiHidden="1" w:unhideWhenUsed="1"/>
+    <w:lsdException w:name="Table Colorful 2" w:semiHidden="1" w:unhideWhenUsed="1"/>
+    <w:lsdException w:name="Table Colorful 3" w:semiHidden="1" w:unhideWhenUsed="1"/>
+    <w:lsdException w:name="Table Columns 1" w:semiHidden="1" w:unhideWhenUsed="1"/>
+    <w:lsdException w:name="Table Columns 2" w:semiHidden="1" w:unhideWhenUsed="1"/>
+    <w:lsdException w:name="Table Columns 3" w:semiHidden="1" w:unhideWhenUsed="1"/>
+    <w:lsdException w:name="Table Columns 4" w:semiHidden="1" w:unhideWhenUsed="1"/>
+    <w:lsdException w:name="Table Columns 5" w:semiHidden="1" w:unhideWhenUsed="1"/>
+    <w:lsdException w:name="Table Grid 1" w:semiHidden="1" w:unhideWhenUsed="1"/>
+    <w:lsdException w:name="Table Grid 2" w:semiHidden="1" w:unhideWhenUsed="1"/>
+    <w:lsdException w:name="Table Grid 3" w:semiHidden="1" w:unhideWhenUsed="1"/>
+    <w:lsdException w:name="Table Grid 4" w:semiHidden="1" w:unhideWhenUsed="1"/>
+    <w:lsdException w:name="Table Grid 5" w:semiHidden="1" w:unhideWhenUsed="1"/>
+    <w:lsdException w:name="Table Grid 6" w:semiHidden="1" w:unhideWhenUsed="1"/>
+    <w:lsdException w:name="Table Grid 7" w:semiHidden="1" w:unhideWhenUsed="1"/>
+    <w:lsdException w:name="Table Grid 8" w:semiHidden="1" w:unhideWhenUsed="1"/>
+    <w:lsdException w:name="Table List 1" w:semiHidden="1" w:unhideWhenUsed="1"/>
+    <w:lsdException w:name="Table List 2" w:semiHidden="1" w:unhideWhenUsed="1"/>
+    <w:lsdException w:name="Table List 3" w:semiHidden="1" w:unhideWhenUsed="1"/>
+    <w:lsdException w:name="Table List 4" w:semiHidden="1" w:unhideWhenUsed="1"/>
+    <w:lsdException w:name="Table List 5" w:semiHidden="1" w:unhideWhenUsed="1"/>
+    <w:lsdException w:name="Table List 6" w:semiHidden="1" w:unhideWhenUsed="1"/>
+    <w:lsdException w:name="Table List 7" w:semiHidden="1" w:unhideWhenUsed="1"/>
+    <w:lsdException w:name="Table List 8" w:semiHidden="1" w:unhideWhenUsed="1"/>
+    <w:lsdException w:name="Table 3D effects 1" w:semiHidden="1" w:unhideWhenUsed="1"/>
+    <w:lsdException w:name="Table 3D effects 2" w:semiHidden="1" w:unhideWhenUsed="1"/>
+    <w:lsdException w:name="Table 3D effects 3" w:semiHidden="1" w:unhideWhenUsed="1"/>
+    <w:lsdException w:name="Table Contemporary" w:semiHidden="1" w:unhideWhenUsed="1"/>
+    <w:lsdException w:name="Table Elegant" w:semiHidden="1" w:unhideWhenUsed="1"/>
+    <w:lsdException w:name="Table Professional" w:semiHidden="1" w:unhideWhenUsed="1"/>
+    <w:lsdException w:name="Table Subtle 1" w:semiHidden="1" w:unhideWhenUsed="1"/>
+    <w:lsdException w:name="Table Subtle 2" w:semiHidden="1" w:unhideWhenUsed="1"/>
+    <w:lsdException w:name="Table Web 1" w:semiHidden="1" w:unhideWhenUsed="1"/>
+    <w:lsdException w:name="Table Web 2" w:semiHidden="1" w:unhideWhenUsed="1"/>
+    <w:lsdException w:name="Table Web 3" w:semiHidden="1" w:unhideWhenUsed="1"/>
+    <w:lsdException w:name="Balloon Text" w:semiHidden="1" w:unhideWhenUsed="1"/>
+    <w:lsdException w:name="Table Grid" w:uiPriority="59"/>
+    <w:lsdException w:name="Table Theme" w:semiHidden="1" w:unhideWhenUsed="1"/>
+    <w:lsdException w:name="Placeholder Text" w:semiHidden="1"/>
+    <w:lsdException w:name="No Spacing" w:uiPriority="1" w:qFormat="1"/>
+    <w:lsdException w:name="Light Shading" w:uiPriority="60"/>
+    <w:lsdException w:name="Light List" w:uiPriority="61"/>
+    <w:lsdException w:name="Light Grid" w:uiPriority="62"/>
+    <w:lsdException w:name="Medium Shading 1" w:uiPriority="63"/>
+    <w:lsdException w:name="Medium Shading 2" w:uiPriority="64"/>
+    <w:lsdException w:name="Medium List 1" w:uiPriority="65"/>
+    <w:lsdException w:name="Medium List 2" w:uiPriority="66"/>
+    <w:lsdException w:name="Medium Grid 1" w:uiPriority="67"/>
+    <w:lsdException w:name="Medium Grid 2" w:uiPriority="68"/>
+    <w:lsdException w:name="Medium Grid 3" w:uiPriority="69"/>
+    <w:lsdException w:name="Dark List" w:uiPriority="70"/>
+    <w:lsdException w:name="Colorful Shading" w:uiPriority="71"/>
+    <w:lsdException w:name="Colorful List" w:uiPriority="72"/>
+    <w:lsdException w:name="Colorful Grid" w:uiPriority="73"/>
+    <w:lsdException w:name="Light Shading Accent 1" w:uiPriority="60"/>
+    <w:lsdException w:name="Light List Accent 1" w:uiPriority="61"/>
+    <w:lsdException w:name="Light Grid Accent 1" w:uiPriority="62"/>
+    <w:lsdException w:name="Medium Shading 1 Accent 1" w:uiPriority="63"/>
+    <w:lsdException w:name="Medium Shading 2 Accent 1" w:uiPriority="64"/>
+    <w:lsdException w:name="Medium List 1 Accent 1" w:uiPriority="65"/>
+    <w:lsdException w:name="Revision" w:semiHidden="1"/>
+    <w:lsdException w:name="List Paragraph" w:uiPriority="34" w:qFormat="1"/>
+    <w:lsdException w:name="Quote" w:uiPriority="29" w:qFormat="1"/>
+    <w:lsdException w:name="Intense Quote" w:uiPriority="30" w:qFormat="1"/>
+    <w:lsdException w:name="Medium List 2 Accent 1" w:uiPriority="66"/>
+    <w:lsdException w:name="Medium Grid 1 Accent 1" w:uiPriority="67"/>
+    <w:lsdException w:name="Medium Grid 2 Accent 1" w:uiPriority="68"/>
+    <w:lsdException w:name="Medium Grid 3 Accent 1" w:uiPriority="69"/>
+    <w:lsdException w:name="Dark List Accent 1" w:uiPriority="70"/>
+    <w:lsdException w:name="Colorful Shading Accent 1" w:uiPriority="71"/>
+    <w:lsdException w:name="Colorful List Accent 1" w:uiPriority="72"/>
+    <w:lsdException w:name="Colorful Grid Accent 1" w:uiPriority="73"/>
+    <w:lsdException w:name="Light Shading Accent 2" w:uiPriority="60"/>
+    <w:lsdException w:name="Light List Accent 2" w:uiPriority="61"/>
+    <w:lsdException w:name="Light Grid Accent 2" w:uiPriority="62"/>
+    <w:lsdException w:name="Medium Shading 1 Accent 2" w:uiPriority="63"/>
+    <w:lsdException w:name="Medium Shading 2 Accent 2" w:uiPriority="64"/>
+    <w:lsdException w:name="Medium List 1 Accent 2" w:uiPriority="65"/>
+    <w:lsdException w:name="Medium List 2 Accent 2" w:uiPriority="66"/>
+    <w:lsdException w:name="Medium Grid 1 Accent 2" w:uiPriority="67"/>
+    <w:lsdException w:name="Medium Grid 2 Accent 2" w:uiPriority="68"/>
+    <w:lsdException w:name="Medium Grid 3 Accent 2" w:uiPriority="69"/>
+    <w:lsdException w:name="Dark List Accent 2" w:uiPriority="70"/>
+    <w:lsdException w:name="Colorful Shading Accent 2" w:uiPriority="71"/>
+    <w:lsdException w:name="Colorful List Accent 2" w:uiPriority="72"/>
+    <w:lsdException w:name="Colorful Grid Accent 2" w:uiPriority="73"/>
+    <w:lsdException w:name="Light Shading Accent 3" w:uiPriority="60"/>
+    <w:lsdException w:name="Light List Accent 3" w:uiPriority="61"/>
+    <w:lsdException w:name="Light Grid Accent 3" w:uiPriority="62"/>
+    <w:lsdException w:name="Medium Shading 1 Accent 3" w:uiPriority="63"/>
+    <w:lsdException w:name="Medium Shading 2 Accent 3" w:uiPriority="64"/>
+    <w:lsdException w:name="Medium List 1 Accent 3" w:uiPriority="65"/>
+    <w:lsdException w:name="Medium List 2 Accent 3" w:uiPriority="66"/>
+    <w:lsdException w:name="Medium Grid 1 Accent 3" w:uiPriority="67"/>
+    <w:lsdException w:name="Medium Grid 2 Accent 3" w:uiPriority="68"/>
+    <w:lsdException w:name="Medium Grid 3 Accent 3" w:uiPriority="69"/>
+    <w:lsdException w:name="Dark List Accent 3" w:uiPriority="70"/>
+    <w:lsdException w:name="Colorful Shading Accent 3" w:uiPriority="71"/>
+    <w:lsdException w:name="Colorful List Accent 3" w:uiPriority="72"/>
+    <w:lsdException w:name="Colorful Grid Accent 3" w:uiPriority="73"/>
+    <w:lsdException w:name="Light Shading Accent 4" w:uiPriority="60"/>
+    <w:lsdException w:name="Light List Accent 4" w:uiPriority="61"/>
+    <w:lsdException w:name="Light Grid Accent 4" w:uiPriority="62"/>
+    <w:lsdException w:name="Medium Shading 1 Accent 4" w:uiPriority="63"/>
+    <w:lsdException w:name="Medium Shading 2 Accent 4" w:uiPriority="64"/>
+    <w:lsdException w:name="Medium List 1 Accent 4" w:uiPriority="65"/>
+    <w:lsdException w:name="Medium List 2 Accent 4" w:uiPriority="66"/>
+    <w:lsdException w:name="Medium Grid 1 Accent 4" w:uiPriority="67"/>
+    <w:lsdException w:name="Medium Grid 2 Accent 4" w:uiPriority="68"/>
+    <w:lsdException w:name="Medium Grid 3 Accent 4" w:uiPriority="69"/>
+    <w:lsdException w:name="Dark List Accent 4" w:uiPriority="70"/>
+    <w:lsdException w:name="Colorful Shading Accent 4" w:uiPriority="71"/>
+    <w:lsdException w:name="Colorful List Accent 4" w:uiPriority="72"/>
+    <w:lsdException w:name="Colorful Grid Accent 4" w:uiPriority="73"/>
+    <w:lsdException w:name="Light Shading Accent 5" w:uiPriority="60"/>
+    <w:lsdException w:name="Light List Accent 5" w:uiPriority="61"/>
+    <w:lsdException w:name="Light Grid Accent 5" w:uiPriority="62"/>
+    <w:lsdException w:name="Medium Shading 1 Accent 5" w:uiPriority="63"/>
+    <w:lsdException w:name="Medium Shading 2 Accent 5" w:uiPriority="64"/>
+    <w:lsdException w:name="Medium List 1 Accent 5" w:uiPriority="65"/>
+    <w:lsdException w:name="Medium List 2 Accent 5" w:uiPriority="66"/>
+    <w:lsdException w:name="Medium Grid 1 Accent 5" w:uiPriority="67"/>
+    <w:lsdException w:name="Medium Grid 2 Accent 5" w:uiPriority="68"/>
+    <w:lsdException w:name="Medium Grid 3 Accent 5" w:uiPriority="69"/>
+    <w:lsdException w:name="Dark List Accent 5" w:uiPriority="70"/>
+    <w:lsdException w:name="Colorful Shading Accent 5" w:uiPriority="71"/>
+    <w:lsdException w:name="Colorful List Accent 5" w:uiPriority="72"/>
+    <w:lsdException w:name="Colorful Grid Accent 5" w:uiPriority="73"/>
+    <w:lsdException w:name="Light Shading Accent 6" w:uiPriority="60"/>
+    <w:lsdException w:name="Light List Accent 6" w:uiPriority="61"/>
+    <w:lsdException w:name="Light Grid Accent 6" w:uiPriority="62"/>
+    <w:lsdException w:name="Medium Shading 1 Accent 6" w:uiPriority="63"/>
+    <w:lsdException w:name="Medium Shading 2 Accent 6" w:uiPriority="64"/>
+    <w:lsdException w:name="Medium List 1 Accent 6" w:uiPriority="65"/>
+    <w:lsdException w:name="Medium List 2 Accent 6" w:uiPriority="66"/>
+    <w:lsdException w:name="Medium Grid 1 Accent 6" w:uiPriority="67"/>
+    <w:lsdException w:name="Medium Grid 2 Accent 6" w:uiPriority="68"/>
+    <w:lsdException w:name="Medium Grid 3 Accent 6" w:uiPriority="69"/>
+    <w:lsdException w:name="Dark List Accent 6" w:uiPriority="70"/>
+    <w:lsdException w:name="Colorful Shading Accent 6" w:uiPriority="71"/>
+    <w:lsdException w:name="Colorful List Accent 6" w:uiPriority="72"/>
+    <w:lsdException w:name="Colorful Grid Accent 6" w:uiPriority="73"/>
+    <w:lsdException w:name="Subtle Emphasis" w:uiPriority="19" w:qFormat="1"/>
+    <w:lsdException w:name="Intense Emphasis" w:uiPriority="21" w:qFormat="1"/>
+    <w:lsdException w:name="Subtle Reference" w:uiPriority="31" w:qFormat="1"/>
+    <w:lsdException w:name="Intense Reference" w:uiPriority="32" w:qFormat="1"/>
+    <w:lsdException w:name="Book Title" w:uiPriority="33" w:qFormat="1"/>
+    <w:lsdException w:name="Bibliography" w:semiHidden="1" w:uiPriority="37" w:unhideWhenUsed="1"/>
+    <w:lsdException w:name="TOC Heading" w:semiHidden="1" w:uiPriority="39" w:unhideWhenUsed="1" w:qFormat="1"/>
+    <w:lsdException w:name="Plain Table 1" w:uiPriority="41"/>
+    <w:lsdException w:name="Plain Table 2" w:uiPriority="42"/>
+    <w:lsdException w:name="Plain Table 3" w:uiPriority="43"/>
+    <w:lsdException w:name="Plain Table 4" w:uiPriority="44"/>
+    <w:lsdException w:name="Plain Table 5" w:uiPriority="45"/>
+    <w:lsdException w:name="Grid Table Light" w:uiPriority="40"/>
+    <w:lsdException w:name="Grid Table 1 Light" w:uiPriority="46"/>
+    <w:lsdException w:name="Grid Table 2" w:uiPriority="47"/>
+    <w:lsdException w:name="Grid Table 3" w:uiPriority="48"/>
+    <w:lsdException w:name="Grid Table 4" w:uiPriority="49"/>
+    <w:lsdException w:name="Grid Table 5 Dark" w:uiPriority="50"/>
+    <w:lsdException w:name="Grid Table 6 Colorful" w:uiPriority="51"/>
+    <w:lsdException w:name="Grid Table 7 Colorful" w:uiPriority="52"/>
+    <w:lsdException w:name="Grid Table 1 Light Accent 1" w:uiPriority="46"/>
+    <w:lsdException w:name="Grid Table 2 Accent 1" w:uiPriority="47"/>
+    <w:lsdException w:name="Grid Table 3 Accent 1" w:uiPriority="48"/>
+    <w:lsdException w:name="Grid Table 4 Accent 1" w:uiPriority="49"/>
+    <w:lsdException w:name="Grid Table 5 Dark Accent 1" w:uiPriority="50"/>
+    <w:lsdException w:name="Grid Table 6 Colorful Accent 1" w:uiPriority="51"/>
+    <w:lsdException w:name="Grid Table 7 Colorful Accent 1" w:uiPriority="52"/>
+    <w:lsdException w:name="Grid Table 1 Light Accent 2" w:uiPriority="46"/>
+    <w:lsdException w:name="Grid Table 2 Accent 2" w:uiPriority="47"/>
+    <w:lsdException w:name="Grid Table 3 Accent 2" w:uiPriority="48"/>
+    <w:lsdException w:name="Grid Table 4 Accent 2" w:uiPriority="49"/>
+    <w:lsdException w:name="Grid Table 5 Dark Accent 2" w:uiPriority="50"/>
+    <w:lsdException w:name="Grid Table 6 Colorful Accent 2" w:uiPriority="51"/>
+    <w:lsdException w:name="Grid Table 7 Colorful Accent 2" w:uiPriority="52"/>
+    <w:lsdException w:name="Grid Table 1 Light Accent 3" w:uiPriority="46"/>
+    <w:lsdException w:name="Grid Table 2 Accent 3" w:uiPriority="47"/>
+    <w:lsdException w:name="Grid Table 3 Accent 3" w:uiPriority="48"/>
+    <w:lsdException w:name="Grid Table 4 Accent 3" w:uiPriority="49"/>
+    <w:lsdException w:name="Grid Table 5 Dark Accent 3" w:uiPriority="50"/>
+    <w:lsdException w:name="Grid Table 6 Colorful Accent 3" w:uiPriority="51"/>
+    <w:lsdException w:name="Grid Table 7 Colorful Accent 3" w:uiPriority="52"/>
+    <w:lsdException w:name="Grid Table 1 Light Accent 4" w:uiPriority="46"/>
+    <w:lsdException w:name="Grid Table 2 Accent 4" w:uiPriority="47"/>
+    <w:lsdException w:name="Grid Table 3 Accent 4" w:uiPriority="48"/>
+    <w:lsdException w:name="Grid Table 4 Accent 4" w:uiPriority="49"/>
+    <w:lsdException w:name="Grid Table 5 Dark Accent 4" w:uiPriority="50"/>
+    <w:lsdException w:name="Grid Table 6 Colorful Accent 4" w:uiPriority="51"/>
+    <w:lsdException w:name="Grid Table 7 Colorful Accent 4" w:uiPriority="52"/>
+    <w:lsdException w:name="Grid Table 1 Light Accent 5" w:uiPriority="46"/>
+    <w:lsdException w:name="Grid Table 2 Accent 5" w:uiPriority="47"/>
+    <w:lsdException w:name="Grid Table 3 Accent 5" w:uiPriority="48"/>
+    <w:lsdException w:name="Grid Table 4 Accent 5" w:uiPriority="49"/>
+    <w:lsdException w:name="Grid Table 5 Dark Accent 5" w:uiPriority="50"/>
+    <w:lsdException w:name="Grid Table 6 Colorful Accent 5" w:uiPriority="51"/>
+    <w:lsdException w:name="Grid Table 7 Colorful Accent 5" w:uiPriority="52"/>
+    <w:lsdException w:name="Grid Table 1 Light Accent 6" w:uiPriority="46"/>
+    <w:lsdException w:name="Grid Table 2 Accent 6" w:uiPriority="47"/>
+    <w:lsdException w:name="Grid Table 3 Accent 6" w:uiPriority="48"/>
+    <w:lsdException w:name="Grid Table 4 Accent 6" w:uiPriority="49"/>
+    <w:lsdException w:name="Grid Table 5 Dark Accent 6" w:uiPriority="50"/>
+    <w:lsdException w:name="Grid Table 6 Colorful Accent 6" w:uiPriority="51"/>
+    <w:lsdException w:name="Grid Table 7 Colorful Accent 6" w:uiPriority="52"/>
+    <w:lsdException w:name="List Table 1 Light" w:uiPriority="46"/>
+    <w:lsdException w:name="List Table 2" w:uiPriority="47"/>
+    <w:lsdException w:name="List Table 3" w:uiPriority="48"/>
+    <w:lsdException w:name="List Table 4" w:uiPriority="49"/>
+    <w:lsdException w:name="List Table 5 Dark" w:uiPriority="50"/>
+    <w:lsdException w:name="List Table 6 Colorful" w:uiPriority="51"/>
+    <w:lsdException w:name="List Table 7 Colorful" w:uiPriority="52"/>
+    <w:lsdException w:name="List Table 1 Light Accent 1" w:uiPriority="46"/>
+    <w:lsdException w:name="List Table 2 Accent 1" w:uiPriority="47"/>
+    <w:lsdException w:name="List Table 3 Accent 1" w:uiPriority="48"/>
+    <w:lsdException w:name="List Table 4 Accent 1" w:uiPriority="49"/>
+    <w:lsdException w:name="List Table 5 Dark Accent 1" w:uiPriority="50"/>
+    <w:lsdException w:name="List Table 6 Colorful Accent 1" w:uiPriority="51"/>
+    <w:lsdException w:name="List Table 7 Colorful Accent 1" w:uiPriority="52"/>
+    <w:lsdException w:name="List Table 1 Light Accent 2" w:uiPriority="46"/>
+    <w:lsdException w:name="List Table 2 Accent 2" w:uiPriority="47"/>
+    <w:lsdException w:name="List Table 3 Accent 2" w:uiPriority="48"/>
+    <w:lsdException w:name="List Table 4 Accent 2" w:uiPriority="49"/>
+    <w:lsdException w:name="List Table 5 Dark Accent 2" w:uiPriority="50"/>
+    <w:lsdException w:name="List Table 6 Colorful Accent 2" w:uiPriority="51"/>
+    <w:lsdException w:name="List Table 7 Colorful Accent 2" w:uiPriority="52"/>
+    <w:lsdException w:name="List Table 1 Light Accent 3" w:uiPriority="46"/>
+    <w:lsdException w:name="List Table 2 Accent 3" w:uiPriority="47"/>
+    <w:lsdException w:name="List Table 3 Accent 3" w:uiPriority="48"/>
+    <w:lsdException w:name="List Table 4 Accent 3" w:uiPriority="49"/>
+    <w:lsdException w:name="List Table 5 Dark Accent 3" w:uiPriority="50"/>
+    <w:lsdException w:name="List Table 6 Colorful Accent 3" w:uiPriority="51"/>
+    <w:lsdException w:name="List Table 7 Colorful Accent 3" w:uiPriority="52"/>
+    <w:lsdException w:name="List Table 1 Light Accent 4" w:uiPriority="46"/>
+    <w:lsdException w:name="List Table 2 Accent 4" w:uiPriority="47"/>
+    <w:lsdException w:name="List Table 3 Accent 4" w:uiPriority="48"/>
+    <w:lsdException w:name="List Table 4 Accent 4" w:uiPriority="49"/>
+    <w:lsdException w:name="List Table 5 Dark Accent 4" w:uiPriority="50"/>
+    <w:lsdException w:name="List Table 6 Colorful Accent 4" w:uiPriority="51"/>
+    <w:lsdException w:name="List Table 7 Colorful Accent 4" w:uiPriority="52"/>
+    <w:lsdException w:name="List Table 1 Light Accent 5" w:uiPriority="46"/>
+    <w:lsdException w:name="List Table 2 Accent 5" w:uiPriority="47"/>
+    <w:lsdException w:name="List Table 3 Accent 5" w:uiPriority="48"/>
+    <w:lsdException w:name="List Table 4 Accent 5" w:uiPriority="49"/>
+    <w:lsdException w:name="List Table 5 Dark Accent 5" w:uiPriority="50"/>
+    <w:lsdException w:name="List Table 6 Colorful Accent 5" w:uiPriority="51"/>
+    <w:lsdException w:name="List Table 7 Colorful Accent 5" w:uiPriority="52"/>
+    <w:lsdException w:name="List Table 1 Light Accent 6" w:uiPriority="46"/>
+    <w:lsdException w:name="List Table 2 Accent 6" w:uiPriority="47"/>
+    <w:lsdException w:name="List Table 3 Accent 6" w:uiPriority="48"/>
+    <w:lsdException w:name="List Table 4 Accent 6" w:uiPriority="49"/>
+    <w:lsdException w:name="List Table 5 Dark Accent 6" w:uiPriority="50"/>
+    <w:lsdException w:name="List Table 6 Colorful Accent 6" w:uiPriority="51"/>
+    <w:lsdException w:name="List Table 7 Colorful Accent 6" w:uiPriority="52"/>
   </w:latentStyles>
   <w:style w:type="paragraph" w:default="1" w:styleId="Normal">
     <w:name w:val="Normal"/>
@@ -8226,7 +6947,7 @@
 </file>
 
 <file path=customXml/itemProps1.xml><?xml version="1.0" encoding="utf-8"?>
-<ds:datastoreItem xmlns:ds="http://schemas.openxmlformats.org/officeDocument/2006/customXml" ds:itemID="{F69AFD6F-973B-414F-86BF-64D330D229DF}">
+<ds:datastoreItem xmlns:ds="http://schemas.openxmlformats.org/officeDocument/2006/customXml" ds:itemID="{659B7573-B90B-48F9-84F3-29EACDC514C3}">
   <ds:schemaRefs>
     <ds:schemaRef ds:uri="http://schemas.openxmlformats.org/officeDocument/2006/bibliography"/>
   </ds:schemaRefs>

</xml_diff>

<commit_message>
add documentation of env linkage to ss330 changes document
</commit_message>
<xml_diff>
--- a/3.30_documentation/SS_V3.30_new_features.docx
+++ b/3.30_documentation/SS_V3.30_new_features.docx
@@ -1,6 +1,6 @@
 
 <file path=word/document.xml><?xml version="1.0" encoding="utf-8"?>
-<w:document xmlns:wpc="http://schemas.microsoft.com/office/word/2010/wordprocessingCanvas" xmlns:mc="http://schemas.openxmlformats.org/markup-compatibility/2006" xmlns:o="urn:schemas-microsoft-com:office:office" xmlns:r="http://schemas.openxmlformats.org/officeDocument/2006/relationships" xmlns:m="http://schemas.openxmlformats.org/officeDocument/2006/math" xmlns:v="urn:schemas-microsoft-com:vml" xmlns:wp14="http://schemas.microsoft.com/office/word/2010/wordprocessingDrawing" xmlns:wp="http://schemas.openxmlformats.org/drawingml/2006/wordprocessingDrawing" xmlns:w10="urn:schemas-microsoft-com:office:word" xmlns:w="http://schemas.openxmlformats.org/wordprocessingml/2006/main" xmlns:w14="http://schemas.microsoft.com/office/word/2010/wordml" xmlns:wpg="http://schemas.microsoft.com/office/word/2010/wordprocessingGroup" xmlns:wpi="http://schemas.microsoft.com/office/word/2010/wordprocessingInk" xmlns:wne="http://schemas.microsoft.com/office/word/2006/wordml" xmlns:wps="http://schemas.microsoft.com/office/word/2010/wordprocessingShape" mc:Ignorable="w14 wp14">
+<w:document xmlns:wpc="http://schemas.microsoft.com/office/word/2010/wordprocessingCanvas" xmlns:cx="http://schemas.microsoft.com/office/drawing/2014/chartex" xmlns:cx1="http://schemas.microsoft.com/office/drawing/2015/9/8/chartex" xmlns:mc="http://schemas.openxmlformats.org/markup-compatibility/2006" xmlns:o="urn:schemas-microsoft-com:office:office" xmlns:r="http://schemas.openxmlformats.org/officeDocument/2006/relationships" xmlns:m="http://schemas.openxmlformats.org/officeDocument/2006/math" xmlns:v="urn:schemas-microsoft-com:vml" xmlns:wp14="http://schemas.microsoft.com/office/word/2010/wordprocessingDrawing" xmlns:wp="http://schemas.openxmlformats.org/drawingml/2006/wordprocessingDrawing" xmlns:w10="urn:schemas-microsoft-com:office:word" xmlns:w="http://schemas.openxmlformats.org/wordprocessingml/2006/main" xmlns:w14="http://schemas.microsoft.com/office/word/2010/wordml" xmlns:w15="http://schemas.microsoft.com/office/word/2012/wordml" xmlns:w16se="http://schemas.microsoft.com/office/word/2015/wordml/symex" xmlns:wpg="http://schemas.microsoft.com/office/word/2010/wordprocessingGroup" xmlns:wpi="http://schemas.microsoft.com/office/word/2010/wordprocessingInk" xmlns:wne="http://schemas.microsoft.com/office/word/2006/wordml" xmlns:wps="http://schemas.microsoft.com/office/word/2010/wordprocessingShape" mc:Ignorable="w14 w15 w16se wp14">
   <w:body>
     <w:p>
       <w:r>
@@ -754,21 +754,7 @@
                 <w:rStyle w:val="Hyperlink"/>
                 <w:noProof/>
               </w:rPr>
-              <w:t>Dev vector vari</w:t>
-            </w:r>
-            <w:r>
-              <w:rPr>
-                <w:rStyle w:val="Hyperlink"/>
-                <w:noProof/>
-              </w:rPr>
-              <w:t>a</w:t>
-            </w:r>
-            <w:r>
-              <w:rPr>
-                <w:rStyle w:val="Hyperlink"/>
-                <w:noProof/>
-              </w:rPr>
-              <w:t>nce as a model parameter</w:t>
+              <w:t>Dev vector variance as a model parameter</w:t>
             </w:r>
             <w:r>
               <w:rPr>
@@ -1233,18 +1219,10 @@
         <w:t>, rather than a</w:t>
       </w:r>
       <w:r>
-        <w:t xml:space="preserve">n </w:t>
-      </w:r>
-      <w:proofErr w:type="gramStart"/>
-      <w:r>
-        <w:t xml:space="preserve">integer </w:t>
-      </w:r>
-      <w:r>
-        <w:t xml:space="preserve"> season</w:t>
-      </w:r>
-      <w:proofErr w:type="gramEnd"/>
-      <w:r>
-        <w:t xml:space="preserve">, and the season within which an observation occurs will be calculated at runtime from the season duration set-up.  </w:t>
+        <w:t xml:space="preserve">n integer </w:t>
+      </w:r>
+      <w:r>
+        <w:t xml:space="preserve"> season, and the season within which an observation occurs will be calculated at runtime from the season duration set-up.  </w:t>
       </w:r>
       <w:r>
         <w:t>The new temporal sequencing will now allow for an explicit time lapse between spawning and recruitment such that age 0 growth and mortality begins at the time of recruitment.  The input file reader section of SS_3.30 is backwardly compatible with SS_3.24 formatted input files, with few exceptions.</w:t>
@@ -1442,7 +1420,7 @@
           </mc:Choice>
           <mc:Fallback>
             <w:pict>
-              <v:shapetype id="_x0000_t202" coordsize="21600,21600" o:spt="202" path="m,l,21600r21600,l21600,xe">
+              <v:shapetype w14:anchorId="67E3787B" id="_x0000_t202" coordsize="21600,21600" o:spt="202" path="m,l,21600r21600,l21600,xe">
                 <v:stroke joinstyle="miter"/>
                 <v:path gradientshapeok="t" o:connecttype="rect"/>
               </v:shapetype>
@@ -1538,7 +1516,7 @@
           </mc:Choice>
           <mc:Fallback>
             <w:pict>
-              <v:shape id="TextBox 6" o:spid="_x0000_s1027" type="#_x0000_t202" style="position:absolute;left:0;text-align:left;margin-left:-2.9pt;margin-top:20.45pt;width:42pt;height:29.05pt;z-index:251660288;visibility:visible;mso-wrap-style:square;mso-wrap-distance-left:9pt;mso-wrap-distance-top:0;mso-wrap-distance-right:9pt;mso-wrap-distance-bottom:0;mso-position-horizontal:absolute;mso-position-horizontal-relative:text;mso-position-vertical:absolute;mso-position-vertical-relative:text;v-text-anchor:top" o:gfxdata="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" filled="f" stroked="f">
+              <v:shape w14:anchorId="26C35F4C" id="TextBox 6" o:spid="_x0000_s1027" type="#_x0000_t202" style="position:absolute;left:0;text-align:left;margin-left:-2.9pt;margin-top:20.45pt;width:42pt;height:29.05pt;z-index:251660288;visibility:visible;mso-wrap-style:square;mso-wrap-distance-left:9pt;mso-wrap-distance-top:0;mso-wrap-distance-right:9pt;mso-wrap-distance-bottom:0;mso-position-horizontal:absolute;mso-position-horizontal-relative:text;mso-position-vertical:absolute;mso-position-vertical-relative:text;v-text-anchor:top" o:gfxdata="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" filled="f" stroked="f">
                 <v:textbox style="mso-fit-shape-to-text:t">
                   <w:txbxContent>
                     <w:p>
@@ -1644,7 +1622,7 @@
                     </pic:cNvPicPr>
                   </pic:nvPicPr>
                   <pic:blipFill>
-                    <a:blip r:embed="rId7"/>
+                    <a:blip r:embed="rId6"/>
                     <a:stretch>
                       <a:fillRect/>
                     </a:stretch>
@@ -1712,15 +1690,7 @@
         </w:numPr>
       </w:pPr>
       <w:r>
-        <w:t xml:space="preserve">even number (min = 2) of </w:t>
-      </w:r>
-      <w:proofErr w:type="spellStart"/>
-      <w:r>
-        <w:t>subseasons</w:t>
-      </w:r>
-      <w:proofErr w:type="spellEnd"/>
-      <w:r>
-        <w:t xml:space="preserve"> per season (regardless of season duration);</w:t>
+        <w:t>even number (min = 2) of subseasons per season (regardless of season duration);</w:t>
       </w:r>
     </w:p>
     <w:p>
@@ -1732,15 +1702,7 @@
         </w:numPr>
       </w:pPr>
       <w:r>
-        <w:t xml:space="preserve">so 2 </w:t>
-      </w:r>
-      <w:proofErr w:type="spellStart"/>
-      <w:r>
-        <w:t>subseasons</w:t>
-      </w:r>
-      <w:proofErr w:type="spellEnd"/>
-      <w:r>
-        <w:t xml:space="preserve"> will mimic 3.24</w:t>
+        <w:t>so 2 subseasons will mimic 3.24</w:t>
       </w:r>
     </w:p>
     <w:p>
@@ -1752,15 +1714,7 @@
         </w:numPr>
       </w:pPr>
       <w:r>
-        <w:t xml:space="preserve">a 6 </w:t>
-      </w:r>
-      <w:proofErr w:type="spellStart"/>
-      <w:r>
-        <w:t>subseason</w:t>
-      </w:r>
-      <w:proofErr w:type="spellEnd"/>
-      <w:r>
-        <w:t xml:space="preserve"> example is shown below</w:t>
+        <w:t>a 6 subseason example is shown below</w:t>
       </w:r>
     </w:p>
     <w:p>
@@ -1787,15 +1741,7 @@
         <w:t xml:space="preserve">Survey </w:t>
       </w:r>
       <w:r>
-        <w:t xml:space="preserve">timing is now cruise-specific and specified in units of </w:t>
-      </w:r>
-      <w:proofErr w:type="spellStart"/>
-      <w:r>
-        <w:t>months.fraction</w:t>
-      </w:r>
-      <w:proofErr w:type="spellEnd"/>
-      <w:r>
-        <w:t xml:space="preserve"> (</w:t>
+        <w:t>timing is now cruise-specific and specified in units of months.fraction (</w:t>
       </w:r>
       <w:r>
         <w:t xml:space="preserve">e.g. </w:t>
@@ -1834,15 +1780,7 @@
         </w:numPr>
       </w:pPr>
       <w:r>
-        <w:t xml:space="preserve">The closest </w:t>
-      </w:r>
-      <w:proofErr w:type="spellStart"/>
-      <w:r>
-        <w:t>subseason</w:t>
-      </w:r>
-      <w:proofErr w:type="spellEnd"/>
-      <w:r>
-        <w:t xml:space="preserve"> is calculated for each observation; </w:t>
+        <w:t xml:space="preserve">The closest subseason is calculated for each observation; </w:t>
       </w:r>
     </w:p>
     <w:p>
@@ -1860,26 +1798,10 @@
         <w:t xml:space="preserve">ALK only calculated </w:t>
       </w:r>
       <w:r>
-        <w:t xml:space="preserve">at beginning and </w:t>
-      </w:r>
-      <w:proofErr w:type="spellStart"/>
-      <w:r>
-        <w:t>mid_subseason</w:t>
-      </w:r>
-      <w:proofErr w:type="spellEnd"/>
-      <w:r>
-        <w:t xml:space="preserve">, or when there is an observation </w:t>
-      </w:r>
-      <w:r>
-        <w:t xml:space="preserve">in that </w:t>
-      </w:r>
-      <w:proofErr w:type="spellStart"/>
-      <w:r>
-        <w:t>subseason</w:t>
-      </w:r>
-      <w:proofErr w:type="spellEnd"/>
-      <w:r>
-        <w:t xml:space="preserve"> (ALK* in figure below);</w:t>
+        <w:t xml:space="preserve">at beginning and mid_subseason, or when there is an observation </w:t>
+      </w:r>
+      <w:r>
+        <w:t>in that subseason (ALK* in figure below);</w:t>
       </w:r>
     </w:p>
     <w:p>
@@ -1891,15 +1813,7 @@
         </w:numPr>
       </w:pPr>
       <w:r>
-        <w:t xml:space="preserve">Fishery body weight and size composition uses </w:t>
-      </w:r>
-      <w:proofErr w:type="spellStart"/>
-      <w:r>
-        <w:t>mid_subseas</w:t>
-      </w:r>
-      <w:proofErr w:type="spellEnd"/>
-      <w:r>
-        <w:t xml:space="preserve"> growth;</w:t>
+        <w:t>Fishery body weight and size composition uses mid_subseas growth;</w:t>
       </w:r>
     </w:p>
     <w:p>
@@ -1911,15 +1825,7 @@
         </w:numPr>
       </w:pPr>
       <w:r>
-        <w:t xml:space="preserve">Survey body weight and size composition calculated using the nearest </w:t>
-      </w:r>
-      <w:proofErr w:type="spellStart"/>
-      <w:r>
-        <w:t>subseason</w:t>
-      </w:r>
-      <w:proofErr w:type="spellEnd"/>
-      <w:r>
-        <w:t>;</w:t>
+        <w:t>Survey body weight and size composition calculated using the nearest subseason;</w:t>
       </w:r>
     </w:p>
     <w:p>
@@ -1931,15 +1837,7 @@
         </w:numPr>
       </w:pPr>
       <w:r>
-        <w:t xml:space="preserve">Reproductive output now has specified spawn timing (in </w:t>
-      </w:r>
-      <w:proofErr w:type="spellStart"/>
-      <w:r>
-        <w:t>months.fraction</w:t>
-      </w:r>
-      <w:proofErr w:type="spellEnd"/>
-      <w:r>
-        <w:t>) and interpolates growth to that timing;</w:t>
+        <w:t>Reproductive output now has specified spawn timing (in months.fraction) and interpolates growth to that timing;</w:t>
       </w:r>
     </w:p>
     <w:p>
@@ -2032,7 +1930,7 @@
           </mc:Choice>
           <mc:Fallback>
             <w:pict>
-              <v:shape id="TextBox 17" o:spid="_x0000_s1028" type="#_x0000_t202" style="position:absolute;margin-left:369.75pt;margin-top:2pt;width:54pt;height:29.05pt;z-index:251664384;visibility:visible;mso-wrap-style:square;mso-wrap-distance-left:9pt;mso-wrap-distance-top:0;mso-wrap-distance-right:9pt;mso-wrap-distance-bottom:0;mso-position-horizontal:absolute;mso-position-horizontal-relative:text;mso-position-vertical:absolute;mso-position-vertical-relative:text;v-text-anchor:top" o:gfxdata="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" filled="f" stroked="f">
+              <v:shape w14:anchorId="6FD1DA48" id="TextBox 17" o:spid="_x0000_s1028" type="#_x0000_t202" style="position:absolute;margin-left:369.75pt;margin-top:2pt;width:54pt;height:29.05pt;z-index:251664384;visibility:visible;mso-wrap-style:square;mso-wrap-distance-left:9pt;mso-wrap-distance-top:0;mso-wrap-distance-right:9pt;mso-wrap-distance-bottom:0;mso-position-horizontal:absolute;mso-position-horizontal-relative:text;mso-position-vertical:absolute;mso-position-vertical-relative:text;v-text-anchor:top" o:gfxdata="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" filled="f" stroked="f">
                 <v:textbox style="mso-fit-shape-to-text:t">
                   <w:txbxContent>
                     <w:p>
@@ -2123,7 +2021,7 @@
           </mc:Choice>
           <mc:Fallback>
             <w:pict>
-              <v:shape id="TextBox 19" o:spid="_x0000_s1029" type="#_x0000_t202" style="position:absolute;margin-left:213.75pt;margin-top:1.5pt;width:42pt;height:29.05pt;z-index:251666432;visibility:visible;mso-wrap-style:square;mso-wrap-distance-left:9pt;mso-wrap-distance-top:0;mso-wrap-distance-right:9pt;mso-wrap-distance-bottom:0;mso-position-horizontal:absolute;mso-position-horizontal-relative:text;mso-position-vertical:absolute;mso-position-vertical-relative:text;v-text-anchor:top" o:gfxdata="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" filled="f" stroked="f">
+              <v:shape w14:anchorId="514E450E" id="TextBox 19" o:spid="_x0000_s1029" type="#_x0000_t202" style="position:absolute;margin-left:213.75pt;margin-top:1.5pt;width:42pt;height:29.05pt;z-index:251666432;visibility:visible;mso-wrap-style:square;mso-wrap-distance-left:9pt;mso-wrap-distance-top:0;mso-wrap-distance-right:9pt;mso-wrap-distance-bottom:0;mso-position-horizontal:absolute;mso-position-horizontal-relative:text;mso-position-vertical:absolute;mso-position-vertical-relative:text;v-text-anchor:top" o:gfxdata="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" filled="f" stroked="f">
                 <v:textbox style="mso-fit-shape-to-text:t">
                   <w:txbxContent>
                     <w:p>
@@ -2214,7 +2112,7 @@
           </mc:Choice>
           <mc:Fallback>
             <w:pict>
-              <v:shape id="TextBox 21" o:spid="_x0000_s1030" type="#_x0000_t202" style="position:absolute;margin-left:58.5pt;margin-top:1.2pt;width:54pt;height:29.05pt;z-index:251668480;visibility:visible;mso-wrap-style:square;mso-wrap-distance-left:9pt;mso-wrap-distance-top:0;mso-wrap-distance-right:9pt;mso-wrap-distance-bottom:0;mso-position-horizontal:absolute;mso-position-horizontal-relative:text;mso-position-vertical:absolute;mso-position-vertical-relative:text;v-text-anchor:top" o:gfxdata="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" filled="f" stroked="f">
+              <v:shape w14:anchorId="780D17B5" id="TextBox 21" o:spid="_x0000_s1030" type="#_x0000_t202" style="position:absolute;margin-left:58.5pt;margin-top:1.2pt;width:54pt;height:29.05pt;z-index:251668480;visibility:visible;mso-wrap-style:square;mso-wrap-distance-left:9pt;mso-wrap-distance-top:0;mso-wrap-distance-right:9pt;mso-wrap-distance-bottom:0;mso-position-horizontal:absolute;mso-position-horizontal-relative:text;mso-position-vertical:absolute;mso-position-vertical-relative:text;v-text-anchor:top" o:gfxdata="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" filled="f" stroked="f">
                 <v:textbox style="mso-fit-shape-to-text:t">
                   <w:txbxContent>
                     <w:p>
@@ -2305,7 +2203,7 @@
           </mc:Choice>
           <mc:Fallback>
             <w:pict>
-              <v:shape id="TextBox 22" o:spid="_x0000_s1031" type="#_x0000_t202" style="position:absolute;margin-left:-18pt;margin-top:2.95pt;width:42pt;height:29.05pt;z-index:251669504;visibility:visible;mso-wrap-style:square;mso-wrap-distance-left:9pt;mso-wrap-distance-top:0;mso-wrap-distance-right:9pt;mso-wrap-distance-bottom:0;mso-position-horizontal:absolute;mso-position-horizontal-relative:text;mso-position-vertical:absolute;mso-position-vertical-relative:text;v-text-anchor:top" o:gfxdata="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" filled="f" stroked="f">
+              <v:shape w14:anchorId="7F6ABFBC" id="TextBox 22" o:spid="_x0000_s1031" type="#_x0000_t202" style="position:absolute;margin-left:-18pt;margin-top:2.95pt;width:42pt;height:29.05pt;z-index:251669504;visibility:visible;mso-wrap-style:square;mso-wrap-distance-left:9pt;mso-wrap-distance-top:0;mso-wrap-distance-right:9pt;mso-wrap-distance-bottom:0;mso-position-horizontal:absolute;mso-position-horizontal-relative:text;mso-position-vertical:absolute;mso-position-vertical-relative:text;v-text-anchor:top" o:gfxdata="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" filled="f" stroked="f">
                 <v:textbox style="mso-fit-shape-to-text:t">
                   <w:txbxContent>
                     <w:p>
@@ -2361,7 +2259,7 @@
                     </pic:cNvPicPr>
                   </pic:nvPicPr>
                   <pic:blipFill>
-                    <a:blip r:embed="rId8"/>
+                    <a:blip r:embed="rId7"/>
                     <a:stretch>
                       <a:fillRect/>
                     </a:stretch>
@@ -2441,13 +2339,8 @@
         </w:numPr>
       </w:pPr>
       <w:r>
-        <w:t xml:space="preserve">Recruits distributed among areas, seasons, </w:t>
-      </w:r>
-      <w:proofErr w:type="spellStart"/>
-      <w:r>
-        <w:t>growth_pattern</w:t>
-      </w:r>
-      <w:proofErr w:type="spellEnd"/>
+        <w:t>Recruits distributed among areas, seasons, growth_pattern</w:t>
+      </w:r>
     </w:p>
     <w:p>
       <w:r>
@@ -2463,15 +2356,7 @@
         </w:numPr>
       </w:pPr>
       <w:r>
-        <w:t>Recruitment happens in specified settlement events (</w:t>
-      </w:r>
-      <w:proofErr w:type="spellStart"/>
-      <w:r>
-        <w:t>Gpat</w:t>
-      </w:r>
-      <w:proofErr w:type="spellEnd"/>
-      <w:r>
-        <w:t>, Month, Area);</w:t>
+        <w:t>Recruitment happens in specified settlement events (Gpat, Month, Area);</w:t>
       </w:r>
     </w:p>
     <w:p>
@@ -2602,15 +2487,7 @@
                               <w:spacing w:after="0"/>
                             </w:pPr>
                             <w:r>
-                              <w:t xml:space="preserve">3 </w:t>
-                            </w:r>
-                            <w:proofErr w:type="gramStart"/>
-                            <w:r>
-                              <w:t>#  number</w:t>
-                            </w:r>
-                            <w:proofErr w:type="gramEnd"/>
-                            <w:r>
-                              <w:t xml:space="preserve"> of recruitment settlement events</w:t>
+                              <w:t>3 #  number of recruitment settlement events</w:t>
                             </w:r>
                           </w:p>
                           <w:p>
@@ -2618,23 +2495,7 @@
                               <w:spacing w:after="0"/>
                             </w:pPr>
                             <w:r>
-                              <w:t xml:space="preserve">0 # </w:t>
-                            </w:r>
-                            <w:proofErr w:type="spellStart"/>
-                            <w:r>
-                              <w:t>year_x_area_x_settlement_event</w:t>
-                            </w:r>
-                            <w:proofErr w:type="spellEnd"/>
-                            <w:r>
-                              <w:t xml:space="preserve"> interaction requested (only for </w:t>
-                            </w:r>
-                            <w:proofErr w:type="spellStart"/>
-                            <w:r>
-                              <w:t>recr_dist_method</w:t>
-                            </w:r>
-                            <w:proofErr w:type="spellEnd"/>
-                            <w:r>
-                              <w:t>=1)</w:t>
+                              <w:t>0 # year_x_area_x_settlement_event interaction requested (only for recr_dist_method=1)</w:t>
                             </w:r>
                           </w:p>
                           <w:p>
@@ -2642,23 +2503,7 @@
                               <w:spacing w:after="0"/>
                             </w:pPr>
                             <w:r>
-                              <w:t>#</w:t>
-                            </w:r>
-                            <w:proofErr w:type="spellStart"/>
-                            <w:r>
-                              <w:t>GPat</w:t>
-                            </w:r>
-                            <w:proofErr w:type="spellEnd"/>
-                            <w:r>
-                              <w:t xml:space="preserve"> </w:t>
-                            </w:r>
-                            <w:proofErr w:type="gramStart"/>
-                            <w:r>
-                              <w:t>month  area</w:t>
-                            </w:r>
-                            <w:proofErr w:type="gramEnd"/>
-                            <w:r>
-                              <w:t xml:space="preserve"> (for each settlement)</w:t>
+                              <w:t>#GPat month  area (for each settlement)</w:t>
                             </w:r>
                           </w:p>
                           <w:p>
@@ -2712,15 +2557,7 @@
                         <w:spacing w:after="0"/>
                       </w:pPr>
                       <w:r>
-                        <w:t xml:space="preserve">3 </w:t>
-                      </w:r>
-                      <w:proofErr w:type="gramStart"/>
-                      <w:r>
-                        <w:t>#  number</w:t>
-                      </w:r>
-                      <w:proofErr w:type="gramEnd"/>
-                      <w:r>
-                        <w:t xml:space="preserve"> of recruitment settlement events</w:t>
+                        <w:t>3 #  number of recruitment settlement events</w:t>
                       </w:r>
                     </w:p>
                     <w:p>
@@ -2728,23 +2565,7 @@
                         <w:spacing w:after="0"/>
                       </w:pPr>
                       <w:r>
-                        <w:t xml:space="preserve">0 # </w:t>
-                      </w:r>
-                      <w:proofErr w:type="spellStart"/>
-                      <w:r>
-                        <w:t>year_x_area_x_settlement_event</w:t>
-                      </w:r>
-                      <w:proofErr w:type="spellEnd"/>
-                      <w:r>
-                        <w:t xml:space="preserve"> interaction requested (only for </w:t>
-                      </w:r>
-                      <w:proofErr w:type="spellStart"/>
-                      <w:r>
-                        <w:t>recr_dist_method</w:t>
-                      </w:r>
-                      <w:proofErr w:type="spellEnd"/>
-                      <w:r>
-                        <w:t>=1)</w:t>
+                        <w:t>0 # year_x_area_x_settlement_event interaction requested (only for recr_dist_method=1)</w:t>
                       </w:r>
                     </w:p>
                     <w:p>
@@ -2752,23 +2573,7 @@
                         <w:spacing w:after="0"/>
                       </w:pPr>
                       <w:r>
-                        <w:t>#</w:t>
-                      </w:r>
-                      <w:proofErr w:type="spellStart"/>
-                      <w:r>
-                        <w:t>GPat</w:t>
-                      </w:r>
-                      <w:proofErr w:type="spellEnd"/>
-                      <w:r>
-                        <w:t xml:space="preserve"> </w:t>
-                      </w:r>
-                      <w:proofErr w:type="gramStart"/>
-                      <w:r>
-                        <w:t>month  area</w:t>
-                      </w:r>
-                      <w:proofErr w:type="gramEnd"/>
-                      <w:r>
-                        <w:t xml:space="preserve"> (for each settlement)</w:t>
+                        <w:t>#GPat month  area (for each settlement)</w:t>
                       </w:r>
                     </w:p>
                     <w:p>
@@ -2814,104 +2619,36 @@
         <w:pStyle w:val="Heading1"/>
       </w:pPr>
       <w:bookmarkStart w:id="3" w:name="_Toc433025056"/>
-      <w:proofErr w:type="gramStart"/>
       <w:r>
         <w:lastRenderedPageBreak/>
-        <w:t>conditional</w:t>
-      </w:r>
-      <w:proofErr w:type="gramEnd"/>
-      <w:r>
-        <w:t xml:space="preserve"> read of 3.24 vs 3.30 input format</w:t>
+        <w:t>conditional read of 3.24 vs 3.30 input format</w:t>
       </w:r>
       <w:bookmarkEnd w:id="3"/>
     </w:p>
     <w:p/>
     <w:p>
-      <w:proofErr w:type="spellStart"/>
-      <w:r>
-        <w:t>Starter.ss</w:t>
-      </w:r>
-      <w:proofErr w:type="spellEnd"/>
-      <w:r>
-        <w:t xml:space="preserve"> currently ends with 999</w:t>
-      </w:r>
-    </w:p>
-    <w:p>
-      <w:r>
-        <w:t xml:space="preserve">SS 3.30 now interprets this 999 to mean that rest of input files are in 3.24 input </w:t>
-      </w:r>
-      <w:proofErr w:type="gramStart"/>
-      <w:r>
-        <w:t>format</w:t>
-      </w:r>
-      <w:proofErr w:type="gramEnd"/>
-    </w:p>
-    <w:p>
-      <w:r>
-        <w:t xml:space="preserve">Replace this 999 in </w:t>
-      </w:r>
-      <w:proofErr w:type="spellStart"/>
-      <w:r>
-        <w:t>starter.ss</w:t>
-      </w:r>
-      <w:proofErr w:type="spellEnd"/>
-      <w:r>
-        <w:t xml:space="preserve"> with 3.30, and SS will read forecast, data, and control files in 3.30 </w:t>
-      </w:r>
-      <w:proofErr w:type="gramStart"/>
-      <w:r>
-        <w:t>format</w:t>
-      </w:r>
-      <w:proofErr w:type="gramEnd"/>
-    </w:p>
-    <w:p>
-      <w:r>
-        <w:t xml:space="preserve">All </w:t>
-      </w:r>
-      <w:proofErr w:type="spellStart"/>
-      <w:r>
-        <w:t>ss_new</w:t>
-      </w:r>
-      <w:proofErr w:type="spellEnd"/>
-      <w:r>
-        <w:t xml:space="preserve"> files are in 3.30 </w:t>
-      </w:r>
-      <w:proofErr w:type="gramStart"/>
-      <w:r>
-        <w:t>format</w:t>
-      </w:r>
-      <w:proofErr w:type="gramEnd"/>
-      <w:r>
-        <w:t xml:space="preserve">, so </w:t>
-      </w:r>
-      <w:proofErr w:type="spellStart"/>
-      <w:r>
-        <w:t>starter.ss_new</w:t>
-      </w:r>
-      <w:proofErr w:type="spellEnd"/>
-      <w:r>
-        <w:t xml:space="preserve"> has 3.30 on the last line</w:t>
-      </w:r>
-    </w:p>
-    <w:p>
-      <w:r>
-        <w:t xml:space="preserve">Some </w:t>
-      </w:r>
-      <w:proofErr w:type="spellStart"/>
-      <w:r>
-        <w:t>Mgparms</w:t>
-      </w:r>
-      <w:proofErr w:type="spellEnd"/>
-      <w:r>
-        <w:t xml:space="preserve"> are in new sequence, so SS 3.30 cannot read </w:t>
-      </w:r>
-      <w:proofErr w:type="gramStart"/>
-      <w:r>
-        <w:t>a</w:t>
-      </w:r>
-      <w:proofErr w:type="gramEnd"/>
-      <w:r>
-        <w:t xml:space="preserve"> ss3.par file produced by the 3.24 exe</w:t>
+      <w:r>
+        <w:t>Starter.ss currently ends with 999</w:t>
+      </w:r>
+    </w:p>
+    <w:p>
+      <w:r>
+        <w:t>SS 3.30 now interprets this 999 to mean that rest of input files are in 3.24 input format</w:t>
+      </w:r>
+    </w:p>
+    <w:p>
+      <w:r>
+        <w:t>Replace this 999 in starter.ss with 3.30, and SS will read forecast, data, and control files in 3.30 format</w:t>
+      </w:r>
+    </w:p>
+    <w:p>
+      <w:r>
+        <w:t>All ss_new files are in 3.30 format, so starter.ss_new has 3.30 on the last line</w:t>
+      </w:r>
+    </w:p>
+    <w:p>
+      <w:r>
+        <w:t>Some Mgparms are in new sequence, so SS 3.30 cannot read a ss3.par file produced by the 3.24 exe</w:t>
       </w:r>
     </w:p>
     <w:p>
@@ -2955,15 +2692,7 @@
         <w:spacing w:after="0"/>
       </w:pPr>
       <w:r>
-        <w:t>3 #_</w:t>
-      </w:r>
-      <w:proofErr w:type="spellStart"/>
-      <w:r>
-        <w:t>Nfleets</w:t>
-      </w:r>
-      <w:proofErr w:type="spellEnd"/>
-      <w:r>
-        <w:t xml:space="preserve"> (including surveys)</w:t>
+        <w:t>3 #_Nfleets (including surveys)</w:t>
       </w:r>
     </w:p>
     <w:p>
@@ -2971,15 +2700,7 @@
         <w:spacing w:after="0"/>
       </w:pPr>
       <w:r>
-        <w:t>#_</w:t>
-      </w:r>
-      <w:proofErr w:type="spellStart"/>
-      <w:r>
-        <w:t>fleet_type</w:t>
-      </w:r>
-      <w:proofErr w:type="spellEnd"/>
-      <w:r>
-        <w:t xml:space="preserve">: 1=catch fleet; 2=bycatch only fleet; 3=survey; 4=ignore </w:t>
+        <w:t xml:space="preserve">#_fleet_type: 1=catch fleet; 2=bycatch only fleet; 3=survey; 4=ignore </w:t>
       </w:r>
     </w:p>
     <w:p>
@@ -2987,15 +2708,7 @@
         <w:spacing w:after="0"/>
       </w:pPr>
       <w:r>
-        <w:t>#_</w:t>
-      </w:r>
-      <w:proofErr w:type="spellStart"/>
-      <w:r>
-        <w:t>survey_timing</w:t>
-      </w:r>
-      <w:proofErr w:type="spellEnd"/>
-      <w:r>
-        <w:t xml:space="preserve">: -1=for use of catch-at-age to override the month value associated with a datum </w:t>
+        <w:t xml:space="preserve">#_survey_timing: -1=for use of catch-at-age to override the month value associated with a datum </w:t>
       </w:r>
     </w:p>
     <w:p>
@@ -3003,15 +2716,7 @@
         <w:spacing w:after="0"/>
       </w:pPr>
       <w:r>
-        <w:t>#_</w:t>
-      </w:r>
-      <w:proofErr w:type="spellStart"/>
-      <w:r>
-        <w:t>fleet_area</w:t>
-      </w:r>
-      <w:proofErr w:type="spellEnd"/>
-      <w:r>
-        <w:t xml:space="preserve">: area the fleet/survey operates in </w:t>
+        <w:t xml:space="preserve">#_fleet_area: area the fleet/survey operates in </w:t>
       </w:r>
     </w:p>
     <w:p>
@@ -3019,15 +2724,7 @@
         <w:spacing w:after="0"/>
       </w:pPr>
       <w:r>
-        <w:t>#_units of catch: 1=bio; 2=</w:t>
-      </w:r>
-      <w:proofErr w:type="spellStart"/>
-      <w:r>
-        <w:t>num</w:t>
-      </w:r>
-      <w:proofErr w:type="spellEnd"/>
-      <w:r>
-        <w:t xml:space="preserve"> (ignored for surveys; their units read later)</w:t>
+        <w:t>#_units of catch: 1=bio; 2=num (ignored for surveys; their units read later)</w:t>
       </w:r>
     </w:p>
     <w:p>
@@ -3035,23 +2732,7 @@
         <w:spacing w:after="0"/>
       </w:pPr>
       <w:r>
-        <w:t>#_</w:t>
-      </w:r>
-      <w:proofErr w:type="spellStart"/>
-      <w:r>
-        <w:t>equ_catch_se</w:t>
-      </w:r>
-      <w:proofErr w:type="spellEnd"/>
-      <w:r>
-        <w:t xml:space="preserve">: standard error of </w:t>
-      </w:r>
-      <w:proofErr w:type="gramStart"/>
-      <w:r>
-        <w:t>log(</w:t>
-      </w:r>
-      <w:proofErr w:type="gramEnd"/>
-      <w:r>
-        <w:t>initial equilibrium catch)</w:t>
+        <w:t>#_equ_catch_se: standard error of log(initial equilibrium catch)</w:t>
       </w:r>
     </w:p>
     <w:p>
@@ -3059,23 +2740,7 @@
         <w:spacing w:after="0"/>
       </w:pPr>
       <w:r>
-        <w:t>#_</w:t>
-      </w:r>
-      <w:proofErr w:type="spellStart"/>
-      <w:r>
-        <w:t>catch_se</w:t>
-      </w:r>
-      <w:proofErr w:type="spellEnd"/>
-      <w:r>
-        <w:t xml:space="preserve">: standard error of </w:t>
-      </w:r>
-      <w:proofErr w:type="gramStart"/>
-      <w:r>
-        <w:t>log(</w:t>
-      </w:r>
-      <w:proofErr w:type="gramEnd"/>
-      <w:r>
-        <w:t>catch); can be overridden in control file with detailed F input</w:t>
+        <w:t>#_catch_se: standard error of log(catch); can be overridden in control file with detailed F input</w:t>
       </w:r>
     </w:p>
     <w:p>
@@ -3083,15 +2748,7 @@
         <w:spacing w:after="0"/>
       </w:pPr>
       <w:r>
-        <w:t>#_</w:t>
-      </w:r>
-      <w:proofErr w:type="spellStart"/>
-      <w:r>
-        <w:t>need_catch_mult</w:t>
-      </w:r>
-      <w:proofErr w:type="spellEnd"/>
-      <w:r>
-        <w:t>: new feature to create a fleet-specific, time-variable parameter to rescale catch</w:t>
+        <w:t>#_need_catch_mult: new feature to create a fleet-specific, time-variable parameter to rescale catch</w:t>
       </w:r>
     </w:p>
     <w:p>
@@ -3099,58 +2756,16 @@
         <w:spacing w:after="0"/>
       </w:pPr>
       <w:r>
-        <w:t>#_</w:t>
-      </w:r>
-      <w:proofErr w:type="spellStart"/>
-      <w:r>
-        <w:t>fleetname</w:t>
-      </w:r>
-      <w:proofErr w:type="spellEnd"/>
+        <w:t>#_fleetname</w:t>
+      </w:r>
     </w:p>
     <w:p>
       <w:pPr>
         <w:spacing w:after="0"/>
       </w:pPr>
       <w:r>
-        <w:t xml:space="preserve">#_rows are fleets; columns are: </w:t>
-      </w:r>
-      <w:proofErr w:type="spellStart"/>
-      <w:r>
-        <w:t>fleet_type</w:t>
-      </w:r>
-      <w:proofErr w:type="spellEnd"/>
-      <w:r>
-        <w:t xml:space="preserve">, timing, area, units, </w:t>
-      </w:r>
-      <w:proofErr w:type="spellStart"/>
-      <w:r>
-        <w:t>equ_catch_se</w:t>
-      </w:r>
-      <w:proofErr w:type="spellEnd"/>
-      <w:r>
-        <w:t xml:space="preserve">, </w:t>
-      </w:r>
-      <w:proofErr w:type="spellStart"/>
-      <w:r>
-        <w:t>catch_se</w:t>
-      </w:r>
-      <w:proofErr w:type="spellEnd"/>
-      <w:r>
-        <w:t xml:space="preserve">, </w:t>
-      </w:r>
-      <w:proofErr w:type="spellStart"/>
-      <w:r>
-        <w:t>need_catch_mult</w:t>
-      </w:r>
-      <w:proofErr w:type="spellEnd"/>
-      <w:r>
-        <w:t xml:space="preserve">, </w:t>
-      </w:r>
-      <w:proofErr w:type="spellStart"/>
-      <w:r>
-        <w:t>fleetname</w:t>
-      </w:r>
-      <w:proofErr w:type="spellEnd"/>
+        <w:t>#_rows are fleets; columns are: fleet_type, timing, area, units, equ_catch_se, catch_se, need_catch_mult, fleetname</w:t>
+      </w:r>
     </w:p>
     <w:p>
       <w:pPr>
@@ -3165,26 +2780,16 @@
         <w:spacing w:after="0"/>
       </w:pPr>
       <w:r>
-        <w:t xml:space="preserve">3 0.5 1 2 0.1 0.1 0 </w:t>
-      </w:r>
-      <w:proofErr w:type="spellStart"/>
-      <w:r>
-        <w:t>Trawl_Survey</w:t>
-      </w:r>
-      <w:proofErr w:type="spellEnd"/>
+        <w:t>3 0.5 1 2 0.1 0.1 0 Trawl_Survey</w:t>
+      </w:r>
     </w:p>
     <w:p>
       <w:pPr>
         <w:spacing w:after="0"/>
       </w:pPr>
       <w:r>
-        <w:t xml:space="preserve">3 0.5 1 2 0.1 0.1 0 </w:t>
-      </w:r>
-      <w:proofErr w:type="spellStart"/>
-      <w:r>
-        <w:t>Recruit_Survey</w:t>
-      </w:r>
-      <w:proofErr w:type="spellEnd"/>
+        <w:t>3 0.5 1 2 0.1 0.1 0 Recruit_Survey</w:t>
+      </w:r>
     </w:p>
     <w:p>
       <w:pPr>
@@ -3247,15 +2852,7 @@
         </w:numPr>
       </w:pPr>
       <w:r>
-        <w:t xml:space="preserve">Each record in the list has the format:  </w:t>
-      </w:r>
-      <w:proofErr w:type="spellStart"/>
-      <w:r>
-        <w:t>yr</w:t>
-      </w:r>
-      <w:proofErr w:type="spellEnd"/>
-      <w:r>
-        <w:t>, seas, fleet, catch amount, catch se</w:t>
+        <w:t>Each record in the list has the format:  yr, seas, fleet, catch amount, catch se</w:t>
       </w:r>
     </w:p>
     <w:p>
@@ -3327,23 +2924,7 @@
         </w:numPr>
       </w:pPr>
       <w:r>
-        <w:t xml:space="preserve">If the season field is greater than </w:t>
-      </w:r>
-      <w:proofErr w:type="spellStart"/>
-      <w:r>
-        <w:t>nseasons</w:t>
-      </w:r>
-      <w:proofErr w:type="spellEnd"/>
-      <w:r>
-        <w:t>, the catch record is added to the catch for season=</w:t>
-      </w:r>
-      <w:proofErr w:type="spellStart"/>
-      <w:r>
-        <w:t>nseasons</w:t>
-      </w:r>
-      <w:proofErr w:type="spellEnd"/>
-      <w:r>
-        <w:t>;</w:t>
+        <w:t>If the season field is greater than nseasons, the catch record is added to the catch for season=nseasons;</w:t>
       </w:r>
     </w:p>
     <w:p>
@@ -3360,15 +2941,7 @@
     </w:p>
     <w:p>
       <w:r>
-        <w:t xml:space="preserve">The new format for a 2 season model with 2 fisheries looks like the table below.  The example is sorted by fleet, but the sort order does not matter.  In </w:t>
-      </w:r>
-      <w:proofErr w:type="spellStart"/>
-      <w:r>
-        <w:t>data.ss_new</w:t>
-      </w:r>
-      <w:proofErr w:type="spellEnd"/>
-      <w:r>
-        <w:t>, the sort order is fleet, year, season.</w:t>
+        <w:t>The new format for a 2 season model with 2 fisheries looks like the table below.  The example is sorted by fleet, but the sort order does not matter.  In data.ss_new, the sort order is fleet, year, season.</w:t>
       </w:r>
     </w:p>
     <w:tbl>
@@ -3430,11 +3003,9 @@
             <w:tcW w:w="1916" w:type="dxa"/>
           </w:tcPr>
           <w:p>
-            <w:proofErr w:type="spellStart"/>
             <w:r>
               <w:t>Catch_se</w:t>
             </w:r>
-            <w:proofErr w:type="spellEnd"/>
           </w:p>
         </w:tc>
       </w:tr>
@@ -3955,10 +3526,11 @@
           <w:szCs w:val="18"/>
           <w:shd w:val="clear" w:color="auto" w:fill="FFFFDD"/>
         </w:rPr>
-        <w:t xml:space="preserve">Implement </w:t>
-      </w:r>
-      <w:proofErr w:type="spellStart"/>
-      <w:r>
+        <w:t>Implement catch_mult(y,f) as a fleet-specific multiplier of catch.</w:t>
+      </w:r>
+    </w:p>
+    <w:p>
+      <w:pPr>
         <w:rPr>
           <w:rFonts w:ascii="Verdana" w:hAnsi="Verdana"/>
           <w:color w:val="484848"/>
@@ -3966,9 +3538,7 @@
           <w:szCs w:val="18"/>
           <w:shd w:val="clear" w:color="auto" w:fill="FFFFDD"/>
         </w:rPr>
-        <w:t>catch_mult</w:t>
-      </w:r>
-      <w:proofErr w:type="spellEnd"/>
+      </w:pPr>
       <w:r>
         <w:rPr>
           <w:rFonts w:ascii="Verdana" w:hAnsi="Verdana"/>
@@ -3977,106 +3547,7 @@
           <w:szCs w:val="18"/>
           <w:shd w:val="clear" w:color="auto" w:fill="FFFFDD"/>
         </w:rPr>
-        <w:t>(</w:t>
-      </w:r>
-      <w:proofErr w:type="spellStart"/>
-      <w:r>
-        <w:rPr>
-          <w:rFonts w:ascii="Verdana" w:hAnsi="Verdana"/>
-          <w:color w:val="484848"/>
-          <w:sz w:val="18"/>
-          <w:szCs w:val="18"/>
-          <w:shd w:val="clear" w:color="auto" w:fill="FFFFDD"/>
-        </w:rPr>
-        <w:t>y</w:t>
-      </w:r>
-      <w:proofErr w:type="gramStart"/>
-      <w:r>
-        <w:rPr>
-          <w:rFonts w:ascii="Verdana" w:hAnsi="Verdana"/>
-          <w:color w:val="484848"/>
-          <w:sz w:val="18"/>
-          <w:szCs w:val="18"/>
-          <w:shd w:val="clear" w:color="auto" w:fill="FFFFDD"/>
-        </w:rPr>
-        <w:t>,f</w:t>
-      </w:r>
-      <w:proofErr w:type="spellEnd"/>
-      <w:proofErr w:type="gramEnd"/>
-      <w:r>
-        <w:rPr>
-          <w:rFonts w:ascii="Verdana" w:hAnsi="Verdana"/>
-          <w:color w:val="484848"/>
-          <w:sz w:val="18"/>
-          <w:szCs w:val="18"/>
-          <w:shd w:val="clear" w:color="auto" w:fill="FFFFDD"/>
-        </w:rPr>
-        <w:t>) as a fleet-specific multiplier of catch.</w:t>
-      </w:r>
-    </w:p>
-    <w:p>
-      <w:pPr>
-        <w:rPr>
-          <w:rFonts w:ascii="Verdana" w:hAnsi="Verdana"/>
-          <w:color w:val="484848"/>
-          <w:sz w:val="18"/>
-          <w:szCs w:val="18"/>
-          <w:shd w:val="clear" w:color="auto" w:fill="FFFFDD"/>
-        </w:rPr>
-      </w:pPr>
-      <w:r>
-        <w:rPr>
-          <w:rFonts w:ascii="Verdana" w:hAnsi="Verdana"/>
-          <w:color w:val="484848"/>
-          <w:sz w:val="18"/>
-          <w:szCs w:val="18"/>
-          <w:shd w:val="clear" w:color="auto" w:fill="FFFFDD"/>
-        </w:rPr>
-        <w:t xml:space="preserve">A flag in </w:t>
-      </w:r>
-      <w:proofErr w:type="spellStart"/>
-      <w:r>
-        <w:rPr>
-          <w:rFonts w:ascii="Verdana" w:hAnsi="Verdana"/>
-          <w:color w:val="484848"/>
-          <w:sz w:val="18"/>
-          <w:szCs w:val="18"/>
-          <w:shd w:val="clear" w:color="auto" w:fill="FFFFDD"/>
-        </w:rPr>
-        <w:t>fleet_setup</w:t>
-      </w:r>
-      <w:proofErr w:type="spellEnd"/>
-      <w:r>
-        <w:rPr>
-          <w:rFonts w:ascii="Verdana" w:hAnsi="Verdana"/>
-          <w:color w:val="484848"/>
-          <w:sz w:val="18"/>
-          <w:szCs w:val="18"/>
-          <w:shd w:val="clear" w:color="auto" w:fill="FFFFDD"/>
-        </w:rPr>
-        <w:t xml:space="preserve"> indicates which fleets are requesting a </w:t>
-      </w:r>
-      <w:proofErr w:type="spellStart"/>
-      <w:r>
-        <w:rPr>
-          <w:rFonts w:ascii="Verdana" w:hAnsi="Verdana"/>
-          <w:color w:val="484848"/>
-          <w:sz w:val="18"/>
-          <w:szCs w:val="18"/>
-          <w:shd w:val="clear" w:color="auto" w:fill="FFFFDD"/>
-        </w:rPr>
-        <w:t>catch_multiplier</w:t>
-      </w:r>
-      <w:proofErr w:type="spellEnd"/>
-      <w:r>
-        <w:rPr>
-          <w:rFonts w:ascii="Verdana" w:hAnsi="Verdana"/>
-          <w:color w:val="484848"/>
-          <w:sz w:val="18"/>
-          <w:szCs w:val="18"/>
-          <w:shd w:val="clear" w:color="auto" w:fill="FFFFDD"/>
-        </w:rPr>
-        <w:t>.</w:t>
+        <w:t>A flag in fleet_setup indicates which fleets are requesting a catch_multiplier.</w:t>
       </w:r>
     </w:p>
     <w:p>
@@ -4118,10 +3589,11 @@
           <w:szCs w:val="18"/>
           <w:shd w:val="clear" w:color="auto" w:fill="FFFFDD"/>
         </w:rPr>
-        <w:t xml:space="preserve">Do this as </w:t>
-      </w:r>
-      <w:proofErr w:type="gramStart"/>
-      <w:r>
+        <w:t>Do this as a MGparm, so can inherit all time-varying characteristics of MGparms.</w:t>
+      </w:r>
+    </w:p>
+    <w:p>
+      <w:pPr>
         <w:rPr>
           <w:rFonts w:ascii="Verdana" w:hAnsi="Verdana"/>
           <w:color w:val="484848"/>
@@ -4129,9 +3601,7 @@
           <w:szCs w:val="18"/>
           <w:shd w:val="clear" w:color="auto" w:fill="FFFFDD"/>
         </w:rPr>
-        <w:t>a</w:t>
-      </w:r>
-      <w:proofErr w:type="gramEnd"/>
+      </w:pPr>
       <w:r>
         <w:rPr>
           <w:rFonts w:ascii="Verdana" w:hAnsi="Verdana"/>
@@ -4140,150 +3610,7 @@
           <w:szCs w:val="18"/>
           <w:shd w:val="clear" w:color="auto" w:fill="FFFFDD"/>
         </w:rPr>
-        <w:t xml:space="preserve"> </w:t>
-      </w:r>
-      <w:proofErr w:type="spellStart"/>
-      <w:r>
-        <w:rPr>
-          <w:rFonts w:ascii="Verdana" w:hAnsi="Verdana"/>
-          <w:color w:val="484848"/>
-          <w:sz w:val="18"/>
-          <w:szCs w:val="18"/>
-          <w:shd w:val="clear" w:color="auto" w:fill="FFFFDD"/>
-        </w:rPr>
-        <w:t>MGparm</w:t>
-      </w:r>
-      <w:proofErr w:type="spellEnd"/>
-      <w:r>
-        <w:rPr>
-          <w:rFonts w:ascii="Verdana" w:hAnsi="Verdana"/>
-          <w:color w:val="484848"/>
-          <w:sz w:val="18"/>
-          <w:szCs w:val="18"/>
-          <w:shd w:val="clear" w:color="auto" w:fill="FFFFDD"/>
-        </w:rPr>
-        <w:t xml:space="preserve">, so can inherit all time-varying characteristics of </w:t>
-      </w:r>
-      <w:proofErr w:type="spellStart"/>
-      <w:r>
-        <w:rPr>
-          <w:rFonts w:ascii="Verdana" w:hAnsi="Verdana"/>
-          <w:color w:val="484848"/>
-          <w:sz w:val="18"/>
-          <w:szCs w:val="18"/>
-          <w:shd w:val="clear" w:color="auto" w:fill="FFFFDD"/>
-        </w:rPr>
-        <w:t>MGparms</w:t>
-      </w:r>
-      <w:proofErr w:type="spellEnd"/>
-      <w:r>
-        <w:rPr>
-          <w:rFonts w:ascii="Verdana" w:hAnsi="Verdana"/>
-          <w:color w:val="484848"/>
-          <w:sz w:val="18"/>
-          <w:szCs w:val="18"/>
-          <w:shd w:val="clear" w:color="auto" w:fill="FFFFDD"/>
-        </w:rPr>
-        <w:t>.</w:t>
-      </w:r>
-    </w:p>
-    <w:p>
-      <w:pPr>
-        <w:rPr>
-          <w:rFonts w:ascii="Verdana" w:hAnsi="Verdana"/>
-          <w:color w:val="484848"/>
-          <w:sz w:val="18"/>
-          <w:szCs w:val="18"/>
-          <w:shd w:val="clear" w:color="auto" w:fill="FFFFDD"/>
-        </w:rPr>
-      </w:pPr>
-      <w:r>
-        <w:rPr>
-          <w:rFonts w:ascii="Verdana" w:hAnsi="Verdana"/>
-          <w:color w:val="484848"/>
-          <w:sz w:val="18"/>
-          <w:szCs w:val="18"/>
-          <w:shd w:val="clear" w:color="auto" w:fill="FFFFDD"/>
-        </w:rPr>
-        <w:t xml:space="preserve">In the </w:t>
-      </w:r>
-      <w:proofErr w:type="spellStart"/>
-      <w:r>
-        <w:rPr>
-          <w:rFonts w:ascii="Verdana" w:hAnsi="Verdana"/>
-          <w:color w:val="484848"/>
-          <w:sz w:val="18"/>
-          <w:szCs w:val="18"/>
-          <w:shd w:val="clear" w:color="auto" w:fill="FFFFDD"/>
-        </w:rPr>
-        <w:t>catch_like</w:t>
-      </w:r>
-      <w:proofErr w:type="spellEnd"/>
-      <w:r>
-        <w:rPr>
-          <w:rFonts w:ascii="Verdana" w:hAnsi="Verdana"/>
-          <w:color w:val="484848"/>
-          <w:sz w:val="18"/>
-          <w:szCs w:val="18"/>
-          <w:shd w:val="clear" w:color="auto" w:fill="FFFFDD"/>
-        </w:rPr>
-        <w:t xml:space="preserve"> calculation, expected catch is multiplied by </w:t>
-      </w:r>
-      <w:proofErr w:type="spellStart"/>
-      <w:r>
-        <w:rPr>
-          <w:rFonts w:ascii="Verdana" w:hAnsi="Verdana"/>
-          <w:color w:val="484848"/>
-          <w:sz w:val="18"/>
-          <w:szCs w:val="18"/>
-          <w:shd w:val="clear" w:color="auto" w:fill="FFFFDD"/>
-        </w:rPr>
-        <w:t>catch_mult</w:t>
-      </w:r>
-      <w:proofErr w:type="spellEnd"/>
-      <w:r>
-        <w:rPr>
-          <w:rFonts w:ascii="Verdana" w:hAnsi="Verdana"/>
-          <w:color w:val="484848"/>
-          <w:sz w:val="18"/>
-          <w:szCs w:val="18"/>
-          <w:shd w:val="clear" w:color="auto" w:fill="FFFFDD"/>
-        </w:rPr>
-        <w:t>(</w:t>
-      </w:r>
-      <w:proofErr w:type="spellStart"/>
-      <w:r>
-        <w:rPr>
-          <w:rFonts w:ascii="Verdana" w:hAnsi="Verdana"/>
-          <w:color w:val="484848"/>
-          <w:sz w:val="18"/>
-          <w:szCs w:val="18"/>
-          <w:shd w:val="clear" w:color="auto" w:fill="FFFFDD"/>
-        </w:rPr>
-        <w:t>y</w:t>
-      </w:r>
-      <w:proofErr w:type="gramStart"/>
-      <w:r>
-        <w:rPr>
-          <w:rFonts w:ascii="Verdana" w:hAnsi="Verdana"/>
-          <w:color w:val="484848"/>
-          <w:sz w:val="18"/>
-          <w:szCs w:val="18"/>
-          <w:shd w:val="clear" w:color="auto" w:fill="FFFFDD"/>
-        </w:rPr>
-        <w:t>,f</w:t>
-      </w:r>
-      <w:proofErr w:type="spellEnd"/>
-      <w:proofErr w:type="gramEnd"/>
-      <w:r>
-        <w:rPr>
-          <w:rFonts w:ascii="Verdana" w:hAnsi="Verdana"/>
-          <w:color w:val="484848"/>
-          <w:sz w:val="18"/>
-          <w:szCs w:val="18"/>
-          <w:shd w:val="clear" w:color="auto" w:fill="FFFFDD"/>
-        </w:rPr>
-        <w:t>) before being compared to the observed retained catch, so a value of 1.1 means that the observed catch has overestimated actual catch by 10%.</w:t>
+        <w:t>In the catch_like calculation, expected catch is multiplied by catch_mult(y,f) before being compared to the observed retained catch, so a value of 1.1 means that the observed catch has overestimated actual catch by 10%.</w:t>
       </w:r>
     </w:p>
     <w:p>
@@ -4317,227 +3644,463 @@
     <w:p/>
     <w:p>
       <w:r>
-        <w:t>Begin to expand the scope of environmental variable linkages.</w:t>
-      </w:r>
-    </w:p>
-    <w:p>
-      <w:r>
-        <w:t xml:space="preserve">  /</w:t>
-      </w:r>
-      <w:proofErr w:type="gramStart"/>
-      <w:r>
-        <w:t>/  SS</w:t>
-      </w:r>
-      <w:proofErr w:type="gramEnd"/>
-      <w:r>
-        <w:t xml:space="preserve">_Label_Info_14.4.1.2 #Adjust for </w:t>
-      </w:r>
-      <w:proofErr w:type="spellStart"/>
-      <w:r>
-        <w:t>env</w:t>
-      </w:r>
-      <w:proofErr w:type="spellEnd"/>
-      <w:r>
-        <w:t xml:space="preserve"> linkage</w:t>
-      </w:r>
-    </w:p>
-    <w:p>
-      <w:r>
-        <w:t xml:space="preserve">  /</w:t>
-      </w:r>
-      <w:proofErr w:type="gramStart"/>
-      <w:r>
-        <w:t>/  June</w:t>
-      </w:r>
-      <w:proofErr w:type="gramEnd"/>
-      <w:r>
-        <w:t xml:space="preserve"> 6 begin to add 2 parameter </w:t>
-      </w:r>
-      <w:proofErr w:type="spellStart"/>
-      <w:r>
-        <w:t>env</w:t>
-      </w:r>
-      <w:proofErr w:type="spellEnd"/>
-      <w:r>
-        <w:t xml:space="preserve"> linkages</w:t>
-      </w:r>
-    </w:p>
-    <w:p>
-      <w:r>
-        <w:t xml:space="preserve">  /</w:t>
-      </w:r>
-      <w:proofErr w:type="gramStart"/>
-      <w:r>
-        <w:t>/  P1</w:t>
-      </w:r>
-      <w:proofErr w:type="gramEnd"/>
-      <w:r>
-        <w:t xml:space="preserve"> will be the current "slope" and P2 will be a new offset</w:t>
-      </w:r>
-    </w:p>
-    <w:p>
-      <w:r>
-        <w:t xml:space="preserve">        </w:t>
-      </w:r>
-      <w:proofErr w:type="gramStart"/>
-      <w:r>
-        <w:t>if(</w:t>
-      </w:r>
-      <w:proofErr w:type="spellStart"/>
-      <w:proofErr w:type="gramEnd"/>
+        <w:t>In 3.24, the specification of the environmental linkage is by using the</w:t>
+      </w:r>
+      <w:r>
+        <w:t xml:space="preserve"> </w:t>
+      </w:r>
+      <w:r>
+        <w:t>absolute value to indicate the environmental variable to use, and the sign to</w:t>
+      </w:r>
+      <w:r>
+        <w:t xml:space="preserve"> </w:t>
+      </w:r>
+      <w:r>
+        <w:t>indicate the function (multiplicative indicated by positive value, additive</w:t>
+      </w:r>
+      <w:r>
+        <w:t xml:space="preserve"> </w:t>
+      </w:r>
+      <w:r>
+        <w:t>indicated by negative value.  Also, there is a start at density-dependence by</w:t>
+      </w:r>
+      <w:r>
+        <w:t xml:space="preserve"> </w:t>
+      </w:r>
+      <w:r>
+        <w:t>using a value of -999, but it was never implemented.</w:t>
+      </w:r>
+      <w:r>
+        <w:t xml:space="preserve">  </w:t>
+      </w:r>
+      <w:r>
+        <w:t>This approach is very limiting for specification of more linkage functions.</w:t>
+      </w:r>
+    </w:p>
+    <w:p>
+      <w:r>
+        <w:t>New approach to the coding of the link type (MGparm_envtype) and env variable (MGparm_envuse)</w:t>
+      </w:r>
+      <w:r>
+        <w:t xml:space="preserve"> </w:t>
+      </w:r>
+      <w:r>
+        <w:t>being linked to:</w:t>
+      </w:r>
+    </w:p>
+    <w:p>
+      <w:pPr>
+        <w:spacing w:after="0"/>
+      </w:pPr>
+      <w:r>
+        <w:t xml:space="preserve">100 </w:t>
+      </w:r>
+      <w:r>
+        <w:t>–</w:t>
+      </w:r>
+      <w:r>
+        <w:t xml:space="preserve"> 199</w:t>
+      </w:r>
+      <w:r>
+        <w:t>:</w:t>
+      </w:r>
+      <w:r>
+        <w:t xml:space="preserve">  to indicate one parameter multiplicative link, with the env variable</w:t>
+      </w:r>
+      <w:r>
+        <w:t xml:space="preserve"> </w:t>
+      </w:r>
+      <w:r>
+        <w:t>found by subtracting 100.  For example, a value of 102 would create a</w:t>
+      </w:r>
+      <w:r>
+        <w:t xml:space="preserve"> m</w:t>
+      </w:r>
+      <w:r>
+        <w:t>ultiplicat</w:t>
+      </w:r>
+      <w:r>
+        <w:t>ive linkage to env variable "2" and use link function #1.</w:t>
+      </w:r>
+    </w:p>
+    <w:p>
+      <w:pPr>
+        <w:spacing w:after="0"/>
+      </w:pPr>
+      <w:r>
+        <w:t xml:space="preserve">200 </w:t>
+      </w:r>
+      <w:r>
+        <w:t>–</w:t>
+      </w:r>
+      <w:r>
+        <w:t xml:space="preserve"> 299</w:t>
+      </w:r>
+      <w:r>
+        <w:t>:</w:t>
+      </w:r>
+      <w:r>
+        <w:t xml:space="preserve">  for one parameter additive linkage</w:t>
+      </w:r>
+    </w:p>
+    <w:p>
+      <w:pPr>
+        <w:spacing w:after="0"/>
+      </w:pPr>
+      <w:r>
+        <w:t xml:space="preserve">400 </w:t>
+      </w:r>
+      <w:r>
+        <w:t>–</w:t>
+      </w:r>
+      <w:r>
+        <w:t xml:space="preserve"> 499</w:t>
+      </w:r>
+      <w:r>
+        <w:t>:</w:t>
+      </w:r>
+      <w:r>
+        <w:t xml:space="preserve">  for  2 parameter logistic function</w:t>
+      </w:r>
+    </w:p>
+    <w:p>
+      <w:pPr>
+        <w:spacing w:after="0"/>
+      </w:pPr>
+      <w:r>
+        <w:t>Etc. so unlimited number of linkages is possible.</w:t>
+      </w:r>
+    </w:p>
+    <w:p>
+      <w:r>
+        <w:rPr>
+          <w:u w:val="single"/>
+        </w:rPr>
+        <w:t>Example</w:t>
+      </w:r>
+      <w:r>
+        <w:t>:</w:t>
+      </w:r>
+    </w:p>
+    <w:p>
+      <w:pPr>
+        <w:spacing w:after="0"/>
+      </w:pPr>
+      <w:r>
+        <w:t>-10 45 22.2359 36 0 10 2 402 0 0 0 0 0 0 # L_at_Amin_Fem_GP_1</w:t>
+      </w:r>
+    </w:p>
+    <w:p>
+      <w:pPr>
+        <w:spacing w:after="0"/>
+      </w:pPr>
+      <w:r>
+        <w:t>Creates logistic linkage to environment variable #2</w:t>
+      </w:r>
+    </w:p>
+    <w:p>
+      <w:pPr>
+        <w:spacing w:after="0"/>
+      </w:pPr>
+      <w:r>
+        <w:t>And requires 2 parameters:</w:t>
+      </w:r>
+    </w:p>
+    <w:p>
+      <w:pPr>
+        <w:spacing w:after="0"/>
+      </w:pPr>
+      <w:r>
+        <w:t>-2 2 0.01 0 -1 99 -2 # L_at_Amin_Fem_GP_1_ENV_offset</w:t>
+      </w:r>
+    </w:p>
+    <w:p>
+      <w:pPr>
+        <w:spacing w:after="0"/>
+      </w:pPr>
+      <w:r>
+        <w:t xml:space="preserve"> -2 2 0.01 0 -1 99 -2 # L_at_Amin_Fem_GP_1_ENV_lgst_slope</w:t>
+      </w:r>
+    </w:p>
+    <w:p>
+      <w:pPr>
+        <w:spacing w:after="0"/>
+      </w:pPr>
+    </w:p>
+    <w:p>
+      <w:r>
+        <w:rPr>
+          <w:u w:val="single"/>
+        </w:rPr>
+        <w:t>Internally</w:t>
+      </w:r>
+      <w:r>
+        <w:t>:</w:t>
+      </w:r>
+    </w:p>
+    <w:p>
+      <w:pPr>
+        <w:spacing w:after="0"/>
+      </w:pPr>
       <w:r>
         <w:t>MGparm_env</w:t>
       </w:r>
-      <w:proofErr w:type="spellEnd"/>
-      <w:r>
-        <w:t>(f)&gt;0)</w:t>
-      </w:r>
-    </w:p>
-    <w:p>
-      <w:r>
-        <w:t xml:space="preserve">          </w:t>
-      </w:r>
-      <w:proofErr w:type="gramStart"/>
-      <w:r>
-        <w:t>switch(</w:t>
-      </w:r>
-      <w:proofErr w:type="spellStart"/>
-      <w:proofErr w:type="gramEnd"/>
+      <w:r>
+        <w:t xml:space="preserve">(parameter) </w:t>
+      </w:r>
+      <w:r>
+        <w:t xml:space="preserve"> is zero if no link else contains the parameter # of the first link parameter</w:t>
+      </w:r>
+      <w:r>
+        <w:t>;</w:t>
+      </w:r>
+    </w:p>
+    <w:p>
+      <w:pPr>
+        <w:spacing w:after="0"/>
+      </w:pPr>
       <w:r>
         <w:t>MGparm_envtype</w:t>
       </w:r>
-      <w:proofErr w:type="spellEnd"/>
-      <w:r>
-        <w:t>(f))</w:t>
-      </w:r>
-    </w:p>
-    <w:p>
-      <w:r>
-        <w:t xml:space="preserve">            </w:t>
-      </w:r>
-      <w:proofErr w:type="gramStart"/>
-      <w:r>
-        <w:t>case</w:t>
-      </w:r>
-      <w:proofErr w:type="gramEnd"/>
-      <w:r>
-        <w:t xml:space="preserve"> 1:  //  exponential </w:t>
-      </w:r>
-      <w:proofErr w:type="spellStart"/>
-      <w:r>
-        <w:t>MGparm</w:t>
-      </w:r>
-      <w:proofErr w:type="spellEnd"/>
+      <w:r>
+        <w:t>(p)</w:t>
+      </w:r>
+      <w:r>
+        <w:t xml:space="preserve"> identifies the form of the linkage, some o</w:t>
+      </w:r>
+      <w:r>
+        <w:t>f which take more than one link p</w:t>
+      </w:r>
+      <w:r>
+        <w:t>arameeter</w:t>
+      </w:r>
+    </w:p>
+    <w:p>
+      <w:pPr>
+        <w:spacing w:after="0"/>
+      </w:pPr>
       <w:r>
         <w:t xml:space="preserve"> </w:t>
       </w:r>
-      <w:proofErr w:type="spellStart"/>
-      <w:r>
-        <w:t>env</w:t>
-      </w:r>
-      <w:proofErr w:type="spellEnd"/>
-      <w:r>
-        <w:t xml:space="preserve"> link</w:t>
-      </w:r>
-    </w:p>
-    <w:p>
-      <w:r>
-        <w:t xml:space="preserve">                mgp_</w:t>
-      </w:r>
-      <w:proofErr w:type="gramStart"/>
-      <w:r>
-        <w:t>adj(</w:t>
-      </w:r>
-      <w:proofErr w:type="gramEnd"/>
-      <w:r>
-        <w:t>f)*=mfexp(MGparm(MGparm_env(f))*(env_data(yz,MGparm_envuse(f))-MGparm(MGparm_env(f))));</w:t>
-      </w:r>
-    </w:p>
-    <w:p>
-      <w:r>
-        <w:t xml:space="preserve">            </w:t>
-      </w:r>
-      <w:proofErr w:type="gramStart"/>
-      <w:r>
-        <w:t>case</w:t>
-      </w:r>
-      <w:proofErr w:type="gramEnd"/>
-      <w:r>
-        <w:t xml:space="preserve"> 2:  //  linear </w:t>
-      </w:r>
-      <w:proofErr w:type="spellStart"/>
-      <w:r>
-        <w:t>MGparm</w:t>
-      </w:r>
-      <w:proofErr w:type="spellEnd"/>
-      <w:r>
-        <w:t xml:space="preserve"> </w:t>
-      </w:r>
-      <w:proofErr w:type="spellStart"/>
-      <w:r>
-        <w:t>env</w:t>
-      </w:r>
-      <w:proofErr w:type="spellEnd"/>
-      <w:r>
-        <w:t xml:space="preserve"> link</w:t>
-      </w:r>
-    </w:p>
-    <w:p>
-      <w:r>
-        <w:t xml:space="preserve">                mgp_</w:t>
-      </w:r>
-      <w:proofErr w:type="gramStart"/>
-      <w:r>
-        <w:t>adj(</w:t>
-      </w:r>
-      <w:proofErr w:type="gramEnd"/>
-      <w:r>
-        <w:t>f)+=MGparm(MGparm_env(f))*(env_data(yz,MGparm_envuse(f))-MGparm(MGparm_env(f)));</w:t>
-      </w:r>
-    </w:p>
-    <w:p>
-      <w:r>
-        <w:t xml:space="preserve">            </w:t>
-      </w:r>
-      <w:proofErr w:type="gramStart"/>
-      <w:r>
-        <w:t>case</w:t>
-      </w:r>
-      <w:proofErr w:type="gramEnd"/>
-      <w:r>
-        <w:t xml:space="preserve"> 3:  //  logistic </w:t>
-      </w:r>
-      <w:proofErr w:type="spellStart"/>
-      <w:r>
-        <w:t>MGparm</w:t>
-      </w:r>
-      <w:proofErr w:type="spellEnd"/>
-      <w:r>
-        <w:t xml:space="preserve"> </w:t>
-      </w:r>
-      <w:proofErr w:type="spellStart"/>
-      <w:r>
-        <w:t>env</w:t>
-      </w:r>
-      <w:proofErr w:type="spellEnd"/>
-      <w:r>
-        <w:t xml:space="preserve"> link</w:t>
-      </w:r>
-    </w:p>
-    <w:p>
-      <w:r>
-        <w:t xml:space="preserve">                </w:t>
-      </w:r>
-      <w:proofErr w:type="spellStart"/>
-      <w:r>
-        <w:t>mgp_adj</w:t>
-      </w:r>
-      <w:proofErr w:type="spellEnd"/>
-      <w:r>
-        <w:t>(f)*=2.00000/(1.00000 + mfexp(-MGparm(MGparm_env(f))*(env_data(yz,MGparm_envuse(f))-MGparm(MGparm_env(f)))));</w:t>
-      </w:r>
-    </w:p>
-    <w:p>
+      <w:r>
+        <w:t>MGparm_envuse</w:t>
+      </w:r>
+      <w:r>
+        <w:t>(p)</w:t>
+      </w:r>
+      <w:r>
+        <w:t xml:space="preserve"> identifies the ID of the environmental time series being linked to</w:t>
+      </w:r>
+    </w:p>
+    <w:p>
+      <w:pPr>
+        <w:spacing w:after="0"/>
+      </w:pPr>
+      <w:r>
+        <w:t>T</w:t>
+      </w:r>
+      <w:r>
+        <w:t>he integer values of MGparm_envtype are created when parsing the input:</w:t>
+      </w:r>
+    </w:p>
+    <w:p>
+      <w:pPr>
+        <w:spacing w:after="0"/>
+      </w:pPr>
+      <w:r>
+        <w:t>k=int(MGparm_1(f,8)/100);  //  find the link code from the value read from the parameter line</w:t>
+      </w:r>
+    </w:p>
+    <w:p>
+      <w:pPr>
+        <w:spacing w:after="0"/>
+      </w:pPr>
+      <w:r>
+        <w:t>MGparm_envtype(f)=k;</w:t>
+      </w:r>
+    </w:p>
+    <w:p>
+      <w:pPr>
+        <w:spacing w:after="0"/>
+      </w:pPr>
+      <w:r>
+        <w:t>MGparm_envuse(f)=MGparm_1(f,8)-k*100;</w:t>
+      </w:r>
+    </w:p>
+    <w:p>
+      <w:pPr>
+        <w:spacing w:after="0"/>
+      </w:pPr>
+    </w:p>
+    <w:p>
+      <w:pPr>
+        <w:rPr>
+          <w:u w:val="single"/>
+        </w:rPr>
+      </w:pPr>
+      <w:r>
+        <w:rPr>
+          <w:u w:val="single"/>
+        </w:rPr>
+        <w:t>Density-dependence</w:t>
+      </w:r>
+    </w:p>
+    <w:p>
+      <w:pPr>
+        <w:spacing w:after="0"/>
+      </w:pPr>
+      <w:r>
+        <w:t xml:space="preserve">env_data is a dvar_matrix populated with the env data </w:t>
+      </w:r>
+      <w:r>
+        <w:t xml:space="preserve">that has been read </w:t>
+      </w:r>
+      <w:r>
+        <w:t>for columns 1-N_envvariables</w:t>
+      </w:r>
+      <w:r>
+        <w:t>;</w:t>
+      </w:r>
+    </w:p>
+    <w:p>
+      <w:pPr>
+        <w:spacing w:after="0"/>
+      </w:pPr>
+      <w:r>
+        <w:t>and derived quantities can be mapped to columns -1 to -4 to achieve density-dependence</w:t>
+      </w:r>
+      <w:r>
+        <w:t>:</w:t>
+      </w:r>
+    </w:p>
+    <w:p>
+      <w:pPr>
+        <w:spacing w:after="0"/>
+      </w:pPr>
+      <w:r>
+        <w:t>if(MGparm_envuse(f)==99) MGparm_envuse(f)=-1;  for relative spawning biomass</w:t>
+      </w:r>
+    </w:p>
+    <w:p>
+      <w:pPr>
+        <w:spacing w:after="0"/>
+      </w:pPr>
+      <w:r>
+        <w:lastRenderedPageBreak/>
+        <w:t>i</w:t>
+      </w:r>
+      <w:r>
+        <w:t>f(MGparm_envuse(f)==98) MGparm_envuse(f)=-2;  for exp(recdev)</w:t>
+      </w:r>
+    </w:p>
+    <w:p>
+      <w:pPr>
+        <w:spacing w:after="0"/>
+      </w:pPr>
+      <w:r>
+        <w:t xml:space="preserve"> if(MGparm_envuse(f)==97) MGparm_envuse(f)=-3;  for relative summary biomass (e.g. smrybio/smrybio in initial equilibrium)</w:t>
+      </w:r>
+    </w:p>
+    <w:p>
+      <w:pPr>
+        <w:spacing w:after="0"/>
+      </w:pPr>
+      <w:r>
+        <w:t xml:space="preserve"> if(MGparm_envuse(f)==96) MGparm_envuse(f)=-4;  for relative summary numbers</w:t>
+      </w:r>
+    </w:p>
+    <w:p/>
+    <w:p>
+      <w:pPr>
+        <w:rPr>
+          <w:u w:val="single"/>
+        </w:rPr>
+      </w:pPr>
+      <w:r>
+        <w:rPr>
+          <w:u w:val="single"/>
+        </w:rPr>
+        <w:t>I</w:t>
+      </w:r>
+      <w:r>
+        <w:rPr>
+          <w:u w:val="single"/>
+        </w:rPr>
+        <w:t>nitial trial</w:t>
+      </w:r>
+      <w:r>
+        <w:rPr>
+          <w:u w:val="single"/>
+        </w:rPr>
+        <w:t>:</w:t>
+      </w:r>
+    </w:p>
+    <w:p>
+      <w:pPr>
+        <w:spacing w:after="0"/>
+      </w:pPr>
+      <w:r>
+        <w:t>C</w:t>
+      </w:r>
+      <w:r>
+        <w:t>reat</w:t>
+      </w:r>
+      <w:r>
+        <w:t>e</w:t>
+      </w:r>
+      <w:r>
+        <w:t xml:space="preserve"> a time series of relative summary numbers and </w:t>
+      </w:r>
+      <w:r>
+        <w:t>manually copied</w:t>
+      </w:r>
+      <w:r>
+        <w:t xml:space="preserve"> this time series into environmental data variable #2</w:t>
+      </w:r>
+    </w:p>
+    <w:p>
+      <w:pPr>
+        <w:spacing w:after="0"/>
+      </w:pPr>
+      <w:r>
+        <w:t>Run SS with</w:t>
+      </w:r>
+      <w:r>
+        <w:t xml:space="preserve"> initial size-at-age parameter </w:t>
+      </w:r>
+      <w:r>
+        <w:t xml:space="preserve">linked to </w:t>
+      </w:r>
+      <w:r>
+        <w:t>env var #2</w:t>
+      </w:r>
+    </w:p>
+    <w:p>
+      <w:pPr>
+        <w:spacing w:after="0"/>
+      </w:pPr>
+      <w:r>
+        <w:t xml:space="preserve">Re-run SS </w:t>
+      </w:r>
+      <w:r>
+        <w:t>with that parameter linked to the derived quantity relative smry numbers</w:t>
+      </w:r>
+    </w:p>
+    <w:p>
+      <w:pPr>
+        <w:spacing w:after="0"/>
+      </w:pPr>
+      <w:r>
+        <w:t xml:space="preserve"> F</w:t>
+      </w:r>
+      <w:r>
+        <w:t xml:space="preserve">ind that the variance of model </w:t>
+      </w:r>
+      <w:r>
+        <w:t>outputs was virtually identical, although the link parameters were not estimated.</w:t>
+      </w:r>
+      <w:bookmarkStart w:id="8" w:name="_GoBack"/>
+      <w:bookmarkEnd w:id="8"/>
       <w:r>
         <w:br w:type="page"/>
       </w:r>
@@ -4546,41 +4109,20 @@
       <w:pPr>
         <w:pStyle w:val="Heading1"/>
       </w:pPr>
-      <w:bookmarkStart w:id="8" w:name="_Toc433025061"/>
+      <w:bookmarkStart w:id="9" w:name="_Toc433025061"/>
       <w:r>
         <w:lastRenderedPageBreak/>
         <w:t>S</w:t>
       </w:r>
       <w:r>
-        <w:t xml:space="preserve">urvey of </w:t>
-      </w:r>
-      <w:proofErr w:type="spellStart"/>
-      <w:r>
-        <w:t>mgdev</w:t>
-      </w:r>
-      <w:bookmarkEnd w:id="8"/>
-      <w:proofErr w:type="spellEnd"/>
+        <w:t>urvey of mgdev</w:t>
+      </w:r>
+      <w:bookmarkEnd w:id="9"/>
     </w:p>
     <w:p/>
     <w:p>
       <w:r>
-        <w:t xml:space="preserve">Special size selectivity type = 35 will invoke setting </w:t>
-      </w:r>
-      <w:proofErr w:type="gramStart"/>
-      <w:r>
-        <w:t>e(</w:t>
-      </w:r>
-      <w:proofErr w:type="gramEnd"/>
-      <w:r>
-        <w:t>survey)=f(</w:t>
-      </w:r>
-      <w:proofErr w:type="spellStart"/>
-      <w:r>
-        <w:t>Mgparm_dev</w:t>
-      </w:r>
-      <w:proofErr w:type="spellEnd"/>
-      <w:r>
-        <w:t>(y))</w:t>
+        <w:t>Special size selectivity type = 35 will invoke setting e(survey)=f(Mgparm_dev(y))</w:t>
       </w:r>
     </w:p>
     <w:p>
@@ -4597,12 +4139,12 @@
       <w:pPr>
         <w:pStyle w:val="Heading1"/>
       </w:pPr>
-      <w:bookmarkStart w:id="9" w:name="_Toc433025062"/>
+      <w:bookmarkStart w:id="10" w:name="_Toc433025062"/>
       <w:r>
         <w:lastRenderedPageBreak/>
         <w:t>Re-Organize and add to the Survey and Q sections</w:t>
       </w:r>
-      <w:bookmarkEnd w:id="9"/>
+      <w:bookmarkEnd w:id="10"/>
     </w:p>
     <w:p>
       <w:r>
@@ -4613,13 +4155,11 @@
       <w:pPr>
         <w:pStyle w:val="Heading1"/>
       </w:pPr>
-      <w:bookmarkStart w:id="10" w:name="_Toc433025063"/>
+      <w:bookmarkStart w:id="11" w:name="_Toc433025063"/>
       <w:r>
         <w:lastRenderedPageBreak/>
         <w:t>Dev vector variance as a model parameter</w:t>
       </w:r>
-      <w:bookmarkStart w:id="11" w:name="_GoBack"/>
-      <w:bookmarkEnd w:id="10"/>
       <w:bookmarkEnd w:id="11"/>
     </w:p>
     <w:p>
@@ -4639,36 +4179,12 @@
     </w:p>
     <w:p>
       <w:r>
-        <w:t xml:space="preserve"> //    </w:t>
-      </w:r>
-      <w:proofErr w:type="gramStart"/>
-      <w:r>
-        <w:t>=(</w:t>
-      </w:r>
-      <w:proofErr w:type="gramEnd"/>
-      <w:r>
-        <w:t>1-rho)*mean + rho*</w:t>
-      </w:r>
-      <w:proofErr w:type="spellStart"/>
-      <w:r>
-        <w:t>prevval</w:t>
-      </w:r>
-      <w:proofErr w:type="spellEnd"/>
-      <w:r>
-        <w:t xml:space="preserve"> + dev   //  where mean = 0.0</w:t>
-      </w:r>
-    </w:p>
-    <w:p>
-      <w:r>
-        <w:t>MGparm_dev_</w:t>
-      </w:r>
-      <w:proofErr w:type="gramStart"/>
-      <w:r>
-        <w:t>rwalk(</w:t>
-      </w:r>
-      <w:proofErr w:type="gramEnd"/>
-      <w:r>
-        <w:t>k,j)=MGparm_dev_rho(k)*MGparm_dev_rwalk(k,j-1)+MGparm_dev(k,j);</w:t>
+        <w:t xml:space="preserve"> //    =(1-rho)*mean + rho*prevval + dev   //  where mean = 0.0</w:t>
+      </w:r>
+    </w:p>
+    <w:p>
+      <w:r>
+        <w:t>MGparm_dev_rwalk(k,j)=MGparm_dev_rho(k)*MGparm_dev_rwalk(k,j-1)+MGparm_dev(k,j);</w:t>
       </w:r>
     </w:p>
     <w:p>
@@ -4678,15 +4194,7 @@
     </w:p>
     <w:p>
       <w:r>
-        <w:t xml:space="preserve"># </w:t>
-      </w:r>
-      <w:proofErr w:type="gramStart"/>
-      <w:r>
-        <w:t>standard</w:t>
-      </w:r>
-      <w:proofErr w:type="gramEnd"/>
-      <w:r>
-        <w:t xml:space="preserve"> error parameters for first MG dev vector</w:t>
+        <w:t># standard error parameters for first MG dev vector</w:t>
       </w:r>
     </w:p>
     <w:p>
@@ -4706,15 +4214,7 @@
     </w:p>
     <w:p>
       <w:r>
-        <w:t>-5 #_</w:t>
-      </w:r>
-      <w:proofErr w:type="spellStart"/>
-      <w:r>
-        <w:t>MGparm_Dev_Phase</w:t>
-      </w:r>
-      <w:proofErr w:type="spellEnd"/>
-      <w:r>
-        <w:t xml:space="preserve"> </w:t>
+        <w:t xml:space="preserve">-5 #_MGparm_Dev_Phase </w:t>
       </w:r>
       <w:r>
         <w:br w:type="page"/>
@@ -4756,52 +4256,16 @@
       </w:r>
     </w:p>
     <w:p>
-      <w:proofErr w:type="spellStart"/>
-      <w:r>
-        <w:t>ALK_idx</w:t>
-      </w:r>
-      <w:proofErr w:type="spellEnd"/>
-      <w:r>
-        <w:t>=(s-1)*</w:t>
-      </w:r>
-      <w:proofErr w:type="spellStart"/>
-      <w:r>
-        <w:t>N_subseas+subseas</w:t>
-      </w:r>
-      <w:proofErr w:type="spellEnd"/>
-      <w:proofErr w:type="gramStart"/>
-      <w:r>
-        <w:t>;</w:t>
-      </w:r>
-      <w:r>
-        <w:t xml:space="preserve">  /</w:t>
-      </w:r>
-      <w:proofErr w:type="gramEnd"/>
-      <w:r>
-        <w:t>/  timing within a year</w:t>
-      </w:r>
-    </w:p>
-    <w:p>
-      <w:proofErr w:type="spellStart"/>
-      <w:r>
-        <w:t>ALK_finder</w:t>
-      </w:r>
-      <w:proofErr w:type="spellEnd"/>
-      <w:proofErr w:type="gramStart"/>
-      <w:r>
-        <w:t>=(</w:t>
-      </w:r>
-      <w:proofErr w:type="gramEnd"/>
-      <w:r>
-        <w:t>ALK_idx-1)*</w:t>
-      </w:r>
-      <w:proofErr w:type="spellStart"/>
-      <w:r>
-        <w:t>gmorph+g</w:t>
-      </w:r>
-      <w:proofErr w:type="spellEnd"/>
-      <w:r>
-        <w:t>;</w:t>
+      <w:r>
+        <w:t>ALK_idx=(s-1)*N_subseas+subseas;</w:t>
+      </w:r>
+      <w:r>
+        <w:t xml:space="preserve">  //  timing within a year</w:t>
+      </w:r>
+    </w:p>
+    <w:p>
+      <w:r>
+        <w:t>ALK_finder=(ALK_idx-1)*gmorph+g;</w:t>
       </w:r>
       <w:r>
         <w:t xml:space="preserve">  //  combined index for timing and platoon</w:t>
@@ -4809,61 +4273,17 @@
     </w:p>
     <w:p>
       <w:r>
-        <w:t>ALK_range_use=calc_ALK_</w:t>
-      </w:r>
-      <w:proofErr w:type="gramStart"/>
-      <w:r>
-        <w:t>range(</w:t>
-      </w:r>
-      <w:proofErr w:type="gramEnd"/>
-      <w:r>
-        <w:t>len_bins,use_Ave_Size_W,use_SD_Size,ALK_tolerance);</w:t>
-      </w:r>
-    </w:p>
-    <w:p>
-      <w:proofErr w:type="spellStart"/>
-      <w:r>
-        <w:t>ALK_range_g_</w:t>
-      </w:r>
-      <w:proofErr w:type="gramStart"/>
-      <w:r>
-        <w:t>lo</w:t>
-      </w:r>
-      <w:proofErr w:type="spellEnd"/>
-      <w:r>
-        <w:t>(</w:t>
-      </w:r>
-      <w:proofErr w:type="spellStart"/>
-      <w:proofErr w:type="gramEnd"/>
-      <w:r>
-        <w:t>ALK_finder</w:t>
-      </w:r>
-      <w:proofErr w:type="spellEnd"/>
-      <w:r>
-        <w:t>)=column(ALK_range_use,1);</w:t>
-      </w:r>
-    </w:p>
-    <w:p>
-      <w:proofErr w:type="spellStart"/>
-      <w:r>
-        <w:t>ALK_range_g_</w:t>
-      </w:r>
-      <w:proofErr w:type="gramStart"/>
-      <w:r>
-        <w:t>hi</w:t>
-      </w:r>
-      <w:proofErr w:type="spellEnd"/>
-      <w:r>
-        <w:t>(</w:t>
-      </w:r>
-      <w:proofErr w:type="spellStart"/>
-      <w:proofErr w:type="gramEnd"/>
-      <w:r>
-        <w:t>ALK_finder</w:t>
-      </w:r>
-      <w:proofErr w:type="spellEnd"/>
-      <w:r>
-        <w:t>)=column(ALK_range_use,2);</w:t>
+        <w:t>ALK_range_use=calc_ALK_range(len_bins,use_Ave_Size_W,use_SD_Size,ALK_tolerance);</w:t>
+      </w:r>
+    </w:p>
+    <w:p>
+      <w:r>
+        <w:t>ALK_range_g_lo(ALK_finder)=column(ALK_range_use,1);</w:t>
+      </w:r>
+    </w:p>
+    <w:p>
+      <w:r>
+        <w:t>ALK_range_g_hi(ALK_finder)=column(ALK_range_use,2);</w:t>
       </w:r>
     </w:p>
     <w:p>
@@ -4873,49 +4293,24 @@
     </w:p>
     <w:p/>
     <w:p>
-      <w:proofErr w:type="gramStart"/>
-      <w:r>
-        <w:t>optimal</w:t>
-      </w:r>
-      <w:proofErr w:type="gramEnd"/>
-      <w:r>
-        <w:t xml:space="preserve"> setting for the tail seems to be 0.0001</w:t>
-      </w:r>
-    </w:p>
-    <w:p>
-      <w:proofErr w:type="gramStart"/>
-      <w:r>
-        <w:t>getting</w:t>
-      </w:r>
-      <w:proofErr w:type="gramEnd"/>
-      <w:r>
-        <w:t xml:space="preserve"> more iterations per second with more compression,</w:t>
-      </w:r>
-    </w:p>
-    <w:p>
-      <w:proofErr w:type="gramStart"/>
-      <w:r>
-        <w:t>but</w:t>
-      </w:r>
-      <w:proofErr w:type="gramEnd"/>
-      <w:r>
-        <w:t xml:space="preserve"> more iterations are needed to converge</w:t>
-      </w:r>
-    </w:p>
-    <w:p>
-      <w:proofErr w:type="gramStart"/>
-      <w:r>
-        <w:t>very</w:t>
-      </w:r>
-      <w:proofErr w:type="gramEnd"/>
-      <w:r>
-        <w:t xml:space="preserve"> big tails (0.05) are much faster, but don't get same biomass and </w:t>
-      </w:r>
-      <w:proofErr w:type="spellStart"/>
-      <w:r>
-        <w:t>logL</w:t>
-      </w:r>
-      <w:proofErr w:type="spellEnd"/>
+      <w:r>
+        <w:t>optimal setting for the tail seems to be 0.0001</w:t>
+      </w:r>
+    </w:p>
+    <w:p>
+      <w:r>
+        <w:t>getting more iterations per second with more compression,</w:t>
+      </w:r>
+    </w:p>
+    <w:p>
+      <w:r>
+        <w:t>but more iterations are needed to converge</w:t>
+      </w:r>
+    </w:p>
+    <w:p>
+      <w:r>
+        <w:t>very big tails (0.05) are much faster, but don't get same biomass and logL</w:t>
+      </w:r>
     </w:p>
     <w:p>
       <w:pPr>
@@ -4939,29 +4334,13 @@
       <w:bookmarkStart w:id="14" w:name="_Toc433025066"/>
       <w:r>
         <w:lastRenderedPageBreak/>
-        <w:t xml:space="preserve">Composition likelihood option – </w:t>
-      </w:r>
-      <w:proofErr w:type="spellStart"/>
-      <w:r>
-        <w:t>Dirichlet</w:t>
-      </w:r>
-      <w:proofErr w:type="spellEnd"/>
-      <w:r>
-        <w:t xml:space="preserve"> multinomial</w:t>
+        <w:t>Composition likelihood option – Dirichlet multinomial</w:t>
       </w:r>
       <w:bookmarkEnd w:id="14"/>
     </w:p>
     <w:p>
       <w:r>
-        <w:t xml:space="preserve">Add option to allow for </w:t>
-      </w:r>
-      <w:proofErr w:type="spellStart"/>
-      <w:r>
-        <w:t>dirichlet</w:t>
-      </w:r>
-      <w:proofErr w:type="spellEnd"/>
-      <w:r>
-        <w:t xml:space="preserve"> multinomial likelihood</w:t>
+        <w:t>Add option to allow for dirichlet multinomial likelihood</w:t>
       </w:r>
     </w:p>
     <w:p>
@@ -4995,15 +4374,7 @@
         <w:t>A</w:t>
       </w:r>
       <w:r>
-        <w:t xml:space="preserve">rea-specific </w:t>
-      </w:r>
-      <w:proofErr w:type="spellStart"/>
-      <w:r>
-        <w:t>spawner</w:t>
-      </w:r>
-      <w:proofErr w:type="spellEnd"/>
-      <w:r>
-        <w:t>-recruitment</w:t>
+        <w:t>rea-specific spawner-recruitment</w:t>
       </w:r>
       <w:bookmarkEnd w:id="15"/>
       <w:r>
@@ -5016,15 +4387,7 @@
         <w:contextualSpacing/>
       </w:pPr>
       <w:r>
-        <w:t xml:space="preserve">5.  Conceptual problem in equilibrium </w:t>
-      </w:r>
-      <w:proofErr w:type="spellStart"/>
-      <w:r>
-        <w:t>calcs</w:t>
-      </w:r>
-      <w:proofErr w:type="spellEnd"/>
-      <w:r>
-        <w:t xml:space="preserve"> if fish move between areas</w:t>
+        <w:t>5.  Conceptual problem in equilibrium calcs if fish move between areas</w:t>
       </w:r>
     </w:p>
     <w:p>
@@ -5032,21 +4395,8 @@
         <w:spacing w:before="100" w:beforeAutospacing="1" w:after="100" w:afterAutospacing="1"/>
         <w:contextualSpacing/>
       </w:pPr>
-      <w:proofErr w:type="spellStart"/>
-      <w:r>
-        <w:t>Equil_Calc</w:t>
-      </w:r>
-      <w:proofErr w:type="spellEnd"/>
-      <w:r>
-        <w:t xml:space="preserve"> takes some total recruitment (</w:t>
-      </w:r>
-      <w:proofErr w:type="spellStart"/>
-      <w:r>
-        <w:t>Equ_Recr</w:t>
-      </w:r>
-      <w:proofErr w:type="spellEnd"/>
-      <w:r>
-        <w:t>)</w:t>
+      <w:r>
+        <w:t>Equil_Calc takes some total recruitment (Equ_Recr)</w:t>
       </w:r>
     </w:p>
     <w:p>
@@ -5054,51 +4404,14 @@
         <w:spacing w:before="100" w:beforeAutospacing="1" w:after="100" w:afterAutospacing="1"/>
         <w:contextualSpacing/>
       </w:pPr>
-      <w:proofErr w:type="gramStart"/>
-      <w:r>
-        <w:t>it</w:t>
-      </w:r>
-      <w:proofErr w:type="gramEnd"/>
-      <w:r>
-        <w:t xml:space="preserve"> distributes according to </w:t>
-      </w:r>
-      <w:proofErr w:type="spellStart"/>
-      <w:r>
-        <w:t>recr_dist,then</w:t>
-      </w:r>
-      <w:proofErr w:type="spellEnd"/>
-      <w:r>
-        <w:t xml:space="preserve"> calculates equilibrium numbers at age taking into account F and movement between areas if outputs a value for total SPR (</w:t>
-      </w:r>
-      <w:proofErr w:type="spellStart"/>
-      <w:r>
-        <w:t>spawners</w:t>
-      </w:r>
-      <w:proofErr w:type="spellEnd"/>
-      <w:r>
-        <w:t xml:space="preserve"> per recruit)</w:t>
+      <w:r>
+        <w:t>it distributes according to recr_dist,then calculates equilibrium numbers at age taking into account F and movement between areas if outputs a value for total SPR (spawners per recruit)</w:t>
       </w:r>
       <w:r>
         <w:t xml:space="preserve"> </w:t>
       </w:r>
       <w:r>
-        <w:t xml:space="preserve">then SPR is input to </w:t>
-      </w:r>
-      <w:proofErr w:type="spellStart"/>
-      <w:r>
-        <w:t>Equ_Spawn_Recr_Fxn</w:t>
-      </w:r>
-      <w:proofErr w:type="spellEnd"/>
-      <w:r>
-        <w:t xml:space="preserve"> to calculate the equilibrium total recruits and </w:t>
-      </w:r>
-      <w:proofErr w:type="spellStart"/>
-      <w:r>
-        <w:t>spawners</w:t>
-      </w:r>
-      <w:proofErr w:type="spellEnd"/>
-      <w:r>
-        <w:t xml:space="preserve"> from this SPR</w:t>
+        <w:t>then SPR is input to Equ_Spawn_Recr_Fxn to calculate the equilibrium total recruits and spawners from this SPR</w:t>
       </w:r>
     </w:p>
     <w:p>
@@ -5131,15 +4444,7 @@
         <w:t xml:space="preserve"> </w:t>
       </w:r>
       <w:r>
-        <w:t xml:space="preserve">so </w:t>
-      </w:r>
-      <w:proofErr w:type="spellStart"/>
-      <w:r>
-        <w:t>equil_calc</w:t>
-      </w:r>
-      <w:proofErr w:type="spellEnd"/>
-      <w:r>
-        <w:t xml:space="preserve"> will need to output area-specific SPR; this seems feasible</w:t>
+        <w:t>so equil_calc will need to output area-specific SPR; this seems feasible</w:t>
       </w:r>
       <w:r>
         <w:t xml:space="preserve"> </w:t>
@@ -5151,21 +4456,8 @@
         <w:t xml:space="preserve"> </w:t>
       </w:r>
       <w:r>
-        <w:t xml:space="preserve">in </w:t>
-      </w:r>
-      <w:proofErr w:type="spellStart"/>
-      <w:r>
-        <w:t>equil_calc</w:t>
-      </w:r>
-      <w:proofErr w:type="spellEnd"/>
-      <w:r>
-        <w:t xml:space="preserve"> will depend on the SPB by area calculated by </w:t>
-      </w:r>
-      <w:proofErr w:type="spellStart"/>
-      <w:r>
-        <w:t>equil_calc</w:t>
-      </w:r>
-      <w:proofErr w:type="spellEnd"/>
+        <w:t>in equil_calc will depend on the SPB by area calculated by equil_calc</w:t>
+      </w:r>
     </w:p>
     <w:p>
       <w:pPr>
@@ -5179,28 +4471,7 @@
         <w:contextualSpacing/>
       </w:pPr>
       <w:r>
-        <w:t xml:space="preserve">6.  Need to reconcile the area-aspect of </w:t>
-      </w:r>
-      <w:proofErr w:type="spellStart"/>
-      <w:r>
-        <w:t>recr_dist</w:t>
-      </w:r>
-      <w:proofErr w:type="spellEnd"/>
-      <w:r>
-        <w:t xml:space="preserve"> with the R=</w:t>
-      </w:r>
-      <w:proofErr w:type="gramStart"/>
-      <w:r>
-        <w:t>F(</w:t>
-      </w:r>
-      <w:proofErr w:type="spellStart"/>
-      <w:proofErr w:type="gramEnd"/>
-      <w:r>
-        <w:t>SPB_area</w:t>
-      </w:r>
-      <w:proofErr w:type="spellEnd"/>
-      <w:r>
-        <w:t>)</w:t>
+        <w:t>6.  Need to reconcile the area-aspect of recr_dist with the R=F(SPB_area)</w:t>
       </w:r>
       <w:r>
         <w:t xml:space="preserve"> </w:t>
@@ -5244,13 +4515,8 @@
         <w:spacing w:before="100" w:beforeAutospacing="1" w:after="100" w:afterAutospacing="1"/>
         <w:contextualSpacing/>
       </w:pPr>
-      <w:proofErr w:type="gramStart"/>
-      <w:r>
-        <w:t>does</w:t>
-      </w:r>
-      <w:proofErr w:type="gramEnd"/>
-      <w:r>
-        <w:t xml:space="preserve"> global R=E(sum B)  equal  R = sum (E(Ba))  ??</w:t>
+      <w:r>
+        <w:t>does global R=E(sum B)  equal  R = sum (E(Ba))  ??</w:t>
       </w:r>
     </w:p>
     <w:p>
@@ -5264,13 +4530,8 @@
         <w:spacing w:before="100" w:beforeAutospacing="1" w:after="100" w:afterAutospacing="1"/>
         <w:contextualSpacing/>
       </w:pPr>
-      <w:proofErr w:type="gramStart"/>
-      <w:r>
-        <w:t>current</w:t>
-      </w:r>
-      <w:proofErr w:type="gramEnd"/>
-      <w:r>
-        <w:t xml:space="preserve"> approach:</w:t>
+      <w:r>
+        <w:t>current approach:</w:t>
       </w:r>
     </w:p>
     <w:p>
@@ -5288,13 +4549,8 @@
         <w:contextualSpacing/>
       </w:pPr>
       <w:r>
-        <w:t xml:space="preserve">2.  Call </w:t>
-      </w:r>
-      <w:proofErr w:type="spellStart"/>
-      <w:r>
-        <w:t>equil_calc</w:t>
-      </w:r>
-      <w:proofErr w:type="spellEnd"/>
+        <w:t>2.  Call equil_calc</w:t>
+      </w:r>
     </w:p>
     <w:p>
       <w:pPr>
@@ -5302,21 +4558,8 @@
         <w:contextualSpacing/>
       </w:pPr>
       <w:r>
-        <w:t xml:space="preserve"> </w:t>
-      </w:r>
-      <w:proofErr w:type="gramStart"/>
-      <w:r>
-        <w:t>a.  distribute</w:t>
-      </w:r>
-      <w:proofErr w:type="gramEnd"/>
-      <w:r>
-        <w:t xml:space="preserve"> R to areas according to </w:t>
-      </w:r>
-      <w:proofErr w:type="spellStart"/>
-      <w:r>
-        <w:t>recr_dist</w:t>
-      </w:r>
-      <w:proofErr w:type="spellEnd"/>
+        <w:t xml:space="preserve"> a.  distribute R to areas according to recr_dist</w:t>
+      </w:r>
     </w:p>
     <w:p>
       <w:pPr>
@@ -5324,15 +4567,7 @@
         <w:contextualSpacing/>
       </w:pPr>
       <w:r>
-        <w:t xml:space="preserve"> </w:t>
-      </w:r>
-      <w:proofErr w:type="gramStart"/>
-      <w:r>
-        <w:t>b.  loop</w:t>
-      </w:r>
-      <w:proofErr w:type="gramEnd"/>
-      <w:r>
-        <w:t xml:space="preserve"> areas within ages</w:t>
+        <w:t xml:space="preserve"> b.  loop areas within ages</w:t>
       </w:r>
     </w:p>
     <w:p>
@@ -5341,23 +4576,7 @@
         <w:contextualSpacing/>
       </w:pPr>
       <w:r>
-        <w:t xml:space="preserve"> </w:t>
-      </w:r>
-      <w:proofErr w:type="gramStart"/>
-      <w:r>
-        <w:t>c.  for</w:t>
-      </w:r>
-      <w:proofErr w:type="gramEnd"/>
-      <w:r>
-        <w:t xml:space="preserve"> each age,/area </w:t>
-      </w:r>
-      <w:proofErr w:type="spellStart"/>
-      <w:r>
-        <w:t>calc</w:t>
-      </w:r>
-      <w:proofErr w:type="spellEnd"/>
-      <w:r>
-        <w:t xml:space="preserve"> SPB, Yield, Survivors</w:t>
+        <w:t xml:space="preserve"> c.  for each age,/area calc SPB, Yield, Survivors</w:t>
       </w:r>
     </w:p>
     <w:p>
@@ -5366,15 +4585,7 @@
         <w:contextualSpacing/>
       </w:pPr>
       <w:r>
-        <w:t xml:space="preserve"> </w:t>
-      </w:r>
-      <w:proofErr w:type="gramStart"/>
-      <w:r>
-        <w:t>d.  for</w:t>
-      </w:r>
-      <w:proofErr w:type="gramEnd"/>
-      <w:r>
-        <w:t xml:space="preserve"> each age mix survivors among areas according to movement specs</w:t>
+        <w:t xml:space="preserve"> d.  for each age mix survivors among areas according to movement specs</w:t>
       </w:r>
     </w:p>
     <w:p>
@@ -5383,21 +4594,8 @@
         <w:contextualSpacing/>
       </w:pPr>
       <w:r>
-        <w:t xml:space="preserve"> </w:t>
-      </w:r>
-      <w:proofErr w:type="gramStart"/>
-      <w:r>
-        <w:t>e.  accumulate</w:t>
-      </w:r>
-      <w:proofErr w:type="gramEnd"/>
-      <w:r>
-        <w:t xml:space="preserve"> total SPB and Yield and return from </w:t>
-      </w:r>
-      <w:proofErr w:type="spellStart"/>
-      <w:r>
-        <w:t>equil_calc</w:t>
-      </w:r>
-      <w:proofErr w:type="spellEnd"/>
+        <w:t xml:space="preserve"> e.  accumulate total SPB and Yield and return from equil_calc</w:t>
+      </w:r>
     </w:p>
     <w:p>
       <w:pPr>
@@ -5405,17 +4603,7 @@
         <w:contextualSpacing/>
       </w:pPr>
       <w:r>
-        <w:t xml:space="preserve">3.  </w:t>
-      </w:r>
-      <w:proofErr w:type="spellStart"/>
-      <w:proofErr w:type="gramStart"/>
-      <w:r>
-        <w:t>calc</w:t>
-      </w:r>
-      <w:proofErr w:type="spellEnd"/>
-      <w:proofErr w:type="gramEnd"/>
-      <w:r>
-        <w:t xml:space="preserve"> SPB/R and Yield/R</w:t>
+        <w:t>3.  calc SPB/R and Yield/R</w:t>
       </w:r>
     </w:p>
     <w:p>
@@ -5424,47 +4612,7 @@
         <w:contextualSpacing/>
       </w:pPr>
       <w:r>
-        <w:t xml:space="preserve">4.  </w:t>
-      </w:r>
-      <w:proofErr w:type="gramStart"/>
-      <w:r>
-        <w:t>call</w:t>
-      </w:r>
-      <w:proofErr w:type="gramEnd"/>
-      <w:r>
-        <w:t xml:space="preserve"> </w:t>
-      </w:r>
-      <w:proofErr w:type="spellStart"/>
-      <w:r>
-        <w:t>Equ_Spawn_Recr_Fxn</w:t>
-      </w:r>
-      <w:proofErr w:type="spellEnd"/>
-      <w:r>
-        <w:t xml:space="preserve"> to get </w:t>
-      </w:r>
-      <w:proofErr w:type="spellStart"/>
-      <w:r>
-        <w:t>B_equil</w:t>
-      </w:r>
-      <w:proofErr w:type="spellEnd"/>
-      <w:r>
-        <w:t xml:space="preserve"> and </w:t>
-      </w:r>
-      <w:proofErr w:type="spellStart"/>
-      <w:r>
-        <w:t>R_equil</w:t>
-      </w:r>
-      <w:proofErr w:type="spellEnd"/>
-      <w:r>
-        <w:t xml:space="preserve"> from SPB/R and SR </w:t>
-      </w:r>
-      <w:proofErr w:type="spellStart"/>
-      <w:r>
-        <w:t>parms</w:t>
-      </w:r>
-      <w:proofErr w:type="spellEnd"/>
-      <w:r>
-        <w:t xml:space="preserve"> </w:t>
+        <w:t xml:space="preserve">4.  call Equ_Spawn_Recr_Fxn to get B_equil and R_equil from SPB/R and SR parms </w:t>
       </w:r>
     </w:p>
     <w:p>
@@ -5479,15 +4627,7 @@
         <w:contextualSpacing/>
       </w:pPr>
       <w:r>
-        <w:t xml:space="preserve">Proposed two-stage iterative area-specific approach for equilibrium </w:t>
-      </w:r>
-      <w:proofErr w:type="spellStart"/>
-      <w:r>
-        <w:t>calcs</w:t>
-      </w:r>
-      <w:proofErr w:type="spellEnd"/>
-      <w:r>
-        <w:t>:</w:t>
+        <w:t>Proposed two-stage iterative area-specific approach for equilibrium calcs:</w:t>
       </w:r>
     </w:p>
     <w:p>
@@ -5495,13 +4635,8 @@
         <w:spacing w:before="100" w:beforeAutospacing="1" w:after="100" w:afterAutospacing="1"/>
         <w:contextualSpacing/>
       </w:pPr>
-      <w:proofErr w:type="gramStart"/>
-      <w:r>
-        <w:t>step</w:t>
-      </w:r>
-      <w:proofErr w:type="gramEnd"/>
-      <w:r>
-        <w:t xml:space="preserve"> A:</w:t>
+      <w:r>
+        <w:t>step A:</w:t>
       </w:r>
     </w:p>
     <w:p>
@@ -5519,13 +4654,8 @@
         <w:contextualSpacing/>
       </w:pPr>
       <w:r>
-        <w:t xml:space="preserve">2.  Call </w:t>
-      </w:r>
-      <w:proofErr w:type="spellStart"/>
-      <w:r>
-        <w:t>equil_calc</w:t>
-      </w:r>
-      <w:proofErr w:type="spellEnd"/>
+        <w:t>2.  Call equil_calc</w:t>
+      </w:r>
     </w:p>
     <w:p>
       <w:pPr>
@@ -5533,23 +4663,7 @@
         <w:contextualSpacing/>
       </w:pPr>
       <w:r>
-        <w:t xml:space="preserve"> </w:t>
-      </w:r>
-      <w:proofErr w:type="gramStart"/>
-      <w:r>
-        <w:t>a.  distribute</w:t>
-      </w:r>
-      <w:proofErr w:type="gramEnd"/>
-      <w:r>
-        <w:t xml:space="preserve"> R to areas according to unfished </w:t>
-      </w:r>
-      <w:proofErr w:type="spellStart"/>
-      <w:r>
-        <w:t>recr_dist</w:t>
-      </w:r>
-      <w:proofErr w:type="spellEnd"/>
-      <w:r>
-        <w:t xml:space="preserve"> (which needs to be defined here)</w:t>
+        <w:t xml:space="preserve"> a.  distribute R to areas according to unfished recr_dist (which needs to be defined here)</w:t>
       </w:r>
     </w:p>
     <w:p>
@@ -5558,15 +4672,7 @@
         <w:contextualSpacing/>
       </w:pPr>
       <w:r>
-        <w:t xml:space="preserve"> </w:t>
-      </w:r>
-      <w:proofErr w:type="gramStart"/>
-      <w:r>
-        <w:t>b.  loop</w:t>
-      </w:r>
-      <w:proofErr w:type="gramEnd"/>
-      <w:r>
-        <w:t xml:space="preserve"> areas within ages</w:t>
+        <w:t xml:space="preserve"> b.  loop areas within ages</w:t>
       </w:r>
     </w:p>
     <w:p>
@@ -5575,23 +4681,7 @@
         <w:contextualSpacing/>
       </w:pPr>
       <w:r>
-        <w:t xml:space="preserve"> </w:t>
-      </w:r>
-      <w:proofErr w:type="gramStart"/>
-      <w:r>
-        <w:t>c.  for</w:t>
-      </w:r>
-      <w:proofErr w:type="gramEnd"/>
-      <w:r>
-        <w:t xml:space="preserve"> each age,/area </w:t>
-      </w:r>
-      <w:proofErr w:type="spellStart"/>
-      <w:r>
-        <w:t>calc</w:t>
-      </w:r>
-      <w:proofErr w:type="spellEnd"/>
-      <w:r>
-        <w:t xml:space="preserve"> SPB, Yield, Survivors</w:t>
+        <w:t xml:space="preserve"> c.  for each age,/area calc SPB, Yield, Survivors</w:t>
       </w:r>
     </w:p>
     <w:p>
@@ -5600,15 +4690,7 @@
         <w:contextualSpacing/>
       </w:pPr>
       <w:r>
-        <w:t xml:space="preserve"> </w:t>
-      </w:r>
-      <w:proofErr w:type="gramStart"/>
-      <w:r>
-        <w:t>d.  for</w:t>
-      </w:r>
-      <w:proofErr w:type="gramEnd"/>
-      <w:r>
-        <w:t xml:space="preserve"> each age mix survivors among areas according to movement specs</w:t>
+        <w:t xml:space="preserve"> d.  for each age mix survivors among areas according to movement specs</w:t>
       </w:r>
     </w:p>
     <w:p>
@@ -5617,21 +4699,8 @@
         <w:contextualSpacing/>
       </w:pPr>
       <w:r>
-        <w:t xml:space="preserve"> </w:t>
-      </w:r>
-      <w:proofErr w:type="gramStart"/>
-      <w:r>
-        <w:t>e.  accumulate</w:t>
-      </w:r>
-      <w:proofErr w:type="gramEnd"/>
-      <w:r>
-        <w:t xml:space="preserve"> total and area-specific total SPB and Yield and return from </w:t>
-      </w:r>
-      <w:proofErr w:type="spellStart"/>
-      <w:r>
-        <w:t>equil_calc</w:t>
-      </w:r>
-      <w:proofErr w:type="spellEnd"/>
+        <w:t xml:space="preserve"> e.  accumulate total and area-specific total SPB and Yield and return from equil_calc</w:t>
+      </w:r>
     </w:p>
     <w:p>
       <w:pPr>
@@ -5639,17 +4708,7 @@
         <w:contextualSpacing/>
       </w:pPr>
       <w:r>
-        <w:t xml:space="preserve">3.  </w:t>
-      </w:r>
-      <w:proofErr w:type="spellStart"/>
-      <w:proofErr w:type="gramStart"/>
-      <w:r>
-        <w:t>calc</w:t>
-      </w:r>
-      <w:proofErr w:type="spellEnd"/>
-      <w:proofErr w:type="gramEnd"/>
-      <w:r>
-        <w:t xml:space="preserve"> area-specific SPB/R and Yield/R, using area-specific R</w:t>
+        <w:t>3.  calc area-specific SPB/R and Yield/R, using area-specific R</w:t>
       </w:r>
     </w:p>
     <w:p>
@@ -5659,47 +4718,7 @@
       </w:pPr>
       <w:r>
         <w:lastRenderedPageBreak/>
-        <w:t xml:space="preserve">4.  </w:t>
-      </w:r>
-      <w:proofErr w:type="gramStart"/>
-      <w:r>
-        <w:t>call</w:t>
-      </w:r>
-      <w:proofErr w:type="gramEnd"/>
-      <w:r>
-        <w:t xml:space="preserve"> </w:t>
-      </w:r>
-      <w:proofErr w:type="spellStart"/>
-      <w:r>
-        <w:t>Equ_Spawn_Recr_Fxn</w:t>
-      </w:r>
-      <w:proofErr w:type="spellEnd"/>
-      <w:r>
-        <w:t xml:space="preserve"> for each area to get </w:t>
-      </w:r>
-      <w:proofErr w:type="spellStart"/>
-      <w:r>
-        <w:t>B_equil</w:t>
-      </w:r>
-      <w:proofErr w:type="spellEnd"/>
-      <w:r>
-        <w:t xml:space="preserve"> and </w:t>
-      </w:r>
-      <w:proofErr w:type="spellStart"/>
-      <w:r>
-        <w:t>R_equil</w:t>
-      </w:r>
-      <w:proofErr w:type="spellEnd"/>
-      <w:r>
-        <w:t xml:space="preserve"> from SPB/R and SR </w:t>
-      </w:r>
-      <w:proofErr w:type="spellStart"/>
-      <w:r>
-        <w:t>parms</w:t>
-      </w:r>
-      <w:proofErr w:type="spellEnd"/>
-      <w:r>
-        <w:t xml:space="preserve"> </w:t>
+        <w:t xml:space="preserve">4.  call Equ_Spawn_Recr_Fxn for each area to get B_equil and R_equil from SPB/R and SR parms </w:t>
       </w:r>
     </w:p>
     <w:p>
@@ -5708,29 +4727,8 @@
         <w:contextualSpacing/>
       </w:pPr>
       <w:r>
-        <w:t xml:space="preserve">5.  </w:t>
-      </w:r>
-      <w:proofErr w:type="gramStart"/>
-      <w:r>
-        <w:t>sum</w:t>
-      </w:r>
-      <w:proofErr w:type="gramEnd"/>
-      <w:r>
-        <w:t xml:space="preserve"> across areas to get adjusted total </w:t>
-      </w:r>
-      <w:proofErr w:type="spellStart"/>
-      <w:r>
-        <w:t>B_equil</w:t>
-      </w:r>
-      <w:proofErr w:type="spellEnd"/>
-      <w:r>
-        <w:t xml:space="preserve"> and </w:t>
-      </w:r>
-      <w:proofErr w:type="spellStart"/>
-      <w:r>
-        <w:t>R_equil</w:t>
-      </w:r>
-      <w:proofErr w:type="spellEnd"/>
+        <w:t>5.  sum across areas to get adjusted total B_equil and R_equil</w:t>
+      </w:r>
     </w:p>
     <w:p>
       <w:pPr>
@@ -5738,42 +4736,16 @@
         <w:contextualSpacing/>
       </w:pPr>
       <w:r>
-        <w:t xml:space="preserve">6.  </w:t>
-      </w:r>
-      <w:proofErr w:type="gramStart"/>
-      <w:r>
-        <w:t>use</w:t>
-      </w:r>
-      <w:proofErr w:type="gramEnd"/>
-      <w:r>
-        <w:t xml:space="preserve"> ratio of </w:t>
-      </w:r>
-      <w:proofErr w:type="spellStart"/>
-      <w:r>
-        <w:t>B_equils</w:t>
-      </w:r>
-      <w:proofErr w:type="spellEnd"/>
-      <w:r>
-        <w:t xml:space="preserve"> among areas to calculate adjustment to </w:t>
-      </w:r>
-      <w:proofErr w:type="spellStart"/>
-      <w:r>
-        <w:t>recr_dist</w:t>
-      </w:r>
-      <w:proofErr w:type="spellEnd"/>
+        <w:t>6.  use ratio of B_equils among areas to calculate adjustment to recr_dist</w:t>
+      </w:r>
     </w:p>
     <w:p>
       <w:pPr>
         <w:spacing w:before="100" w:beforeAutospacing="1" w:after="100" w:afterAutospacing="1"/>
         <w:contextualSpacing/>
       </w:pPr>
-      <w:proofErr w:type="gramStart"/>
-      <w:r>
-        <w:t>step</w:t>
-      </w:r>
-      <w:proofErr w:type="gramEnd"/>
-      <w:r>
-        <w:t xml:space="preserve"> B:</w:t>
+      <w:r>
+        <w:t>step B:</w:t>
       </w:r>
     </w:p>
     <w:p>
@@ -5782,21 +4754,8 @@
         <w:contextualSpacing/>
       </w:pPr>
       <w:r>
-        <w:t xml:space="preserve">7.  call </w:t>
-      </w:r>
-      <w:proofErr w:type="spellStart"/>
-      <w:r>
-        <w:t>equil_calc</w:t>
-      </w:r>
-      <w:proofErr w:type="spellEnd"/>
-      <w:r>
-        <w:t xml:space="preserve"> again, using the adjusted </w:t>
-      </w:r>
-      <w:proofErr w:type="spellStart"/>
-      <w:r>
-        <w:t>recr_dist</w:t>
-      </w:r>
-      <w:proofErr w:type="spellEnd"/>
+        <w:t>7.  call equil_calc again, using the adjusted recr_dist</w:t>
+      </w:r>
     </w:p>
     <w:p>
       <w:pPr>
@@ -5851,36 +4810,13 @@
     </w:p>
     <w:p/>
     <w:p>
-      <w:proofErr w:type="gramStart"/>
-      <w:r>
-        <w:t>currently</w:t>
-      </w:r>
-      <w:proofErr w:type="gramEnd"/>
-      <w:r>
-        <w:t xml:space="preserve"> bycatch fleets must use </w:t>
-      </w:r>
-      <w:proofErr w:type="spellStart"/>
-      <w:r>
-        <w:t>F_Method</w:t>
-      </w:r>
-      <w:proofErr w:type="spellEnd"/>
-      <w:r>
-        <w:t xml:space="preserve">=2 and are excluded from the catch </w:t>
-      </w:r>
-      <w:proofErr w:type="spellStart"/>
-      <w:r>
-        <w:t>logL</w:t>
-      </w:r>
-      <w:proofErr w:type="spellEnd"/>
-    </w:p>
-    <w:p>
-      <w:proofErr w:type="gramStart"/>
-      <w:r>
-        <w:t>bycatch</w:t>
-      </w:r>
-      <w:proofErr w:type="gramEnd"/>
-      <w:r>
-        <w:t xml:space="preserve"> fleets have selectivity and retention functions, so even though they are considered to have unknown catch levels, this does not mean that their calculated retained catch is zero.</w:t>
+      <w:r>
+        <w:t>currently bycatch fleets must use F_Method=2 and are excluded from the catch logL</w:t>
+      </w:r>
+    </w:p>
+    <w:p>
+      <w:r>
+        <w:t>bycatch fleets have selectivity and retention functions, so even though they are considered to have unknown catch levels, this does not mean that their calculated retained catch is zero.</w:t>
       </w:r>
     </w:p>
     <w:p>
@@ -5914,15 +4850,7 @@
     </w:p>
     <w:p>
       <w:r>
-        <w:t>Because MSY and Yield per recruit are calculated in terms of dead catch, they currently include catch from bycatch fleets.  </w:t>
-      </w:r>
-      <w:proofErr w:type="gramStart"/>
-      <w:r>
-        <w:t>provide</w:t>
-      </w:r>
-      <w:proofErr w:type="gramEnd"/>
-      <w:r>
-        <w:t xml:space="preserve"> option such that:</w:t>
+        <w:t>Because MSY and Yield per recruit are calculated in terms of dead catch, they currently include catch from bycatch fleets.  provide option such that:</w:t>
       </w:r>
     </w:p>
     <w:p>
@@ -5946,15 +4874,7 @@
         </w:numPr>
       </w:pPr>
       <w:r>
-        <w:t xml:space="preserve">F for bycatch only fleets is kept constant in benchmark and forecast, so is not included in any forecast </w:t>
-      </w:r>
-      <w:proofErr w:type="spellStart"/>
-      <w:r>
-        <w:t>cap&amp;allocation</w:t>
-      </w:r>
-      <w:proofErr w:type="spellEnd"/>
-      <w:r>
-        <w:t xml:space="preserve"> calculations.  It will not be part of ABC, but it will still be calculated and reported.  The level of F for bycatch only fleets will then need to be set as a constant, or calculated as a mean from a range of specified years.</w:t>
+        <w:t>F for bycatch only fleets is kept constant in benchmark and forecast, so is not included in any forecast cap&amp;allocation calculations.  It will not be part of ABC, but it will still be calculated and reported.  The level of F for bycatch only fleets will then need to be set as a constant, or calculated as a mean from a range of specified years.</w:t>
       </w:r>
     </w:p>
     <w:sectPr>
@@ -5968,8 +4888,8 @@
 </file>
 
 <file path=word/numbering.xml><?xml version="1.0" encoding="utf-8"?>
-<w:numbering xmlns:wpc="http://schemas.microsoft.com/office/word/2010/wordprocessingCanvas" xmlns:mc="http://schemas.openxmlformats.org/markup-compatibility/2006" xmlns:o="urn:schemas-microsoft-com:office:office" xmlns:r="http://schemas.openxmlformats.org/officeDocument/2006/relationships" xmlns:m="http://schemas.openxmlformats.org/officeDocument/2006/math" xmlns:v="urn:schemas-microsoft-com:vml" xmlns:wp14="http://schemas.microsoft.com/office/word/2010/wordprocessingDrawing" xmlns:wp="http://schemas.openxmlformats.org/drawingml/2006/wordprocessingDrawing" xmlns:w10="urn:schemas-microsoft-com:office:word" xmlns:w="http://schemas.openxmlformats.org/wordprocessingml/2006/main" xmlns:w14="http://schemas.microsoft.com/office/word/2010/wordml" xmlns:wpg="http://schemas.microsoft.com/office/word/2010/wordprocessingGroup" xmlns:wpi="http://schemas.microsoft.com/office/word/2010/wordprocessingInk" xmlns:wne="http://schemas.microsoft.com/office/word/2006/wordml" xmlns:wps="http://schemas.microsoft.com/office/word/2010/wordprocessingShape" mc:Ignorable="w14 wp14">
-  <w:abstractNum w:abstractNumId="0">
+<w:numbering xmlns:wpc="http://schemas.microsoft.com/office/word/2010/wordprocessingCanvas" xmlns:cx="http://schemas.microsoft.com/office/drawing/2014/chartex" xmlns:cx1="http://schemas.microsoft.com/office/drawing/2015/9/8/chartex" xmlns:mc="http://schemas.openxmlformats.org/markup-compatibility/2006" xmlns:o="urn:schemas-microsoft-com:office:office" xmlns:r="http://schemas.openxmlformats.org/officeDocument/2006/relationships" xmlns:m="http://schemas.openxmlformats.org/officeDocument/2006/math" xmlns:v="urn:schemas-microsoft-com:vml" xmlns:wp14="http://schemas.microsoft.com/office/word/2010/wordprocessingDrawing" xmlns:wp="http://schemas.openxmlformats.org/drawingml/2006/wordprocessingDrawing" xmlns:w10="urn:schemas-microsoft-com:office:word" xmlns:w="http://schemas.openxmlformats.org/wordprocessingml/2006/main" xmlns:w14="http://schemas.microsoft.com/office/word/2010/wordml" xmlns:w15="http://schemas.microsoft.com/office/word/2012/wordml" xmlns:w16se="http://schemas.microsoft.com/office/word/2015/wordml/symex" xmlns:wpg="http://schemas.microsoft.com/office/word/2010/wordprocessingGroup" xmlns:wpi="http://schemas.microsoft.com/office/word/2010/wordprocessingInk" xmlns:wne="http://schemas.microsoft.com/office/word/2006/wordml" xmlns:wps="http://schemas.microsoft.com/office/word/2010/wordprocessingShape" mc:Ignorable="w14 w15 w16se wp14">
+  <w:abstractNum w:abstractNumId="0" w15:restartNumberingAfterBreak="0">
     <w:nsid w:val="08606F6A"/>
     <w:multiLevelType w:val="hybridMultilevel"/>
     <w:tmpl w:val="F4FE566A"/>
@@ -6082,7 +5002,7 @@
       </w:rPr>
     </w:lvl>
   </w:abstractNum>
-  <w:abstractNum w:abstractNumId="1">
+  <w:abstractNum w:abstractNumId="1" w15:restartNumberingAfterBreak="0">
     <w:nsid w:val="181C2CD0"/>
     <w:multiLevelType w:val="hybridMultilevel"/>
     <w:tmpl w:val="EA02DBC0"/>
@@ -6222,7 +5142,7 @@
       </w:rPr>
     </w:lvl>
   </w:abstractNum>
-  <w:abstractNum w:abstractNumId="2">
+  <w:abstractNum w:abstractNumId="2" w15:restartNumberingAfterBreak="0">
     <w:nsid w:val="1F746898"/>
     <w:multiLevelType w:val="hybridMultilevel"/>
     <w:tmpl w:val="D206D52A"/>
@@ -6335,7 +5255,7 @@
       </w:rPr>
     </w:lvl>
   </w:abstractNum>
-  <w:abstractNum w:abstractNumId="3">
+  <w:abstractNum w:abstractNumId="3" w15:restartNumberingAfterBreak="0">
     <w:nsid w:val="42795670"/>
     <w:multiLevelType w:val="hybridMultilevel"/>
     <w:tmpl w:val="8BEC55F2"/>
@@ -6448,7 +5368,7 @@
       </w:rPr>
     </w:lvl>
   </w:abstractNum>
-  <w:abstractNum w:abstractNumId="4">
+  <w:abstractNum w:abstractNumId="4" w15:restartNumberingAfterBreak="0">
     <w:nsid w:val="5BC27E48"/>
     <w:multiLevelType w:val="hybridMultilevel"/>
     <w:tmpl w:val="C1BA9410"/>
@@ -6588,7 +5508,7 @@
       </w:rPr>
     </w:lvl>
   </w:abstractNum>
-  <w:abstractNum w:abstractNumId="5">
+  <w:abstractNum w:abstractNumId="5" w15:restartNumberingAfterBreak="0">
     <w:nsid w:val="65F94871"/>
     <w:multiLevelType w:val="hybridMultilevel"/>
     <w:tmpl w:val="D4DA3692"/>
@@ -6701,7 +5621,7 @@
       </w:rPr>
     </w:lvl>
   </w:abstractNum>
-  <w:abstractNum w:abstractNumId="6">
+  <w:abstractNum w:abstractNumId="6" w15:restartNumberingAfterBreak="0">
     <w:nsid w:val="72527690"/>
     <w:multiLevelType w:val="hybridMultilevel"/>
     <w:tmpl w:val="A140AF40"/>
@@ -6814,7 +5734,7 @@
       </w:rPr>
     </w:lvl>
   </w:abstractNum>
-  <w:abstractNum w:abstractNumId="7">
+  <w:abstractNum w:abstractNumId="7" w15:restartNumberingAfterBreak="0">
     <w:nsid w:val="7545388B"/>
     <w:multiLevelType w:val="hybridMultilevel"/>
     <w:tmpl w:val="CA44417A"/>
@@ -6927,7 +5847,7 @@
       </w:rPr>
     </w:lvl>
   </w:abstractNum>
-  <w:abstractNum w:abstractNumId="8">
+  <w:abstractNum w:abstractNumId="8" w15:restartNumberingAfterBreak="0">
     <w:nsid w:val="7DFF7FE6"/>
     <w:multiLevelType w:val="hybridMultilevel"/>
     <w:tmpl w:val="B9AEF444"/>
@@ -7071,7 +5991,7 @@
 </file>
 
 <file path=word/styles.xml><?xml version="1.0" encoding="utf-8"?>
-<w:styles xmlns:mc="http://schemas.openxmlformats.org/markup-compatibility/2006" xmlns:r="http://schemas.openxmlformats.org/officeDocument/2006/relationships" xmlns:w="http://schemas.openxmlformats.org/wordprocessingml/2006/main" xmlns:w14="http://schemas.microsoft.com/office/word/2010/wordml" mc:Ignorable="w14">
+<w:styles xmlns:mc="http://schemas.openxmlformats.org/markup-compatibility/2006" xmlns:r="http://schemas.openxmlformats.org/officeDocument/2006/relationships" xmlns:w="http://schemas.openxmlformats.org/wordprocessingml/2006/main" xmlns:w14="http://schemas.microsoft.com/office/word/2010/wordml" xmlns:w15="http://schemas.microsoft.com/office/word/2012/wordml" xmlns:w16se="http://schemas.microsoft.com/office/word/2015/wordml/symex" mc:Ignorable="w14 w15 w16se">
   <w:docDefaults>
     <w:rPrDefault>
       <w:rPr>
@@ -7087,577 +6007,378 @@
       </w:pPr>
     </w:pPrDefault>
   </w:docDefaults>
-  <w:latentStyles w:defLockedState="0" w:defUIPriority="99" w:defSemiHidden="1" w:defUnhideWhenUsed="1" w:defQFormat="0" w:count="267">
-    <w:lsdException w:name="Normal" w:semiHidden="0" w:uiPriority="0" w:unhideWhenUsed="0" w:qFormat="1"/>
-    <w:lsdException w:name="heading 1" w:semiHidden="0" w:uiPriority="9" w:unhideWhenUsed="0" w:qFormat="1"/>
-    <w:lsdException w:name="heading 2" w:uiPriority="9" w:qFormat="1"/>
-    <w:lsdException w:name="heading 3" w:uiPriority="9" w:qFormat="1"/>
-    <w:lsdException w:name="heading 4" w:uiPriority="9" w:qFormat="1"/>
-    <w:lsdException w:name="heading 5" w:uiPriority="9" w:qFormat="1"/>
-    <w:lsdException w:name="heading 6" w:uiPriority="9" w:qFormat="1"/>
-    <w:lsdException w:name="heading 7" w:uiPriority="9" w:qFormat="1"/>
-    <w:lsdException w:name="heading 8" w:uiPriority="9" w:qFormat="1"/>
-    <w:lsdException w:name="heading 9" w:uiPriority="9" w:qFormat="1"/>
-    <w:lsdException w:name="toc 1" w:uiPriority="39"/>
-    <w:lsdException w:name="toc 2" w:uiPriority="39"/>
-    <w:lsdException w:name="toc 3" w:uiPriority="39"/>
-    <w:lsdException w:name="toc 4" w:uiPriority="39"/>
-    <w:lsdException w:name="toc 5" w:uiPriority="39"/>
-    <w:lsdException w:name="toc 6" w:uiPriority="39"/>
-    <w:lsdException w:name="toc 7" w:uiPriority="39"/>
-    <w:lsdException w:name="toc 8" w:uiPriority="39"/>
-    <w:lsdException w:name="toc 9" w:uiPriority="39"/>
-    <w:lsdException w:name="caption" w:uiPriority="35" w:qFormat="1"/>
-    <w:lsdException w:name="Title" w:semiHidden="0" w:uiPriority="10" w:unhideWhenUsed="0" w:qFormat="1"/>
-    <w:lsdException w:name="Default Paragraph Font" w:uiPriority="1"/>
-    <w:lsdException w:name="Subtitle" w:semiHidden="0" w:uiPriority="11" w:unhideWhenUsed="0" w:qFormat="1"/>
-    <w:lsdException w:name="Strong" w:semiHidden="0" w:uiPriority="22" w:unhideWhenUsed="0" w:qFormat="1"/>
-    <w:lsdException w:name="Emphasis" w:semiHidden="0" w:uiPriority="20" w:unhideWhenUsed="0" w:qFormat="1"/>
-    <w:lsdException w:name="Table Grid" w:semiHidden="0" w:uiPriority="59" w:unhideWhenUsed="0"/>
-    <w:lsdException w:name="Placeholder Text" w:unhideWhenUsed="0"/>
-    <w:lsdException w:name="No Spacing" w:semiHidden="0" w:uiPriority="1" w:unhideWhenUsed="0" w:qFormat="1"/>
-    <w:lsdException w:name="Light Shading" w:semiHidden="0" w:uiPriority="60" w:unhideWhenUsed="0"/>
-    <w:lsdException w:name="Light List" w:semiHidden="0" w:uiPriority="61" w:unhideWhenUsed="0"/>
-    <w:lsdException w:name="Light Grid" w:semiHidden="0" w:uiPriority="62" w:unhideWhenUsed="0"/>
-    <w:lsdException w:name="Medium Shading 1" w:semiHidden="0" w:uiPriority="63" w:unhideWhenUsed="0"/>
-    <w:lsdException w:name="Medium Shading 2" w:semiHidden="0" w:uiPriority="64" w:unhideWhenUsed="0"/>
-    <w:lsdException w:name="Medium List 1" w:semiHidden="0" w:uiPriority="65" w:unhideWhenUsed="0"/>
-    <w:lsdException w:name="Medium List 2" w:semiHidden="0" w:uiPriority="66" w:unhideWhenUsed="0"/>
-    <w:lsdException w:name="Medium Grid 1" w:semiHidden="0" w:uiPriority="67" w:unhideWhenUsed="0"/>
-    <w:lsdException w:name="Medium Grid 2" w:semiHidden="0" w:uiPriority="68" w:unhideWhenUsed="0"/>
-    <w:lsdException w:name="Medium Grid 3" w:semiHidden="0" w:uiPriority="69" w:unhideWhenUsed="0"/>
-    <w:lsdException w:name="Dark List" w:semiHidden="0" w:uiPriority="70" w:unhideWhenUsed="0"/>
-    <w:lsdException w:name="Colorful Shading" w:semiHidden="0" w:uiPriority="71" w:unhideWhenUsed="0"/>
-    <w:lsdException w:name="Colorful List" w:semiHidden="0" w:uiPriority="72" w:unhideWhenUsed="0"/>
-    <w:lsdException w:name="Colorful Grid" w:semiHidden="0" w:uiPriority="73" w:unhideWhenUsed="0"/>
-    <w:lsdException w:name="Light Shading Accent 1" w:semiHidden="0" w:uiPriority="60" w:unhideWhenUsed="0"/>
-    <w:lsdException w:name="Light List Accent 1" w:semiHidden="0" w:uiPriority="61" w:unhideWhenUsed="0"/>
-    <w:lsdException w:name="Light Grid Accent 1" w:semiHidden="0" w:uiPriority="62" w:unhideWhenUsed="0"/>
-    <w:lsdException w:name="Medium Shading 1 Accent 1" w:semiHidden="0" w:uiPriority="63" w:unhideWhenUsed="0"/>
-    <w:lsdException w:name="Medium Shading 2 Accent 1" w:semiHidden="0" w:uiPriority="64" w:unhideWhenUsed="0"/>
-    <w:lsdException w:name="Medium List 1 Accent 1" w:semiHidden="0" w:uiPriority="65" w:unhideWhenUsed="0"/>
-    <w:lsdException w:name="Revision" w:unhideWhenUsed="0"/>
-    <w:lsdException w:name="List Paragraph" w:semiHidden="0" w:uiPriority="34" w:unhideWhenUsed="0" w:qFormat="1"/>
-    <w:lsdException w:name="Quote" w:semiHidden="0" w:uiPriority="29" w:unhideWhenUsed="0" w:qFormat="1"/>
-    <w:lsdException w:name="Intense Quote" w:semiHidden="0" w:uiPriority="30" w:unhideWhenUsed="0" w:qFormat="1"/>
-    <w:lsdException w:name="Medium List 2 Accent 1" w:semiHidden="0" w:uiPriority="66" w:unhideWhenUsed="0"/>
-    <w:lsdException w:name="Medium Grid 1 Accent 1" w:semiHidden="0" w:uiPriority="67" w:unhideWhenUsed="0"/>
-    <w:lsdException w:name="Medium Grid 2 Accent 1" w:semiHidden="0" w:uiPriority="68" w:unhideWhenUsed="0"/>
-    <w:lsdException w:name="Medium Grid 3 Accent 1" w:semiHidden="0" w:uiPriority="69" w:unhideWhenUsed="0"/>
-    <w:lsdException w:name="Dark List Accent 1" w:semiHidden="0" w:uiPriority="70" w:unhideWhenUsed="0"/>
-    <w:lsdException w:name="Colorful Shading Accent 1" w:semiHidden="0" w:uiPriority="71" w:unhideWhenUsed="0"/>
-    <w:lsdException w:name="Colorful List Accent 1" w:semiHidden="0" w:uiPriority="72" w:unhideWhenUsed="0"/>
-    <w:lsdException w:name="Colorful Grid Accent 1" w:semiHidden="0" w:uiPriority="73" w:unhideWhenUsed="0"/>
-    <w:lsdException w:name="Light Shading Accent 2" w:semiHidden="0" w:uiPriority="60" w:unhideWhenUsed="0"/>
-    <w:lsdException w:name="Light List Accent 2" w:semiHidden="0" w:uiPriority="61" w:unhideWhenUsed="0"/>
-    <w:lsdException w:name="Light Grid Accent 2" w:semiHidden="0" w:uiPriority="62" w:unhideWhenUsed="0"/>
-    <w:lsdException w:name="Medium Shading 1 Accent 2" w:semiHidden="0" w:uiPriority="63" w:unhideWhenUsed="0"/>
-    <w:lsdException w:name="Medium Shading 2 Accent 2" w:semiHidden="0" w:uiPriority="64" w:unhideWhenUsed="0"/>
-    <w:lsdException w:name="Medium List 1 Accent 2" w:semiHidden="0" w:uiPriority="65" w:unhideWhenUsed="0"/>
-    <w:lsdException w:name="Medium List 2 Accent 2" w:semiHidden="0" w:uiPriority="66" w:unhideWhenUsed="0"/>
-    <w:lsdException w:name="Medium Grid 1 Accent 2" w:semiHidden="0" w:uiPriority="67" w:unhideWhenUsed="0"/>
-    <w:lsdException w:name="Medium Grid 2 Accent 2" w:semiHidden="0" w:uiPriority="68" w:unhideWhenUsed="0"/>
-    <w:lsdException w:name="Medium Grid 3 Accent 2" w:semiHidden="0" w:uiPriority="69" w:unhideWhenUsed="0"/>
-    <w:lsdException w:name="Dark List Accent 2" w:semiHidden="0" w:uiPriority="70" w:unhideWhenUsed="0"/>
-    <w:lsdException w:name="Colorful Shading Accent 2" w:semiHidden="0" w:uiPriority="71" w:unhideWhenUsed="0"/>
-    <w:lsdException w:name="Colorful List Accent 2" w:semiHidden="0" w:uiPriority="72" w:unhideWhenUsed="0"/>
-    <w:lsdException w:name="Colorful Grid Accent 2" w:semiHidden="0" w:uiPriority="73" w:unhideWhenUsed="0"/>
-    <w:lsdException w:name="Light Shading Accent 3" w:semiHidden="0" w:uiPriority="60" w:unhideWhenUsed="0"/>
-    <w:lsdException w:name="Light List Accent 3" w:semiHidden="0" w:uiPriority="61" w:unhideWhenUsed="0"/>
-    <w:lsdException w:name="Light Grid Accent 3" w:semiHidden="0" w:uiPriority="62" w:unhideWhenUsed="0"/>
-    <w:lsdException w:name="Medium Shading 1 Accent 3" w:semiHidden="0" w:uiPriority="63" w:unhideWhenUsed="0"/>
-    <w:lsdException w:name="Medium Shading 2 Accent 3" w:semiHidden="0" w:uiPriority="64" w:unhideWhenUsed="0"/>
-    <w:lsdException w:name="Medium List 1 Accent 3" w:semiHidden="0" w:uiPriority="65" w:unhideWhenUsed="0"/>
-    <w:lsdException w:name="Medium List 2 Accent 3" w:semiHidden="0" w:uiPriority="66" w:unhideWhenUsed="0"/>
-    <w:lsdException w:name="Medium Grid 1 Accent 3" w:semiHidden="0" w:uiPriority="67" w:unhideWhenUsed="0"/>
-    <w:lsdException w:name="Medium Grid 2 Accent 3" w:semiHidden="0" w:uiPriority="68" w:unhideWhenUsed="0"/>
-    <w:lsdException w:name="Medium Grid 3 Accent 3" w:semiHidden="0" w:uiPriority="69" w:unhideWhenUsed="0"/>
-    <w:lsdException w:name="Dark List Accent 3" w:semiHidden="0" w:uiPriority="70" w:unhideWhenUsed="0"/>
-    <w:lsdException w:name="Colorful Shading Accent 3" w:semiHidden="0" w:uiPriority="71" w:unhideWhenUsed="0"/>
-    <w:lsdException w:name="Colorful List Accent 3" w:semiHidden="0" w:uiPriority="72" w:unhideWhenUsed="0"/>
-    <w:lsdException w:name="Colorful Grid Accent 3" w:semiHidden="0" w:uiPriority="73" w:unhideWhenUsed="0"/>
-    <w:lsdException w:name="Light Shading Accent 4" w:semiHidden="0" w:uiPriority="60" w:unhideWhenUsed="0"/>
-    <w:lsdException w:name="Light List Accent 4" w:semiHidden="0" w:uiPriority="61" w:unhideWhenUsed="0"/>
-    <w:lsdException w:name="Light Grid Accent 4" w:semiHidden="0" w:uiPriority="62" w:unhideWhenUsed="0"/>
-    <w:lsdException w:name="Medium Shading 1 Accent 4" w:semiHidden="0" w:uiPriority="63" w:unhideWhenUsed="0"/>
-    <w:lsdException w:name="Medium Shading 2 Accent 4" w:semiHidden="0" w:uiPriority="64" w:unhideWhenUsed="0"/>
-    <w:lsdException w:name="Medium List 1 Accent 4" w:semiHidden="0" w:uiPriority="65" w:unhideWhenUsed="0"/>
-    <w:lsdException w:name="Medium List 2 Accent 4" w:semiHidden="0" w:uiPriority="66" w:unhideWhenUsed="0"/>
-    <w:lsdException w:name="Medium Grid 1 Accent 4" w:semiHidden="0" w:uiPriority="67" w:unhideWhenUsed="0"/>
-    <w:lsdException w:name="Medium Grid 2 Accent 4" w:semiHidden="0" w:uiPriority="68" w:unhideWhenUsed="0"/>
-    <w:lsdException w:name="Medium Grid 3 Accent 4" w:semiHidden="0" w:uiPriority="69" w:unhideWhenUsed="0"/>
-    <w:lsdException w:name="Dark List Accent 4" w:semiHidden="0" w:uiPriority="70" w:unhideWhenUsed="0"/>
-    <w:lsdException w:name="Colorful Shading Accent 4" w:semiHidden="0" w:uiPriority="71" w:unhideWhenUsed="0"/>
-    <w:lsdException w:name="Colorful List Accent 4" w:semiHidden="0" w:uiPriority="72" w:unhideWhenUsed="0"/>
-    <w:lsdException w:name="Colorful Grid Accent 4" w:semiHidden="0" w:uiPriority="73" w:unhideWhenUsed="0"/>
-    <w:lsdException w:name="Light Shading Accent 5" w:semiHidden="0" w:uiPriority="60" w:unhideWhenUsed="0"/>
-    <w:lsdException w:name="Light List Accent 5" w:semiHidden="0" w:uiPriority="61" w:unhideWhenUsed="0"/>
-    <w:lsdException w:name="Light Grid Accent 5" w:semiHidden="0" w:uiPriority="62" w:unhideWhenUsed="0"/>
-    <w:lsdException w:name="Medium Shading 1 Accent 5" w:semiHidden="0" w:uiPriority="63" w:unhideWhenUsed="0"/>
-    <w:lsdException w:name="Medium Shading 2 Accent 5" w:semiHidden="0" w:uiPriority="64" w:unhideWhenUsed="0"/>
-    <w:lsdException w:name="Medium List 1 Accent 5" w:semiHidden="0" w:uiPriority="65" w:unhideWhenUsed="0"/>
-    <w:lsdException w:name="Medium List 2 Accent 5" w:semiHidden="0" w:uiPriority="66" w:unhideWhenUsed="0"/>
-    <w:lsdException w:name="Medium Grid 1 Accent 5" w:semiHidden="0" w:uiPriority="67" w:unhideWhenUsed="0"/>
-    <w:lsdException w:name="Medium Grid 2 Accent 5" w:semiHidden="0" w:uiPriority="68" w:unhideWhenUsed="0"/>
-    <w:lsdException w:name="Medium Grid 3 Accent 5" w:semiHidden="0" w:uiPriority="69" w:unhideWhenUsed="0"/>
-    <w:lsdException w:name="Dark List Accent 5" w:semiHidden="0" w:uiPriority="70" w:unhideWhenUsed="0"/>
-    <w:lsdException w:name="Colorful Shading Accent 5" w:semiHidden="0" w:uiPriority="71" w:unhideWhenUsed="0"/>
-    <w:lsdException w:name="Colorful List Accent 5" w:semiHidden="0" w:uiPriority="72" w:unhideWhenUsed="0"/>
-    <w:lsdException w:name="Colorful Grid Accent 5" w:semiHidden="0" w:uiPriority="73" w:unhideWhenUsed="0"/>
-    <w:lsdException w:name="Light Shading Accent 6" w:semiHidden="0" w:uiPriority="60" w:unhideWhenUsed="0"/>
-    <w:lsdException w:name="Light List Accent 6" w:semiHidden="0" w:uiPriority="61" w:unhideWhenUsed="0"/>
-    <w:lsdException w:name="Light Grid Accent 6" w:semiHidden="0" w:uiPriority="62" w:unhideWhenUsed="0"/>
-    <w:lsdException w:name="Medium Shading 1 Accent 6" w:semiHidden="0" w:uiPriority="63" w:unhideWhenUsed="0"/>
-    <w:lsdException w:name="Medium Shading 2 Accent 6" w:semiHidden="0" w:uiPriority="64" w:unhideWhenUsed="0"/>
-    <w:lsdException w:name="Medium List 1 Accent 6" w:semiHidden="0" w:uiPriority="65" w:unhideWhenUsed="0"/>
-    <w:lsdException w:name="Medium List 2 Accent 6" w:semiHidden="0" w:uiPriority="66" w:unhideWhenUsed="0"/>
-    <w:lsdException w:name="Medium Grid 1 Accent 6" w:semiHidden="0" w:uiPriority="67" w:unhideWhenUsed="0"/>
-    <w:lsdException w:name="Medium Grid 2 Accent 6" w:semiHidden="0" w:uiPriority="68" w:unhideWhenUsed="0"/>
-    <w:lsdException w:name="Medium Grid 3 Accent 6" w:semiHidden="0" w:uiPriority="69" w:unhideWhenUsed="0"/>
-    <w:lsdException w:name="Dark List Accent 6" w:semiHidden="0" w:uiPriority="70" w:unhideWhenUsed="0"/>
-    <w:lsdException w:name="Colorful Shading Accent 6" w:semiHidden="0" w:uiPriority="71" w:unhideWhenUsed="0"/>
-    <w:lsdException w:name="Colorful List Accent 6" w:semiHidden="0" w:uiPriority="72" w:unhideWhenUsed="0"/>
-    <w:lsdException w:name="Colorful Grid Accent 6" w:semiHidden="0" w:uiPriority="73" w:unhideWhenUsed="0"/>
-    <w:lsdException w:name="Subtle Emphasis" w:semiHidden="0" w:uiPriority="19" w:unhideWhenUsed="0" w:qFormat="1"/>
-    <w:lsdException w:name="Intense Emphasis" w:semiHidden="0" w:uiPriority="21" w:unhideWhenUsed="0" w:qFormat="1"/>
-    <w:lsdException w:name="Subtle Reference" w:semiHidden="0" w:uiPriority="31" w:unhideWhenUsed="0" w:qFormat="1"/>
-    <w:lsdException w:name="Intense Reference" w:semiHidden="0" w:uiPriority="32" w:unhideWhenUsed="0" w:qFormat="1"/>
-    <w:lsdException w:name="Book Title" w:semiHidden="0" w:uiPriority="33" w:unhideWhenUsed="0" w:qFormat="1"/>
-    <w:lsdException w:name="Bibliography" w:uiPriority="37"/>
-    <w:lsdException w:name="TOC Heading" w:uiPriority="39" w:qFormat="1"/>
-  </w:latentStyles>
-  <w:style w:type="paragraph" w:default="1" w:styleId="Normal">
-    <w:name w:val="Normal"/>
-    <w:qFormat/>
-  </w:style>
-  <w:style w:type="paragraph" w:styleId="Heading1">
-    <w:name w:val="heading 1"/>
-    <w:basedOn w:val="Normal"/>
-    <w:next w:val="Normal"/>
-    <w:link w:val="Heading1Char"/>
-    <w:uiPriority w:val="9"/>
-    <w:qFormat/>
-    <w:rsid w:val="00562722"/>
-    <w:pPr>
-      <w:keepNext/>
-      <w:keepLines/>
-      <w:spacing w:before="480" w:after="0"/>
-      <w:outlineLvl w:val="0"/>
-    </w:pPr>
-    <w:rPr>
-      <w:rFonts w:asciiTheme="majorHAnsi" w:eastAsiaTheme="majorEastAsia" w:hAnsiTheme="majorHAnsi" w:cstheme="majorBidi"/>
-      <w:b/>
-      <w:bCs/>
-      <w:color w:val="365F91" w:themeColor="accent1" w:themeShade="BF"/>
-      <w:sz w:val="28"/>
-      <w:szCs w:val="28"/>
-    </w:rPr>
-  </w:style>
-  <w:style w:type="paragraph" w:styleId="Heading2">
-    <w:name w:val="heading 2"/>
-    <w:basedOn w:val="Normal"/>
-    <w:next w:val="Normal"/>
-    <w:link w:val="Heading2Char"/>
-    <w:uiPriority w:val="9"/>
-    <w:unhideWhenUsed/>
-    <w:qFormat/>
-    <w:rsid w:val="00C66555"/>
-    <w:pPr>
-      <w:keepNext/>
-      <w:keepLines/>
-      <w:spacing w:before="200" w:after="0"/>
-      <w:outlineLvl w:val="1"/>
-    </w:pPr>
-    <w:rPr>
-      <w:rFonts w:asciiTheme="majorHAnsi" w:eastAsiaTheme="majorEastAsia" w:hAnsiTheme="majorHAnsi" w:cstheme="majorBidi"/>
-      <w:b/>
-      <w:bCs/>
-      <w:color w:val="4F81BD" w:themeColor="accent1"/>
-      <w:sz w:val="26"/>
-      <w:szCs w:val="26"/>
-    </w:rPr>
-  </w:style>
-  <w:style w:type="paragraph" w:styleId="Heading4">
-    <w:name w:val="heading 4"/>
-    <w:basedOn w:val="Normal"/>
-    <w:link w:val="Heading4Char"/>
-    <w:uiPriority w:val="9"/>
-    <w:qFormat/>
-    <w:rsid w:val="00421CCE"/>
-    <w:pPr>
-      <w:spacing w:before="100" w:beforeAutospacing="1" w:after="100" w:afterAutospacing="1" w:line="240" w:lineRule="auto"/>
-      <w:outlineLvl w:val="3"/>
-    </w:pPr>
-    <w:rPr>
-      <w:rFonts w:ascii="Times New Roman" w:eastAsia="Times New Roman" w:hAnsi="Times New Roman" w:cs="Times New Roman"/>
-      <w:b/>
-      <w:bCs/>
-      <w:sz w:val="24"/>
-      <w:szCs w:val="24"/>
-    </w:rPr>
-  </w:style>
-  <w:style w:type="character" w:default="1" w:styleId="DefaultParagraphFont">
-    <w:name w:val="Default Paragraph Font"/>
-    <w:uiPriority w:val="1"/>
-    <w:semiHidden/>
-    <w:unhideWhenUsed/>
-  </w:style>
-  <w:style w:type="table" w:default="1" w:styleId="TableNormal">
-    <w:name w:val="Normal Table"/>
-    <w:uiPriority w:val="99"/>
-    <w:semiHidden/>
-    <w:unhideWhenUsed/>
-    <w:tblPr>
-      <w:tblInd w:w="0" w:type="dxa"/>
-      <w:tblCellMar>
-        <w:top w:w="0" w:type="dxa"/>
-        <w:left w:w="108" w:type="dxa"/>
-        <w:bottom w:w="0" w:type="dxa"/>
-        <w:right w:w="108" w:type="dxa"/>
-      </w:tblCellMar>
-    </w:tblPr>
-  </w:style>
-  <w:style w:type="numbering" w:default="1" w:styleId="NoList">
-    <w:name w:val="No List"/>
-    <w:uiPriority w:val="99"/>
-    <w:semiHidden/>
-    <w:unhideWhenUsed/>
-  </w:style>
-  <w:style w:type="character" w:customStyle="1" w:styleId="Heading4Char">
-    <w:name w:val="Heading 4 Char"/>
-    <w:basedOn w:val="DefaultParagraphFont"/>
-    <w:link w:val="Heading4"/>
-    <w:uiPriority w:val="9"/>
-    <w:rsid w:val="00421CCE"/>
-    <w:rPr>
-      <w:rFonts w:ascii="Times New Roman" w:eastAsia="Times New Roman" w:hAnsi="Times New Roman" w:cs="Times New Roman"/>
-      <w:b/>
-      <w:bCs/>
-      <w:sz w:val="24"/>
-      <w:szCs w:val="24"/>
-    </w:rPr>
-  </w:style>
-  <w:style w:type="paragraph" w:styleId="NormalWeb">
-    <w:name w:val="Normal (Web)"/>
-    <w:basedOn w:val="Normal"/>
-    <w:uiPriority w:val="99"/>
-    <w:semiHidden/>
-    <w:unhideWhenUsed/>
-    <w:rsid w:val="00421CCE"/>
-    <w:pPr>
-      <w:spacing w:before="100" w:beforeAutospacing="1" w:after="100" w:afterAutospacing="1" w:line="240" w:lineRule="auto"/>
-    </w:pPr>
-    <w:rPr>
-      <w:rFonts w:ascii="Times New Roman" w:eastAsia="Times New Roman" w:hAnsi="Times New Roman" w:cs="Times New Roman"/>
-      <w:sz w:val="24"/>
-      <w:szCs w:val="24"/>
-    </w:rPr>
-  </w:style>
-  <w:style w:type="character" w:styleId="Hyperlink">
-    <w:name w:val="Hyperlink"/>
-    <w:basedOn w:val="DefaultParagraphFont"/>
-    <w:uiPriority w:val="99"/>
-    <w:unhideWhenUsed/>
-    <w:rsid w:val="00421CCE"/>
-    <w:rPr>
-      <w:color w:val="0000FF"/>
-      <w:u w:val="single"/>
-    </w:rPr>
-  </w:style>
-  <w:style w:type="character" w:customStyle="1" w:styleId="apple-converted-space">
-    <w:name w:val="apple-converted-space"/>
-    <w:basedOn w:val="DefaultParagraphFont"/>
-    <w:rsid w:val="00421CCE"/>
-  </w:style>
-  <w:style w:type="paragraph" w:styleId="BalloonText">
-    <w:name w:val="Balloon Text"/>
-    <w:basedOn w:val="Normal"/>
-    <w:link w:val="BalloonTextChar"/>
-    <w:uiPriority w:val="99"/>
-    <w:semiHidden/>
-    <w:unhideWhenUsed/>
-    <w:rsid w:val="00421CCE"/>
-    <w:pPr>
-      <w:spacing w:after="0" w:line="240" w:lineRule="auto"/>
-    </w:pPr>
-    <w:rPr>
-      <w:rFonts w:ascii="Tahoma" w:hAnsi="Tahoma" w:cs="Tahoma"/>
-      <w:sz w:val="16"/>
-      <w:szCs w:val="16"/>
-    </w:rPr>
-  </w:style>
-  <w:style w:type="character" w:customStyle="1" w:styleId="BalloonTextChar">
-    <w:name w:val="Balloon Text Char"/>
-    <w:basedOn w:val="DefaultParagraphFont"/>
-    <w:link w:val="BalloonText"/>
-    <w:uiPriority w:val="99"/>
-    <w:semiHidden/>
-    <w:rsid w:val="00421CCE"/>
-    <w:rPr>
-      <w:rFonts w:ascii="Tahoma" w:hAnsi="Tahoma" w:cs="Tahoma"/>
-      <w:sz w:val="16"/>
-      <w:szCs w:val="16"/>
-    </w:rPr>
-  </w:style>
-  <w:style w:type="character" w:customStyle="1" w:styleId="Heading1Char">
-    <w:name w:val="Heading 1 Char"/>
-    <w:basedOn w:val="DefaultParagraphFont"/>
-    <w:link w:val="Heading1"/>
-    <w:uiPriority w:val="9"/>
-    <w:rsid w:val="00562722"/>
-    <w:rPr>
-      <w:rFonts w:asciiTheme="majorHAnsi" w:eastAsiaTheme="majorEastAsia" w:hAnsiTheme="majorHAnsi" w:cstheme="majorBidi"/>
-      <w:b/>
-      <w:bCs/>
-      <w:color w:val="365F91" w:themeColor="accent1" w:themeShade="BF"/>
-      <w:sz w:val="28"/>
-      <w:szCs w:val="28"/>
-    </w:rPr>
-  </w:style>
-  <w:style w:type="paragraph" w:styleId="TOCHeading">
-    <w:name w:val="TOC Heading"/>
-    <w:basedOn w:val="Heading1"/>
-    <w:next w:val="Normal"/>
-    <w:uiPriority w:val="39"/>
-    <w:semiHidden/>
-    <w:unhideWhenUsed/>
-    <w:qFormat/>
-    <w:rsid w:val="00562722"/>
-    <w:pPr>
-      <w:outlineLvl w:val="9"/>
-    </w:pPr>
-    <w:rPr>
-      <w:lang w:eastAsia="ja-JP"/>
-    </w:rPr>
-  </w:style>
-  <w:style w:type="paragraph" w:styleId="TOC1">
-    <w:name w:val="toc 1"/>
-    <w:basedOn w:val="Normal"/>
-    <w:next w:val="Normal"/>
-    <w:autoRedefine/>
-    <w:uiPriority w:val="39"/>
-    <w:unhideWhenUsed/>
-    <w:rsid w:val="00562722"/>
-    <w:pPr>
-      <w:spacing w:after="100"/>
-    </w:pPr>
-  </w:style>
-  <w:style w:type="paragraph" w:styleId="ListParagraph">
-    <w:name w:val="List Paragraph"/>
-    <w:basedOn w:val="Normal"/>
-    <w:uiPriority w:val="34"/>
-    <w:qFormat/>
-    <w:rsid w:val="00137D33"/>
-    <w:pPr>
-      <w:ind w:left="720"/>
-      <w:contextualSpacing/>
-    </w:pPr>
-  </w:style>
-  <w:style w:type="character" w:customStyle="1" w:styleId="Heading2Char">
-    <w:name w:val="Heading 2 Char"/>
-    <w:basedOn w:val="DefaultParagraphFont"/>
-    <w:link w:val="Heading2"/>
-    <w:uiPriority w:val="9"/>
-    <w:rsid w:val="00C66555"/>
-    <w:rPr>
-      <w:rFonts w:asciiTheme="majorHAnsi" w:eastAsiaTheme="majorEastAsia" w:hAnsiTheme="majorHAnsi" w:cstheme="majorBidi"/>
-      <w:b/>
-      <w:bCs/>
-      <w:color w:val="4F81BD" w:themeColor="accent1"/>
-      <w:sz w:val="26"/>
-      <w:szCs w:val="26"/>
-    </w:rPr>
-  </w:style>
-  <w:style w:type="paragraph" w:styleId="TOC2">
-    <w:name w:val="toc 2"/>
-    <w:basedOn w:val="Normal"/>
-    <w:next w:val="Normal"/>
-    <w:autoRedefine/>
-    <w:uiPriority w:val="39"/>
-    <w:unhideWhenUsed/>
-    <w:rsid w:val="00041647"/>
-    <w:pPr>
-      <w:spacing w:after="100"/>
-      <w:ind w:left="220"/>
-    </w:pPr>
-  </w:style>
-  <w:style w:type="table" w:styleId="TableGrid">
-    <w:name w:val="Table Grid"/>
-    <w:basedOn w:val="TableNormal"/>
-    <w:uiPriority w:val="59"/>
-    <w:rsid w:val="00B843D4"/>
-    <w:pPr>
-      <w:spacing w:after="0" w:line="240" w:lineRule="auto"/>
-    </w:pPr>
-    <w:tblPr>
-      <w:tblBorders>
-        <w:top w:val="single" w:sz="4" w:space="0" w:color="auto"/>
-        <w:left w:val="single" w:sz="4" w:space="0" w:color="auto"/>
-        <w:bottom w:val="single" w:sz="4" w:space="0" w:color="auto"/>
-        <w:right w:val="single" w:sz="4" w:space="0" w:color="auto"/>
-        <w:insideH w:val="single" w:sz="4" w:space="0" w:color="auto"/>
-        <w:insideV w:val="single" w:sz="4" w:space="0" w:color="auto"/>
-      </w:tblBorders>
-    </w:tblPr>
-  </w:style>
-</w:styles>
-</file>
-
-<file path=word/stylesWithEffects.xml><?xml version="1.0" encoding="utf-8"?>
-<w:styles xmlns:wpc="http://schemas.microsoft.com/office/word/2010/wordprocessingCanvas" xmlns:mc="http://schemas.openxmlformats.org/markup-compatibility/2006" xmlns:o="urn:schemas-microsoft-com:office:office" xmlns:r="http://schemas.openxmlformats.org/officeDocument/2006/relationships" xmlns:m="http://schemas.openxmlformats.org/officeDocument/2006/math" xmlns:v="urn:schemas-microsoft-com:vml" xmlns:wp14="http://schemas.microsoft.com/office/word/2010/wordprocessingDrawing" xmlns:wp="http://schemas.openxmlformats.org/drawingml/2006/wordprocessingDrawing" xmlns:w10="urn:schemas-microsoft-com:office:word" xmlns:w="http://schemas.openxmlformats.org/wordprocessingml/2006/main" xmlns:w14="http://schemas.microsoft.com/office/word/2010/wordml" xmlns:wpg="http://schemas.microsoft.com/office/word/2010/wordprocessingGroup" xmlns:wpi="http://schemas.microsoft.com/office/word/2010/wordprocessingInk" xmlns:wne="http://schemas.microsoft.com/office/word/2006/wordml" xmlns:wps="http://schemas.microsoft.com/office/word/2010/wordprocessingShape" mc:Ignorable="w14 wp14">
-  <w:docDefaults>
-    <w:rPrDefault>
-      <w:rPr>
-        <w:rFonts w:asciiTheme="minorHAnsi" w:eastAsiaTheme="minorHAnsi" w:hAnsiTheme="minorHAnsi" w:cstheme="minorBidi"/>
-        <w:sz w:val="22"/>
-        <w:szCs w:val="22"/>
-        <w:lang w:val="en-US" w:eastAsia="en-US" w:bidi="ar-SA"/>
-      </w:rPr>
-    </w:rPrDefault>
-    <w:pPrDefault>
-      <w:pPr>
-        <w:spacing w:after="200" w:line="276" w:lineRule="auto"/>
-      </w:pPr>
-    </w:pPrDefault>
-  </w:docDefaults>
-  <w:latentStyles w:defLockedState="0" w:defUIPriority="99" w:defSemiHidden="1" w:defUnhideWhenUsed="1" w:defQFormat="0" w:count="267">
-    <w:lsdException w:name="Normal" w:semiHidden="0" w:uiPriority="0" w:unhideWhenUsed="0" w:qFormat="1"/>
-    <w:lsdException w:name="heading 1" w:semiHidden="0" w:uiPriority="9" w:unhideWhenUsed="0" w:qFormat="1"/>
-    <w:lsdException w:name="heading 2" w:uiPriority="9" w:qFormat="1"/>
-    <w:lsdException w:name="heading 3" w:uiPriority="9" w:qFormat="1"/>
-    <w:lsdException w:name="heading 4" w:uiPriority="9" w:qFormat="1"/>
-    <w:lsdException w:name="heading 5" w:uiPriority="9" w:qFormat="1"/>
-    <w:lsdException w:name="heading 6" w:uiPriority="9" w:qFormat="1"/>
-    <w:lsdException w:name="heading 7" w:uiPriority="9" w:qFormat="1"/>
-    <w:lsdException w:name="heading 8" w:uiPriority="9" w:qFormat="1"/>
-    <w:lsdException w:name="heading 9" w:uiPriority="9" w:qFormat="1"/>
-    <w:lsdException w:name="toc 1" w:uiPriority="39"/>
-    <w:lsdException w:name="toc 2" w:uiPriority="39"/>
-    <w:lsdException w:name="toc 3" w:uiPriority="39"/>
-    <w:lsdException w:name="toc 4" w:uiPriority="39"/>
-    <w:lsdException w:name="toc 5" w:uiPriority="39"/>
-    <w:lsdException w:name="toc 6" w:uiPriority="39"/>
-    <w:lsdException w:name="toc 7" w:uiPriority="39"/>
-    <w:lsdException w:name="toc 8" w:uiPriority="39"/>
-    <w:lsdException w:name="toc 9" w:uiPriority="39"/>
-    <w:lsdException w:name="caption" w:uiPriority="35" w:qFormat="1"/>
-    <w:lsdException w:name="Title" w:semiHidden="0" w:uiPriority="10" w:unhideWhenUsed="0" w:qFormat="1"/>
-    <w:lsdException w:name="Default Paragraph Font" w:uiPriority="1"/>
-    <w:lsdException w:name="Subtitle" w:semiHidden="0" w:uiPriority="11" w:unhideWhenUsed="0" w:qFormat="1"/>
-    <w:lsdException w:name="Strong" w:semiHidden="0" w:uiPriority="22" w:unhideWhenUsed="0" w:qFormat="1"/>
-    <w:lsdException w:name="Emphasis" w:semiHidden="0" w:uiPriority="20" w:unhideWhenUsed="0" w:qFormat="1"/>
-    <w:lsdException w:name="Table Grid" w:semiHidden="0" w:uiPriority="59" w:unhideWhenUsed="0"/>
-    <w:lsdException w:name="Placeholder Text" w:unhideWhenUsed="0"/>
-    <w:lsdException w:name="No Spacing" w:semiHidden="0" w:uiPriority="1" w:unhideWhenUsed="0" w:qFormat="1"/>
-    <w:lsdException w:name="Light Shading" w:semiHidden="0" w:uiPriority="60" w:unhideWhenUsed="0"/>
-    <w:lsdException w:name="Light List" w:semiHidden="0" w:uiPriority="61" w:unhideWhenUsed="0"/>
-    <w:lsdException w:name="Light Grid" w:semiHidden="0" w:uiPriority="62" w:unhideWhenUsed="0"/>
-    <w:lsdException w:name="Medium Shading 1" w:semiHidden="0" w:uiPriority="63" w:unhideWhenUsed="0"/>
-    <w:lsdException w:name="Medium Shading 2" w:semiHidden="0" w:uiPriority="64" w:unhideWhenUsed="0"/>
-    <w:lsdException w:name="Medium List 1" w:semiHidden="0" w:uiPriority="65" w:unhideWhenUsed="0"/>
-    <w:lsdException w:name="Medium List 2" w:semiHidden="0" w:uiPriority="66" w:unhideWhenUsed="0"/>
-    <w:lsdException w:name="Medium Grid 1" w:semiHidden="0" w:uiPriority="67" w:unhideWhenUsed="0"/>
-    <w:lsdException w:name="Medium Grid 2" w:semiHidden="0" w:uiPriority="68" w:unhideWhenUsed="0"/>
-    <w:lsdException w:name="Medium Grid 3" w:semiHidden="0" w:uiPriority="69" w:unhideWhenUsed="0"/>
-    <w:lsdException w:name="Dark List" w:semiHidden="0" w:uiPriority="70" w:unhideWhenUsed="0"/>
-    <w:lsdException w:name="Colorful Shading" w:semiHidden="0" w:uiPriority="71" w:unhideWhenUsed="0"/>
-    <w:lsdException w:name="Colorful List" w:semiHidden="0" w:uiPriority="72" w:unhideWhenUsed="0"/>
-    <w:lsdException w:name="Colorful Grid" w:semiHidden="0" w:uiPriority="73" w:unhideWhenUsed="0"/>
-    <w:lsdException w:name="Light Shading Accent 1" w:semiHidden="0" w:uiPriority="60" w:unhideWhenUsed="0"/>
-    <w:lsdException w:name="Light List Accent 1" w:semiHidden="0" w:uiPriority="61" w:unhideWhenUsed="0"/>
-    <w:lsdException w:name="Light Grid Accent 1" w:semiHidden="0" w:uiPriority="62" w:unhideWhenUsed="0"/>
-    <w:lsdException w:name="Medium Shading 1 Accent 1" w:semiHidden="0" w:uiPriority="63" w:unhideWhenUsed="0"/>
-    <w:lsdException w:name="Medium Shading 2 Accent 1" w:semiHidden="0" w:uiPriority="64" w:unhideWhenUsed="0"/>
-    <w:lsdException w:name="Medium List 1 Accent 1" w:semiHidden="0" w:uiPriority="65" w:unhideWhenUsed="0"/>
-    <w:lsdException w:name="Revision" w:unhideWhenUsed="0"/>
-    <w:lsdException w:name="List Paragraph" w:semiHidden="0" w:uiPriority="34" w:unhideWhenUsed="0" w:qFormat="1"/>
-    <w:lsdException w:name="Quote" w:semiHidden="0" w:uiPriority="29" w:unhideWhenUsed="0" w:qFormat="1"/>
-    <w:lsdException w:name="Intense Quote" w:semiHidden="0" w:uiPriority="30" w:unhideWhenUsed="0" w:qFormat="1"/>
-    <w:lsdException w:name="Medium List 2 Accent 1" w:semiHidden="0" w:uiPriority="66" w:unhideWhenUsed="0"/>
-    <w:lsdException w:name="Medium Grid 1 Accent 1" w:semiHidden="0" w:uiPriority="67" w:unhideWhenUsed="0"/>
-    <w:lsdException w:name="Medium Grid 2 Accent 1" w:semiHidden="0" w:uiPriority="68" w:unhideWhenUsed="0"/>
-    <w:lsdException w:name="Medium Grid 3 Accent 1" w:semiHidden="0" w:uiPriority="69" w:unhideWhenUsed="0"/>
-    <w:lsdException w:name="Dark List Accent 1" w:semiHidden="0" w:uiPriority="70" w:unhideWhenUsed="0"/>
-    <w:lsdException w:name="Colorful Shading Accent 1" w:semiHidden="0" w:uiPriority="71" w:unhideWhenUsed="0"/>
-    <w:lsdException w:name="Colorful List Accent 1" w:semiHidden="0" w:uiPriority="72" w:unhideWhenUsed="0"/>
-    <w:lsdException w:name="Colorful Grid Accent 1" w:semiHidden="0" w:uiPriority="73" w:unhideWhenUsed="0"/>
-    <w:lsdException w:name="Light Shading Accent 2" w:semiHidden="0" w:uiPriority="60" w:unhideWhenUsed="0"/>
-    <w:lsdException w:name="Light List Accent 2" w:semiHidden="0" w:uiPriority="61" w:unhideWhenUsed="0"/>
-    <w:lsdException w:name="Light Grid Accent 2" w:semiHidden="0" w:uiPriority="62" w:unhideWhenUsed="0"/>
-    <w:lsdException w:name="Medium Shading 1 Accent 2" w:semiHidden="0" w:uiPriority="63" w:unhideWhenUsed="0"/>
-    <w:lsdException w:name="Medium Shading 2 Accent 2" w:semiHidden="0" w:uiPriority="64" w:unhideWhenUsed="0"/>
-    <w:lsdException w:name="Medium List 1 Accent 2" w:semiHidden="0" w:uiPriority="65" w:unhideWhenUsed="0"/>
-    <w:lsdException w:name="Medium List 2 Accent 2" w:semiHidden="0" w:uiPriority="66" w:unhideWhenUsed="0"/>
-    <w:lsdException w:name="Medium Grid 1 Accent 2" w:semiHidden="0" w:uiPriority="67" w:unhideWhenUsed="0"/>
-    <w:lsdException w:name="Medium Grid 2 Accent 2" w:semiHidden="0" w:uiPriority="68" w:unhideWhenUsed="0"/>
-    <w:lsdException w:name="Medium Grid 3 Accent 2" w:semiHidden="0" w:uiPriority="69" w:unhideWhenUsed="0"/>
-    <w:lsdException w:name="Dark List Accent 2" w:semiHidden="0" w:uiPriority="70" w:unhideWhenUsed="0"/>
-    <w:lsdException w:name="Colorful Shading Accent 2" w:semiHidden="0" w:uiPriority="71" w:unhideWhenUsed="0"/>
-    <w:lsdException w:name="Colorful List Accent 2" w:semiHidden="0" w:uiPriority="72" w:unhideWhenUsed="0"/>
-    <w:lsdException w:name="Colorful Grid Accent 2" w:semiHidden="0" w:uiPriority="73" w:unhideWhenUsed="0"/>
-    <w:lsdException w:name="Light Shading Accent 3" w:semiHidden="0" w:uiPriority="60" w:unhideWhenUsed="0"/>
-    <w:lsdException w:name="Light List Accent 3" w:semiHidden="0" w:uiPriority="61" w:unhideWhenUsed="0"/>
-    <w:lsdException w:name="Light Grid Accent 3" w:semiHidden="0" w:uiPriority="62" w:unhideWhenUsed="0"/>
-    <w:lsdException w:name="Medium Shading 1 Accent 3" w:semiHidden="0" w:uiPriority="63" w:unhideWhenUsed="0"/>
-    <w:lsdException w:name="Medium Shading 2 Accent 3" w:semiHidden="0" w:uiPriority="64" w:unhideWhenUsed="0"/>
-    <w:lsdException w:name="Medium List 1 Accent 3" w:semiHidden="0" w:uiPriority="65" w:unhideWhenUsed="0"/>
-    <w:lsdException w:name="Medium List 2 Accent 3" w:semiHidden="0" w:uiPriority="66" w:unhideWhenUsed="0"/>
-    <w:lsdException w:name="Medium Grid 1 Accent 3" w:semiHidden="0" w:uiPriority="67" w:unhideWhenUsed="0"/>
-    <w:lsdException w:name="Medium Grid 2 Accent 3" w:semiHidden="0" w:uiPriority="68" w:unhideWhenUsed="0"/>
-    <w:lsdException w:name="Medium Grid 3 Accent 3" w:semiHidden="0" w:uiPriority="69" w:unhideWhenUsed="0"/>
-    <w:lsdException w:name="Dark List Accent 3" w:semiHidden="0" w:uiPriority="70" w:unhideWhenUsed="0"/>
-    <w:lsdException w:name="Colorful Shading Accent 3" w:semiHidden="0" w:uiPriority="71" w:unhideWhenUsed="0"/>
-    <w:lsdException w:name="Colorful List Accent 3" w:semiHidden="0" w:uiPriority="72" w:unhideWhenUsed="0"/>
-    <w:lsdException w:name="Colorful Grid Accent 3" w:semiHidden="0" w:uiPriority="73" w:unhideWhenUsed="0"/>
-    <w:lsdException w:name="Light Shading Accent 4" w:semiHidden="0" w:uiPriority="60" w:unhideWhenUsed="0"/>
-    <w:lsdException w:name="Light List Accent 4" w:semiHidden="0" w:uiPriority="61" w:unhideWhenUsed="0"/>
-    <w:lsdException w:name="Light Grid Accent 4" w:semiHidden="0" w:uiPriority="62" w:unhideWhenUsed="0"/>
-    <w:lsdException w:name="Medium Shading 1 Accent 4" w:semiHidden="0" w:uiPriority="63" w:unhideWhenUsed="0"/>
-    <w:lsdException w:name="Medium Shading 2 Accent 4" w:semiHidden="0" w:uiPriority="64" w:unhideWhenUsed="0"/>
-    <w:lsdException w:name="Medium List 1 Accent 4" w:semiHidden="0" w:uiPriority="65" w:unhideWhenUsed="0"/>
-    <w:lsdException w:name="Medium List 2 Accent 4" w:semiHidden="0" w:uiPriority="66" w:unhideWhenUsed="0"/>
-    <w:lsdException w:name="Medium Grid 1 Accent 4" w:semiHidden="0" w:uiPriority="67" w:unhideWhenUsed="0"/>
-    <w:lsdException w:name="Medium Grid 2 Accent 4" w:semiHidden="0" w:uiPriority="68" w:unhideWhenUsed="0"/>
-    <w:lsdException w:name="Medium Grid 3 Accent 4" w:semiHidden="0" w:uiPriority="69" w:unhideWhenUsed="0"/>
-    <w:lsdException w:name="Dark List Accent 4" w:semiHidden="0" w:uiPriority="70" w:unhideWhenUsed="0"/>
-    <w:lsdException w:name="Colorful Shading Accent 4" w:semiHidden="0" w:uiPriority="71" w:unhideWhenUsed="0"/>
-    <w:lsdException w:name="Colorful List Accent 4" w:semiHidden="0" w:uiPriority="72" w:unhideWhenUsed="0"/>
-    <w:lsdException w:name="Colorful Grid Accent 4" w:semiHidden="0" w:uiPriority="73" w:unhideWhenUsed="0"/>
-    <w:lsdException w:name="Light Shading Accent 5" w:semiHidden="0" w:uiPriority="60" w:unhideWhenUsed="0"/>
-    <w:lsdException w:name="Light List Accent 5" w:semiHidden="0" w:uiPriority="61" w:unhideWhenUsed="0"/>
-    <w:lsdException w:name="Light Grid Accent 5" w:semiHidden="0" w:uiPriority="62" w:unhideWhenUsed="0"/>
-    <w:lsdException w:name="Medium Shading 1 Accent 5" w:semiHidden="0" w:uiPriority="63" w:unhideWhenUsed="0"/>
-    <w:lsdException w:name="Medium Shading 2 Accent 5" w:semiHidden="0" w:uiPriority="64" w:unhideWhenUsed="0"/>
-    <w:lsdException w:name="Medium List 1 Accent 5" w:semiHidden="0" w:uiPriority="65" w:unhideWhenUsed="0"/>
-    <w:lsdException w:name="Medium List 2 Accent 5" w:semiHidden="0" w:uiPriority="66" w:unhideWhenUsed="0"/>
-    <w:lsdException w:name="Medium Grid 1 Accent 5" w:semiHidden="0" w:uiPriority="67" w:unhideWhenUsed="0"/>
-    <w:lsdException w:name="Medium Grid 2 Accent 5" w:semiHidden="0" w:uiPriority="68" w:unhideWhenUsed="0"/>
-    <w:lsdException w:name="Medium Grid 3 Accent 5" w:semiHidden="0" w:uiPriority="69" w:unhideWhenUsed="0"/>
-    <w:lsdException w:name="Dark List Accent 5" w:semiHidden="0" w:uiPriority="70" w:unhideWhenUsed="0"/>
-    <w:lsdException w:name="Colorful Shading Accent 5" w:semiHidden="0" w:uiPriority="71" w:unhideWhenUsed="0"/>
-    <w:lsdException w:name="Colorful List Accent 5" w:semiHidden="0" w:uiPriority="72" w:unhideWhenUsed="0"/>
-    <w:lsdException w:name="Colorful Grid Accent 5" w:semiHidden="0" w:uiPriority="73" w:unhideWhenUsed="0"/>
-    <w:lsdException w:name="Light Shading Accent 6" w:semiHidden="0" w:uiPriority="60" w:unhideWhenUsed="0"/>
-    <w:lsdException w:name="Light List Accent 6" w:semiHidden="0" w:uiPriority="61" w:unhideWhenUsed="0"/>
-    <w:lsdException w:name="Light Grid Accent 6" w:semiHidden="0" w:uiPriority="62" w:unhideWhenUsed="0"/>
-    <w:lsdException w:name="Medium Shading 1 Accent 6" w:semiHidden="0" w:uiPriority="63" w:unhideWhenUsed="0"/>
-    <w:lsdException w:name="Medium Shading 2 Accent 6" w:semiHidden="0" w:uiPriority="64" w:unhideWhenUsed="0"/>
-    <w:lsdException w:name="Medium List 1 Accent 6" w:semiHidden="0" w:uiPriority="65" w:unhideWhenUsed="0"/>
-    <w:lsdException w:name="Medium List 2 Accent 6" w:semiHidden="0" w:uiPriority="66" w:unhideWhenUsed="0"/>
-    <w:lsdException w:name="Medium Grid 1 Accent 6" w:semiHidden="0" w:uiPriority="67" w:unhideWhenUsed="0"/>
-    <w:lsdException w:name="Medium Grid 2 Accent 6" w:semiHidden="0" w:uiPriority="68" w:unhideWhenUsed="0"/>
-    <w:lsdException w:name="Medium Grid 3 Accent 6" w:semiHidden="0" w:uiPriority="69" w:unhideWhenUsed="0"/>
-    <w:lsdException w:name="Dark List Accent 6" w:semiHidden="0" w:uiPriority="70" w:unhideWhenUsed="0"/>
-    <w:lsdException w:name="Colorful Shading Accent 6" w:semiHidden="0" w:uiPriority="71" w:unhideWhenUsed="0"/>
-    <w:lsdException w:name="Colorful List Accent 6" w:semiHidden="0" w:uiPriority="72" w:unhideWhenUsed="0"/>
-    <w:lsdException w:name="Colorful Grid Accent 6" w:semiHidden="0" w:uiPriority="73" w:unhideWhenUsed="0"/>
-    <w:lsdException w:name="Subtle Emphasis" w:semiHidden="0" w:uiPriority="19" w:unhideWhenUsed="0" w:qFormat="1"/>
-    <w:lsdException w:name="Intense Emphasis" w:semiHidden="0" w:uiPriority="21" w:unhideWhenUsed="0" w:qFormat="1"/>
-    <w:lsdException w:name="Subtle Reference" w:semiHidden="0" w:uiPriority="31" w:unhideWhenUsed="0" w:qFormat="1"/>
-    <w:lsdException w:name="Intense Reference" w:semiHidden="0" w:uiPriority="32" w:unhideWhenUsed="0" w:qFormat="1"/>
-    <w:lsdException w:name="Book Title" w:semiHidden="0" w:uiPriority="33" w:unhideWhenUsed="0" w:qFormat="1"/>
-    <w:lsdException w:name="Bibliography" w:uiPriority="37"/>
-    <w:lsdException w:name="TOC Heading" w:uiPriority="39" w:qFormat="1"/>
+  <w:latentStyles w:defLockedState="0" w:defUIPriority="99" w:defSemiHidden="0" w:defUnhideWhenUsed="0" w:defQFormat="0" w:count="371">
+    <w:lsdException w:name="Normal" w:uiPriority="0" w:qFormat="1"/>
+    <w:lsdException w:name="heading 1" w:uiPriority="9" w:qFormat="1"/>
+    <w:lsdException w:name="heading 2" w:semiHidden="1" w:uiPriority="9" w:unhideWhenUsed="1" w:qFormat="1"/>
+    <w:lsdException w:name="heading 3" w:semiHidden="1" w:uiPriority="9" w:unhideWhenUsed="1" w:qFormat="1"/>
+    <w:lsdException w:name="heading 4" w:semiHidden="1" w:uiPriority="9" w:unhideWhenUsed="1" w:qFormat="1"/>
+    <w:lsdException w:name="heading 5" w:semiHidden="1" w:uiPriority="9" w:unhideWhenUsed="1" w:qFormat="1"/>
+    <w:lsdException w:name="heading 6" w:semiHidden="1" w:uiPriority="9" w:unhideWhenUsed="1" w:qFormat="1"/>
+    <w:lsdException w:name="heading 7" w:semiHidden="1" w:uiPriority="9" w:unhideWhenUsed="1" w:qFormat="1"/>
+    <w:lsdException w:name="heading 8" w:semiHidden="1" w:uiPriority="9" w:unhideWhenUsed="1" w:qFormat="1"/>
+    <w:lsdException w:name="heading 9" w:semiHidden="1" w:uiPriority="9" w:unhideWhenUsed="1" w:qFormat="1"/>
+    <w:lsdException w:name="index 1" w:semiHidden="1" w:unhideWhenUsed="1"/>
+    <w:lsdException w:name="index 2" w:semiHidden="1" w:unhideWhenUsed="1"/>
+    <w:lsdException w:name="index 3" w:semiHidden="1" w:unhideWhenUsed="1"/>
+    <w:lsdException w:name="index 4" w:semiHidden="1" w:unhideWhenUsed="1"/>
+    <w:lsdException w:name="index 5" w:semiHidden="1" w:unhideWhenUsed="1"/>
+    <w:lsdException w:name="index 6" w:semiHidden="1" w:unhideWhenUsed="1"/>
+    <w:lsdException w:name="index 7" w:semiHidden="1" w:unhideWhenUsed="1"/>
+    <w:lsdException w:name="index 8" w:semiHidden="1" w:unhideWhenUsed="1"/>
+    <w:lsdException w:name="index 9" w:semiHidden="1" w:unhideWhenUsed="1"/>
+    <w:lsdException w:name="toc 1" w:semiHidden="1" w:uiPriority="39" w:unhideWhenUsed="1"/>
+    <w:lsdException w:name="toc 2" w:semiHidden="1" w:uiPriority="39" w:unhideWhenUsed="1"/>
+    <w:lsdException w:name="toc 3" w:semiHidden="1" w:uiPriority="39" w:unhideWhenUsed="1"/>
+    <w:lsdException w:name="toc 4" w:semiHidden="1" w:uiPriority="39" w:unhideWhenUsed="1"/>
+    <w:lsdException w:name="toc 5" w:semiHidden="1" w:uiPriority="39" w:unhideWhenUsed="1"/>
+    <w:lsdException w:name="toc 6" w:semiHidden="1" w:uiPriority="39" w:unhideWhenUsed="1"/>
+    <w:lsdException w:name="toc 7" w:semiHidden="1" w:uiPriority="39" w:unhideWhenUsed="1"/>
+    <w:lsdException w:name="toc 8" w:semiHidden="1" w:uiPriority="39" w:unhideWhenUsed="1"/>
+    <w:lsdException w:name="toc 9" w:semiHidden="1" w:uiPriority="39" w:unhideWhenUsed="1"/>
+    <w:lsdException w:name="Normal Indent" w:semiHidden="1" w:unhideWhenUsed="1"/>
+    <w:lsdException w:name="footnote text" w:semiHidden="1" w:unhideWhenUsed="1"/>
+    <w:lsdException w:name="annotation text" w:semiHidden="1" w:unhideWhenUsed="1"/>
+    <w:lsdException w:name="header" w:semiHidden="1" w:unhideWhenUsed="1"/>
+    <w:lsdException w:name="footer" w:semiHidden="1" w:unhideWhenUsed="1"/>
+    <w:lsdException w:name="index heading" w:semiHidden="1" w:unhideWhenUsed="1"/>
+    <w:lsdException w:name="caption" w:semiHidden="1" w:uiPriority="35" w:unhideWhenUsed="1" w:qFormat="1"/>
+    <w:lsdException w:name="table of figures" w:semiHidden="1" w:unhideWhenUsed="1"/>
+    <w:lsdException w:name="envelope address" w:semiHidden="1" w:unhideWhenUsed="1"/>
+    <w:lsdException w:name="envelope return" w:semiHidden="1" w:unhideWhenUsed="1"/>
+    <w:lsdException w:name="footnote reference" w:semiHidden="1" w:unhideWhenUsed="1"/>
+    <w:lsdException w:name="annotation reference" w:semiHidden="1" w:unhideWhenUsed="1"/>
+    <w:lsdException w:name="line number" w:semiHidden="1" w:unhideWhenUsed="1"/>
+    <w:lsdException w:name="page number" w:semiHidden="1" w:unhideWhenUsed="1"/>
+    <w:lsdException w:name="endnote reference" w:semiHidden="1" w:unhideWhenUsed="1"/>
+    <w:lsdException w:name="endnote text" w:semiHidden="1" w:unhideWhenUsed="1"/>
+    <w:lsdException w:name="table of authorities" w:semiHidden="1" w:unhideWhenUsed="1"/>
+    <w:lsdException w:name="macro" w:semiHidden="1" w:unhideWhenUsed="1"/>
+    <w:lsdException w:name="toa heading" w:semiHidden="1" w:unhideWhenUsed="1"/>
+    <w:lsdException w:name="List" w:semiHidden="1" w:unhideWhenUsed="1"/>
+    <w:lsdException w:name="List Bullet" w:semiHidden="1" w:unhideWhenUsed="1"/>
+    <w:lsdException w:name="List Number" w:semiHidden="1" w:unhideWhenUsed="1"/>
+    <w:lsdException w:name="List 2" w:semiHidden="1" w:unhideWhenUsed="1"/>
+    <w:lsdException w:name="List 3" w:semiHidden="1" w:unhideWhenUsed="1"/>
+    <w:lsdException w:name="List 4" w:semiHidden="1" w:unhideWhenUsed="1"/>
+    <w:lsdException w:name="List 5" w:semiHidden="1" w:unhideWhenUsed="1"/>
+    <w:lsdException w:name="List Bullet 2" w:semiHidden="1" w:unhideWhenUsed="1"/>
+    <w:lsdException w:name="List Bullet 3" w:semiHidden="1" w:unhideWhenUsed="1"/>
+    <w:lsdException w:name="List Bullet 4" w:semiHidden="1" w:unhideWhenUsed="1"/>
+    <w:lsdException w:name="List Bullet 5" w:semiHidden="1" w:unhideWhenUsed="1"/>
+    <w:lsdException w:name="List Number 2" w:semiHidden="1" w:unhideWhenUsed="1"/>
+    <w:lsdException w:name="List Number 3" w:semiHidden="1" w:unhideWhenUsed="1"/>
+    <w:lsdException w:name="List Number 4" w:semiHidden="1" w:unhideWhenUsed="1"/>
+    <w:lsdException w:name="List Number 5" w:semiHidden="1" w:unhideWhenUsed="1"/>
+    <w:lsdException w:name="Title" w:uiPriority="10" w:qFormat="1"/>
+    <w:lsdException w:name="Closing" w:semiHidden="1" w:unhideWhenUsed="1"/>
+    <w:lsdException w:name="Signature" w:semiHidden="1" w:unhideWhenUsed="1"/>
+    <w:lsdException w:name="Default Paragraph Font" w:semiHidden="1" w:uiPriority="1" w:unhideWhenUsed="1"/>
+    <w:lsdException w:name="Body Text" w:semiHidden="1" w:unhideWhenUsed="1"/>
+    <w:lsdException w:name="Body Text Indent" w:semiHidden="1" w:unhideWhenUsed="1"/>
+    <w:lsdException w:name="List Continue" w:semiHidden="1" w:unhideWhenUsed="1"/>
+    <w:lsdException w:name="List Continue 2" w:semiHidden="1" w:unhideWhenUsed="1"/>
+    <w:lsdException w:name="List Continue 3" w:semiHidden="1" w:unhideWhenUsed="1"/>
+    <w:lsdException w:name="List Continue 4" w:semiHidden="1" w:unhideWhenUsed="1"/>
+    <w:lsdException w:name="List Continue 5" w:semiHidden="1" w:unhideWhenUsed="1"/>
+    <w:lsdException w:name="Message Header" w:semiHidden="1" w:unhideWhenUsed="1"/>
+    <w:lsdException w:name="Subtitle" w:uiPriority="11" w:qFormat="1"/>
+    <w:lsdException w:name="Salutation" w:semiHidden="1" w:unhideWhenUsed="1"/>
+    <w:lsdException w:name="Date" w:semiHidden="1" w:unhideWhenUsed="1"/>
+    <w:lsdException w:name="Body Text First Indent" w:semiHidden="1" w:unhideWhenUsed="1"/>
+    <w:lsdException w:name="Body Text First Indent 2" w:semiHidden="1" w:unhideWhenUsed="1"/>
+    <w:lsdException w:name="Note Heading" w:semiHidden="1" w:unhideWhenUsed="1"/>
+    <w:lsdException w:name="Body Text 2" w:semiHidden="1" w:unhideWhenUsed="1"/>
+    <w:lsdException w:name="Body Text 3" w:semiHidden="1" w:unhideWhenUsed="1"/>
+    <w:lsdException w:name="Body Text Indent 2" w:semiHidden="1" w:unhideWhenUsed="1"/>
+    <w:lsdException w:name="Body Text Indent 3" w:semiHidden="1" w:unhideWhenUsed="1"/>
+    <w:lsdException w:name="Block Text" w:semiHidden="1" w:unhideWhenUsed="1"/>
+    <w:lsdException w:name="Hyperlink" w:semiHidden="1" w:unhideWhenUsed="1"/>
+    <w:lsdException w:name="FollowedHyperlink" w:semiHidden="1" w:unhideWhenUsed="1"/>
+    <w:lsdException w:name="Strong" w:uiPriority="22" w:qFormat="1"/>
+    <w:lsdException w:name="Emphasis" w:uiPriority="20" w:qFormat="1"/>
+    <w:lsdException w:name="Document Map" w:semiHidden="1" w:unhideWhenUsed="1"/>
+    <w:lsdException w:name="Plain Text" w:semiHidden="1" w:unhideWhenUsed="1"/>
+    <w:lsdException w:name="E-mail Signature" w:semiHidden="1" w:unhideWhenUsed="1"/>
+    <w:lsdException w:name="HTML Top of Form" w:semiHidden="1" w:unhideWhenUsed="1"/>
+    <w:lsdException w:name="HTML Bottom of Form" w:semiHidden="1" w:unhideWhenUsed="1"/>
+    <w:lsdException w:name="Normal (Web)" w:semiHidden="1" w:unhideWhenUsed="1"/>
+    <w:lsdException w:name="HTML Acronym" w:semiHidden="1" w:unhideWhenUsed="1"/>
+    <w:lsdException w:name="HTML Address" w:semiHidden="1" w:unhideWhenUsed="1"/>
+    <w:lsdException w:name="HTML Cite" w:semiHidden="1" w:unhideWhenUsed="1"/>
+    <w:lsdException w:name="HTML Code" w:semiHidden="1" w:unhideWhenUsed="1"/>
+    <w:lsdException w:name="HTML Definition" w:semiHidden="1" w:unhideWhenUsed="1"/>
+    <w:lsdException w:name="HTML Keyboard" w:semiHidden="1" w:unhideWhenUsed="1"/>
+    <w:lsdException w:name="HTML Preformatted" w:semiHidden="1" w:unhideWhenUsed="1"/>
+    <w:lsdException w:name="HTML Sample" w:semiHidden="1" w:unhideWhenUsed="1"/>
+    <w:lsdException w:name="HTML Typewriter" w:semiHidden="1" w:unhideWhenUsed="1"/>
+    <w:lsdException w:name="HTML Variable" w:semiHidden="1" w:unhideWhenUsed="1"/>
+    <w:lsdException w:name="Normal Table" w:semiHidden="1" w:unhideWhenUsed="1"/>
+    <w:lsdException w:name="annotation subject" w:semiHidden="1" w:unhideWhenUsed="1"/>
+    <w:lsdException w:name="No List" w:semiHidden="1" w:unhideWhenUsed="1"/>
+    <w:lsdException w:name="Outline List 1" w:semiHidden="1" w:unhideWhenUsed="1"/>
+    <w:lsdException w:name="Outline List 2" w:semiHidden="1" w:unhideWhenUsed="1"/>
+    <w:lsdException w:name="Outline List 3" w:semiHidden="1" w:unhideWhenUsed="1"/>
+    <w:lsdException w:name="Table Simple 1" w:semiHidden="1" w:unhideWhenUsed="1"/>
+    <w:lsdException w:name="Table Simple 2" w:semiHidden="1" w:unhideWhenUsed="1"/>
+    <w:lsdException w:name="Table Simple 3" w:semiHidden="1" w:unhideWhenUsed="1"/>
+    <w:lsdException w:name="Table Classic 1" w:semiHidden="1" w:unhideWhenUsed="1"/>
+    <w:lsdException w:name="Table Classic 2" w:semiHidden="1" w:unhideWhenUsed="1"/>
+    <w:lsdException w:name="Table Classic 3" w:semiHidden="1" w:unhideWhenUsed="1"/>
+    <w:lsdException w:name="Table Classic 4" w:semiHidden="1" w:unhideWhenUsed="1"/>
+    <w:lsdException w:name="Table Colorful 1" w:semiHidden="1" w:unhideWhenUsed="1"/>
+    <w:lsdException w:name="Table Colorful 2" w:semiHidden="1" w:unhideWhenUsed="1"/>
+    <w:lsdException w:name="Table Colorful 3" w:semiHidden="1" w:unhideWhenUsed="1"/>
+    <w:lsdException w:name="Table Columns 1" w:semiHidden="1" w:unhideWhenUsed="1"/>
+    <w:lsdException w:name="Table Columns 2" w:semiHidden="1" w:unhideWhenUsed="1"/>
+    <w:lsdException w:name="Table Columns 3" w:semiHidden="1" w:unhideWhenUsed="1"/>
+    <w:lsdException w:name="Table Columns 4" w:semiHidden="1" w:unhideWhenUsed="1"/>
+    <w:lsdException w:name="Table Columns 5" w:semiHidden="1" w:unhideWhenUsed="1"/>
+    <w:lsdException w:name="Table Grid 1" w:semiHidden="1" w:unhideWhenUsed="1"/>
+    <w:lsdException w:name="Table Grid 2" w:semiHidden="1" w:unhideWhenUsed="1"/>
+    <w:lsdException w:name="Table Grid 3" w:semiHidden="1" w:unhideWhenUsed="1"/>
+    <w:lsdException w:name="Table Grid 4" w:semiHidden="1" w:unhideWhenUsed="1"/>
+    <w:lsdException w:name="Table Grid 5" w:semiHidden="1" w:unhideWhenUsed="1"/>
+    <w:lsdException w:name="Table Grid 6" w:semiHidden="1" w:unhideWhenUsed="1"/>
+    <w:lsdException w:name="Table Grid 7" w:semiHidden="1" w:unhideWhenUsed="1"/>
+    <w:lsdException w:name="Table Grid 8" w:semiHidden="1" w:unhideWhenUsed="1"/>
+    <w:lsdException w:name="Table List 1" w:semiHidden="1" w:unhideWhenUsed="1"/>
+    <w:lsdException w:name="Table List 2" w:semiHidden="1" w:unhideWhenUsed="1"/>
+    <w:lsdException w:name="Table List 3" w:semiHidden="1" w:unhideWhenUsed="1"/>
+    <w:lsdException w:name="Table List 4" w:semiHidden="1" w:unhideWhenUsed="1"/>
+    <w:lsdException w:name="Table List 5" w:semiHidden="1" w:unhideWhenUsed="1"/>
+    <w:lsdException w:name="Table List 6" w:semiHidden="1" w:unhideWhenUsed="1"/>
+    <w:lsdException w:name="Table List 7" w:semiHidden="1" w:unhideWhenUsed="1"/>
+    <w:lsdException w:name="Table List 8" w:semiHidden="1" w:unhideWhenUsed="1"/>
+    <w:lsdException w:name="Table 3D effects 1" w:semiHidden="1" w:unhideWhenUsed="1"/>
+    <w:lsdException w:name="Table 3D effects 2" w:semiHidden="1" w:unhideWhenUsed="1"/>
+    <w:lsdException w:name="Table 3D effects 3" w:semiHidden="1" w:unhideWhenUsed="1"/>
+    <w:lsdException w:name="Table Contemporary" w:semiHidden="1" w:unhideWhenUsed="1"/>
+    <w:lsdException w:name="Table Elegant" w:semiHidden="1" w:unhideWhenUsed="1"/>
+    <w:lsdException w:name="Table Professional" w:semiHidden="1" w:unhideWhenUsed="1"/>
+    <w:lsdException w:name="Table Subtle 1" w:semiHidden="1" w:unhideWhenUsed="1"/>
+    <w:lsdException w:name="Table Subtle 2" w:semiHidden="1" w:unhideWhenUsed="1"/>
+    <w:lsdException w:name="Table Web 1" w:semiHidden="1" w:unhideWhenUsed="1"/>
+    <w:lsdException w:name="Table Web 2" w:semiHidden="1" w:unhideWhenUsed="1"/>
+    <w:lsdException w:name="Table Web 3" w:semiHidden="1" w:unhideWhenUsed="1"/>
+    <w:lsdException w:name="Balloon Text" w:semiHidden="1" w:unhideWhenUsed="1"/>
+    <w:lsdException w:name="Table Grid" w:uiPriority="59"/>
+    <w:lsdException w:name="Table Theme" w:semiHidden="1" w:unhideWhenUsed="1"/>
+    <w:lsdException w:name="Placeholder Text" w:semiHidden="1"/>
+    <w:lsdException w:name="No Spacing" w:uiPriority="1" w:qFormat="1"/>
+    <w:lsdException w:name="Light Shading" w:uiPriority="60"/>
+    <w:lsdException w:name="Light List" w:uiPriority="61"/>
+    <w:lsdException w:name="Light Grid" w:uiPriority="62"/>
+    <w:lsdException w:name="Medium Shading 1" w:uiPriority="63"/>
+    <w:lsdException w:name="Medium Shading 2" w:uiPriority="64"/>
+    <w:lsdException w:name="Medium List 1" w:uiPriority="65"/>
+    <w:lsdException w:name="Medium List 2" w:uiPriority="66"/>
+    <w:lsdException w:name="Medium Grid 1" w:uiPriority="67"/>
+    <w:lsdException w:name="Medium Grid 2" w:uiPriority="68"/>
+    <w:lsdException w:name="Medium Grid 3" w:uiPriority="69"/>
+    <w:lsdException w:name="Dark List" w:uiPriority="70"/>
+    <w:lsdException w:name="Colorful Shading" w:uiPriority="71"/>
+    <w:lsdException w:name="Colorful List" w:uiPriority="72"/>
+    <w:lsdException w:name="Colorful Grid" w:uiPriority="73"/>
+    <w:lsdException w:name="Light Shading Accent 1" w:uiPriority="60"/>
+    <w:lsdException w:name="Light List Accent 1" w:uiPriority="61"/>
+    <w:lsdException w:name="Light Grid Accent 1" w:uiPriority="62"/>
+    <w:lsdException w:name="Medium Shading 1 Accent 1" w:uiPriority="63"/>
+    <w:lsdException w:name="Medium Shading 2 Accent 1" w:uiPriority="64"/>
+    <w:lsdException w:name="Medium List 1 Accent 1" w:uiPriority="65"/>
+    <w:lsdException w:name="Revision" w:semiHidden="1"/>
+    <w:lsdException w:name="List Paragraph" w:uiPriority="34" w:qFormat="1"/>
+    <w:lsdException w:name="Quote" w:uiPriority="29" w:qFormat="1"/>
+    <w:lsdException w:name="Intense Quote" w:uiPriority="30" w:qFormat="1"/>
+    <w:lsdException w:name="Medium List 2 Accent 1" w:uiPriority="66"/>
+    <w:lsdException w:name="Medium Grid 1 Accent 1" w:uiPriority="67"/>
+    <w:lsdException w:name="Medium Grid 2 Accent 1" w:uiPriority="68"/>
+    <w:lsdException w:name="Medium Grid 3 Accent 1" w:uiPriority="69"/>
+    <w:lsdException w:name="Dark List Accent 1" w:uiPriority="70"/>
+    <w:lsdException w:name="Colorful Shading Accent 1" w:uiPriority="71"/>
+    <w:lsdException w:name="Colorful List Accent 1" w:uiPriority="72"/>
+    <w:lsdException w:name="Colorful Grid Accent 1" w:uiPriority="73"/>
+    <w:lsdException w:name="Light Shading Accent 2" w:uiPriority="60"/>
+    <w:lsdException w:name="Light List Accent 2" w:uiPriority="61"/>
+    <w:lsdException w:name="Light Grid Accent 2" w:uiPriority="62"/>
+    <w:lsdException w:name="Medium Shading 1 Accent 2" w:uiPriority="63"/>
+    <w:lsdException w:name="Medium Shading 2 Accent 2" w:uiPriority="64"/>
+    <w:lsdException w:name="Medium List 1 Accent 2" w:uiPriority="65"/>
+    <w:lsdException w:name="Medium List 2 Accent 2" w:uiPriority="66"/>
+    <w:lsdException w:name="Medium Grid 1 Accent 2" w:uiPriority="67"/>
+    <w:lsdException w:name="Medium Grid 2 Accent 2" w:uiPriority="68"/>
+    <w:lsdException w:name="Medium Grid 3 Accent 2" w:uiPriority="69"/>
+    <w:lsdException w:name="Dark List Accent 2" w:uiPriority="70"/>
+    <w:lsdException w:name="Colorful Shading Accent 2" w:uiPriority="71"/>
+    <w:lsdException w:name="Colorful List Accent 2" w:uiPriority="72"/>
+    <w:lsdException w:name="Colorful Grid Accent 2" w:uiPriority="73"/>
+    <w:lsdException w:name="Light Shading Accent 3" w:uiPriority="60"/>
+    <w:lsdException w:name="Light List Accent 3" w:uiPriority="61"/>
+    <w:lsdException w:name="Light Grid Accent 3" w:uiPriority="62"/>
+    <w:lsdException w:name="Medium Shading 1 Accent 3" w:uiPriority="63"/>
+    <w:lsdException w:name="Medium Shading 2 Accent 3" w:uiPriority="64"/>
+    <w:lsdException w:name="Medium List 1 Accent 3" w:uiPriority="65"/>
+    <w:lsdException w:name="Medium List 2 Accent 3" w:uiPriority="66"/>
+    <w:lsdException w:name="Medium Grid 1 Accent 3" w:uiPriority="67"/>
+    <w:lsdException w:name="Medium Grid 2 Accent 3" w:uiPriority="68"/>
+    <w:lsdException w:name="Medium Grid 3 Accent 3" w:uiPriority="69"/>
+    <w:lsdException w:name="Dark List Accent 3" w:uiPriority="70"/>
+    <w:lsdException w:name="Colorful Shading Accent 3" w:uiPriority="71"/>
+    <w:lsdException w:name="Colorful List Accent 3" w:uiPriority="72"/>
+    <w:lsdException w:name="Colorful Grid Accent 3" w:uiPriority="73"/>
+    <w:lsdException w:name="Light Shading Accent 4" w:uiPriority="60"/>
+    <w:lsdException w:name="Light List Accent 4" w:uiPriority="61"/>
+    <w:lsdException w:name="Light Grid Accent 4" w:uiPriority="62"/>
+    <w:lsdException w:name="Medium Shading 1 Accent 4" w:uiPriority="63"/>
+    <w:lsdException w:name="Medium Shading 2 Accent 4" w:uiPriority="64"/>
+    <w:lsdException w:name="Medium List 1 Accent 4" w:uiPriority="65"/>
+    <w:lsdException w:name="Medium List 2 Accent 4" w:uiPriority="66"/>
+    <w:lsdException w:name="Medium Grid 1 Accent 4" w:uiPriority="67"/>
+    <w:lsdException w:name="Medium Grid 2 Accent 4" w:uiPriority="68"/>
+    <w:lsdException w:name="Medium Grid 3 Accent 4" w:uiPriority="69"/>
+    <w:lsdException w:name="Dark List Accent 4" w:uiPriority="70"/>
+    <w:lsdException w:name="Colorful Shading Accent 4" w:uiPriority="71"/>
+    <w:lsdException w:name="Colorful List Accent 4" w:uiPriority="72"/>
+    <w:lsdException w:name="Colorful Grid Accent 4" w:uiPriority="73"/>
+    <w:lsdException w:name="Light Shading Accent 5" w:uiPriority="60"/>
+    <w:lsdException w:name="Light List Accent 5" w:uiPriority="61"/>
+    <w:lsdException w:name="Light Grid Accent 5" w:uiPriority="62"/>
+    <w:lsdException w:name="Medium Shading 1 Accent 5" w:uiPriority="63"/>
+    <w:lsdException w:name="Medium Shading 2 Accent 5" w:uiPriority="64"/>
+    <w:lsdException w:name="Medium List 1 Accent 5" w:uiPriority="65"/>
+    <w:lsdException w:name="Medium List 2 Accent 5" w:uiPriority="66"/>
+    <w:lsdException w:name="Medium Grid 1 Accent 5" w:uiPriority="67"/>
+    <w:lsdException w:name="Medium Grid 2 Accent 5" w:uiPriority="68"/>
+    <w:lsdException w:name="Medium Grid 3 Accent 5" w:uiPriority="69"/>
+    <w:lsdException w:name="Dark List Accent 5" w:uiPriority="70"/>
+    <w:lsdException w:name="Colorful Shading Accent 5" w:uiPriority="71"/>
+    <w:lsdException w:name="Colorful List Accent 5" w:uiPriority="72"/>
+    <w:lsdException w:name="Colorful Grid Accent 5" w:uiPriority="73"/>
+    <w:lsdException w:name="Light Shading Accent 6" w:uiPriority="60"/>
+    <w:lsdException w:name="Light List Accent 6" w:uiPriority="61"/>
+    <w:lsdException w:name="Light Grid Accent 6" w:uiPriority="62"/>
+    <w:lsdException w:name="Medium Shading 1 Accent 6" w:uiPriority="63"/>
+    <w:lsdException w:name="Medium Shading 2 Accent 6" w:uiPriority="64"/>
+    <w:lsdException w:name="Medium List 1 Accent 6" w:uiPriority="65"/>
+    <w:lsdException w:name="Medium List 2 Accent 6" w:uiPriority="66"/>
+    <w:lsdException w:name="Medium Grid 1 Accent 6" w:uiPriority="67"/>
+    <w:lsdException w:name="Medium Grid 2 Accent 6" w:uiPriority="68"/>
+    <w:lsdException w:name="Medium Grid 3 Accent 6" w:uiPriority="69"/>
+    <w:lsdException w:name="Dark List Accent 6" w:uiPriority="70"/>
+    <w:lsdException w:name="Colorful Shading Accent 6" w:uiPriority="71"/>
+    <w:lsdException w:name="Colorful List Accent 6" w:uiPriority="72"/>
+    <w:lsdException w:name="Colorful Grid Accent 6" w:uiPriority="73"/>
+    <w:lsdException w:name="Subtle Emphasis" w:uiPriority="19" w:qFormat="1"/>
+    <w:lsdException w:name="Intense Emphasis" w:uiPriority="21" w:qFormat="1"/>
+    <w:lsdException w:name="Subtle Reference" w:uiPriority="31" w:qFormat="1"/>
+    <w:lsdException w:name="Intense Reference" w:uiPriority="32" w:qFormat="1"/>
+    <w:lsdException w:name="Book Title" w:uiPriority="33" w:qFormat="1"/>
+    <w:lsdException w:name="Bibliography" w:semiHidden="1" w:uiPriority="37" w:unhideWhenUsed="1"/>
+    <w:lsdException w:name="TOC Heading" w:semiHidden="1" w:uiPriority="39" w:unhideWhenUsed="1" w:qFormat="1"/>
+    <w:lsdException w:name="Plain Table 1" w:uiPriority="41"/>
+    <w:lsdException w:name="Plain Table 2" w:uiPriority="42"/>
+    <w:lsdException w:name="Plain Table 3" w:uiPriority="43"/>
+    <w:lsdException w:name="Plain Table 4" w:uiPriority="44"/>
+    <w:lsdException w:name="Plain Table 5" w:uiPriority="45"/>
+    <w:lsdException w:name="Grid Table Light" w:uiPriority="40"/>
+    <w:lsdException w:name="Grid Table 1 Light" w:uiPriority="46"/>
+    <w:lsdException w:name="Grid Table 2" w:uiPriority="47"/>
+    <w:lsdException w:name="Grid Table 3" w:uiPriority="48"/>
+    <w:lsdException w:name="Grid Table 4" w:uiPriority="49"/>
+    <w:lsdException w:name="Grid Table 5 Dark" w:uiPriority="50"/>
+    <w:lsdException w:name="Grid Table 6 Colorful" w:uiPriority="51"/>
+    <w:lsdException w:name="Grid Table 7 Colorful" w:uiPriority="52"/>
+    <w:lsdException w:name="Grid Table 1 Light Accent 1" w:uiPriority="46"/>
+    <w:lsdException w:name="Grid Table 2 Accent 1" w:uiPriority="47"/>
+    <w:lsdException w:name="Grid Table 3 Accent 1" w:uiPriority="48"/>
+    <w:lsdException w:name="Grid Table 4 Accent 1" w:uiPriority="49"/>
+    <w:lsdException w:name="Grid Table 5 Dark Accent 1" w:uiPriority="50"/>
+    <w:lsdException w:name="Grid Table 6 Colorful Accent 1" w:uiPriority="51"/>
+    <w:lsdException w:name="Grid Table 7 Colorful Accent 1" w:uiPriority="52"/>
+    <w:lsdException w:name="Grid Table 1 Light Accent 2" w:uiPriority="46"/>
+    <w:lsdException w:name="Grid Table 2 Accent 2" w:uiPriority="47"/>
+    <w:lsdException w:name="Grid Table 3 Accent 2" w:uiPriority="48"/>
+    <w:lsdException w:name="Grid Table 4 Accent 2" w:uiPriority="49"/>
+    <w:lsdException w:name="Grid Table 5 Dark Accent 2" w:uiPriority="50"/>
+    <w:lsdException w:name="Grid Table 6 Colorful Accent 2" w:uiPriority="51"/>
+    <w:lsdException w:name="Grid Table 7 Colorful Accent 2" w:uiPriority="52"/>
+    <w:lsdException w:name="Grid Table 1 Light Accent 3" w:uiPriority="46"/>
+    <w:lsdException w:name="Grid Table 2 Accent 3" w:uiPriority="47"/>
+    <w:lsdException w:name="Grid Table 3 Accent 3" w:uiPriority="48"/>
+    <w:lsdException w:name="Grid Table 4 Accent 3" w:uiPriority="49"/>
+    <w:lsdException w:name="Grid Table 5 Dark Accent 3" w:uiPriority="50"/>
+    <w:lsdException w:name="Grid Table 6 Colorful Accent 3" w:uiPriority="51"/>
+    <w:lsdException w:name="Grid Table 7 Colorful Accent 3" w:uiPriority="52"/>
+    <w:lsdException w:name="Grid Table 1 Light Accent 4" w:uiPriority="46"/>
+    <w:lsdException w:name="Grid Table 2 Accent 4" w:uiPriority="47"/>
+    <w:lsdException w:name="Grid Table 3 Accent 4" w:uiPriority="48"/>
+    <w:lsdException w:name="Grid Table 4 Accent 4" w:uiPriority="49"/>
+    <w:lsdException w:name="Grid Table 5 Dark Accent 4" w:uiPriority="50"/>
+    <w:lsdException w:name="Grid Table 6 Colorful Accent 4" w:uiPriority="51"/>
+    <w:lsdException w:name="Grid Table 7 Colorful Accent 4" w:uiPriority="52"/>
+    <w:lsdException w:name="Grid Table 1 Light Accent 5" w:uiPriority="46"/>
+    <w:lsdException w:name="Grid Table 2 Accent 5" w:uiPriority="47"/>
+    <w:lsdException w:name="Grid Table 3 Accent 5" w:uiPriority="48"/>
+    <w:lsdException w:name="Grid Table 4 Accent 5" w:uiPriority="49"/>
+    <w:lsdException w:name="Grid Table 5 Dark Accent 5" w:uiPriority="50"/>
+    <w:lsdException w:name="Grid Table 6 Colorful Accent 5" w:uiPriority="51"/>
+    <w:lsdException w:name="Grid Table 7 Colorful Accent 5" w:uiPriority="52"/>
+    <w:lsdException w:name="Grid Table 1 Light Accent 6" w:uiPriority="46"/>
+    <w:lsdException w:name="Grid Table 2 Accent 6" w:uiPriority="47"/>
+    <w:lsdException w:name="Grid Table 3 Accent 6" w:uiPriority="48"/>
+    <w:lsdException w:name="Grid Table 4 Accent 6" w:uiPriority="49"/>
+    <w:lsdException w:name="Grid Table 5 Dark Accent 6" w:uiPriority="50"/>
+    <w:lsdException w:name="Grid Table 6 Colorful Accent 6" w:uiPriority="51"/>
+    <w:lsdException w:name="Grid Table 7 Colorful Accent 6" w:uiPriority="52"/>
+    <w:lsdException w:name="List Table 1 Light" w:uiPriority="46"/>
+    <w:lsdException w:name="List Table 2" w:uiPriority="47"/>
+    <w:lsdException w:name="List Table 3" w:uiPriority="48"/>
+    <w:lsdException w:name="List Table 4" w:uiPriority="49"/>
+    <w:lsdException w:name="List Table 5 Dark" w:uiPriority="50"/>
+    <w:lsdException w:name="List Table 6 Colorful" w:uiPriority="51"/>
+    <w:lsdException w:name="List Table 7 Colorful" w:uiPriority="52"/>
+    <w:lsdException w:name="List Table 1 Light Accent 1" w:uiPriority="46"/>
+    <w:lsdException w:name="List Table 2 Accent 1" w:uiPriority="47"/>
+    <w:lsdException w:name="List Table 3 Accent 1" w:uiPriority="48"/>
+    <w:lsdException w:name="List Table 4 Accent 1" w:uiPriority="49"/>
+    <w:lsdException w:name="List Table 5 Dark Accent 1" w:uiPriority="50"/>
+    <w:lsdException w:name="List Table 6 Colorful Accent 1" w:uiPriority="51"/>
+    <w:lsdException w:name="List Table 7 Colorful Accent 1" w:uiPriority="52"/>
+    <w:lsdException w:name="List Table 1 Light Accent 2" w:uiPriority="46"/>
+    <w:lsdException w:name="List Table 2 Accent 2" w:uiPriority="47"/>
+    <w:lsdException w:name="List Table 3 Accent 2" w:uiPriority="48"/>
+    <w:lsdException w:name="List Table 4 Accent 2" w:uiPriority="49"/>
+    <w:lsdException w:name="List Table 5 Dark Accent 2" w:uiPriority="50"/>
+    <w:lsdException w:name="List Table 6 Colorful Accent 2" w:uiPriority="51"/>
+    <w:lsdException w:name="List Table 7 Colorful Accent 2" w:uiPriority="52"/>
+    <w:lsdException w:name="List Table 1 Light Accent 3" w:uiPriority="46"/>
+    <w:lsdException w:name="List Table 2 Accent 3" w:uiPriority="47"/>
+    <w:lsdException w:name="List Table 3 Accent 3" w:uiPriority="48"/>
+    <w:lsdException w:name="List Table 4 Accent 3" w:uiPriority="49"/>
+    <w:lsdException w:name="List Table 5 Dark Accent 3" w:uiPriority="50"/>
+    <w:lsdException w:name="List Table 6 Colorful Accent 3" w:uiPriority="51"/>
+    <w:lsdException w:name="List Table 7 Colorful Accent 3" w:uiPriority="52"/>
+    <w:lsdException w:name="List Table 1 Light Accent 4" w:uiPriority="46"/>
+    <w:lsdException w:name="List Table 2 Accent 4" w:uiPriority="47"/>
+    <w:lsdException w:name="List Table 3 Accent 4" w:uiPriority="48"/>
+    <w:lsdException w:name="List Table 4 Accent 4" w:uiPriority="49"/>
+    <w:lsdException w:name="List Table 5 Dark Accent 4" w:uiPriority="50"/>
+    <w:lsdException w:name="List Table 6 Colorful Accent 4" w:uiPriority="51"/>
+    <w:lsdException w:name="List Table 7 Colorful Accent 4" w:uiPriority="52"/>
+    <w:lsdException w:name="List Table 1 Light Accent 5" w:uiPriority="46"/>
+    <w:lsdException w:name="List Table 2 Accent 5" w:uiPriority="47"/>
+    <w:lsdException w:name="List Table 3 Accent 5" w:uiPriority="48"/>
+    <w:lsdException w:name="List Table 4 Accent 5" w:uiPriority="49"/>
+    <w:lsdException w:name="List Table 5 Dark Accent 5" w:uiPriority="50"/>
+    <w:lsdException w:name="List Table 6 Colorful Accent 5" w:uiPriority="51"/>
+    <w:lsdException w:name="List Table 7 Colorful Accent 5" w:uiPriority="52"/>
+    <w:lsdException w:name="List Table 1 Light Accent 6" w:uiPriority="46"/>
+    <w:lsdException w:name="List Table 2 Accent 6" w:uiPriority="47"/>
+    <w:lsdException w:name="List Table 3 Accent 6" w:uiPriority="48"/>
+    <w:lsdException w:name="List Table 4 Accent 6" w:uiPriority="49"/>
+    <w:lsdException w:name="List Table 5 Dark Accent 6" w:uiPriority="50"/>
+    <w:lsdException w:name="List Table 6 Colorful Accent 6" w:uiPriority="51"/>
+    <w:lsdException w:name="List Table 7 Colorful Accent 6" w:uiPriority="52"/>
   </w:latentStyles>
   <w:style w:type="paragraph" w:default="1" w:styleId="Normal">
     <w:name w:val="Normal"/>
@@ -8226,7 +6947,7 @@
 </file>
 
 <file path=customXml/itemProps1.xml><?xml version="1.0" encoding="utf-8"?>
-<ds:datastoreItem xmlns:ds="http://schemas.openxmlformats.org/officeDocument/2006/customXml" ds:itemID="{F69AFD6F-973B-414F-86BF-64D330D229DF}">
+<ds:datastoreItem xmlns:ds="http://schemas.openxmlformats.org/officeDocument/2006/customXml" ds:itemID="{659B7573-B90B-48F9-84F3-29EACDC514C3}">
   <ds:schemaRefs>
     <ds:schemaRef ds:uri="http://schemas.openxmlformats.org/officeDocument/2006/bibliography"/>
   </ds:schemaRefs>

</xml_diff>